<commit_message>
Diagrma de clases mejorado. Quedan detalles
</commit_message>
<xml_diff>
--- a/docs/HAMANN-PABLO-ALEJANDRO-AP2.docx
+++ b/docs/HAMANN-PABLO-ALEJANDRO-AP2.docx
@@ -11060,23 +11060,7 @@
                 <w:sz w:val="20"/>
                 <w:szCs w:val="22"/>
               </w:rPr>
-              <w:t xml:space="preserve">: </w:t>
-            </w:r>
-            <w:proofErr w:type="gramStart"/>
-            <w:r>
-              <w:rPr>
-                <w:sz w:val="20"/>
-                <w:szCs w:val="22"/>
-              </w:rPr>
-              <w:t>Responsable</w:t>
-            </w:r>
-            <w:proofErr w:type="gramEnd"/>
-            <w:r>
-              <w:rPr>
-                <w:sz w:val="20"/>
-                <w:szCs w:val="22"/>
-              </w:rPr>
-              <w:t xml:space="preserve"> primaria de solicitar altas, bajas o modificaciones, ya sea por decisión interna o por órdenes de una dependencia superior.</w:t>
+              <w:t>: Responsable primaria de solicitar altas, bajas o modificaciones, ya sea por decisión interna o por órdenes de una dependencia superior.</w:t>
             </w:r>
           </w:p>
         </w:tc>
@@ -11332,25 +11316,14 @@
               </w:rPr>
               <w:t xml:space="preserve">Alternativamente, el </w:t>
             </w:r>
-            <w:proofErr w:type="gramStart"/>
-            <w:r>
-              <w:rPr>
-                <w:b/>
-                <w:bCs/>
-                <w:sz w:val="20"/>
-                <w:szCs w:val="22"/>
-              </w:rPr>
-              <w:t>Jefe</w:t>
-            </w:r>
-            <w:proofErr w:type="gramEnd"/>
-            <w:r>
-              <w:rPr>
-                <w:b/>
-                <w:bCs/>
-                <w:sz w:val="20"/>
-                <w:szCs w:val="22"/>
-              </w:rPr>
-              <w:t xml:space="preserve"> de Servicio</w:t>
+            <w:r>
+              <w:rPr>
+                <w:b/>
+                <w:bCs/>
+                <w:sz w:val="20"/>
+                <w:szCs w:val="22"/>
+              </w:rPr>
+              <w:t>Jefe de Servicio</w:t>
             </w:r>
             <w:r>
               <w:rPr>
@@ -11586,23 +11559,7 @@
                 <w:sz w:val="20"/>
                 <w:szCs w:val="22"/>
               </w:rPr>
-              <w:t xml:space="preserve">El empleado y </w:t>
-            </w:r>
-            <w:proofErr w:type="gramStart"/>
-            <w:r>
-              <w:rPr>
-                <w:sz w:val="20"/>
-                <w:szCs w:val="22"/>
-              </w:rPr>
-              <w:t>Jefe</w:t>
-            </w:r>
-            <w:proofErr w:type="gramEnd"/>
-            <w:r>
-              <w:rPr>
-                <w:sz w:val="20"/>
-                <w:szCs w:val="22"/>
-              </w:rPr>
-              <w:t xml:space="preserve"> de Servicio reciben la confirmación de los cambios realizados.</w:t>
+              <w:t>El empleado y Jefe de Servicio reciben la confirmación de los cambios realizados.</w:t>
             </w:r>
           </w:p>
         </w:tc>
@@ -18189,7 +18146,6 @@
                 <w:szCs w:val="20"/>
               </w:rPr>
             </w:pPr>
-            <w:proofErr w:type="spellStart"/>
             <w:r>
               <w:rPr>
                 <w:b/>
@@ -18199,7 +18155,6 @@
               </w:rPr>
               <w:t>Vali</w:t>
             </w:r>
-            <w:proofErr w:type="spellEnd"/>
             <w:r>
               <w:rPr>
                 <w:b/>
@@ -22135,7 +22090,6 @@
               </w:rPr>
               <w:t>-</w:t>
             </w:r>
-            <w:proofErr w:type="spellStart"/>
             <w:r>
               <w:rPr>
                 <w:b/>
@@ -22145,7 +22099,6 @@
               </w:rPr>
               <w:t>rimiento</w:t>
             </w:r>
-            <w:proofErr w:type="spellEnd"/>
           </w:p>
         </w:tc>
         <w:tc>
@@ -25223,23 +25176,13 @@
                 <w:szCs w:val="22"/>
               </w:rPr>
             </w:pPr>
-            <w:proofErr w:type="spellStart"/>
-            <w:r>
-              <w:rPr>
-                <w:b/>
-                <w:bCs/>
-                <w:szCs w:val="22"/>
-              </w:rPr>
-              <w:t>Precondicion</w:t>
-            </w:r>
-            <w:proofErr w:type="spellEnd"/>
-            <w:r>
-              <w:rPr>
-                <w:b/>
-                <w:bCs/>
-                <w:szCs w:val="22"/>
-              </w:rPr>
-              <w:t>(es):</w:t>
+            <w:r>
+              <w:rPr>
+                <w:b/>
+                <w:bCs/>
+                <w:szCs w:val="22"/>
+              </w:rPr>
+              <w:t>Precondicion(es):</w:t>
             </w:r>
             <w:r>
               <w:rPr>
@@ -25886,23 +25829,13 @@
                 <w:szCs w:val="22"/>
               </w:rPr>
             </w:pPr>
-            <w:proofErr w:type="spellStart"/>
-            <w:r>
-              <w:rPr>
-                <w:b/>
-                <w:bCs/>
-                <w:szCs w:val="22"/>
-              </w:rPr>
-              <w:t>Postcondicion</w:t>
-            </w:r>
-            <w:proofErr w:type="spellEnd"/>
-            <w:r>
-              <w:rPr>
-                <w:b/>
-                <w:bCs/>
-                <w:szCs w:val="22"/>
-              </w:rPr>
-              <w:t>(es):</w:t>
+            <w:r>
+              <w:rPr>
+                <w:b/>
+                <w:bCs/>
+                <w:szCs w:val="22"/>
+              </w:rPr>
+              <w:t>Postcondicion(es):</w:t>
             </w:r>
           </w:p>
         </w:tc>
@@ -26214,23 +26147,13 @@
                 <w:szCs w:val="22"/>
               </w:rPr>
             </w:pPr>
-            <w:proofErr w:type="spellStart"/>
-            <w:r>
-              <w:rPr>
-                <w:b/>
-                <w:bCs/>
-                <w:szCs w:val="22"/>
-              </w:rPr>
-              <w:t>Excepcion</w:t>
-            </w:r>
-            <w:proofErr w:type="spellEnd"/>
-            <w:r>
-              <w:rPr>
-                <w:b/>
-                <w:bCs/>
-                <w:szCs w:val="22"/>
-              </w:rPr>
-              <w:t xml:space="preserve">(es): </w:t>
+            <w:r>
+              <w:rPr>
+                <w:b/>
+                <w:bCs/>
+                <w:szCs w:val="22"/>
+              </w:rPr>
+              <w:t xml:space="preserve">Excepcion(es): </w:t>
             </w:r>
           </w:p>
         </w:tc>
@@ -27210,23 +27133,13 @@
                 <w:szCs w:val="22"/>
               </w:rPr>
             </w:pPr>
-            <w:proofErr w:type="spellStart"/>
-            <w:r>
-              <w:rPr>
-                <w:b/>
-                <w:bCs/>
-                <w:szCs w:val="22"/>
-              </w:rPr>
-              <w:t>Precondicion</w:t>
-            </w:r>
-            <w:proofErr w:type="spellEnd"/>
-            <w:r>
-              <w:rPr>
-                <w:b/>
-                <w:bCs/>
-                <w:szCs w:val="22"/>
-              </w:rPr>
-              <w:t>(es):</w:t>
+            <w:r>
+              <w:rPr>
+                <w:b/>
+                <w:bCs/>
+                <w:szCs w:val="22"/>
+              </w:rPr>
+              <w:t>Precondicion(es):</w:t>
             </w:r>
             <w:r>
               <w:rPr>
@@ -27857,23 +27770,13 @@
                 <w:szCs w:val="22"/>
               </w:rPr>
             </w:pPr>
-            <w:proofErr w:type="spellStart"/>
-            <w:r>
-              <w:rPr>
-                <w:b/>
-                <w:bCs/>
-                <w:szCs w:val="22"/>
-              </w:rPr>
-              <w:t>Postcondicion</w:t>
-            </w:r>
-            <w:proofErr w:type="spellEnd"/>
-            <w:r>
-              <w:rPr>
-                <w:b/>
-                <w:bCs/>
-                <w:szCs w:val="22"/>
-              </w:rPr>
-              <w:t>(es):</w:t>
+            <w:r>
+              <w:rPr>
+                <w:b/>
+                <w:bCs/>
+                <w:szCs w:val="22"/>
+              </w:rPr>
+              <w:t>Postcondicion(es):</w:t>
             </w:r>
           </w:p>
         </w:tc>
@@ -28130,7 +28033,6 @@
                 <w:szCs w:val="22"/>
               </w:rPr>
             </w:pPr>
-            <w:proofErr w:type="spellStart"/>
             <w:r>
               <w:rPr>
                 <w:b/>
@@ -28138,16 +28040,7 @@
                 <w:szCs w:val="22"/>
               </w:rPr>
               <w:lastRenderedPageBreak/>
-              <w:t>Excepcion</w:t>
-            </w:r>
-            <w:proofErr w:type="spellEnd"/>
-            <w:r>
-              <w:rPr>
-                <w:b/>
-                <w:bCs/>
-                <w:szCs w:val="22"/>
-              </w:rPr>
-              <w:t xml:space="preserve">(es): </w:t>
+              <w:t xml:space="preserve">Excepcion(es): </w:t>
             </w:r>
           </w:p>
         </w:tc>
@@ -29129,23 +29022,13 @@
                 <w:szCs w:val="22"/>
               </w:rPr>
             </w:pPr>
-            <w:proofErr w:type="spellStart"/>
-            <w:r>
-              <w:rPr>
-                <w:b/>
-                <w:bCs/>
-                <w:szCs w:val="22"/>
-              </w:rPr>
-              <w:t>Precondicion</w:t>
-            </w:r>
-            <w:proofErr w:type="spellEnd"/>
-            <w:r>
-              <w:rPr>
-                <w:b/>
-                <w:bCs/>
-                <w:szCs w:val="22"/>
-              </w:rPr>
-              <w:t>(es):</w:t>
+            <w:r>
+              <w:rPr>
+                <w:b/>
+                <w:bCs/>
+                <w:szCs w:val="22"/>
+              </w:rPr>
+              <w:t>Precondicion(es):</w:t>
             </w:r>
             <w:r>
               <w:rPr>
@@ -29704,23 +29587,13 @@
                 <w:szCs w:val="22"/>
               </w:rPr>
             </w:pPr>
-            <w:proofErr w:type="spellStart"/>
-            <w:r>
-              <w:rPr>
-                <w:b/>
-                <w:bCs/>
-                <w:szCs w:val="22"/>
-              </w:rPr>
-              <w:t>Postcondicion</w:t>
-            </w:r>
-            <w:proofErr w:type="spellEnd"/>
-            <w:r>
-              <w:rPr>
-                <w:b/>
-                <w:bCs/>
-                <w:szCs w:val="22"/>
-              </w:rPr>
-              <w:t>(es):</w:t>
+            <w:r>
+              <w:rPr>
+                <w:b/>
+                <w:bCs/>
+                <w:szCs w:val="22"/>
+              </w:rPr>
+              <w:t>Postcondicion(es):</w:t>
             </w:r>
           </w:p>
         </w:tc>
@@ -29975,23 +29848,13 @@
                 <w:szCs w:val="22"/>
               </w:rPr>
             </w:pPr>
-            <w:proofErr w:type="spellStart"/>
-            <w:r>
-              <w:rPr>
-                <w:b/>
-                <w:bCs/>
-                <w:szCs w:val="22"/>
-              </w:rPr>
-              <w:t>Excepcion</w:t>
-            </w:r>
-            <w:proofErr w:type="spellEnd"/>
-            <w:r>
-              <w:rPr>
-                <w:b/>
-                <w:bCs/>
-                <w:szCs w:val="22"/>
-              </w:rPr>
-              <w:t xml:space="preserve">(es): </w:t>
+            <w:r>
+              <w:rPr>
+                <w:b/>
+                <w:bCs/>
+                <w:szCs w:val="22"/>
+              </w:rPr>
+              <w:t xml:space="preserve">Excepcion(es): </w:t>
             </w:r>
           </w:p>
         </w:tc>
@@ -31005,23 +30868,13 @@
                 <w:szCs w:val="22"/>
               </w:rPr>
             </w:pPr>
-            <w:proofErr w:type="spellStart"/>
-            <w:r>
-              <w:rPr>
-                <w:b/>
-                <w:bCs/>
-                <w:szCs w:val="22"/>
-              </w:rPr>
-              <w:t>Precondicion</w:t>
-            </w:r>
-            <w:proofErr w:type="spellEnd"/>
-            <w:r>
-              <w:rPr>
-                <w:b/>
-                <w:bCs/>
-                <w:szCs w:val="22"/>
-              </w:rPr>
-              <w:t>(es):</w:t>
+            <w:r>
+              <w:rPr>
+                <w:b/>
+                <w:bCs/>
+                <w:szCs w:val="22"/>
+              </w:rPr>
+              <w:t>Precondicion(es):</w:t>
             </w:r>
             <w:r>
               <w:rPr>
@@ -31629,23 +31482,13 @@
                 <w:szCs w:val="22"/>
               </w:rPr>
             </w:pPr>
-            <w:proofErr w:type="spellStart"/>
-            <w:r>
-              <w:rPr>
-                <w:b/>
-                <w:bCs/>
-                <w:szCs w:val="22"/>
-              </w:rPr>
-              <w:t>Postcondicion</w:t>
-            </w:r>
-            <w:proofErr w:type="spellEnd"/>
-            <w:r>
-              <w:rPr>
-                <w:b/>
-                <w:bCs/>
-                <w:szCs w:val="22"/>
-              </w:rPr>
-              <w:t>(es):</w:t>
+            <w:r>
+              <w:rPr>
+                <w:b/>
+                <w:bCs/>
+                <w:szCs w:val="22"/>
+              </w:rPr>
+              <w:t>Postcondicion(es):</w:t>
             </w:r>
           </w:p>
         </w:tc>
@@ -31766,21 +31609,7 @@
               <w:rPr>
                 <w:szCs w:val="22"/>
               </w:rPr>
-              <w:t xml:space="preserve">Si el empleado ingresa horas </w:t>
-            </w:r>
-            <w:proofErr w:type="gramStart"/>
-            <w:r>
-              <w:rPr>
-                <w:szCs w:val="22"/>
-              </w:rPr>
-              <w:t>extras</w:t>
-            </w:r>
-            <w:proofErr w:type="gramEnd"/>
-            <w:r>
-              <w:rPr>
-                <w:szCs w:val="22"/>
-              </w:rPr>
-              <w:t xml:space="preserve"> que no coinciden con los turnos registrados, el sistema alerta al usuario indicando la inconsistencia y solicita que revise los datos ingresados.</w:t>
+              <w:t>Si el empleado ingresa horas extras que no coinciden con los turnos registrados, el sistema alerta al usuario indicando la inconsistencia y solicita que revise los datos ingresados.</w:t>
             </w:r>
           </w:p>
         </w:tc>
@@ -31904,23 +31733,13 @@
                 <w:szCs w:val="22"/>
               </w:rPr>
             </w:pPr>
-            <w:proofErr w:type="spellStart"/>
-            <w:r>
-              <w:rPr>
-                <w:b/>
-                <w:bCs/>
-                <w:szCs w:val="22"/>
-              </w:rPr>
-              <w:t>Excepcion</w:t>
-            </w:r>
-            <w:proofErr w:type="spellEnd"/>
-            <w:r>
-              <w:rPr>
-                <w:b/>
-                <w:bCs/>
-                <w:szCs w:val="22"/>
-              </w:rPr>
-              <w:t xml:space="preserve">(es): </w:t>
+            <w:r>
+              <w:rPr>
+                <w:b/>
+                <w:bCs/>
+                <w:szCs w:val="22"/>
+              </w:rPr>
+              <w:t xml:space="preserve">Excepcion(es): </w:t>
             </w:r>
           </w:p>
         </w:tc>
@@ -32947,7 +32766,6 @@
                 <w:szCs w:val="22"/>
               </w:rPr>
             </w:pPr>
-            <w:proofErr w:type="spellStart"/>
             <w:r>
               <w:rPr>
                 <w:b/>
@@ -32955,16 +32773,7 @@
                 <w:szCs w:val="22"/>
               </w:rPr>
               <w:lastRenderedPageBreak/>
-              <w:t>Precondicion</w:t>
-            </w:r>
-            <w:proofErr w:type="spellEnd"/>
-            <w:r>
-              <w:rPr>
-                <w:b/>
-                <w:bCs/>
-                <w:szCs w:val="22"/>
-              </w:rPr>
-              <w:t>(es):</w:t>
+              <w:t>Precondicion(es):</w:t>
             </w:r>
             <w:r>
               <w:rPr>
@@ -33484,23 +33293,13 @@
                 <w:szCs w:val="22"/>
               </w:rPr>
             </w:pPr>
-            <w:proofErr w:type="spellStart"/>
-            <w:r>
-              <w:rPr>
-                <w:b/>
-                <w:bCs/>
-                <w:szCs w:val="22"/>
-              </w:rPr>
-              <w:t>Postcondicion</w:t>
-            </w:r>
-            <w:proofErr w:type="spellEnd"/>
-            <w:r>
-              <w:rPr>
-                <w:b/>
-                <w:bCs/>
-                <w:szCs w:val="22"/>
-              </w:rPr>
-              <w:t>(es):</w:t>
+            <w:r>
+              <w:rPr>
+                <w:b/>
+                <w:bCs/>
+                <w:szCs w:val="22"/>
+              </w:rPr>
+              <w:t>Postcondicion(es):</w:t>
             </w:r>
           </w:p>
         </w:tc>
@@ -33755,23 +33554,13 @@
                 <w:szCs w:val="22"/>
               </w:rPr>
             </w:pPr>
-            <w:proofErr w:type="spellStart"/>
-            <w:r>
-              <w:rPr>
-                <w:b/>
-                <w:bCs/>
-                <w:szCs w:val="22"/>
-              </w:rPr>
-              <w:t>Excepcion</w:t>
-            </w:r>
-            <w:proofErr w:type="spellEnd"/>
-            <w:r>
-              <w:rPr>
-                <w:b/>
-                <w:bCs/>
-                <w:szCs w:val="22"/>
-              </w:rPr>
-              <w:t xml:space="preserve">(es): </w:t>
+            <w:r>
+              <w:rPr>
+                <w:b/>
+                <w:bCs/>
+                <w:szCs w:val="22"/>
+              </w:rPr>
+              <w:t xml:space="preserve">Excepcion(es): </w:t>
             </w:r>
           </w:p>
         </w:tc>
@@ -34788,23 +34577,13 @@
                 <w:szCs w:val="22"/>
               </w:rPr>
             </w:pPr>
-            <w:proofErr w:type="spellStart"/>
-            <w:r>
-              <w:rPr>
-                <w:b/>
-                <w:bCs/>
-                <w:szCs w:val="22"/>
-              </w:rPr>
-              <w:t>Precondicion</w:t>
-            </w:r>
-            <w:proofErr w:type="spellEnd"/>
-            <w:r>
-              <w:rPr>
-                <w:b/>
-                <w:bCs/>
-                <w:szCs w:val="22"/>
-              </w:rPr>
-              <w:t>(es):</w:t>
+            <w:r>
+              <w:rPr>
+                <w:b/>
+                <w:bCs/>
+                <w:szCs w:val="22"/>
+              </w:rPr>
+              <w:t>Precondicion(es):</w:t>
             </w:r>
             <w:r>
               <w:rPr>
@@ -35372,23 +35151,13 @@
                 <w:szCs w:val="22"/>
               </w:rPr>
             </w:pPr>
-            <w:proofErr w:type="spellStart"/>
-            <w:r>
-              <w:rPr>
-                <w:b/>
-                <w:bCs/>
-                <w:szCs w:val="22"/>
-              </w:rPr>
-              <w:t>Postcondicion</w:t>
-            </w:r>
-            <w:proofErr w:type="spellEnd"/>
-            <w:r>
-              <w:rPr>
-                <w:b/>
-                <w:bCs/>
-                <w:szCs w:val="22"/>
-              </w:rPr>
-              <w:t>(es):</w:t>
+            <w:r>
+              <w:rPr>
+                <w:b/>
+                <w:bCs/>
+                <w:szCs w:val="22"/>
+              </w:rPr>
+              <w:t>Postcondicion(es):</w:t>
             </w:r>
           </w:p>
         </w:tc>
@@ -35661,23 +35430,13 @@
                 <w:szCs w:val="22"/>
               </w:rPr>
             </w:pPr>
-            <w:proofErr w:type="spellStart"/>
-            <w:r>
-              <w:rPr>
-                <w:b/>
-                <w:bCs/>
-                <w:szCs w:val="22"/>
-              </w:rPr>
-              <w:t>Excepcion</w:t>
-            </w:r>
-            <w:proofErr w:type="spellEnd"/>
-            <w:r>
-              <w:rPr>
-                <w:b/>
-                <w:bCs/>
-                <w:szCs w:val="22"/>
-              </w:rPr>
-              <w:t xml:space="preserve">(es): </w:t>
+            <w:r>
+              <w:rPr>
+                <w:b/>
+                <w:bCs/>
+                <w:szCs w:val="22"/>
+              </w:rPr>
+              <w:t xml:space="preserve">Excepcion(es): </w:t>
             </w:r>
           </w:p>
         </w:tc>
@@ -36688,23 +36447,13 @@
                 <w:szCs w:val="22"/>
               </w:rPr>
             </w:pPr>
-            <w:proofErr w:type="spellStart"/>
-            <w:r>
-              <w:rPr>
-                <w:b/>
-                <w:bCs/>
-                <w:szCs w:val="22"/>
-              </w:rPr>
-              <w:t>Precondicion</w:t>
-            </w:r>
-            <w:proofErr w:type="spellEnd"/>
-            <w:r>
-              <w:rPr>
-                <w:b/>
-                <w:bCs/>
-                <w:szCs w:val="22"/>
-              </w:rPr>
-              <w:t>(es):</w:t>
+            <w:r>
+              <w:rPr>
+                <w:b/>
+                <w:bCs/>
+                <w:szCs w:val="22"/>
+              </w:rPr>
+              <w:t>Precondicion(es):</w:t>
             </w:r>
             <w:r>
               <w:rPr>
@@ -37194,23 +36943,13 @@
                 <w:szCs w:val="22"/>
               </w:rPr>
             </w:pPr>
-            <w:proofErr w:type="spellStart"/>
-            <w:r>
-              <w:rPr>
-                <w:b/>
-                <w:bCs/>
-                <w:szCs w:val="22"/>
-              </w:rPr>
-              <w:t>Postcondicion</w:t>
-            </w:r>
-            <w:proofErr w:type="spellEnd"/>
-            <w:r>
-              <w:rPr>
-                <w:b/>
-                <w:bCs/>
-                <w:szCs w:val="22"/>
-              </w:rPr>
-              <w:t>(es):</w:t>
+            <w:r>
+              <w:rPr>
+                <w:b/>
+                <w:bCs/>
+                <w:szCs w:val="22"/>
+              </w:rPr>
+              <w:t>Postcondicion(es):</w:t>
             </w:r>
           </w:p>
         </w:tc>
@@ -37423,23 +37162,13 @@
                 <w:szCs w:val="22"/>
               </w:rPr>
             </w:pPr>
-            <w:proofErr w:type="spellStart"/>
-            <w:r>
-              <w:rPr>
-                <w:b/>
-                <w:bCs/>
-                <w:szCs w:val="22"/>
-              </w:rPr>
-              <w:t>Excepcion</w:t>
-            </w:r>
-            <w:proofErr w:type="spellEnd"/>
-            <w:r>
-              <w:rPr>
-                <w:b/>
-                <w:bCs/>
-                <w:szCs w:val="22"/>
-              </w:rPr>
-              <w:t xml:space="preserve">(es): </w:t>
+            <w:r>
+              <w:rPr>
+                <w:b/>
+                <w:bCs/>
+                <w:szCs w:val="22"/>
+              </w:rPr>
+              <w:t xml:space="preserve">Excepcion(es): </w:t>
             </w:r>
           </w:p>
         </w:tc>
@@ -38439,23 +38168,13 @@
                 <w:szCs w:val="22"/>
               </w:rPr>
             </w:pPr>
-            <w:proofErr w:type="spellStart"/>
-            <w:r>
-              <w:rPr>
-                <w:b/>
-                <w:bCs/>
-                <w:szCs w:val="22"/>
-              </w:rPr>
-              <w:t>Precondicion</w:t>
-            </w:r>
-            <w:proofErr w:type="spellEnd"/>
-            <w:r>
-              <w:rPr>
-                <w:b/>
-                <w:bCs/>
-                <w:szCs w:val="22"/>
-              </w:rPr>
-              <w:t>(es):</w:t>
+            <w:r>
+              <w:rPr>
+                <w:b/>
+                <w:bCs/>
+                <w:szCs w:val="22"/>
+              </w:rPr>
+              <w:t>Precondicion(es):</w:t>
             </w:r>
             <w:r>
               <w:rPr>
@@ -39070,23 +38789,13 @@
                 <w:szCs w:val="22"/>
               </w:rPr>
             </w:pPr>
-            <w:proofErr w:type="spellStart"/>
-            <w:r>
-              <w:rPr>
-                <w:b/>
-                <w:bCs/>
-                <w:szCs w:val="22"/>
-              </w:rPr>
-              <w:t>Postcondicion</w:t>
-            </w:r>
-            <w:proofErr w:type="spellEnd"/>
-            <w:r>
-              <w:rPr>
-                <w:b/>
-                <w:bCs/>
-                <w:szCs w:val="22"/>
-              </w:rPr>
-              <w:t>(es):</w:t>
+            <w:r>
+              <w:rPr>
+                <w:b/>
+                <w:bCs/>
+                <w:szCs w:val="22"/>
+              </w:rPr>
+              <w:t>Postcondicion(es):</w:t>
             </w:r>
           </w:p>
         </w:tc>
@@ -39273,23 +38982,13 @@
                 <w:szCs w:val="22"/>
               </w:rPr>
             </w:pPr>
-            <w:proofErr w:type="spellStart"/>
-            <w:r>
-              <w:rPr>
-                <w:b/>
-                <w:bCs/>
-                <w:szCs w:val="22"/>
-              </w:rPr>
-              <w:t>Excepcion</w:t>
-            </w:r>
-            <w:proofErr w:type="spellEnd"/>
-            <w:r>
-              <w:rPr>
-                <w:b/>
-                <w:bCs/>
-                <w:szCs w:val="22"/>
-              </w:rPr>
-              <w:t xml:space="preserve">(es): </w:t>
+            <w:r>
+              <w:rPr>
+                <w:b/>
+                <w:bCs/>
+                <w:szCs w:val="22"/>
+              </w:rPr>
+              <w:t xml:space="preserve">Excepcion(es): </w:t>
             </w:r>
           </w:p>
         </w:tc>
@@ -40299,23 +39998,13 @@
                 <w:szCs w:val="22"/>
               </w:rPr>
             </w:pPr>
-            <w:proofErr w:type="spellStart"/>
-            <w:r>
-              <w:rPr>
-                <w:b/>
-                <w:bCs/>
-                <w:szCs w:val="22"/>
-              </w:rPr>
-              <w:t>Precondicion</w:t>
-            </w:r>
-            <w:proofErr w:type="spellEnd"/>
-            <w:r>
-              <w:rPr>
-                <w:b/>
-                <w:bCs/>
-                <w:szCs w:val="22"/>
-              </w:rPr>
-              <w:t>(es):</w:t>
+            <w:r>
+              <w:rPr>
+                <w:b/>
+                <w:bCs/>
+                <w:szCs w:val="22"/>
+              </w:rPr>
+              <w:t>Precondicion(es):</w:t>
             </w:r>
             <w:r>
               <w:rPr>
@@ -40762,23 +40451,13 @@
                 <w:szCs w:val="22"/>
               </w:rPr>
             </w:pPr>
-            <w:proofErr w:type="spellStart"/>
-            <w:r>
-              <w:rPr>
-                <w:b/>
-                <w:bCs/>
-                <w:szCs w:val="22"/>
-              </w:rPr>
-              <w:t>Postcondicion</w:t>
-            </w:r>
-            <w:proofErr w:type="spellEnd"/>
-            <w:r>
-              <w:rPr>
-                <w:b/>
-                <w:bCs/>
-                <w:szCs w:val="22"/>
-              </w:rPr>
-              <w:t>(es):</w:t>
+            <w:r>
+              <w:rPr>
+                <w:b/>
+                <w:bCs/>
+                <w:szCs w:val="22"/>
+              </w:rPr>
+              <w:t>Postcondicion(es):</w:t>
             </w:r>
           </w:p>
         </w:tc>
@@ -40979,23 +40658,13 @@
                 <w:szCs w:val="22"/>
               </w:rPr>
             </w:pPr>
-            <w:proofErr w:type="spellStart"/>
-            <w:r>
-              <w:rPr>
-                <w:b/>
-                <w:bCs/>
-                <w:szCs w:val="22"/>
-              </w:rPr>
-              <w:t>Excepcion</w:t>
-            </w:r>
-            <w:proofErr w:type="spellEnd"/>
-            <w:r>
-              <w:rPr>
-                <w:b/>
-                <w:bCs/>
-                <w:szCs w:val="22"/>
-              </w:rPr>
-              <w:t xml:space="preserve">(es): </w:t>
+            <w:r>
+              <w:rPr>
+                <w:b/>
+                <w:bCs/>
+                <w:szCs w:val="22"/>
+              </w:rPr>
+              <w:t xml:space="preserve">Excepcion(es): </w:t>
             </w:r>
           </w:p>
         </w:tc>
@@ -42168,23 +41837,13 @@
                 <w:szCs w:val="22"/>
               </w:rPr>
             </w:pPr>
-            <w:proofErr w:type="spellStart"/>
-            <w:r>
-              <w:rPr>
-                <w:b/>
-                <w:bCs/>
-                <w:szCs w:val="22"/>
-              </w:rPr>
-              <w:t>Precondicion</w:t>
-            </w:r>
-            <w:proofErr w:type="spellEnd"/>
-            <w:r>
-              <w:rPr>
-                <w:b/>
-                <w:bCs/>
-                <w:szCs w:val="22"/>
-              </w:rPr>
-              <w:t>(es):</w:t>
+            <w:r>
+              <w:rPr>
+                <w:b/>
+                <w:bCs/>
+                <w:szCs w:val="22"/>
+              </w:rPr>
+              <w:t>Precondicion(es):</w:t>
             </w:r>
             <w:r>
               <w:rPr>
@@ -42841,23 +42500,13 @@
                 <w:szCs w:val="22"/>
               </w:rPr>
             </w:pPr>
-            <w:proofErr w:type="spellStart"/>
-            <w:r>
-              <w:rPr>
-                <w:b/>
-                <w:bCs/>
-                <w:szCs w:val="22"/>
-              </w:rPr>
-              <w:t>Postcondicion</w:t>
-            </w:r>
-            <w:proofErr w:type="spellEnd"/>
-            <w:r>
-              <w:rPr>
-                <w:b/>
-                <w:bCs/>
-                <w:szCs w:val="22"/>
-              </w:rPr>
-              <w:t>(es):</w:t>
+            <w:r>
+              <w:rPr>
+                <w:b/>
+                <w:bCs/>
+                <w:szCs w:val="22"/>
+              </w:rPr>
+              <w:t>Postcondicion(es):</w:t>
             </w:r>
           </w:p>
         </w:tc>
@@ -43058,23 +42707,13 @@
                 <w:szCs w:val="22"/>
               </w:rPr>
             </w:pPr>
-            <w:proofErr w:type="spellStart"/>
-            <w:r>
-              <w:rPr>
-                <w:b/>
-                <w:bCs/>
-                <w:szCs w:val="22"/>
-              </w:rPr>
-              <w:t>Excepcion</w:t>
-            </w:r>
-            <w:proofErr w:type="spellEnd"/>
-            <w:r>
-              <w:rPr>
-                <w:b/>
-                <w:bCs/>
-                <w:szCs w:val="22"/>
-              </w:rPr>
-              <w:t xml:space="preserve">(es): </w:t>
+            <w:r>
+              <w:rPr>
+                <w:b/>
+                <w:bCs/>
+                <w:szCs w:val="22"/>
+              </w:rPr>
+              <w:t xml:space="preserve">Excepcion(es): </w:t>
             </w:r>
           </w:p>
         </w:tc>
@@ -43203,92 +42842,814 @@
         </w:numPr>
       </w:pPr>
       <w:r>
+        <w:lastRenderedPageBreak/>
         <w:t>Etapa de análisis</w:t>
       </w:r>
     </w:p>
     <w:p>
-      <w:r>
-        <w:t xml:space="preserve">El diagrama de colaboración permite identificar el intercambio de mensajes entre objetos, que representan las operaciones de las clases correspondientes. El sentido del flujo de los mensajes se </w:t>
-      </w:r>
-      <w:r>
-        <w:lastRenderedPageBreak/>
-        <w:t>representa con una flecha entre los objetos. Los mensajes anidados representan una llamada recursiva de una operación o método perteneciente al mismo objeto.</w:t>
+      <w:pPr>
+        <w:pStyle w:val="Ttulo2"/>
+      </w:pPr>
+      <w:r>
+        <w:t>Diagramas de secuencia</w:t>
+      </w:r>
+    </w:p>
+    <w:p>
+      <w:r>
+        <w:t xml:space="preserve">Para la confección de los diagramas de secuencia, </w:t>
+      </w:r>
+      <w:r>
+        <w:t xml:space="preserve">distinguiremos entre </w:t>
+      </w:r>
+      <w:r>
+        <w:t xml:space="preserve">clases </w:t>
+      </w:r>
+      <w:r>
+        <w:t>de</w:t>
+      </w:r>
+      <w:r>
+        <w:t xml:space="preserve"> Interfaz, Control y Entidad</w:t>
+      </w:r>
+      <w:r>
+        <w:t>:</w:t>
+      </w:r>
+    </w:p>
+    <w:p>
+      <w:pPr>
+        <w:pStyle w:val="Prrafodelista"/>
+        <w:numPr>
+          <w:ilvl w:val="0"/>
+          <w:numId w:val="85"/>
+        </w:numPr>
+      </w:pPr>
+      <w:r>
+        <w:rPr>
+          <w:b/>
+          <w:bCs/>
+        </w:rPr>
+        <w:t>Clases de Interfaz:</w:t>
+      </w:r>
+      <w:r>
+        <w:t xml:space="preserve"> </w:t>
+      </w:r>
+      <w:r>
+        <w:t xml:space="preserve">responsables de la interacción directa con el usuario (por ejemplo, </w:t>
+      </w:r>
+      <w:r>
+        <w:t>E</w:t>
+      </w:r>
+      <w:r>
+        <w:t xml:space="preserve">mpleados, </w:t>
+      </w:r>
+      <w:r>
+        <w:t>O</w:t>
+      </w:r>
+      <w:r>
+        <w:t xml:space="preserve">ficina de personal, </w:t>
+      </w:r>
+      <w:r>
+        <w:t>J</w:t>
+      </w:r>
+      <w:r>
+        <w:t>efaturas</w:t>
+      </w:r>
+      <w:r>
+        <w:t xml:space="preserve"> de Servicio</w:t>
+      </w:r>
+      <w:r>
+        <w:t>, etc.)</w:t>
+      </w:r>
+      <w:r>
+        <w:t xml:space="preserve">, que </w:t>
+      </w:r>
+      <w:r>
+        <w:t xml:space="preserve">nos </w:t>
+      </w:r>
+      <w:r>
+        <w:t xml:space="preserve">permiten </w:t>
+      </w:r>
+      <w:r>
+        <w:t xml:space="preserve">la interacción con el </w:t>
+      </w:r>
+      <w:r>
+        <w:t>sistema, enviando y recibiendo datos.</w:t>
+      </w:r>
+    </w:p>
+    <w:p>
+      <w:pPr>
+        <w:pStyle w:val="Prrafodelista"/>
+        <w:numPr>
+          <w:ilvl w:val="0"/>
+          <w:numId w:val="85"/>
+        </w:numPr>
+      </w:pPr>
+      <w:r>
+        <w:rPr>
+          <w:b/>
+          <w:bCs/>
+        </w:rPr>
+        <w:t>Clases de Control:</w:t>
+      </w:r>
+      <w:r>
+        <w:t xml:space="preserve"> </w:t>
+      </w:r>
+      <w:r>
+        <w:t xml:space="preserve">gestionan la lógica del sistema. </w:t>
+      </w:r>
+      <w:r>
+        <w:t>C</w:t>
+      </w:r>
+      <w:r>
+        <w:t>oordina</w:t>
+      </w:r>
+      <w:r>
+        <w:t>n</w:t>
+      </w:r>
+      <w:r>
+        <w:t xml:space="preserve"> la recepción de datos desde la interfaz, </w:t>
+      </w:r>
+      <w:r>
+        <w:t xml:space="preserve">los </w:t>
+      </w:r>
+      <w:r>
+        <w:t>valida</w:t>
+      </w:r>
+      <w:r>
+        <w:t>n</w:t>
+      </w:r>
+      <w:r>
+        <w:t xml:space="preserve"> y hace</w:t>
+      </w:r>
+      <w:r>
+        <w:t>n</w:t>
+      </w:r>
+      <w:r>
+        <w:t xml:space="preserve"> que las entidades los procesen o que interactúen con otras clases. </w:t>
+      </w:r>
+      <w:r>
+        <w:t>C</w:t>
+      </w:r>
+      <w:r>
+        <w:t>onectan las acciones del usuario (a través de la interfaz) con el modelo del sistema (las entidades).</w:t>
+      </w:r>
+    </w:p>
+    <w:p>
+      <w:pPr>
+        <w:pStyle w:val="Prrafodelista"/>
+        <w:numPr>
+          <w:ilvl w:val="0"/>
+          <w:numId w:val="85"/>
+        </w:numPr>
+      </w:pPr>
+      <w:r>
+        <w:rPr>
+          <w:b/>
+          <w:bCs/>
+        </w:rPr>
+        <w:t>Clases de Entidad:</w:t>
+      </w:r>
+      <w:r>
+        <w:t xml:space="preserve"> </w:t>
+      </w:r>
+      <w:r>
+        <w:t xml:space="preserve">representan los datos del dominio. </w:t>
+      </w:r>
+      <w:r>
+        <w:t>C</w:t>
+      </w:r>
+      <w:r>
+        <w:t xml:space="preserve">orresponden a las tablas de la </w:t>
+      </w:r>
+      <w:r>
+        <w:t xml:space="preserve">BD </w:t>
+      </w:r>
+      <w:r>
+        <w:t>o los objetos principales del sistema (</w:t>
+      </w:r>
+      <w:r>
+        <w:t>E</w:t>
+      </w:r>
+      <w:r>
+        <w:t xml:space="preserve">mpleados, </w:t>
+      </w:r>
+      <w:r>
+        <w:t>H</w:t>
+      </w:r>
+      <w:r>
+        <w:t xml:space="preserve">orarios, </w:t>
+      </w:r>
+      <w:r>
+        <w:t>L</w:t>
+      </w:r>
+      <w:r>
+        <w:t>icencias, etc.).</w:t>
       </w:r>
     </w:p>
     <w:p/>
     <w:p>
       <w:r>
-        <w:t>A continuación, se presentan los diagramas de secuencia para los casos de uso CU001, CU002, CU003 y CU010.</w:t>
+        <w:t>A continuación, se presentan los diagramas de secuencia para los casos de uso CU01, CU02, CU03</w:t>
+      </w:r>
+      <w:r>
+        <w:t>, CU04</w:t>
+      </w:r>
+      <w:r>
+        <w:t>, CU</w:t>
+      </w:r>
+      <w:r>
+        <w:t>07</w:t>
+      </w:r>
+      <w:r>
+        <w:t xml:space="preserve"> y CU010.</w:t>
       </w:r>
     </w:p>
     <w:p/>
     <w:p>
       <w:pPr>
-        <w:pStyle w:val="Ttulo2"/>
-        <w:numPr>
-          <w:ilvl w:val="1"/>
-          <w:numId w:val="1"/>
-        </w:numPr>
-      </w:pPr>
-      <w:r>
-        <w:t>Diagrama de secuencia correspondiente al CU001</w:t>
+        <w:pStyle w:val="Ttulo3"/>
+      </w:pPr>
+      <w:r>
+        <w:lastRenderedPageBreak/>
+        <w:t xml:space="preserve">Diagrama de secuencia </w:t>
+      </w:r>
+      <w:r>
+        <w:t>para</w:t>
+      </w:r>
+      <w:r>
+        <w:t xml:space="preserve"> CU01</w:t>
       </w:r>
     </w:p>
     <w:p>
       <w:pPr>
-        <w:pStyle w:val="Ttulo3"/>
+        <w:pStyle w:val="Ttulo4"/>
       </w:pPr>
       <w:r>
         <w:t>Curso Normal</w:t>
+      </w:r>
+    </w:p>
+    <w:p>
+      <w:r>
+        <w:rPr>
+          <w:noProof/>
+        </w:rPr>
+        <w:drawing>
+          <wp:inline distT="0" distB="0" distL="0" distR="0" wp14:anchorId="6C28B4F3" wp14:editId="767FC8AC">
+            <wp:extent cx="5616575" cy="5652770"/>
+            <wp:effectExtent l="0" t="0" r="3175" b="5080"/>
+            <wp:docPr id="703243009" name="Imagen 1"/>
+            <wp:cNvGraphicFramePr>
+              <a:graphicFrameLocks xmlns:a="http://schemas.openxmlformats.org/drawingml/2006/main" noChangeAspect="1"/>
+            </wp:cNvGraphicFramePr>
+            <a:graphic xmlns:a="http://schemas.openxmlformats.org/drawingml/2006/main">
+              <a:graphicData uri="http://schemas.openxmlformats.org/drawingml/2006/picture">
+                <pic:pic xmlns:pic="http://schemas.openxmlformats.org/drawingml/2006/picture">
+                  <pic:nvPicPr>
+                    <pic:cNvPr id="703243009" name=""/>
+                    <pic:cNvPicPr/>
+                  </pic:nvPicPr>
+                  <pic:blipFill>
+                    <a:blip r:embed="rId32"/>
+                    <a:stretch>
+                      <a:fillRect/>
+                    </a:stretch>
+                  </pic:blipFill>
+                  <pic:spPr>
+                    <a:xfrm>
+                      <a:off x="0" y="0"/>
+                      <a:ext cx="5616575" cy="5652770"/>
+                    </a:xfrm>
+                    <a:prstGeom prst="rect">
+                      <a:avLst/>
+                    </a:prstGeom>
+                  </pic:spPr>
+                </pic:pic>
+              </a:graphicData>
+            </a:graphic>
+          </wp:inline>
+        </w:drawing>
       </w:r>
     </w:p>
     <w:p/>
+    <w:p>
+      <w:pPr>
+        <w:pStyle w:val="Ttulo4"/>
+      </w:pPr>
+      <w:r>
+        <w:lastRenderedPageBreak/>
+        <w:t>Curso Alternativo</w:t>
+      </w:r>
+    </w:p>
+    <w:p>
+      <w:r>
+        <w:rPr>
+          <w:noProof/>
+        </w:rPr>
+        <w:drawing>
+          <wp:inline distT="0" distB="0" distL="0" distR="0" wp14:anchorId="66E7AB2C" wp14:editId="509D159D">
+            <wp:extent cx="5616575" cy="5751195"/>
+            <wp:effectExtent l="0" t="0" r="3175" b="1905"/>
+            <wp:docPr id="46850663" name="Imagen 1" descr="Diagrama&#10;&#10;Descripción generada automáticamente"/>
+            <wp:cNvGraphicFramePr>
+              <a:graphicFrameLocks xmlns:a="http://schemas.openxmlformats.org/drawingml/2006/main" noChangeAspect="1"/>
+            </wp:cNvGraphicFramePr>
+            <a:graphic xmlns:a="http://schemas.openxmlformats.org/drawingml/2006/main">
+              <a:graphicData uri="http://schemas.openxmlformats.org/drawingml/2006/picture">
+                <pic:pic xmlns:pic="http://schemas.openxmlformats.org/drawingml/2006/picture">
+                  <pic:nvPicPr>
+                    <pic:cNvPr id="46850663" name="Imagen 1" descr="Diagrama&#10;&#10;Descripción generada automáticamente"/>
+                    <pic:cNvPicPr/>
+                  </pic:nvPicPr>
+                  <pic:blipFill>
+                    <a:blip r:embed="rId33"/>
+                    <a:stretch>
+                      <a:fillRect/>
+                    </a:stretch>
+                  </pic:blipFill>
+                  <pic:spPr>
+                    <a:xfrm>
+                      <a:off x="0" y="0"/>
+                      <a:ext cx="5616575" cy="5751195"/>
+                    </a:xfrm>
+                    <a:prstGeom prst="rect">
+                      <a:avLst/>
+                    </a:prstGeom>
+                  </pic:spPr>
+                </pic:pic>
+              </a:graphicData>
+            </a:graphic>
+          </wp:inline>
+        </w:drawing>
+      </w:r>
+    </w:p>
     <w:p/>
     <w:p>
       <w:pPr>
         <w:pStyle w:val="Ttulo3"/>
       </w:pPr>
       <w:r>
-        <w:t>Curso Alternativo</w:t>
+        <w:lastRenderedPageBreak/>
+        <w:t xml:space="preserve">Diagrama de secuencia </w:t>
+      </w:r>
+      <w:r>
+        <w:t>para</w:t>
+      </w:r>
+      <w:r>
+        <w:t xml:space="preserve"> CU0</w:t>
+      </w:r>
+      <w:r>
+        <w:t>2</w:t>
+      </w:r>
+    </w:p>
+    <w:p>
+      <w:pPr>
+        <w:pStyle w:val="Ttulo4"/>
+      </w:pPr>
+      <w:r>
+        <w:t>Curso Normal</w:t>
+      </w:r>
+    </w:p>
+    <w:p>
+      <w:r>
+        <w:rPr>
+          <w:noProof/>
+        </w:rPr>
+        <w:drawing>
+          <wp:inline distT="0" distB="0" distL="0" distR="0" wp14:anchorId="23DD9D73" wp14:editId="36490C70">
+            <wp:extent cx="5616575" cy="6423025"/>
+            <wp:effectExtent l="0" t="0" r="3175" b="0"/>
+            <wp:docPr id="1953101211" name="Imagen 1"/>
+            <wp:cNvGraphicFramePr>
+              <a:graphicFrameLocks xmlns:a="http://schemas.openxmlformats.org/drawingml/2006/main" noChangeAspect="1"/>
+            </wp:cNvGraphicFramePr>
+            <a:graphic xmlns:a="http://schemas.openxmlformats.org/drawingml/2006/main">
+              <a:graphicData uri="http://schemas.openxmlformats.org/drawingml/2006/picture">
+                <pic:pic xmlns:pic="http://schemas.openxmlformats.org/drawingml/2006/picture">
+                  <pic:nvPicPr>
+                    <pic:cNvPr id="1953101211" name=""/>
+                    <pic:cNvPicPr/>
+                  </pic:nvPicPr>
+                  <pic:blipFill>
+                    <a:blip r:embed="rId34"/>
+                    <a:stretch>
+                      <a:fillRect/>
+                    </a:stretch>
+                  </pic:blipFill>
+                  <pic:spPr>
+                    <a:xfrm>
+                      <a:off x="0" y="0"/>
+                      <a:ext cx="5616575" cy="6423025"/>
+                    </a:xfrm>
+                    <a:prstGeom prst="rect">
+                      <a:avLst/>
+                    </a:prstGeom>
+                  </pic:spPr>
+                </pic:pic>
+              </a:graphicData>
+            </a:graphic>
+          </wp:inline>
+        </w:drawing>
       </w:r>
     </w:p>
     <w:p/>
+    <w:p>
+      <w:pPr>
+        <w:pStyle w:val="Ttulo4"/>
+      </w:pPr>
+      <w:r>
+        <w:lastRenderedPageBreak/>
+        <w:t>Curso Alternativo</w:t>
+      </w:r>
+    </w:p>
+    <w:p>
+      <w:r>
+        <w:rPr>
+          <w:noProof/>
+        </w:rPr>
+        <w:drawing>
+          <wp:inline distT="0" distB="0" distL="0" distR="0" wp14:anchorId="2BDE912D" wp14:editId="19EA1065">
+            <wp:extent cx="5616575" cy="6423025"/>
+            <wp:effectExtent l="0" t="0" r="3175" b="0"/>
+            <wp:docPr id="1422573162" name="Imagen 1"/>
+            <wp:cNvGraphicFramePr>
+              <a:graphicFrameLocks xmlns:a="http://schemas.openxmlformats.org/drawingml/2006/main" noChangeAspect="1"/>
+            </wp:cNvGraphicFramePr>
+            <a:graphic xmlns:a="http://schemas.openxmlformats.org/drawingml/2006/main">
+              <a:graphicData uri="http://schemas.openxmlformats.org/drawingml/2006/picture">
+                <pic:pic xmlns:pic="http://schemas.openxmlformats.org/drawingml/2006/picture">
+                  <pic:nvPicPr>
+                    <pic:cNvPr id="1422573162" name=""/>
+                    <pic:cNvPicPr/>
+                  </pic:nvPicPr>
+                  <pic:blipFill>
+                    <a:blip r:embed="rId35"/>
+                    <a:stretch>
+                      <a:fillRect/>
+                    </a:stretch>
+                  </pic:blipFill>
+                  <pic:spPr>
+                    <a:xfrm>
+                      <a:off x="0" y="0"/>
+                      <a:ext cx="5616575" cy="6423025"/>
+                    </a:xfrm>
+                    <a:prstGeom prst="rect">
+                      <a:avLst/>
+                    </a:prstGeom>
+                  </pic:spPr>
+                </pic:pic>
+              </a:graphicData>
+            </a:graphic>
+          </wp:inline>
+        </w:drawing>
+      </w:r>
+    </w:p>
     <w:p/>
     <w:p>
       <w:pPr>
-        <w:pStyle w:val="Ttulo2"/>
-        <w:numPr>
-          <w:ilvl w:val="1"/>
-          <w:numId w:val="1"/>
-        </w:numPr>
-      </w:pPr>
-      <w:r>
-        <w:t>Diagrama de secuencia correspondiente al CU00</w:t>
-      </w:r>
-      <w:r>
-        <w:t>2</w:t>
+        <w:pStyle w:val="Ttulo3"/>
+      </w:pPr>
+      <w:r>
+        <w:lastRenderedPageBreak/>
+        <w:t>Diagrama de secuencia para CU0</w:t>
+      </w:r>
+      <w:r>
+        <w:t>4</w:t>
       </w:r>
     </w:p>
     <w:p>
       <w:pPr>
-        <w:pStyle w:val="Ttulo3"/>
+        <w:pStyle w:val="Ttulo4"/>
       </w:pPr>
       <w:r>
         <w:t>Curso Normal</w:t>
+      </w:r>
+    </w:p>
+    <w:p>
+      <w:r>
+        <w:rPr>
+          <w:noProof/>
+        </w:rPr>
+        <w:drawing>
+          <wp:inline distT="0" distB="0" distL="0" distR="0" wp14:anchorId="11FB5F13" wp14:editId="0F146152">
+            <wp:extent cx="5616575" cy="4949190"/>
+            <wp:effectExtent l="0" t="0" r="3175" b="3810"/>
+            <wp:docPr id="853420417" name="Imagen 1"/>
+            <wp:cNvGraphicFramePr>
+              <a:graphicFrameLocks xmlns:a="http://schemas.openxmlformats.org/drawingml/2006/main" noChangeAspect="1"/>
+            </wp:cNvGraphicFramePr>
+            <a:graphic xmlns:a="http://schemas.openxmlformats.org/drawingml/2006/main">
+              <a:graphicData uri="http://schemas.openxmlformats.org/drawingml/2006/picture">
+                <pic:pic xmlns:pic="http://schemas.openxmlformats.org/drawingml/2006/picture">
+                  <pic:nvPicPr>
+                    <pic:cNvPr id="853420417" name=""/>
+                    <pic:cNvPicPr/>
+                  </pic:nvPicPr>
+                  <pic:blipFill>
+                    <a:blip r:embed="rId36"/>
+                    <a:stretch>
+                      <a:fillRect/>
+                    </a:stretch>
+                  </pic:blipFill>
+                  <pic:spPr>
+                    <a:xfrm>
+                      <a:off x="0" y="0"/>
+                      <a:ext cx="5616575" cy="4949190"/>
+                    </a:xfrm>
+                    <a:prstGeom prst="rect">
+                      <a:avLst/>
+                    </a:prstGeom>
+                  </pic:spPr>
+                </pic:pic>
+              </a:graphicData>
+            </a:graphic>
+          </wp:inline>
+        </w:drawing>
       </w:r>
     </w:p>
     <w:p/>
+    <w:p>
+      <w:pPr>
+        <w:pStyle w:val="Ttulo4"/>
+      </w:pPr>
+      <w:r>
+        <w:lastRenderedPageBreak/>
+        <w:t>Curso Alternativo</w:t>
+      </w:r>
+    </w:p>
+    <w:p>
+      <w:r>
+        <w:rPr>
+          <w:noProof/>
+        </w:rPr>
+        <w:drawing>
+          <wp:inline distT="0" distB="0" distL="0" distR="0" wp14:anchorId="41A8C275" wp14:editId="74823613">
+            <wp:extent cx="5616575" cy="4949190"/>
+            <wp:effectExtent l="0" t="0" r="3175" b="3810"/>
+            <wp:docPr id="208105968" name="Imagen 1"/>
+            <wp:cNvGraphicFramePr>
+              <a:graphicFrameLocks xmlns:a="http://schemas.openxmlformats.org/drawingml/2006/main" noChangeAspect="1"/>
+            </wp:cNvGraphicFramePr>
+            <a:graphic xmlns:a="http://schemas.openxmlformats.org/drawingml/2006/main">
+              <a:graphicData uri="http://schemas.openxmlformats.org/drawingml/2006/picture">
+                <pic:pic xmlns:pic="http://schemas.openxmlformats.org/drawingml/2006/picture">
+                  <pic:nvPicPr>
+                    <pic:cNvPr id="208105968" name=""/>
+                    <pic:cNvPicPr/>
+                  </pic:nvPicPr>
+                  <pic:blipFill>
+                    <a:blip r:embed="rId37"/>
+                    <a:stretch>
+                      <a:fillRect/>
+                    </a:stretch>
+                  </pic:blipFill>
+                  <pic:spPr>
+                    <a:xfrm>
+                      <a:off x="0" y="0"/>
+                      <a:ext cx="5616575" cy="4949190"/>
+                    </a:xfrm>
+                    <a:prstGeom prst="rect">
+                      <a:avLst/>
+                    </a:prstGeom>
+                  </pic:spPr>
+                </pic:pic>
+              </a:graphicData>
+            </a:graphic>
+          </wp:inline>
+        </w:drawing>
+      </w:r>
+    </w:p>
     <w:p/>
     <w:p>
       <w:pPr>
         <w:pStyle w:val="Ttulo3"/>
       </w:pPr>
       <w:r>
-        <w:t>Curso Alternativo</w:t>
+        <w:lastRenderedPageBreak/>
+        <w:t>Diagrama de secuencia para CU0</w:t>
+      </w:r>
+      <w:r>
+        <w:t>8</w:t>
+      </w:r>
+    </w:p>
+    <w:p>
+      <w:pPr>
+        <w:pStyle w:val="Ttulo4"/>
+      </w:pPr>
+      <w:r>
+        <w:t>Curso Normal</w:t>
+      </w:r>
+    </w:p>
+    <w:p>
+      <w:r>
+        <w:rPr>
+          <w:noProof/>
+        </w:rPr>
+        <w:drawing>
+          <wp:inline distT="0" distB="0" distL="0" distR="0" wp14:anchorId="2E844250" wp14:editId="51736F70">
+            <wp:extent cx="5616575" cy="6635750"/>
+            <wp:effectExtent l="0" t="0" r="3175" b="0"/>
+            <wp:docPr id="825469321" name="Imagen 1"/>
+            <wp:cNvGraphicFramePr>
+              <a:graphicFrameLocks xmlns:a="http://schemas.openxmlformats.org/drawingml/2006/main" noChangeAspect="1"/>
+            </wp:cNvGraphicFramePr>
+            <a:graphic xmlns:a="http://schemas.openxmlformats.org/drawingml/2006/main">
+              <a:graphicData uri="http://schemas.openxmlformats.org/drawingml/2006/picture">
+                <pic:pic xmlns:pic="http://schemas.openxmlformats.org/drawingml/2006/picture">
+                  <pic:nvPicPr>
+                    <pic:cNvPr id="825469321" name=""/>
+                    <pic:cNvPicPr/>
+                  </pic:nvPicPr>
+                  <pic:blipFill>
+                    <a:blip r:embed="rId38"/>
+                    <a:stretch>
+                      <a:fillRect/>
+                    </a:stretch>
+                  </pic:blipFill>
+                  <pic:spPr>
+                    <a:xfrm>
+                      <a:off x="0" y="0"/>
+                      <a:ext cx="5616575" cy="6635750"/>
+                    </a:xfrm>
+                    <a:prstGeom prst="rect">
+                      <a:avLst/>
+                    </a:prstGeom>
+                  </pic:spPr>
+                </pic:pic>
+              </a:graphicData>
+            </a:graphic>
+          </wp:inline>
+        </w:drawing>
       </w:r>
     </w:p>
     <w:p/>
+    <w:p>
+      <w:pPr>
+        <w:pStyle w:val="Ttulo4"/>
+      </w:pPr>
+      <w:r>
+        <w:lastRenderedPageBreak/>
+        <w:t>Curso Alternativo</w:t>
+      </w:r>
+    </w:p>
+    <w:p>
+      <w:r>
+        <w:rPr>
+          <w:noProof/>
+        </w:rPr>
+        <w:drawing>
+          <wp:inline distT="0" distB="0" distL="0" distR="0" wp14:anchorId="2E14206A" wp14:editId="18392CD2">
+            <wp:extent cx="5616575" cy="6223635"/>
+            <wp:effectExtent l="0" t="0" r="3175" b="5715"/>
+            <wp:docPr id="2004408450" name="Imagen 1"/>
+            <wp:cNvGraphicFramePr>
+              <a:graphicFrameLocks xmlns:a="http://schemas.openxmlformats.org/drawingml/2006/main" noChangeAspect="1"/>
+            </wp:cNvGraphicFramePr>
+            <a:graphic xmlns:a="http://schemas.openxmlformats.org/drawingml/2006/main">
+              <a:graphicData uri="http://schemas.openxmlformats.org/drawingml/2006/picture">
+                <pic:pic xmlns:pic="http://schemas.openxmlformats.org/drawingml/2006/picture">
+                  <pic:nvPicPr>
+                    <pic:cNvPr id="2004408450" name=""/>
+                    <pic:cNvPicPr/>
+                  </pic:nvPicPr>
+                  <pic:blipFill>
+                    <a:blip r:embed="rId39"/>
+                    <a:stretch>
+                      <a:fillRect/>
+                    </a:stretch>
+                  </pic:blipFill>
+                  <pic:spPr>
+                    <a:xfrm>
+                      <a:off x="0" y="0"/>
+                      <a:ext cx="5616575" cy="6223635"/>
+                    </a:xfrm>
+                    <a:prstGeom prst="rect">
+                      <a:avLst/>
+                    </a:prstGeom>
+                  </pic:spPr>
+                </pic:pic>
+              </a:graphicData>
+            </a:graphic>
+          </wp:inline>
+        </w:drawing>
+      </w:r>
+    </w:p>
     <w:p/>
+    <w:p>
+      <w:pPr>
+        <w:pStyle w:val="Ttulo3"/>
+      </w:pPr>
+      <w:r>
+        <w:lastRenderedPageBreak/>
+        <w:t>Diagrama de secuencia para CU</w:t>
+      </w:r>
+      <w:r>
+        <w:t>1</w:t>
+      </w:r>
+      <w:r>
+        <w:t>0</w:t>
+      </w:r>
+    </w:p>
+    <w:p>
+      <w:pPr>
+        <w:pStyle w:val="Ttulo4"/>
+      </w:pPr>
+      <w:r>
+        <w:t>Curso Normal</w:t>
+      </w:r>
+    </w:p>
+    <w:p>
+      <w:r>
+        <w:rPr>
+          <w:noProof/>
+        </w:rPr>
+        <w:drawing>
+          <wp:inline distT="0" distB="0" distL="0" distR="0" wp14:anchorId="004C2B74" wp14:editId="68B9B75D">
+            <wp:extent cx="5616575" cy="5025390"/>
+            <wp:effectExtent l="0" t="0" r="3175" b="3810"/>
+            <wp:docPr id="1464407489" name="Imagen 1"/>
+            <wp:cNvGraphicFramePr>
+              <a:graphicFrameLocks xmlns:a="http://schemas.openxmlformats.org/drawingml/2006/main" noChangeAspect="1"/>
+            </wp:cNvGraphicFramePr>
+            <a:graphic xmlns:a="http://schemas.openxmlformats.org/drawingml/2006/main">
+              <a:graphicData uri="http://schemas.openxmlformats.org/drawingml/2006/picture">
+                <pic:pic xmlns:pic="http://schemas.openxmlformats.org/drawingml/2006/picture">
+                  <pic:nvPicPr>
+                    <pic:cNvPr id="1464407489" name=""/>
+                    <pic:cNvPicPr/>
+                  </pic:nvPicPr>
+                  <pic:blipFill>
+                    <a:blip r:embed="rId40"/>
+                    <a:stretch>
+                      <a:fillRect/>
+                    </a:stretch>
+                  </pic:blipFill>
+                  <pic:spPr>
+                    <a:xfrm>
+                      <a:off x="0" y="0"/>
+                      <a:ext cx="5616575" cy="5025390"/>
+                    </a:xfrm>
+                    <a:prstGeom prst="rect">
+                      <a:avLst/>
+                    </a:prstGeom>
+                  </pic:spPr>
+                </pic:pic>
+              </a:graphicData>
+            </a:graphic>
+          </wp:inline>
+        </w:drawing>
+      </w:r>
+    </w:p>
+    <w:p/>
+    <w:p>
+      <w:pPr>
+        <w:pStyle w:val="Ttulo4"/>
+      </w:pPr>
+      <w:r>
+        <w:lastRenderedPageBreak/>
+        <w:t>Curso Alternativo</w:t>
+      </w:r>
+    </w:p>
+    <w:p>
+      <w:r>
+        <w:rPr>
+          <w:noProof/>
+        </w:rPr>
+        <w:drawing>
+          <wp:inline distT="0" distB="0" distL="0" distR="0" wp14:anchorId="440FB4D7" wp14:editId="58FF0A6E">
+            <wp:extent cx="5616575" cy="5025390"/>
+            <wp:effectExtent l="0" t="0" r="3175" b="3810"/>
+            <wp:docPr id="615479649" name="Imagen 1"/>
+            <wp:cNvGraphicFramePr>
+              <a:graphicFrameLocks xmlns:a="http://schemas.openxmlformats.org/drawingml/2006/main" noChangeAspect="1"/>
+            </wp:cNvGraphicFramePr>
+            <a:graphic xmlns:a="http://schemas.openxmlformats.org/drawingml/2006/main">
+              <a:graphicData uri="http://schemas.openxmlformats.org/drawingml/2006/picture">
+                <pic:pic xmlns:pic="http://schemas.openxmlformats.org/drawingml/2006/picture">
+                  <pic:nvPicPr>
+                    <pic:cNvPr id="615479649" name=""/>
+                    <pic:cNvPicPr/>
+                  </pic:nvPicPr>
+                  <pic:blipFill>
+                    <a:blip r:embed="rId41"/>
+                    <a:stretch>
+                      <a:fillRect/>
+                    </a:stretch>
+                  </pic:blipFill>
+                  <pic:spPr>
+                    <a:xfrm>
+                      <a:off x="0" y="0"/>
+                      <a:ext cx="5616575" cy="5025390"/>
+                    </a:xfrm>
+                    <a:prstGeom prst="rect">
+                      <a:avLst/>
+                    </a:prstGeom>
+                  </pic:spPr>
+                </pic:pic>
+              </a:graphicData>
+            </a:graphic>
+          </wp:inline>
+        </w:drawing>
+      </w:r>
+    </w:p>
     <w:p/>
     <w:p>
       <w:pPr>
@@ -43302,7 +43663,843 @@
         <w:t>Etapa de diseño</w:t>
       </w:r>
     </w:p>
+    <w:p>
+      <w:pPr>
+        <w:pStyle w:val="Ttulo2"/>
+      </w:pPr>
+      <w:r>
+        <w:t>Diagrama de clases de diseño</w:t>
+      </w:r>
+    </w:p>
+    <w:p>
+      <w:r>
+        <w:t>L</w:t>
+      </w:r>
+      <w:r>
+        <w:t xml:space="preserve">a complejidad del diseño reside en </w:t>
+      </w:r>
+      <w:r>
+        <w:t xml:space="preserve">el modelado de </w:t>
+      </w:r>
+      <w:r>
+        <w:t xml:space="preserve">la clase </w:t>
+      </w:r>
+      <w:r>
+        <w:rPr>
+          <w:rFonts w:ascii="Courier New" w:hAnsi="Courier New" w:cs="Courier New"/>
+        </w:rPr>
+        <w:t>Horario</w:t>
+      </w:r>
+      <w:r>
+        <w:t xml:space="preserve">. </w:t>
+      </w:r>
+      <w:r>
+        <w:t>E</w:t>
+      </w:r>
+      <w:r>
+        <w:t>n el Hospital de Urgencias coexisten múltiples regímenes horarios</w:t>
+      </w:r>
+      <w:r>
+        <w:t xml:space="preserve"> y </w:t>
+      </w:r>
+      <w:r>
+        <w:t>un empleado puede cambiar de régimen</w:t>
+      </w:r>
+      <w:r>
+        <w:t xml:space="preserve"> de un mes a otro</w:t>
+      </w:r>
+      <w:r>
+        <w:t>, dependiendo de la neces</w:t>
+      </w:r>
+      <w:r>
+        <w:t xml:space="preserve">idad del servicio. Por esto, </w:t>
+      </w:r>
+      <w:r>
+        <w:t xml:space="preserve">se decidió </w:t>
+      </w:r>
+      <w:r>
+        <w:t xml:space="preserve">trabajar </w:t>
+      </w:r>
+      <w:r>
+        <w:rPr>
+          <w:rFonts w:ascii="Courier New" w:hAnsi="Courier New" w:cs="Courier New"/>
+        </w:rPr>
+        <w:t>Horario</w:t>
+      </w:r>
+      <w:r>
+        <w:t xml:space="preserve"> como una clase abs</w:t>
+      </w:r>
+      <w:r>
+        <w:t>tracta e implementar en diferentes clases cada tipo de horario, con sus particularidades. Enumerando (repaso de lo expuesto al principio del documento), tenemos:</w:t>
+      </w:r>
+    </w:p>
+    <w:p>
+      <w:pPr>
+        <w:pStyle w:val="Prrafodelista"/>
+        <w:numPr>
+          <w:ilvl w:val="0"/>
+          <w:numId w:val="88"/>
+        </w:numPr>
+      </w:pPr>
+      <w:r>
+        <w:rPr>
+          <w:b/>
+          <w:bCs/>
+        </w:rPr>
+        <w:t xml:space="preserve">Horario </w:t>
+      </w:r>
+      <w:r>
+        <w:rPr>
+          <w:b/>
+          <w:bCs/>
+        </w:rPr>
+        <w:t>estándar</w:t>
+      </w:r>
+      <w:r>
+        <w:rPr>
+          <w:b/>
+          <w:bCs/>
+        </w:rPr>
+        <w:t>:</w:t>
+      </w:r>
+      <w:r>
+        <w:t xml:space="preserve"> </w:t>
+      </w:r>
+      <w:r>
+        <w:t>35</w:t>
+      </w:r>
+      <w:r>
+        <w:t xml:space="preserve"> Hs. </w:t>
+      </w:r>
+      <w:r>
+        <w:t>semanales</w:t>
+      </w:r>
+      <w:r>
+        <w:t xml:space="preserve">, distribuidas en </w:t>
+      </w:r>
+      <w:r>
+        <w:t xml:space="preserve">7 horas </w:t>
+      </w:r>
+      <w:r>
+        <w:t xml:space="preserve">por </w:t>
+      </w:r>
+      <w:r>
+        <w:t>día, en días hábiles</w:t>
+      </w:r>
+      <w:r>
+        <w:t>.</w:t>
+      </w:r>
+    </w:p>
+    <w:p>
+      <w:pPr>
+        <w:pStyle w:val="Prrafodelista"/>
+        <w:numPr>
+          <w:ilvl w:val="0"/>
+          <w:numId w:val="88"/>
+        </w:numPr>
+      </w:pPr>
+      <w:r>
+        <w:rPr>
+          <w:b/>
+          <w:bCs/>
+        </w:rPr>
+        <w:t>Horario semanal:</w:t>
+      </w:r>
+      <w:r>
+        <w:t xml:space="preserve"> 35 Hs. semanales, distribuidas de forma irregular durante cada día, pero con regularidad a lo largo de las semanas (ejemplo: lunes a viernes: 6 Hs por día, sábados 10 Hs).</w:t>
+      </w:r>
+    </w:p>
+    <w:p>
+      <w:pPr>
+        <w:pStyle w:val="Prrafodelista"/>
+        <w:numPr>
+          <w:ilvl w:val="0"/>
+          <w:numId w:val="88"/>
+        </w:numPr>
+      </w:pPr>
+      <w:r>
+        <w:rPr>
+          <w:b/>
+          <w:bCs/>
+        </w:rPr>
+        <w:t>Horario nocturno:</w:t>
+      </w:r>
+      <w:r>
+        <w:t xml:space="preserve"> </w:t>
+      </w:r>
+      <w:r>
+        <w:t xml:space="preserve">140 Hs al mes, </w:t>
+      </w:r>
+      <w:r>
+        <w:t xml:space="preserve">distribuidas en </w:t>
+      </w:r>
+      <w:r>
+        <w:t xml:space="preserve">14 jornadas de 10 Hs. </w:t>
+      </w:r>
+      <w:r>
+        <w:t>al mes</w:t>
+      </w:r>
+      <w:r>
+        <w:t>,</w:t>
+      </w:r>
+      <w:r>
+        <w:t xml:space="preserve"> en</w:t>
+      </w:r>
+      <w:r>
+        <w:t xml:space="preserve"> turno nocturno (</w:t>
+      </w:r>
+      <w:r>
+        <w:t>usualmente de 21:00 a 07:00 de la mañana del día siguiente).</w:t>
+      </w:r>
+    </w:p>
+    <w:p>
+      <w:pPr>
+        <w:pStyle w:val="Prrafodelista"/>
+        <w:numPr>
+          <w:ilvl w:val="0"/>
+          <w:numId w:val="88"/>
+        </w:numPr>
+      </w:pPr>
+      <w:r>
+        <w:rPr>
+          <w:b/>
+          <w:bCs/>
+        </w:rPr>
+        <w:lastRenderedPageBreak/>
+        <w:t>Guardias de feriante:</w:t>
+      </w:r>
+      <w:r>
+        <w:t xml:space="preserve"> 120 Hs (mínimas) al mes, distribuidas en 10 guardias de 12 Hs en días no laborables; si no hay suficientes días no laborables en el mes, se completan las horas faltantes según diagramación de servicio. No hay máximo definido (ejemplo: si en el mes se dan 12 feriados, se deberán cumplimentar 144 Hs)</w:t>
+      </w:r>
+      <w:r>
+        <w:t xml:space="preserve">. De forma excepcional, puede darse que </w:t>
+      </w:r>
+      <w:r>
+        <w:t>un feriante complete 2 guardias continuas</w:t>
+      </w:r>
+      <w:r>
+        <w:t xml:space="preserve"> (sumando 24 Hs)</w:t>
+      </w:r>
+      <w:r>
+        <w:t xml:space="preserve">, por necesidad de </w:t>
+      </w:r>
+      <w:r>
+        <w:t>servicio,</w:t>
+      </w:r>
+      <w:r>
+        <w:t xml:space="preserve"> por ejemplo.</w:t>
+      </w:r>
+    </w:p>
+    <w:p>
+      <w:pPr>
+        <w:pStyle w:val="Prrafodelista"/>
+        <w:numPr>
+          <w:ilvl w:val="0"/>
+          <w:numId w:val="88"/>
+        </w:numPr>
+      </w:pPr>
+      <w:r>
+        <w:rPr>
+          <w:b/>
+          <w:bCs/>
+        </w:rPr>
+        <w:t xml:space="preserve">Guardias de </w:t>
+      </w:r>
+      <w:r>
+        <w:rPr>
+          <w:b/>
+          <w:bCs/>
+        </w:rPr>
+        <w:t>enfermería:</w:t>
+      </w:r>
+      <w:r>
+        <w:t xml:space="preserve"> </w:t>
+      </w:r>
+      <w:r>
+        <w:t xml:space="preserve">140 Hs al mes, distribuidas en </w:t>
+      </w:r>
+      <w:r>
+        <w:t>10 guardias de 12 Hs, más 2 guardias de 10 Hs.</w:t>
+      </w:r>
+    </w:p>
+    <w:p>
+      <w:pPr>
+        <w:pStyle w:val="Prrafodelista"/>
+        <w:numPr>
+          <w:ilvl w:val="0"/>
+          <w:numId w:val="88"/>
+        </w:numPr>
+      </w:pPr>
+      <w:r>
+        <w:rPr>
+          <w:b/>
+          <w:bCs/>
+        </w:rPr>
+        <w:t>Guardias médicas:</w:t>
+      </w:r>
+      <w:r>
+        <w:t xml:space="preserve"> </w:t>
+      </w:r>
+      <w:r>
+        <w:t>36 Hs semanales</w:t>
+      </w:r>
+      <w:r>
+        <w:t xml:space="preserve">, </w:t>
+      </w:r>
+      <w:r>
+        <w:t xml:space="preserve">usualmente </w:t>
+      </w:r>
+      <w:r>
+        <w:t xml:space="preserve">distribuidas en </w:t>
+      </w:r>
+      <w:r>
+        <w:t>3 guardias de 12 Hs, pudiendo ser hasta 2 guardias continuas</w:t>
+      </w:r>
+      <w:r>
+        <w:t>, y pasar no menos de 12 Hs hasta la próxima guardia</w:t>
+      </w:r>
+      <w:r>
+        <w:t>.</w:t>
+      </w:r>
+    </w:p>
+    <w:p>
+      <w:pPr>
+        <w:pStyle w:val="Prrafodelista"/>
+        <w:numPr>
+          <w:ilvl w:val="0"/>
+          <w:numId w:val="88"/>
+        </w:numPr>
+      </w:pPr>
+      <w:r>
+        <w:rPr>
+          <w:b/>
+          <w:bCs/>
+        </w:rPr>
+        <w:t>Diagnóstico por imágenes:</w:t>
+      </w:r>
+      <w:r>
+        <w:t xml:space="preserve"> </w:t>
+      </w:r>
+      <w:r>
+        <w:t>24 Hs semana</w:t>
+      </w:r>
+      <w:r>
+        <w:t>le</w:t>
+      </w:r>
+      <w:r>
+        <w:t>s</w:t>
+      </w:r>
+      <w:r>
+        <w:t xml:space="preserve"> (legislación especial por </w:t>
+      </w:r>
+      <w:r>
+        <w:t>exposición a</w:t>
+      </w:r>
+      <w:r>
+        <w:t xml:space="preserve"> </w:t>
+      </w:r>
+      <w:r>
+        <w:t>radiación</w:t>
+      </w:r>
+      <w:r>
+        <w:t>)</w:t>
+      </w:r>
+      <w:r>
+        <w:t xml:space="preserve">, distribuidas </w:t>
+      </w:r>
+      <w:r>
+        <w:t>según diagramación de servicio</w:t>
+      </w:r>
+      <w:r>
+        <w:t>.</w:t>
+      </w:r>
+    </w:p>
+    <w:p>
+      <w:pPr>
+        <w:pStyle w:val="Prrafodelista"/>
+        <w:numPr>
+          <w:ilvl w:val="0"/>
+          <w:numId w:val="88"/>
+        </w:numPr>
+      </w:pPr>
+      <w:r>
+        <w:rPr>
+          <w:b/>
+          <w:bCs/>
+        </w:rPr>
+        <w:t>Jefes de servicio con guardia pasiva:</w:t>
+      </w:r>
+      <w:r>
+        <w:t xml:space="preserve"> cuando aplican al sistema, trabajan una hora menos por día, porque queda a disponibilidad de guardia pasiva (que puede ser completada o no, según lo requiera el hospital).</w:t>
+      </w:r>
+    </w:p>
+    <w:p>
+      <w:pPr>
+        <w:pStyle w:val="Prrafodelista"/>
+        <w:numPr>
+          <w:ilvl w:val="0"/>
+          <w:numId w:val="88"/>
+        </w:numPr>
+      </w:pPr>
+      <w:r>
+        <w:rPr>
+          <w:b/>
+          <w:bCs/>
+        </w:rPr>
+        <w:t>Horario abierto:</w:t>
+      </w:r>
+      <w:r>
+        <w:t xml:space="preserve"> 35 Hs. semanales, distribuidas en cualquier horario.</w:t>
+      </w:r>
+      <w:r>
+        <w:t xml:space="preserve"> El HMU no </w:t>
+      </w:r>
+      <w:r>
+        <w:t xml:space="preserve">cuenta </w:t>
+      </w:r>
+      <w:r>
+        <w:t xml:space="preserve">actualmente </w:t>
+      </w:r>
+      <w:r>
+        <w:t xml:space="preserve">con empleados activos bajo este régimen, </w:t>
+      </w:r>
+      <w:r>
+        <w:t>pero se prevé en sistema.</w:t>
+      </w:r>
+    </w:p>
+    <w:p>
+      <w:pPr>
+        <w:pStyle w:val="Prrafodelista"/>
+        <w:numPr>
+          <w:ilvl w:val="0"/>
+          <w:numId w:val="88"/>
+        </w:numPr>
+      </w:pPr>
+      <w:r>
+        <w:rPr>
+          <w:b/>
+          <w:bCs/>
+        </w:rPr>
+        <w:t>En comisión:</w:t>
+      </w:r>
+      <w:r>
+        <w:t xml:space="preserve"> el empleado no registra marcaciones. </w:t>
+      </w:r>
+      <w:r>
+        <w:t>Son c</w:t>
+      </w:r>
+      <w:r>
+        <w:t>asos especiales cuando un empleado trabaja en varias reparticiones y debe trasladarse constantemente entre ellas.</w:t>
+      </w:r>
+      <w:r>
+        <w:t xml:space="preserve"> El HMU no cuenta </w:t>
+      </w:r>
+      <w:r>
+        <w:t xml:space="preserve">actualmente </w:t>
+      </w:r>
+      <w:r>
+        <w:t xml:space="preserve">con empleados activos </w:t>
+      </w:r>
+      <w:r>
+        <w:t xml:space="preserve">bajo </w:t>
+      </w:r>
+      <w:r>
+        <w:t>este régimen</w:t>
+      </w:r>
+      <w:r>
+        <w:t xml:space="preserve"> y tampoco se prevé que vaya a haber </w:t>
+      </w:r>
+      <w:r>
+        <w:t xml:space="preserve">en el corto plazo. Dado que incrementaría la complejidad del modelo de diseño, </w:t>
+      </w:r>
+      <w:r>
+        <w:t xml:space="preserve">si en algún momento se </w:t>
+      </w:r>
+      <w:r>
+        <w:t>requiriera, se asignará un horario estándar y se utilizará un código de licencia especial en su lugar.</w:t>
+      </w:r>
+    </w:p>
+    <w:p>
+      <w:pPr>
+        <w:pStyle w:val="Prrafodelista"/>
+        <w:numPr>
+          <w:ilvl w:val="0"/>
+          <w:numId w:val="88"/>
+        </w:numPr>
+      </w:pPr>
+      <w:r>
+        <w:rPr>
+          <w:b/>
+          <w:bCs/>
+        </w:rPr>
+        <w:t>Franquicias horarias:</w:t>
+      </w:r>
+      <w:r>
+        <w:t xml:space="preserve"> </w:t>
+      </w:r>
+      <w:r>
+        <w:t>se</w:t>
+      </w:r>
+      <w:r>
+        <w:t xml:space="preserve"> </w:t>
+      </w:r>
+      <w:r>
+        <w:t xml:space="preserve">trata de </w:t>
+      </w:r>
+      <w:r>
+        <w:t xml:space="preserve">una reducción </w:t>
+      </w:r>
+      <w:r>
+        <w:t xml:space="preserve">horaria (casi siempre de </w:t>
+      </w:r>
+      <w:r>
+        <w:t>2 Hs.</w:t>
+      </w:r>
+      <w:r>
+        <w:t>)</w:t>
+      </w:r>
+      <w:r>
+        <w:t xml:space="preserve"> a la </w:t>
+      </w:r>
+      <w:r>
+        <w:t>jornada laboral para ciertos empleados</w:t>
+      </w:r>
+      <w:r>
+        <w:t xml:space="preserve"> que cuentan con dicha franquicia</w:t>
+      </w:r>
+      <w:r>
+        <w:t>.</w:t>
+      </w:r>
+      <w:r>
+        <w:t xml:space="preserve"> Las franquicias horarias se asignan por períodos de tiempo determinados (</w:t>
+      </w:r>
+      <w:r>
+        <w:t xml:space="preserve">aunque la </w:t>
+      </w:r>
+      <w:r>
+        <w:t xml:space="preserve">mayoría </w:t>
+      </w:r>
+      <w:r>
+        <w:t xml:space="preserve">de las veces </w:t>
+      </w:r>
+      <w:r>
+        <w:t>son renovadas</w:t>
+      </w:r>
+      <w:r>
+        <w:t>).</w:t>
+      </w:r>
+    </w:p>
+    <w:p>
+      <w:pPr>
+        <w:pStyle w:val="Prrafodelista"/>
+        <w:numPr>
+          <w:ilvl w:val="0"/>
+          <w:numId w:val="88"/>
+        </w:numPr>
+      </w:pPr>
+      <w:r>
+        <w:rPr>
+          <w:b/>
+          <w:bCs/>
+        </w:rPr>
+        <w:t>Condicionalidad general:</w:t>
+      </w:r>
+      <w:r>
+        <w:t xml:space="preserve"> </w:t>
+      </w:r>
+      <w:r>
+        <w:t xml:space="preserve">En cada caso, no pueden </w:t>
+      </w:r>
+      <w:r>
+        <w:t xml:space="preserve">transcurrir menos de 10 Hs corridas </w:t>
+      </w:r>
+      <w:r>
+        <w:t xml:space="preserve">entre un </w:t>
+      </w:r>
+      <w:r>
+        <w:t xml:space="preserve">egreso </w:t>
+      </w:r>
+      <w:r>
+        <w:t>y un</w:t>
+      </w:r>
+      <w:r>
+        <w:t xml:space="preserve"> ingreso.</w:t>
+      </w:r>
+    </w:p>
     <w:p/>
+    <w:p>
+      <w:r>
+        <w:t>Otras consideraciones</w:t>
+      </w:r>
+      <w:r>
+        <w:t xml:space="preserve"> de diseño: </w:t>
+      </w:r>
+      <w:r>
+        <w:t xml:space="preserve">(contrario a </w:t>
+      </w:r>
+      <w:r>
+        <w:t>las recomendaciones de diseño de la cátedra de Análisis y Diseño de S</w:t>
+      </w:r>
+      <w:r>
+        <w:t>oftware</w:t>
+      </w:r>
+      <w:r>
+        <w:t>), s</w:t>
+      </w:r>
+      <w:r>
+        <w:t xml:space="preserve">e </w:t>
+      </w:r>
+      <w:r>
+        <w:t xml:space="preserve">resolvió </w:t>
+      </w:r>
+      <w:r>
+        <w:t xml:space="preserve">utilizar una </w:t>
+      </w:r>
+      <w:r>
+        <w:t xml:space="preserve">relación bidireccional </w:t>
+      </w:r>
+      <w:r>
+        <w:t xml:space="preserve">entre </w:t>
+      </w:r>
+      <w:r>
+        <w:t xml:space="preserve">las </w:t>
+      </w:r>
+      <w:r>
+        <w:t>clase</w:t>
+      </w:r>
+      <w:r>
+        <w:t>s</w:t>
+      </w:r>
+      <w:r>
+        <w:t xml:space="preserve"> Servicio y Empleado… </w:t>
+      </w:r>
+      <w:r>
+        <w:t xml:space="preserve">lo que por supuesto genera </w:t>
+      </w:r>
+      <w:r>
+        <w:t xml:space="preserve">redundancia, pero para </w:t>
+      </w:r>
+      <w:r>
+        <w:t xml:space="preserve">asegurar la coherencia de los datos, se </w:t>
+      </w:r>
+      <w:r>
+        <w:t>crea</w:t>
+      </w:r>
+      <w:r>
+        <w:t>ro</w:t>
+      </w:r>
+      <w:r>
+        <w:t>n métodos adicionales que se encarg</w:t>
+      </w:r>
+      <w:r>
+        <w:t>a</w:t>
+      </w:r>
+      <w:r>
+        <w:t xml:space="preserve">n de </w:t>
+      </w:r>
+      <w:r>
+        <w:t>la asignación y desvinculación de un Empleado a un Servicio</w:t>
+      </w:r>
+      <w:r>
+        <w:t xml:space="preserve"> (es decir, se encapsulan l</w:t>
+      </w:r>
+      <w:r>
+        <w:t>as asignaciones seteandolas solo a través de métodos)</w:t>
+      </w:r>
+      <w:r>
+        <w:t>.</w:t>
+      </w:r>
+      <w:r>
+        <w:t xml:space="preserve"> Las alternativas no convenían</w:t>
+      </w:r>
+      <w:r>
+        <w:t>:</w:t>
+      </w:r>
+    </w:p>
+    <w:p>
+      <w:pPr>
+        <w:pStyle w:val="Prrafodelista"/>
+        <w:numPr>
+          <w:ilvl w:val="0"/>
+          <w:numId w:val="85"/>
+        </w:numPr>
+      </w:pPr>
+      <w:r>
+        <w:t>Ventajas:</w:t>
+      </w:r>
+      <w:r>
+        <w:t xml:space="preserve"> </w:t>
+      </w:r>
+      <w:r>
+        <w:t>Facilita el acceso desde ambas clases</w:t>
+      </w:r>
+      <w:r>
+        <w:t>, ya que t</w:t>
+      </w:r>
+      <w:r>
+        <w:t xml:space="preserve">anto Empleado como Servicio necesitan interactuar frecuentemente </w:t>
+      </w:r>
+      <w:r>
+        <w:t>entre sí</w:t>
+      </w:r>
+      <w:r>
+        <w:t>.</w:t>
+      </w:r>
+    </w:p>
+    <w:p>
+      <w:pPr>
+        <w:pStyle w:val="Prrafodelista"/>
+        <w:numPr>
+          <w:ilvl w:val="0"/>
+          <w:numId w:val="85"/>
+        </w:numPr>
+      </w:pPr>
+      <w:r>
+        <w:t>Alternativ</w:t>
+      </w:r>
+      <w:r>
+        <w:t>a</w:t>
+      </w:r>
+      <w:r>
+        <w:t xml:space="preserve"> A</w:t>
+      </w:r>
+      <w:r>
+        <w:t xml:space="preserve">: </w:t>
+      </w:r>
+      <w:r>
+        <w:t xml:space="preserve">Empleado no tiene </w:t>
+      </w:r>
+      <w:r>
+        <w:t xml:space="preserve">un </w:t>
+      </w:r>
+      <w:r>
+        <w:t>atributo servicio</w:t>
+      </w:r>
+    </w:p>
+    <w:p>
+      <w:pPr>
+        <w:pStyle w:val="Prrafodelista"/>
+        <w:numPr>
+          <w:ilvl w:val="1"/>
+          <w:numId w:val="85"/>
+        </w:numPr>
+      </w:pPr>
+      <w:r>
+        <w:t xml:space="preserve">Consecuencia: </w:t>
+      </w:r>
+      <w:r>
+        <w:t>Para obtener el Servicio de un Empleado, se recorre la lista de empleados en cada Servicio.</w:t>
+      </w:r>
+    </w:p>
+    <w:p>
+      <w:pPr>
+        <w:pStyle w:val="Prrafodelista"/>
+        <w:numPr>
+          <w:ilvl w:val="1"/>
+          <w:numId w:val="85"/>
+        </w:numPr>
+      </w:pPr>
+      <w:r>
+        <w:t xml:space="preserve">Desventaja: </w:t>
+      </w:r>
+      <w:r>
+        <w:t>Ineficiente para buscar el Servicio de un Empleado específico.</w:t>
+      </w:r>
+      <w:r>
+        <w:t xml:space="preserve"> </w:t>
+      </w:r>
+      <w:r>
+        <w:t xml:space="preserve">No </w:t>
+      </w:r>
+      <w:r>
+        <w:t xml:space="preserve">es </w:t>
+      </w:r>
+      <w:r>
+        <w:t xml:space="preserve">práctico </w:t>
+      </w:r>
+      <w:r>
+        <w:t xml:space="preserve">cuando el Empleado </w:t>
+      </w:r>
+      <w:r>
+        <w:t>necesita conocer frecuentemente su Servicio.</w:t>
+      </w:r>
+    </w:p>
+    <w:p>
+      <w:pPr>
+        <w:pStyle w:val="Prrafodelista"/>
+        <w:numPr>
+          <w:ilvl w:val="0"/>
+          <w:numId w:val="85"/>
+        </w:numPr>
+      </w:pPr>
+      <w:r>
+        <w:t xml:space="preserve">Alternativa B: </w:t>
+      </w:r>
+      <w:r>
+        <w:t>Servicio no tiene la lista de Empleados</w:t>
+      </w:r>
+    </w:p>
+    <w:p>
+      <w:pPr>
+        <w:pStyle w:val="Prrafodelista"/>
+        <w:numPr>
+          <w:ilvl w:val="1"/>
+          <w:numId w:val="85"/>
+        </w:numPr>
+      </w:pPr>
+      <w:r>
+        <w:t xml:space="preserve">Consecuencia: </w:t>
+      </w:r>
+      <w:r>
+        <w:t xml:space="preserve">Para obtener los Empleados de un Servicio, se </w:t>
+      </w:r>
+      <w:r>
+        <w:t xml:space="preserve">tiene que recorrer </w:t>
+      </w:r>
+      <w:r>
+        <w:t>la lista de todos los Empleados y filtra</w:t>
+      </w:r>
+      <w:r>
+        <w:t>rla</w:t>
+      </w:r>
+      <w:r>
+        <w:t xml:space="preserve"> por servicio.</w:t>
+      </w:r>
+    </w:p>
+    <w:p>
+      <w:pPr>
+        <w:pStyle w:val="Prrafodelista"/>
+        <w:numPr>
+          <w:ilvl w:val="1"/>
+          <w:numId w:val="85"/>
+        </w:numPr>
+      </w:pPr>
+      <w:r>
+        <w:lastRenderedPageBreak/>
+        <w:t xml:space="preserve">Desventaja: </w:t>
+      </w:r>
+      <w:r>
+        <w:t xml:space="preserve">Ineficiente </w:t>
+      </w:r>
+      <w:r>
+        <w:t xml:space="preserve">para obtener </w:t>
+      </w:r>
+      <w:r>
+        <w:t>la lista de Empleados de un Servicio.</w:t>
+      </w:r>
+      <w:r>
+        <w:t xml:space="preserve"> </w:t>
+      </w:r>
+      <w:r>
+        <w:t xml:space="preserve">No </w:t>
+      </w:r>
+      <w:r>
+        <w:t xml:space="preserve">es </w:t>
+      </w:r>
+      <w:r>
+        <w:t>práctico para operaciones que involucren a todos los Empleados de un Servicio.</w:t>
+      </w:r>
+    </w:p>
     <w:p/>
     <w:p>
       <w:pPr>
@@ -43355,7 +44552,6 @@
         </w:numPr>
       </w:pPr>
       <w:r>
-        <w:lastRenderedPageBreak/>
         <w:t>Diagrama entidad-relación de la base de datos</w:t>
       </w:r>
     </w:p>
@@ -43466,7 +44662,7 @@
       <w:r>
         <w:t xml:space="preserve">2019), Recuperado de: </w:t>
       </w:r>
-      <w:hyperlink r:id="rId32" w:history="1">
+      <w:hyperlink r:id="rId42" w:history="1">
         <w:r>
           <w:rPr>
             <w:rStyle w:val="Hipervnculo"/>
@@ -43492,7 +44688,7 @@
       <w:r>
         <w:t xml:space="preserve">. Recuperado de: </w:t>
       </w:r>
-      <w:hyperlink r:id="rId33" w:history="1">
+      <w:hyperlink r:id="rId43" w:history="1">
         <w:r>
           <w:rPr>
             <w:rStyle w:val="Hipervnculo"/>
@@ -43671,7 +44867,7 @@
       <w:r>
         <w:t xml:space="preserve">, (2024), Disponible en: </w:t>
       </w:r>
-      <w:hyperlink r:id="rId34" w:history="1">
+      <w:hyperlink r:id="rId44" w:history="1">
         <w:r>
           <w:rPr>
             <w:rStyle w:val="Hipervnculo"/>
@@ -43743,10 +44939,10 @@
             <v:path o:extrusionok="f" gradientshapeok="t" o:connecttype="rect"/>
             <o:lock v:ext="edit" aspectratio="t"/>
           </v:shapetype>
-          <v:shape id="_x0000_i1025" type="#_x0000_t75" style="width:79.35pt;height:50pt" o:ole="">
-            <v:imagedata r:id="rId35" o:title=""/>
+          <v:shape id="_x0000_i1025" type="#_x0000_t75" style="width:79.5pt;height:50.1pt" o:ole="">
+            <v:imagedata r:id="rId45" o:title=""/>
           </v:shape>
-          <o:OLEObject Type="Embed" ProgID="FoxitPhantomPDF.Document" ShapeID="_x0000_i1025" DrawAspect="Icon" ObjectID="_1788730579" r:id="rId36"/>
+          <o:OLEObject Type="Embed" ProgID="FoxitPhantomPDF.Document" ShapeID="_x0000_i1025" DrawAspect="Icon" ObjectID="_1789162407" r:id="rId46"/>
         </w:object>
       </w:r>
     </w:p>
@@ -43786,17 +44982,17 @@
     <w:p>
       <w:r>
         <w:object w:dxaOrig="1534" w:dyaOrig="994" w14:anchorId="61AF1FAF">
-          <v:shape id="_x0000_i1026" type="#_x0000_t75" style="width:79.35pt;height:50pt" o:ole="">
-            <v:imagedata r:id="rId37" o:title=""/>
+          <v:shape id="_x0000_i1026" type="#_x0000_t75" style="width:79.5pt;height:50.1pt" o:ole="">
+            <v:imagedata r:id="rId47" o:title=""/>
           </v:shape>
-          <o:OLEObject Type="Embed" ProgID="FoxitPhantomPDF.Document" ShapeID="_x0000_i1026" DrawAspect="Icon" ObjectID="_1788730580" r:id="rId38"/>
+          <o:OLEObject Type="Embed" ProgID="FoxitPhantomPDF.Document" ShapeID="_x0000_i1026" DrawAspect="Icon" ObjectID="_1789162408" r:id="rId48"/>
         </w:object>
       </w:r>
     </w:p>
     <w:p/>
     <w:p/>
     <w:sectPr>
-      <w:footerReference w:type="default" r:id="rId39"/>
+      <w:footerReference w:type="default" r:id="rId49"/>
       <w:pgSz w:w="11906" w:h="16838" w:code="9"/>
       <w:pgMar w:top="2127" w:right="1247" w:bottom="1701" w:left="1814" w:header="709" w:footer="709" w:gutter="0"/>
       <w:pgNumType w:start="1"/>
@@ -46456,6 +47652,152 @@
     </w:lvl>
   </w:abstractNum>
   <w:abstractNum w:abstractNumId="13" w15:restartNumberingAfterBreak="0">
+    <w:nsid w:val="12556FA2"/>
+    <w:multiLevelType w:val="multilevel"/>
+    <w:tmpl w:val="1A10466A"/>
+    <w:lvl w:ilvl="0">
+      <w:start w:val="1"/>
+      <w:numFmt w:val="decimal"/>
+      <w:lvlText w:val="%1."/>
+      <w:lvlJc w:val="left"/>
+      <w:pPr>
+        <w:tabs>
+          <w:tab w:val="num" w:pos="720"/>
+        </w:tabs>
+        <w:ind w:left="720" w:hanging="360"/>
+      </w:pPr>
+      <w:rPr>
+        <w:rFonts w:hint="default"/>
+        <w:sz w:val="20"/>
+      </w:rPr>
+    </w:lvl>
+    <w:lvl w:ilvl="1">
+      <w:start w:val="1"/>
+      <w:numFmt w:val="decimal"/>
+      <w:lvlText w:val="%2."/>
+      <w:lvlJc w:val="left"/>
+      <w:pPr>
+        <w:ind w:left="1440" w:hanging="360"/>
+      </w:pPr>
+      <w:rPr>
+        <w:rFonts w:hint="default"/>
+        <w:sz w:val="22"/>
+      </w:rPr>
+    </w:lvl>
+    <w:lvl w:ilvl="2" w:tentative="1">
+      <w:start w:val="1"/>
+      <w:numFmt w:val="bullet"/>
+      <w:lvlText w:val=""/>
+      <w:lvlJc w:val="left"/>
+      <w:pPr>
+        <w:tabs>
+          <w:tab w:val="num" w:pos="2160"/>
+        </w:tabs>
+        <w:ind w:left="2160" w:hanging="360"/>
+      </w:pPr>
+      <w:rPr>
+        <w:rFonts w:ascii="Wingdings" w:hAnsi="Wingdings" w:hint="default"/>
+        <w:sz w:val="20"/>
+      </w:rPr>
+    </w:lvl>
+    <w:lvl w:ilvl="3" w:tentative="1">
+      <w:start w:val="1"/>
+      <w:numFmt w:val="bullet"/>
+      <w:lvlText w:val=""/>
+      <w:lvlJc w:val="left"/>
+      <w:pPr>
+        <w:tabs>
+          <w:tab w:val="num" w:pos="2880"/>
+        </w:tabs>
+        <w:ind w:left="2880" w:hanging="360"/>
+      </w:pPr>
+      <w:rPr>
+        <w:rFonts w:ascii="Wingdings" w:hAnsi="Wingdings" w:hint="default"/>
+        <w:sz w:val="20"/>
+      </w:rPr>
+    </w:lvl>
+    <w:lvl w:ilvl="4" w:tentative="1">
+      <w:start w:val="1"/>
+      <w:numFmt w:val="bullet"/>
+      <w:lvlText w:val=""/>
+      <w:lvlJc w:val="left"/>
+      <w:pPr>
+        <w:tabs>
+          <w:tab w:val="num" w:pos="3600"/>
+        </w:tabs>
+        <w:ind w:left="3600" w:hanging="360"/>
+      </w:pPr>
+      <w:rPr>
+        <w:rFonts w:ascii="Wingdings" w:hAnsi="Wingdings" w:hint="default"/>
+        <w:sz w:val="20"/>
+      </w:rPr>
+    </w:lvl>
+    <w:lvl w:ilvl="5" w:tentative="1">
+      <w:start w:val="1"/>
+      <w:numFmt w:val="bullet"/>
+      <w:lvlText w:val=""/>
+      <w:lvlJc w:val="left"/>
+      <w:pPr>
+        <w:tabs>
+          <w:tab w:val="num" w:pos="4320"/>
+        </w:tabs>
+        <w:ind w:left="4320" w:hanging="360"/>
+      </w:pPr>
+      <w:rPr>
+        <w:rFonts w:ascii="Wingdings" w:hAnsi="Wingdings" w:hint="default"/>
+        <w:sz w:val="20"/>
+      </w:rPr>
+    </w:lvl>
+    <w:lvl w:ilvl="6" w:tentative="1">
+      <w:start w:val="1"/>
+      <w:numFmt w:val="bullet"/>
+      <w:lvlText w:val=""/>
+      <w:lvlJc w:val="left"/>
+      <w:pPr>
+        <w:tabs>
+          <w:tab w:val="num" w:pos="5040"/>
+        </w:tabs>
+        <w:ind w:left="5040" w:hanging="360"/>
+      </w:pPr>
+      <w:rPr>
+        <w:rFonts w:ascii="Wingdings" w:hAnsi="Wingdings" w:hint="default"/>
+        <w:sz w:val="20"/>
+      </w:rPr>
+    </w:lvl>
+    <w:lvl w:ilvl="7" w:tentative="1">
+      <w:start w:val="1"/>
+      <w:numFmt w:val="bullet"/>
+      <w:lvlText w:val=""/>
+      <w:lvlJc w:val="left"/>
+      <w:pPr>
+        <w:tabs>
+          <w:tab w:val="num" w:pos="5760"/>
+        </w:tabs>
+        <w:ind w:left="5760" w:hanging="360"/>
+      </w:pPr>
+      <w:rPr>
+        <w:rFonts w:ascii="Wingdings" w:hAnsi="Wingdings" w:hint="default"/>
+        <w:sz w:val="20"/>
+      </w:rPr>
+    </w:lvl>
+    <w:lvl w:ilvl="8" w:tentative="1">
+      <w:start w:val="1"/>
+      <w:numFmt w:val="bullet"/>
+      <w:lvlText w:val=""/>
+      <w:lvlJc w:val="left"/>
+      <w:pPr>
+        <w:tabs>
+          <w:tab w:val="num" w:pos="6480"/>
+        </w:tabs>
+        <w:ind w:left="6480" w:hanging="360"/>
+      </w:pPr>
+      <w:rPr>
+        <w:rFonts w:ascii="Wingdings" w:hAnsi="Wingdings" w:hint="default"/>
+        <w:sz w:val="20"/>
+      </w:rPr>
+    </w:lvl>
+  </w:abstractNum>
+  <w:abstractNum w:abstractNumId="14" w15:restartNumberingAfterBreak="0">
     <w:nsid w:val="12DD62FB"/>
     <w:multiLevelType w:val="hybridMultilevel"/>
     <w:tmpl w:val="FEFCC25C"/>
@@ -46541,7 +47883,7 @@
       </w:pPr>
     </w:lvl>
   </w:abstractNum>
-  <w:abstractNum w:abstractNumId="14" w15:restartNumberingAfterBreak="0">
+  <w:abstractNum w:abstractNumId="15" w15:restartNumberingAfterBreak="0">
     <w:nsid w:val="13752E5F"/>
     <w:multiLevelType w:val="hybridMultilevel"/>
     <w:tmpl w:val="5C06AEC6"/>
@@ -46654,7 +47996,7 @@
       </w:rPr>
     </w:lvl>
   </w:abstractNum>
-  <w:abstractNum w:abstractNumId="15" w15:restartNumberingAfterBreak="0">
+  <w:abstractNum w:abstractNumId="16" w15:restartNumberingAfterBreak="0">
     <w:nsid w:val="14873CE1"/>
     <w:multiLevelType w:val="hybridMultilevel"/>
     <w:tmpl w:val="E9FE4040"/>
@@ -46746,7 +48088,7 @@
       </w:pPr>
     </w:lvl>
   </w:abstractNum>
-  <w:abstractNum w:abstractNumId="16" w15:restartNumberingAfterBreak="0">
+  <w:abstractNum w:abstractNumId="17" w15:restartNumberingAfterBreak="0">
     <w:nsid w:val="15A9240C"/>
     <w:multiLevelType w:val="hybridMultilevel"/>
     <w:tmpl w:val="2D14DA8A"/>
@@ -46859,7 +48201,7 @@
       </w:rPr>
     </w:lvl>
   </w:abstractNum>
-  <w:abstractNum w:abstractNumId="17" w15:restartNumberingAfterBreak="0">
+  <w:abstractNum w:abstractNumId="18" w15:restartNumberingAfterBreak="0">
     <w:nsid w:val="190F798F"/>
     <w:multiLevelType w:val="hybridMultilevel"/>
     <w:tmpl w:val="4C90B22C"/>
@@ -46972,7 +48314,7 @@
       </w:rPr>
     </w:lvl>
   </w:abstractNum>
-  <w:abstractNum w:abstractNumId="18" w15:restartNumberingAfterBreak="0">
+  <w:abstractNum w:abstractNumId="19" w15:restartNumberingAfterBreak="0">
     <w:nsid w:val="1EEF793B"/>
     <w:multiLevelType w:val="multilevel"/>
     <w:tmpl w:val="486A7876"/>
@@ -47121,7 +48463,7 @@
       </w:rPr>
     </w:lvl>
   </w:abstractNum>
-  <w:abstractNum w:abstractNumId="19" w15:restartNumberingAfterBreak="0">
+  <w:abstractNum w:abstractNumId="20" w15:restartNumberingAfterBreak="0">
     <w:nsid w:val="20A05B25"/>
     <w:multiLevelType w:val="hybridMultilevel"/>
     <w:tmpl w:val="C3B0BEF6"/>
@@ -47234,7 +48576,7 @@
       </w:rPr>
     </w:lvl>
   </w:abstractNum>
-  <w:abstractNum w:abstractNumId="20" w15:restartNumberingAfterBreak="0">
+  <w:abstractNum w:abstractNumId="21" w15:restartNumberingAfterBreak="0">
     <w:nsid w:val="252361C5"/>
     <w:multiLevelType w:val="hybridMultilevel"/>
     <w:tmpl w:val="357E73D0"/>
@@ -47347,7 +48689,7 @@
       </w:rPr>
     </w:lvl>
   </w:abstractNum>
-  <w:abstractNum w:abstractNumId="21" w15:restartNumberingAfterBreak="0">
+  <w:abstractNum w:abstractNumId="22" w15:restartNumberingAfterBreak="0">
     <w:nsid w:val="25253073"/>
     <w:multiLevelType w:val="multilevel"/>
     <w:tmpl w:val="B896DFE4"/>
@@ -47464,7 +48806,7 @@
       </w:pPr>
     </w:lvl>
   </w:abstractNum>
-  <w:abstractNum w:abstractNumId="22" w15:restartNumberingAfterBreak="0">
+  <w:abstractNum w:abstractNumId="23" w15:restartNumberingAfterBreak="0">
     <w:nsid w:val="25450419"/>
     <w:multiLevelType w:val="hybridMultilevel"/>
     <w:tmpl w:val="FEFCC25C"/>
@@ -47550,7 +48892,7 @@
       </w:pPr>
     </w:lvl>
   </w:abstractNum>
-  <w:abstractNum w:abstractNumId="23" w15:restartNumberingAfterBreak="0">
+  <w:abstractNum w:abstractNumId="24" w15:restartNumberingAfterBreak="0">
     <w:nsid w:val="283001D8"/>
     <w:multiLevelType w:val="hybridMultilevel"/>
     <w:tmpl w:val="E5C8A714"/>
@@ -47663,7 +49005,7 @@
       </w:rPr>
     </w:lvl>
   </w:abstractNum>
-  <w:abstractNum w:abstractNumId="24" w15:restartNumberingAfterBreak="0">
+  <w:abstractNum w:abstractNumId="25" w15:restartNumberingAfterBreak="0">
     <w:nsid w:val="2BAB70B1"/>
     <w:multiLevelType w:val="multilevel"/>
     <w:tmpl w:val="1C6255CA"/>
@@ -47812,7 +49154,7 @@
       </w:rPr>
     </w:lvl>
   </w:abstractNum>
-  <w:abstractNum w:abstractNumId="25" w15:restartNumberingAfterBreak="0">
+  <w:abstractNum w:abstractNumId="26" w15:restartNumberingAfterBreak="0">
     <w:nsid w:val="2C6F4C15"/>
     <w:multiLevelType w:val="multilevel"/>
     <w:tmpl w:val="FE0840E0"/>
@@ -47961,7 +49303,7 @@
       </w:rPr>
     </w:lvl>
   </w:abstractNum>
-  <w:abstractNum w:abstractNumId="26" w15:restartNumberingAfterBreak="0">
+  <w:abstractNum w:abstractNumId="27" w15:restartNumberingAfterBreak="0">
     <w:nsid w:val="2D0B3280"/>
     <w:multiLevelType w:val="hybridMultilevel"/>
     <w:tmpl w:val="3D125A62"/>
@@ -48074,7 +49416,7 @@
       </w:rPr>
     </w:lvl>
   </w:abstractNum>
-  <w:abstractNum w:abstractNumId="27" w15:restartNumberingAfterBreak="0">
+  <w:abstractNum w:abstractNumId="28" w15:restartNumberingAfterBreak="0">
     <w:nsid w:val="2E4C5C60"/>
     <w:multiLevelType w:val="hybridMultilevel"/>
     <w:tmpl w:val="65828A7C"/>
@@ -48166,7 +49508,7 @@
       </w:pPr>
     </w:lvl>
   </w:abstractNum>
-  <w:abstractNum w:abstractNumId="28" w15:restartNumberingAfterBreak="0">
+  <w:abstractNum w:abstractNumId="29" w15:restartNumberingAfterBreak="0">
     <w:nsid w:val="2EA823DB"/>
     <w:multiLevelType w:val="hybridMultilevel"/>
     <w:tmpl w:val="A1FCEF2E"/>
@@ -48279,7 +49621,7 @@
       </w:rPr>
     </w:lvl>
   </w:abstractNum>
-  <w:abstractNum w:abstractNumId="29" w15:restartNumberingAfterBreak="0">
+  <w:abstractNum w:abstractNumId="30" w15:restartNumberingAfterBreak="0">
     <w:nsid w:val="2EB5163F"/>
     <w:multiLevelType w:val="hybridMultilevel"/>
     <w:tmpl w:val="59B84E02"/>
@@ -48392,7 +49734,7 @@
       </w:rPr>
     </w:lvl>
   </w:abstractNum>
-  <w:abstractNum w:abstractNumId="30" w15:restartNumberingAfterBreak="0">
+  <w:abstractNum w:abstractNumId="31" w15:restartNumberingAfterBreak="0">
     <w:nsid w:val="2F587770"/>
     <w:multiLevelType w:val="hybridMultilevel"/>
     <w:tmpl w:val="D7EAB066"/>
@@ -48484,7 +49826,7 @@
       </w:pPr>
     </w:lvl>
   </w:abstractNum>
-  <w:abstractNum w:abstractNumId="31" w15:restartNumberingAfterBreak="0">
+  <w:abstractNum w:abstractNumId="32" w15:restartNumberingAfterBreak="0">
     <w:nsid w:val="2FA874EC"/>
     <w:multiLevelType w:val="hybridMultilevel"/>
     <w:tmpl w:val="8654CEC6"/>
@@ -48597,7 +49939,7 @@
       </w:rPr>
     </w:lvl>
   </w:abstractNum>
-  <w:abstractNum w:abstractNumId="32" w15:restartNumberingAfterBreak="0">
+  <w:abstractNum w:abstractNumId="33" w15:restartNumberingAfterBreak="0">
     <w:nsid w:val="30887F79"/>
     <w:multiLevelType w:val="hybridMultilevel"/>
     <w:tmpl w:val="0ED2C9C0"/>
@@ -48710,7 +50052,7 @@
       </w:rPr>
     </w:lvl>
   </w:abstractNum>
-  <w:abstractNum w:abstractNumId="33" w15:restartNumberingAfterBreak="0">
+  <w:abstractNum w:abstractNumId="34" w15:restartNumberingAfterBreak="0">
     <w:nsid w:val="31B80C83"/>
     <w:multiLevelType w:val="hybridMultilevel"/>
     <w:tmpl w:val="63BCB870"/>
@@ -48823,7 +50165,7 @@
       </w:rPr>
     </w:lvl>
   </w:abstractNum>
-  <w:abstractNum w:abstractNumId="34" w15:restartNumberingAfterBreak="0">
+  <w:abstractNum w:abstractNumId="35" w15:restartNumberingAfterBreak="0">
     <w:nsid w:val="36E934A1"/>
     <w:multiLevelType w:val="hybridMultilevel"/>
     <w:tmpl w:val="86F0192C"/>
@@ -48936,7 +50278,7 @@
       </w:rPr>
     </w:lvl>
   </w:abstractNum>
-  <w:abstractNum w:abstractNumId="35" w15:restartNumberingAfterBreak="0">
+  <w:abstractNum w:abstractNumId="36" w15:restartNumberingAfterBreak="0">
     <w:nsid w:val="3A1038F1"/>
     <w:multiLevelType w:val="hybridMultilevel"/>
     <w:tmpl w:val="CC100D74"/>
@@ -49028,7 +50370,7 @@
       </w:pPr>
     </w:lvl>
   </w:abstractNum>
-  <w:abstractNum w:abstractNumId="36" w15:restartNumberingAfterBreak="0">
+  <w:abstractNum w:abstractNumId="37" w15:restartNumberingAfterBreak="0">
     <w:nsid w:val="3A685D10"/>
     <w:multiLevelType w:val="multilevel"/>
     <w:tmpl w:val="14684C12"/>
@@ -49177,7 +50519,7 @@
       </w:rPr>
     </w:lvl>
   </w:abstractNum>
-  <w:abstractNum w:abstractNumId="37" w15:restartNumberingAfterBreak="0">
+  <w:abstractNum w:abstractNumId="38" w15:restartNumberingAfterBreak="0">
     <w:nsid w:val="3E2959CB"/>
     <w:multiLevelType w:val="hybridMultilevel"/>
     <w:tmpl w:val="357E6BF0"/>
@@ -49290,7 +50632,7 @@
       </w:rPr>
     </w:lvl>
   </w:abstractNum>
-  <w:abstractNum w:abstractNumId="38" w15:restartNumberingAfterBreak="0">
+  <w:abstractNum w:abstractNumId="39" w15:restartNumberingAfterBreak="0">
     <w:nsid w:val="40582F97"/>
     <w:multiLevelType w:val="hybridMultilevel"/>
     <w:tmpl w:val="CD9EC774"/>
@@ -49403,7 +50745,7 @@
       </w:rPr>
     </w:lvl>
   </w:abstractNum>
-  <w:abstractNum w:abstractNumId="39" w15:restartNumberingAfterBreak="0">
+  <w:abstractNum w:abstractNumId="40" w15:restartNumberingAfterBreak="0">
     <w:nsid w:val="42B275BD"/>
     <w:multiLevelType w:val="multilevel"/>
     <w:tmpl w:val="4E72EF5A"/>
@@ -49516,7 +50858,7 @@
       </w:pPr>
     </w:lvl>
   </w:abstractNum>
-  <w:abstractNum w:abstractNumId="40" w15:restartNumberingAfterBreak="0">
+  <w:abstractNum w:abstractNumId="41" w15:restartNumberingAfterBreak="0">
     <w:nsid w:val="434B51C0"/>
     <w:multiLevelType w:val="hybridMultilevel"/>
     <w:tmpl w:val="E5F6B138"/>
@@ -49608,7 +50950,7 @@
       </w:pPr>
     </w:lvl>
   </w:abstractNum>
-  <w:abstractNum w:abstractNumId="41" w15:restartNumberingAfterBreak="0">
+  <w:abstractNum w:abstractNumId="42" w15:restartNumberingAfterBreak="0">
     <w:nsid w:val="43D8061E"/>
     <w:multiLevelType w:val="hybridMultilevel"/>
     <w:tmpl w:val="B680D7F6"/>
@@ -49721,7 +51063,7 @@
       </w:rPr>
     </w:lvl>
   </w:abstractNum>
-  <w:abstractNum w:abstractNumId="42" w15:restartNumberingAfterBreak="0">
+  <w:abstractNum w:abstractNumId="43" w15:restartNumberingAfterBreak="0">
     <w:nsid w:val="444E2F39"/>
     <w:multiLevelType w:val="hybridMultilevel"/>
     <w:tmpl w:val="9684AB60"/>
@@ -49834,7 +51176,7 @@
       </w:rPr>
     </w:lvl>
   </w:abstractNum>
-  <w:abstractNum w:abstractNumId="43" w15:restartNumberingAfterBreak="0">
+  <w:abstractNum w:abstractNumId="44" w15:restartNumberingAfterBreak="0">
     <w:nsid w:val="459057A5"/>
     <w:multiLevelType w:val="hybridMultilevel"/>
     <w:tmpl w:val="C6041784"/>
@@ -49926,7 +51268,7 @@
       </w:pPr>
     </w:lvl>
   </w:abstractNum>
-  <w:abstractNum w:abstractNumId="44" w15:restartNumberingAfterBreak="0">
+  <w:abstractNum w:abstractNumId="45" w15:restartNumberingAfterBreak="0">
     <w:nsid w:val="469D4848"/>
     <w:multiLevelType w:val="hybridMultilevel"/>
     <w:tmpl w:val="618EE83E"/>
@@ -50039,7 +51381,7 @@
       </w:rPr>
     </w:lvl>
   </w:abstractNum>
-  <w:abstractNum w:abstractNumId="45" w15:restartNumberingAfterBreak="0">
+  <w:abstractNum w:abstractNumId="46" w15:restartNumberingAfterBreak="0">
     <w:nsid w:val="475E2F9E"/>
     <w:multiLevelType w:val="hybridMultilevel"/>
     <w:tmpl w:val="11FEA4A6"/>
@@ -50133,7 +51475,7 @@
       </w:pPr>
     </w:lvl>
   </w:abstractNum>
-  <w:abstractNum w:abstractNumId="46" w15:restartNumberingAfterBreak="0">
+  <w:abstractNum w:abstractNumId="47" w15:restartNumberingAfterBreak="0">
     <w:nsid w:val="4AA0123C"/>
     <w:multiLevelType w:val="multilevel"/>
     <w:tmpl w:val="70A03A90"/>
@@ -50282,7 +51624,7 @@
       </w:rPr>
     </w:lvl>
   </w:abstractNum>
-  <w:abstractNum w:abstractNumId="47" w15:restartNumberingAfterBreak="0">
+  <w:abstractNum w:abstractNumId="48" w15:restartNumberingAfterBreak="0">
     <w:nsid w:val="51335F3C"/>
     <w:multiLevelType w:val="hybridMultilevel"/>
     <w:tmpl w:val="B8F41876"/>
@@ -50374,7 +51716,7 @@
       </w:pPr>
     </w:lvl>
   </w:abstractNum>
-  <w:abstractNum w:abstractNumId="48" w15:restartNumberingAfterBreak="0">
+  <w:abstractNum w:abstractNumId="49" w15:restartNumberingAfterBreak="0">
     <w:nsid w:val="51531743"/>
     <w:multiLevelType w:val="hybridMultilevel"/>
     <w:tmpl w:val="E9FE4040"/>
@@ -50466,7 +51808,7 @@
       </w:pPr>
     </w:lvl>
   </w:abstractNum>
-  <w:abstractNum w:abstractNumId="49" w15:restartNumberingAfterBreak="0">
+  <w:abstractNum w:abstractNumId="50" w15:restartNumberingAfterBreak="0">
     <w:nsid w:val="52415FCB"/>
     <w:multiLevelType w:val="hybridMultilevel"/>
     <w:tmpl w:val="51EC55FC"/>
@@ -50579,7 +51921,7 @@
       </w:rPr>
     </w:lvl>
   </w:abstractNum>
-  <w:abstractNum w:abstractNumId="50" w15:restartNumberingAfterBreak="0">
+  <w:abstractNum w:abstractNumId="51" w15:restartNumberingAfterBreak="0">
     <w:nsid w:val="53203CAD"/>
     <w:multiLevelType w:val="hybridMultilevel"/>
     <w:tmpl w:val="6F98B47E"/>
@@ -50671,7 +52013,7 @@
       </w:pPr>
     </w:lvl>
   </w:abstractNum>
-  <w:abstractNum w:abstractNumId="51" w15:restartNumberingAfterBreak="0">
+  <w:abstractNum w:abstractNumId="52" w15:restartNumberingAfterBreak="0">
     <w:nsid w:val="533E44E2"/>
     <w:multiLevelType w:val="hybridMultilevel"/>
     <w:tmpl w:val="938E2FAC"/>
@@ -50784,7 +52126,7 @@
       </w:rPr>
     </w:lvl>
   </w:abstractNum>
-  <w:abstractNum w:abstractNumId="52" w15:restartNumberingAfterBreak="0">
+  <w:abstractNum w:abstractNumId="53" w15:restartNumberingAfterBreak="0">
     <w:nsid w:val="56BE0DCA"/>
     <w:multiLevelType w:val="hybridMultilevel"/>
     <w:tmpl w:val="2BD02D46"/>
@@ -50873,7 +52215,7 @@
       </w:pPr>
     </w:lvl>
   </w:abstractNum>
-  <w:abstractNum w:abstractNumId="53" w15:restartNumberingAfterBreak="0">
+  <w:abstractNum w:abstractNumId="54" w15:restartNumberingAfterBreak="0">
     <w:nsid w:val="578B2B52"/>
     <w:multiLevelType w:val="hybridMultilevel"/>
     <w:tmpl w:val="5AE46A66"/>
@@ -50986,7 +52328,7 @@
       </w:rPr>
     </w:lvl>
   </w:abstractNum>
-  <w:abstractNum w:abstractNumId="54" w15:restartNumberingAfterBreak="0">
+  <w:abstractNum w:abstractNumId="55" w15:restartNumberingAfterBreak="0">
     <w:nsid w:val="57F34332"/>
     <w:multiLevelType w:val="hybridMultilevel"/>
     <w:tmpl w:val="32CC1A8C"/>
@@ -51099,7 +52441,7 @@
       </w:rPr>
     </w:lvl>
   </w:abstractNum>
-  <w:abstractNum w:abstractNumId="55" w15:restartNumberingAfterBreak="0">
+  <w:abstractNum w:abstractNumId="56" w15:restartNumberingAfterBreak="0">
     <w:nsid w:val="5B98212B"/>
     <w:multiLevelType w:val="hybridMultilevel"/>
     <w:tmpl w:val="4ADC29AE"/>
@@ -51212,7 +52554,7 @@
       </w:rPr>
     </w:lvl>
   </w:abstractNum>
-  <w:abstractNum w:abstractNumId="56" w15:restartNumberingAfterBreak="0">
+  <w:abstractNum w:abstractNumId="57" w15:restartNumberingAfterBreak="0">
     <w:nsid w:val="5D1B0F8D"/>
     <w:multiLevelType w:val="hybridMultilevel"/>
     <w:tmpl w:val="714ABEF4"/>
@@ -51325,7 +52667,7 @@
       </w:rPr>
     </w:lvl>
   </w:abstractNum>
-  <w:abstractNum w:abstractNumId="57" w15:restartNumberingAfterBreak="0">
+  <w:abstractNum w:abstractNumId="58" w15:restartNumberingAfterBreak="0">
     <w:nsid w:val="5ECB5D7B"/>
     <w:multiLevelType w:val="hybridMultilevel"/>
     <w:tmpl w:val="11FEA4A6"/>
@@ -51419,7 +52761,7 @@
       </w:pPr>
     </w:lvl>
   </w:abstractNum>
-  <w:abstractNum w:abstractNumId="58" w15:restartNumberingAfterBreak="0">
+  <w:abstractNum w:abstractNumId="59" w15:restartNumberingAfterBreak="0">
     <w:nsid w:val="5F3B29BF"/>
     <w:multiLevelType w:val="hybridMultilevel"/>
     <w:tmpl w:val="11FEA4A6"/>
@@ -51513,7 +52855,7 @@
       </w:pPr>
     </w:lvl>
   </w:abstractNum>
-  <w:abstractNum w:abstractNumId="59" w15:restartNumberingAfterBreak="0">
+  <w:abstractNum w:abstractNumId="60" w15:restartNumberingAfterBreak="0">
     <w:nsid w:val="6065583D"/>
     <w:multiLevelType w:val="hybridMultilevel"/>
     <w:tmpl w:val="DB62DEB4"/>
@@ -51626,7 +52968,7 @@
       </w:rPr>
     </w:lvl>
   </w:abstractNum>
-  <w:abstractNum w:abstractNumId="60" w15:restartNumberingAfterBreak="0">
+  <w:abstractNum w:abstractNumId="61" w15:restartNumberingAfterBreak="0">
     <w:nsid w:val="60ED4034"/>
     <w:multiLevelType w:val="hybridMultilevel"/>
     <w:tmpl w:val="1C5681DA"/>
@@ -51715,7 +53057,7 @@
       </w:pPr>
     </w:lvl>
   </w:abstractNum>
-  <w:abstractNum w:abstractNumId="61" w15:restartNumberingAfterBreak="0">
+  <w:abstractNum w:abstractNumId="62" w15:restartNumberingAfterBreak="0">
     <w:nsid w:val="623F58BD"/>
     <w:multiLevelType w:val="hybridMultilevel"/>
     <w:tmpl w:val="48929C42"/>
@@ -51828,7 +53170,7 @@
       </w:rPr>
     </w:lvl>
   </w:abstractNum>
-  <w:abstractNum w:abstractNumId="62" w15:restartNumberingAfterBreak="0">
+  <w:abstractNum w:abstractNumId="63" w15:restartNumberingAfterBreak="0">
     <w:nsid w:val="63BB3886"/>
     <w:multiLevelType w:val="hybridMultilevel"/>
     <w:tmpl w:val="E9FE4040"/>
@@ -51920,7 +53262,7 @@
       </w:pPr>
     </w:lvl>
   </w:abstractNum>
-  <w:abstractNum w:abstractNumId="63" w15:restartNumberingAfterBreak="0">
+  <w:abstractNum w:abstractNumId="64" w15:restartNumberingAfterBreak="0">
     <w:nsid w:val="64944AE4"/>
     <w:multiLevelType w:val="hybridMultilevel"/>
     <w:tmpl w:val="A19EB93A"/>
@@ -52033,7 +53375,7 @@
       </w:rPr>
     </w:lvl>
   </w:abstractNum>
-  <w:abstractNum w:abstractNumId="64" w15:restartNumberingAfterBreak="0">
+  <w:abstractNum w:abstractNumId="65" w15:restartNumberingAfterBreak="0">
     <w:nsid w:val="64A010FF"/>
     <w:multiLevelType w:val="hybridMultilevel"/>
     <w:tmpl w:val="6B0048E6"/>
@@ -52146,7 +53488,7 @@
       </w:rPr>
     </w:lvl>
   </w:abstractNum>
-  <w:abstractNum w:abstractNumId="65" w15:restartNumberingAfterBreak="0">
+  <w:abstractNum w:abstractNumId="66" w15:restartNumberingAfterBreak="0">
     <w:nsid w:val="65401CAB"/>
     <w:multiLevelType w:val="hybridMultilevel"/>
     <w:tmpl w:val="090080F0"/>
@@ -52259,7 +53601,7 @@
       </w:rPr>
     </w:lvl>
   </w:abstractNum>
-  <w:abstractNum w:abstractNumId="66" w15:restartNumberingAfterBreak="0">
+  <w:abstractNum w:abstractNumId="67" w15:restartNumberingAfterBreak="0">
     <w:nsid w:val="65FE7F55"/>
     <w:multiLevelType w:val="hybridMultilevel"/>
     <w:tmpl w:val="7EEA5C7C"/>
@@ -52372,7 +53714,7 @@
       </w:rPr>
     </w:lvl>
   </w:abstractNum>
-  <w:abstractNum w:abstractNumId="67" w15:restartNumberingAfterBreak="0">
+  <w:abstractNum w:abstractNumId="68" w15:restartNumberingAfterBreak="0">
     <w:nsid w:val="67672271"/>
     <w:multiLevelType w:val="hybridMultilevel"/>
     <w:tmpl w:val="06508430"/>
@@ -52485,7 +53827,7 @@
       </w:rPr>
     </w:lvl>
   </w:abstractNum>
-  <w:abstractNum w:abstractNumId="68" w15:restartNumberingAfterBreak="0">
+  <w:abstractNum w:abstractNumId="69" w15:restartNumberingAfterBreak="0">
     <w:nsid w:val="68234AA8"/>
     <w:multiLevelType w:val="hybridMultilevel"/>
     <w:tmpl w:val="AE2A3394"/>
@@ -52501,7 +53843,7 @@
         <w:rFonts w:ascii="Symbol" w:hAnsi="Symbol" w:hint="default"/>
       </w:rPr>
     </w:lvl>
-    <w:lvl w:ilvl="1" w:tplc="2C0A0003" w:tentative="1">
+    <w:lvl w:ilvl="1" w:tplc="2C0A0003">
       <w:start w:val="1"/>
       <w:numFmt w:val="bullet"/>
       <w:lvlText w:val="o"/>
@@ -52598,7 +53940,7 @@
       </w:rPr>
     </w:lvl>
   </w:abstractNum>
-  <w:abstractNum w:abstractNumId="69" w15:restartNumberingAfterBreak="0">
+  <w:abstractNum w:abstractNumId="70" w15:restartNumberingAfterBreak="0">
     <w:nsid w:val="691478E8"/>
     <w:multiLevelType w:val="hybridMultilevel"/>
     <w:tmpl w:val="86060D22"/>
@@ -52687,7 +54029,7 @@
       </w:pPr>
     </w:lvl>
   </w:abstractNum>
-  <w:abstractNum w:abstractNumId="70" w15:restartNumberingAfterBreak="0">
+  <w:abstractNum w:abstractNumId="71" w15:restartNumberingAfterBreak="0">
     <w:nsid w:val="6B3F2B43"/>
     <w:multiLevelType w:val="multilevel"/>
     <w:tmpl w:val="C0B8DF96"/>
@@ -52833,7 +54175,7 @@
       </w:rPr>
     </w:lvl>
   </w:abstractNum>
-  <w:abstractNum w:abstractNumId="71" w15:restartNumberingAfterBreak="0">
+  <w:abstractNum w:abstractNumId="72" w15:restartNumberingAfterBreak="0">
     <w:nsid w:val="6CC05D97"/>
     <w:multiLevelType w:val="hybridMultilevel"/>
     <w:tmpl w:val="4A5AEF22"/>
@@ -52946,7 +54288,7 @@
       </w:rPr>
     </w:lvl>
   </w:abstractNum>
-  <w:abstractNum w:abstractNumId="72" w15:restartNumberingAfterBreak="0">
+  <w:abstractNum w:abstractNumId="73" w15:restartNumberingAfterBreak="0">
     <w:nsid w:val="6D1D51C9"/>
     <w:multiLevelType w:val="hybridMultilevel"/>
     <w:tmpl w:val="11FEA4A6"/>
@@ -53040,7 +54382,7 @@
       </w:pPr>
     </w:lvl>
   </w:abstractNum>
-  <w:abstractNum w:abstractNumId="73" w15:restartNumberingAfterBreak="0">
+  <w:abstractNum w:abstractNumId="74" w15:restartNumberingAfterBreak="0">
     <w:nsid w:val="6D38502A"/>
     <w:multiLevelType w:val="hybridMultilevel"/>
     <w:tmpl w:val="4418B1A0"/>
@@ -53153,7 +54495,7 @@
       </w:rPr>
     </w:lvl>
   </w:abstractNum>
-  <w:abstractNum w:abstractNumId="74" w15:restartNumberingAfterBreak="0">
+  <w:abstractNum w:abstractNumId="75" w15:restartNumberingAfterBreak="0">
     <w:nsid w:val="70BB160A"/>
     <w:multiLevelType w:val="hybridMultilevel"/>
     <w:tmpl w:val="09CEA66C"/>
@@ -53245,7 +54587,7 @@
       </w:pPr>
     </w:lvl>
   </w:abstractNum>
-  <w:abstractNum w:abstractNumId="75" w15:restartNumberingAfterBreak="0">
+  <w:abstractNum w:abstractNumId="76" w15:restartNumberingAfterBreak="0">
     <w:nsid w:val="70D86BE4"/>
     <w:multiLevelType w:val="hybridMultilevel"/>
     <w:tmpl w:val="2BD02D46"/>
@@ -53334,7 +54676,7 @@
       </w:pPr>
     </w:lvl>
   </w:abstractNum>
-  <w:abstractNum w:abstractNumId="76" w15:restartNumberingAfterBreak="0">
+  <w:abstractNum w:abstractNumId="77" w15:restartNumberingAfterBreak="0">
     <w:nsid w:val="71372AD7"/>
     <w:multiLevelType w:val="hybridMultilevel"/>
     <w:tmpl w:val="636EC956"/>
@@ -53420,7 +54762,7 @@
       </w:pPr>
     </w:lvl>
   </w:abstractNum>
-  <w:abstractNum w:abstractNumId="77" w15:restartNumberingAfterBreak="0">
+  <w:abstractNum w:abstractNumId="78" w15:restartNumberingAfterBreak="0">
     <w:nsid w:val="73BE1ACE"/>
     <w:multiLevelType w:val="hybridMultilevel"/>
     <w:tmpl w:val="257EB8E4"/>
@@ -53533,7 +54875,7 @@
       </w:rPr>
     </w:lvl>
   </w:abstractNum>
-  <w:abstractNum w:abstractNumId="78" w15:restartNumberingAfterBreak="0">
+  <w:abstractNum w:abstractNumId="79" w15:restartNumberingAfterBreak="0">
     <w:nsid w:val="749C5A9D"/>
     <w:multiLevelType w:val="hybridMultilevel"/>
     <w:tmpl w:val="2B1C3C04"/>
@@ -53646,7 +54988,7 @@
       </w:rPr>
     </w:lvl>
   </w:abstractNum>
-  <w:abstractNum w:abstractNumId="79" w15:restartNumberingAfterBreak="0">
+  <w:abstractNum w:abstractNumId="80" w15:restartNumberingAfterBreak="0">
     <w:nsid w:val="77C211F1"/>
     <w:multiLevelType w:val="hybridMultilevel"/>
     <w:tmpl w:val="09C2C38C"/>
@@ -53759,7 +55101,7 @@
       </w:rPr>
     </w:lvl>
   </w:abstractNum>
-  <w:abstractNum w:abstractNumId="80" w15:restartNumberingAfterBreak="0">
+  <w:abstractNum w:abstractNumId="81" w15:restartNumberingAfterBreak="0">
     <w:nsid w:val="78703901"/>
     <w:multiLevelType w:val="multilevel"/>
     <w:tmpl w:val="3F9EE3CA"/>
@@ -53880,7 +55222,7 @@
       </w:rPr>
     </w:lvl>
   </w:abstractNum>
-  <w:abstractNum w:abstractNumId="81" w15:restartNumberingAfterBreak="0">
+  <w:abstractNum w:abstractNumId="82" w15:restartNumberingAfterBreak="0">
     <w:nsid w:val="7A136C1E"/>
     <w:multiLevelType w:val="hybridMultilevel"/>
     <w:tmpl w:val="F9F4AF72"/>
@@ -53993,7 +55335,7 @@
       </w:rPr>
     </w:lvl>
   </w:abstractNum>
-  <w:abstractNum w:abstractNumId="82" w15:restartNumberingAfterBreak="0">
+  <w:abstractNum w:abstractNumId="83" w15:restartNumberingAfterBreak="0">
     <w:nsid w:val="7A14173C"/>
     <w:multiLevelType w:val="hybridMultilevel"/>
     <w:tmpl w:val="0382010E"/>
@@ -54083,7 +55425,7 @@
       </w:pPr>
     </w:lvl>
   </w:abstractNum>
-  <w:abstractNum w:abstractNumId="83" w15:restartNumberingAfterBreak="0">
+  <w:abstractNum w:abstractNumId="84" w15:restartNumberingAfterBreak="0">
     <w:nsid w:val="7C075A80"/>
     <w:multiLevelType w:val="hybridMultilevel"/>
     <w:tmpl w:val="621C2BE6"/>
@@ -54196,7 +55538,7 @@
       </w:rPr>
     </w:lvl>
   </w:abstractNum>
-  <w:abstractNum w:abstractNumId="84" w15:restartNumberingAfterBreak="0">
+  <w:abstractNum w:abstractNumId="85" w15:restartNumberingAfterBreak="0">
     <w:nsid w:val="7E3053F5"/>
     <w:multiLevelType w:val="multilevel"/>
     <w:tmpl w:val="5C5EEECC"/>
@@ -54345,7 +55687,7 @@
       </w:rPr>
     </w:lvl>
   </w:abstractNum>
-  <w:abstractNum w:abstractNumId="85" w15:restartNumberingAfterBreak="0">
+  <w:abstractNum w:abstractNumId="86" w15:restartNumberingAfterBreak="0">
     <w:nsid w:val="7EF25EC2"/>
     <w:multiLevelType w:val="hybridMultilevel"/>
     <w:tmpl w:val="2C120412"/>
@@ -54437,7 +55779,7 @@
       </w:pPr>
     </w:lvl>
   </w:abstractNum>
-  <w:abstractNum w:abstractNumId="86" w15:restartNumberingAfterBreak="0">
+  <w:abstractNum w:abstractNumId="87" w15:restartNumberingAfterBreak="0">
     <w:nsid w:val="7F6A536E"/>
     <w:multiLevelType w:val="hybridMultilevel"/>
     <w:tmpl w:val="375E8E4E"/>
@@ -54530,106 +55872,106 @@
     </w:lvl>
   </w:abstractNum>
   <w:num w:numId="1" w16cid:durableId="1840121272">
-    <w:abstractNumId w:val="80"/>
+    <w:abstractNumId w:val="81"/>
   </w:num>
   <w:num w:numId="2" w16cid:durableId="2081517283">
-    <w:abstractNumId w:val="46"/>
+    <w:abstractNumId w:val="47"/>
   </w:num>
   <w:num w:numId="3" w16cid:durableId="1456411418">
+    <w:abstractNumId w:val="19"/>
+  </w:num>
+  <w:num w:numId="4" w16cid:durableId="991569599">
     <w:abstractNumId w:val="18"/>
   </w:num>
-  <w:num w:numId="4" w16cid:durableId="991569599">
-    <w:abstractNumId w:val="17"/>
-  </w:num>
   <w:num w:numId="5" w16cid:durableId="729960591">
-    <w:abstractNumId w:val="69"/>
+    <w:abstractNumId w:val="70"/>
   </w:num>
   <w:num w:numId="6" w16cid:durableId="1998877115">
     <w:abstractNumId w:val="1"/>
   </w:num>
   <w:num w:numId="7" w16cid:durableId="1677884811">
-    <w:abstractNumId w:val="21"/>
+    <w:abstractNumId w:val="22"/>
   </w:num>
   <w:num w:numId="8" w16cid:durableId="1934825699">
-    <w:abstractNumId w:val="39"/>
+    <w:abstractNumId w:val="40"/>
   </w:num>
   <w:num w:numId="9" w16cid:durableId="690379540">
+    <w:abstractNumId w:val="54"/>
+  </w:num>
+  <w:num w:numId="10" w16cid:durableId="2095583886">
+    <w:abstractNumId w:val="79"/>
+  </w:num>
+  <w:num w:numId="11" w16cid:durableId="2060400296">
+    <w:abstractNumId w:val="76"/>
+  </w:num>
+  <w:num w:numId="12" w16cid:durableId="1545362854">
+    <w:abstractNumId w:val="61"/>
+  </w:num>
+  <w:num w:numId="13" w16cid:durableId="877090608">
     <w:abstractNumId w:val="53"/>
   </w:num>
-  <w:num w:numId="10" w16cid:durableId="2095583886">
-    <w:abstractNumId w:val="78"/>
-  </w:num>
-  <w:num w:numId="11" w16cid:durableId="2060400296">
-    <w:abstractNumId w:val="75"/>
-  </w:num>
-  <w:num w:numId="12" w16cid:durableId="1545362854">
-    <w:abstractNumId w:val="60"/>
-  </w:num>
-  <w:num w:numId="13" w16cid:durableId="877090608">
-    <w:abstractNumId w:val="52"/>
-  </w:num>
   <w:num w:numId="14" w16cid:durableId="275720958">
-    <w:abstractNumId w:val="85"/>
+    <w:abstractNumId w:val="86"/>
   </w:num>
   <w:num w:numId="15" w16cid:durableId="1032876785">
     <w:abstractNumId w:val="8"/>
   </w:num>
   <w:num w:numId="16" w16cid:durableId="618873417">
-    <w:abstractNumId w:val="62"/>
+    <w:abstractNumId w:val="63"/>
   </w:num>
   <w:num w:numId="17" w16cid:durableId="1181775792">
-    <w:abstractNumId w:val="47"/>
+    <w:abstractNumId w:val="48"/>
   </w:num>
   <w:num w:numId="18" w16cid:durableId="849757029">
+    <w:abstractNumId w:val="45"/>
+  </w:num>
+  <w:num w:numId="19" w16cid:durableId="965702776">
+    <w:abstractNumId w:val="16"/>
+  </w:num>
+  <w:num w:numId="20" w16cid:durableId="2072314220">
+    <w:abstractNumId w:val="51"/>
+  </w:num>
+  <w:num w:numId="21" w16cid:durableId="437599665">
     <w:abstractNumId w:val="44"/>
   </w:num>
-  <w:num w:numId="19" w16cid:durableId="965702776">
-    <w:abstractNumId w:val="15"/>
-  </w:num>
-  <w:num w:numId="20" w16cid:durableId="2072314220">
-    <w:abstractNumId w:val="50"/>
-  </w:num>
-  <w:num w:numId="21" w16cid:durableId="437599665">
-    <w:abstractNumId w:val="43"/>
-  </w:num>
   <w:num w:numId="22" w16cid:durableId="1909875244">
-    <w:abstractNumId w:val="40"/>
+    <w:abstractNumId w:val="41"/>
   </w:num>
   <w:num w:numId="23" w16cid:durableId="1108742487">
-    <w:abstractNumId w:val="35"/>
+    <w:abstractNumId w:val="36"/>
   </w:num>
   <w:num w:numId="24" w16cid:durableId="446434354">
-    <w:abstractNumId w:val="48"/>
+    <w:abstractNumId w:val="49"/>
   </w:num>
   <w:num w:numId="25" w16cid:durableId="1306201647">
     <w:abstractNumId w:val="12"/>
   </w:num>
   <w:num w:numId="26" w16cid:durableId="1865095620">
-    <w:abstractNumId w:val="86"/>
+    <w:abstractNumId w:val="87"/>
   </w:num>
   <w:num w:numId="27" w16cid:durableId="1004208737">
-    <w:abstractNumId w:val="74"/>
+    <w:abstractNumId w:val="75"/>
   </w:num>
   <w:num w:numId="28" w16cid:durableId="617105934">
-    <w:abstractNumId w:val="27"/>
+    <w:abstractNumId w:val="28"/>
   </w:num>
   <w:num w:numId="29" w16cid:durableId="1151290693">
-    <w:abstractNumId w:val="30"/>
+    <w:abstractNumId w:val="31"/>
   </w:num>
   <w:num w:numId="30" w16cid:durableId="645163055">
-    <w:abstractNumId w:val="61"/>
+    <w:abstractNumId w:val="62"/>
   </w:num>
   <w:num w:numId="31" w16cid:durableId="1810786610">
-    <w:abstractNumId w:val="82"/>
+    <w:abstractNumId w:val="83"/>
   </w:num>
   <w:num w:numId="32" w16cid:durableId="1269435340">
-    <w:abstractNumId w:val="72"/>
+    <w:abstractNumId w:val="73"/>
   </w:num>
   <w:num w:numId="33" w16cid:durableId="226847224">
-    <w:abstractNumId w:val="13"/>
+    <w:abstractNumId w:val="14"/>
   </w:num>
   <w:num w:numId="34" w16cid:durableId="2093964487">
-    <w:abstractNumId w:val="57"/>
+    <w:abstractNumId w:val="58"/>
   </w:num>
   <w:num w:numId="35" w16cid:durableId="1184124486">
     <w:abstractNumId w:val="0"/>
@@ -54641,154 +55983,157 @@
     <w:abstractNumId w:val="3"/>
   </w:num>
   <w:num w:numId="38" w16cid:durableId="863785896">
-    <w:abstractNumId w:val="58"/>
+    <w:abstractNumId w:val="59"/>
   </w:num>
   <w:num w:numId="39" w16cid:durableId="1758555374">
-    <w:abstractNumId w:val="22"/>
+    <w:abstractNumId w:val="23"/>
   </w:num>
   <w:num w:numId="40" w16cid:durableId="154685191">
-    <w:abstractNumId w:val="45"/>
+    <w:abstractNumId w:val="46"/>
   </w:num>
   <w:num w:numId="41" w16cid:durableId="1550846133">
-    <w:abstractNumId w:val="24"/>
+    <w:abstractNumId w:val="25"/>
   </w:num>
   <w:num w:numId="42" w16cid:durableId="1524515880">
-    <w:abstractNumId w:val="36"/>
+    <w:abstractNumId w:val="37"/>
   </w:num>
   <w:num w:numId="43" w16cid:durableId="666637357">
-    <w:abstractNumId w:val="70"/>
+    <w:abstractNumId w:val="71"/>
   </w:num>
   <w:num w:numId="44" w16cid:durableId="437681274">
-    <w:abstractNumId w:val="25"/>
+    <w:abstractNumId w:val="26"/>
   </w:num>
   <w:num w:numId="45" w16cid:durableId="986125219">
     <w:abstractNumId w:val="5"/>
   </w:num>
   <w:num w:numId="46" w16cid:durableId="281351918">
-    <w:abstractNumId w:val="51"/>
+    <w:abstractNumId w:val="52"/>
   </w:num>
   <w:num w:numId="47" w16cid:durableId="1491754609">
-    <w:abstractNumId w:val="65"/>
+    <w:abstractNumId w:val="66"/>
   </w:num>
   <w:num w:numId="48" w16cid:durableId="1244803305">
-    <w:abstractNumId w:val="84"/>
+    <w:abstractNumId w:val="85"/>
   </w:num>
   <w:num w:numId="49" w16cid:durableId="893391915">
-    <w:abstractNumId w:val="79"/>
+    <w:abstractNumId w:val="80"/>
   </w:num>
   <w:num w:numId="50" w16cid:durableId="754866082">
+    <w:abstractNumId w:val="33"/>
+  </w:num>
+  <w:num w:numId="51" w16cid:durableId="877745763">
+    <w:abstractNumId w:val="64"/>
+  </w:num>
+  <w:num w:numId="52" w16cid:durableId="413361749">
+    <w:abstractNumId w:val="24"/>
+  </w:num>
+  <w:num w:numId="53" w16cid:durableId="886918440">
+    <w:abstractNumId w:val="38"/>
+  </w:num>
+  <w:num w:numId="54" w16cid:durableId="1112439699">
+    <w:abstractNumId w:val="17"/>
+  </w:num>
+  <w:num w:numId="55" w16cid:durableId="1355108866">
+    <w:abstractNumId w:val="50"/>
+  </w:num>
+  <w:num w:numId="56" w16cid:durableId="1177157776">
     <w:abstractNumId w:val="32"/>
   </w:num>
-  <w:num w:numId="51" w16cid:durableId="877745763">
-    <w:abstractNumId w:val="63"/>
-  </w:num>
-  <w:num w:numId="52" w16cid:durableId="413361749">
-    <w:abstractNumId w:val="23"/>
-  </w:num>
-  <w:num w:numId="53" w16cid:durableId="886918440">
-    <w:abstractNumId w:val="37"/>
-  </w:num>
-  <w:num w:numId="54" w16cid:durableId="1112439699">
-    <w:abstractNumId w:val="16"/>
-  </w:num>
-  <w:num w:numId="55" w16cid:durableId="1355108866">
-    <w:abstractNumId w:val="49"/>
-  </w:num>
-  <w:num w:numId="56" w16cid:durableId="1177157776">
-    <w:abstractNumId w:val="31"/>
-  </w:num>
   <w:num w:numId="57" w16cid:durableId="382025742">
-    <w:abstractNumId w:val="14"/>
+    <w:abstractNumId w:val="15"/>
   </w:num>
   <w:num w:numId="58" w16cid:durableId="2043361547">
     <w:abstractNumId w:val="6"/>
   </w:num>
   <w:num w:numId="59" w16cid:durableId="1257787199">
-    <w:abstractNumId w:val="66"/>
+    <w:abstractNumId w:val="67"/>
   </w:num>
   <w:num w:numId="60" w16cid:durableId="744691902">
-    <w:abstractNumId w:val="77"/>
+    <w:abstractNumId w:val="78"/>
   </w:num>
   <w:num w:numId="61" w16cid:durableId="1001464935">
-    <w:abstractNumId w:val="41"/>
+    <w:abstractNumId w:val="42"/>
   </w:num>
   <w:num w:numId="62" w16cid:durableId="617683646">
     <w:abstractNumId w:val="9"/>
   </w:num>
   <w:num w:numId="63" w16cid:durableId="153424595">
-    <w:abstractNumId w:val="59"/>
+    <w:abstractNumId w:val="60"/>
   </w:num>
   <w:num w:numId="64" w16cid:durableId="1274367116">
-    <w:abstractNumId w:val="67"/>
+    <w:abstractNumId w:val="68"/>
   </w:num>
   <w:num w:numId="65" w16cid:durableId="1731269276">
-    <w:abstractNumId w:val="29"/>
+    <w:abstractNumId w:val="30"/>
   </w:num>
   <w:num w:numId="66" w16cid:durableId="1306009000">
-    <w:abstractNumId w:val="83"/>
+    <w:abstractNumId w:val="84"/>
   </w:num>
   <w:num w:numId="67" w16cid:durableId="280187681">
-    <w:abstractNumId w:val="64"/>
+    <w:abstractNumId w:val="65"/>
   </w:num>
   <w:num w:numId="68" w16cid:durableId="853301775">
-    <w:abstractNumId w:val="26"/>
+    <w:abstractNumId w:val="27"/>
   </w:num>
   <w:num w:numId="69" w16cid:durableId="2077363579">
-    <w:abstractNumId w:val="55"/>
+    <w:abstractNumId w:val="56"/>
   </w:num>
   <w:num w:numId="70" w16cid:durableId="846942610">
     <w:abstractNumId w:val="7"/>
   </w:num>
   <w:num w:numId="71" w16cid:durableId="1517386439">
-    <w:abstractNumId w:val="73"/>
+    <w:abstractNumId w:val="74"/>
   </w:num>
   <w:num w:numId="72" w16cid:durableId="979961399">
     <w:abstractNumId w:val="10"/>
   </w:num>
   <w:num w:numId="73" w16cid:durableId="266891209">
-    <w:abstractNumId w:val="33"/>
+    <w:abstractNumId w:val="34"/>
   </w:num>
   <w:num w:numId="74" w16cid:durableId="353312174">
-    <w:abstractNumId w:val="56"/>
+    <w:abstractNumId w:val="57"/>
   </w:num>
   <w:num w:numId="75" w16cid:durableId="1327975918">
-    <w:abstractNumId w:val="71"/>
+    <w:abstractNumId w:val="72"/>
   </w:num>
   <w:num w:numId="76" w16cid:durableId="1566378112">
-    <w:abstractNumId w:val="38"/>
+    <w:abstractNumId w:val="39"/>
   </w:num>
   <w:num w:numId="77" w16cid:durableId="1572425126">
-    <w:abstractNumId w:val="28"/>
+    <w:abstractNumId w:val="29"/>
   </w:num>
   <w:num w:numId="78" w16cid:durableId="1706635594">
-    <w:abstractNumId w:val="20"/>
+    <w:abstractNumId w:val="21"/>
   </w:num>
   <w:num w:numId="79" w16cid:durableId="565841589">
-    <w:abstractNumId w:val="54"/>
+    <w:abstractNumId w:val="55"/>
   </w:num>
   <w:num w:numId="80" w16cid:durableId="1526863455">
-    <w:abstractNumId w:val="81"/>
+    <w:abstractNumId w:val="82"/>
   </w:num>
   <w:num w:numId="81" w16cid:durableId="1701468633">
     <w:abstractNumId w:val="11"/>
   </w:num>
   <w:num w:numId="82" w16cid:durableId="1781946518">
-    <w:abstractNumId w:val="42"/>
+    <w:abstractNumId w:val="43"/>
   </w:num>
   <w:num w:numId="83" w16cid:durableId="876897287">
-    <w:abstractNumId w:val="19"/>
+    <w:abstractNumId w:val="20"/>
   </w:num>
   <w:num w:numId="84" w16cid:durableId="1405446862">
-    <w:abstractNumId w:val="34"/>
+    <w:abstractNumId w:val="35"/>
   </w:num>
   <w:num w:numId="85" w16cid:durableId="888347061">
-    <w:abstractNumId w:val="68"/>
+    <w:abstractNumId w:val="69"/>
   </w:num>
   <w:num w:numId="86" w16cid:durableId="181747562">
     <w:abstractNumId w:val="4"/>
   </w:num>
   <w:num w:numId="87" w16cid:durableId="1200581868">
-    <w:abstractNumId w:val="76"/>
+    <w:abstractNumId w:val="77"/>
+  </w:num>
+  <w:num w:numId="88" w16cid:durableId="1568418014">
+    <w:abstractNumId w:val="13"/>
   </w:num>
   <w:numIdMacAtCleanup w:val="85"/>
 </w:numbering>
@@ -55361,7 +56706,6 @@
   <w:style w:type="character" w:default="1" w:styleId="Fuentedeprrafopredeter">
     <w:name w:val="Default Paragraph Font"/>
     <w:uiPriority w:val="1"/>
-    <w:semiHidden/>
     <w:unhideWhenUsed/>
   </w:style>
   <w:style w:type="table" w:default="1" w:styleId="Tablanormal">
@@ -56261,28 +57605,28 @@
 </file>
 
 <file path=customXml/item1.xml><?xml version="1.0" encoding="utf-8"?>
-<b:Sources xmlns:b="http://schemas.openxmlformats.org/officeDocument/2006/bibliography" xmlns="http://schemas.openxmlformats.org/officeDocument/2006/bibliography" SelectedStyle="\APASixthEditionOfficeOnline.xsl" StyleName="APA" Version="6"/>
-</file>
-
-<file path=customXml/item2.xml><?xml version="1.0" encoding="utf-8"?>
 <go:gDocsCustomXmlDataStorage xmlns:go="http://customooxmlschemas.google.com/" xmlns:r="http://schemas.openxmlformats.org/officeDocument/2006/relationships">
   <go:docsCustomData xmlns:go="http://customooxmlschemas.google.com/" roundtripDataSignature="AMtx7mguBxdkhaGz01udNDo5UlRuH4Qt/A==">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</go:docsCustomData>
 </go:gDocsCustomXmlDataStorage>
 </file>
 
-<file path=customXml/itemProps1.xml><?xml version="1.0" encoding="utf-8"?>
-<ds:datastoreItem xmlns:ds="http://schemas.openxmlformats.org/officeDocument/2006/customXml" ds:itemID="{AE030073-6319-4592-A707-9629370D22F9}">
-  <ds:schemaRefs>
-    <ds:schemaRef ds:uri="http://schemas.openxmlformats.org/officeDocument/2006/bibliography"/>
-  </ds:schemaRefs>
-</ds:datastoreItem>
+<file path=customXml/item2.xml><?xml version="1.0" encoding="utf-8"?>
+<b:Sources xmlns:b="http://schemas.openxmlformats.org/officeDocument/2006/bibliography" xmlns="http://schemas.openxmlformats.org/officeDocument/2006/bibliography" SelectedStyle="\APASixthEditionOfficeOnline.xsl" StyleName="APA" Version="6"/>
 </file>
 
-<file path=customXml/itemProps2.xml><?xml version="1.0" encoding="utf-8"?>
+<file path=customXml/itemProps1.xml><?xml version="1.0" encoding="utf-8"?>
 <ds:datastoreItem xmlns:ds="http://schemas.openxmlformats.org/officeDocument/2006/customXml" ds:itemID="{11111111-1234-1234-1234-123412341234}">
   <ds:schemaRefs>
     <ds:schemaRef ds:uri="http://customooxmlschemas.google.com/"/>
     <ds:schemaRef ds:uri="http://schemas.openxmlformats.org/officeDocument/2006/relationships"/>
   </ds:schemaRefs>
 </ds:datastoreItem>
+</file>
+
+<file path=customXml/itemProps2.xml><?xml version="1.0" encoding="utf-8"?>
+<ds:datastoreItem xmlns:ds="http://schemas.openxmlformats.org/officeDocument/2006/customXml" ds:itemID="{AE030073-6319-4592-A707-9629370D22F9}">
+  <ds:schemaRefs>
+    <ds:schemaRef ds:uri="http://schemas.openxmlformats.org/officeDocument/2006/bibliography"/>
+  </ds:schemaRefs>
+</ds:datastoreItem>
 </file>
</xml_diff>

<commit_message>
Modificado CU04: Descripción del CU y Diagrama de CU. Agregado nuevo CU11: Gestion de Francos Compensatorios, que surge como nuevo CU a partir de la modificación del CU04
</commit_message>
<xml_diff>
--- a/docs/HAMANN-PABLO-ALEJANDRO-AP2.docx
+++ b/docs/HAMANN-PABLO-ALEJANDRO-AP2.docx
@@ -11060,7 +11060,23 @@
                 <w:sz w:val="20"/>
                 <w:szCs w:val="22"/>
               </w:rPr>
-              <w:t>: Responsable primaria de solicitar altas, bajas o modificaciones, ya sea por decisión interna o por órdenes de una dependencia superior.</w:t>
+              <w:t xml:space="preserve">: </w:t>
+            </w:r>
+            <w:proofErr w:type="gramStart"/>
+            <w:r>
+              <w:rPr>
+                <w:sz w:val="20"/>
+                <w:szCs w:val="22"/>
+              </w:rPr>
+              <w:t>Responsable</w:t>
+            </w:r>
+            <w:proofErr w:type="gramEnd"/>
+            <w:r>
+              <w:rPr>
+                <w:sz w:val="20"/>
+                <w:szCs w:val="22"/>
+              </w:rPr>
+              <w:t xml:space="preserve"> primaria de solicitar altas, bajas o modificaciones, ya sea por decisión interna o por órdenes de una dependencia superior.</w:t>
             </w:r>
           </w:p>
         </w:tc>
@@ -11316,14 +11332,25 @@
               </w:rPr>
               <w:t xml:space="preserve">Alternativamente, el </w:t>
             </w:r>
-            <w:r>
-              <w:rPr>
-                <w:b/>
-                <w:bCs/>
-                <w:sz w:val="20"/>
-                <w:szCs w:val="22"/>
-              </w:rPr>
-              <w:t>Jefe de Servicio</w:t>
+            <w:proofErr w:type="gramStart"/>
+            <w:r>
+              <w:rPr>
+                <w:b/>
+                <w:bCs/>
+                <w:sz w:val="20"/>
+                <w:szCs w:val="22"/>
+              </w:rPr>
+              <w:t>Jefe</w:t>
+            </w:r>
+            <w:proofErr w:type="gramEnd"/>
+            <w:r>
+              <w:rPr>
+                <w:b/>
+                <w:bCs/>
+                <w:sz w:val="20"/>
+                <w:szCs w:val="22"/>
+              </w:rPr>
+              <w:t xml:space="preserve"> de Servicio</w:t>
             </w:r>
             <w:r>
               <w:rPr>
@@ -11559,7 +11586,23 @@
                 <w:sz w:val="20"/>
                 <w:szCs w:val="22"/>
               </w:rPr>
-              <w:t>El empleado y Jefe de Servicio reciben la confirmación de los cambios realizados.</w:t>
+              <w:t xml:space="preserve">El empleado y </w:t>
+            </w:r>
+            <w:proofErr w:type="gramStart"/>
+            <w:r>
+              <w:rPr>
+                <w:sz w:val="20"/>
+                <w:szCs w:val="22"/>
+              </w:rPr>
+              <w:t>Jefe</w:t>
+            </w:r>
+            <w:proofErr w:type="gramEnd"/>
+            <w:r>
+              <w:rPr>
+                <w:sz w:val="20"/>
+                <w:szCs w:val="22"/>
+              </w:rPr>
+              <w:t xml:space="preserve"> de Servicio reciben la confirmación de los cambios realizados.</w:t>
             </w:r>
           </w:p>
         </w:tc>
@@ -18146,6 +18189,7 @@
                 <w:szCs w:val="20"/>
               </w:rPr>
             </w:pPr>
+            <w:proofErr w:type="spellStart"/>
             <w:r>
               <w:rPr>
                 <w:b/>
@@ -18155,6 +18199,7 @@
               </w:rPr>
               <w:t>Vali</w:t>
             </w:r>
+            <w:proofErr w:type="spellEnd"/>
             <w:r>
               <w:rPr>
                 <w:b/>
@@ -22090,6 +22135,7 @@
               </w:rPr>
               <w:t>-</w:t>
             </w:r>
+            <w:proofErr w:type="spellStart"/>
             <w:r>
               <w:rPr>
                 <w:b/>
@@ -22099,6 +22145,7 @@
               </w:rPr>
               <w:t>rimiento</w:t>
             </w:r>
+            <w:proofErr w:type="spellEnd"/>
           </w:p>
         </w:tc>
         <w:tc>
@@ -23817,10 +23864,10 @@
           <w:noProof/>
         </w:rPr>
         <w:drawing>
-          <wp:inline distT="0" distB="0" distL="0" distR="0" wp14:anchorId="041477C7" wp14:editId="286472D3">
-            <wp:extent cx="5828665" cy="2595245"/>
-            <wp:effectExtent l="0" t="0" r="635" b="0"/>
-            <wp:docPr id="881764954" name="Imagen 1" descr="Diagrama&#10;&#10;Descripción generada automáticamente"/>
+          <wp:inline distT="0" distB="0" distL="0" distR="0" wp14:anchorId="76B81182" wp14:editId="783F413D">
+            <wp:extent cx="5616575" cy="2500630"/>
+            <wp:effectExtent l="0" t="0" r="3175" b="0"/>
+            <wp:docPr id="1967655746" name="Imagen 1"/>
             <wp:cNvGraphicFramePr>
               <a:graphicFrameLocks xmlns:a="http://schemas.openxmlformats.org/drawingml/2006/main" noChangeAspect="1"/>
             </wp:cNvGraphicFramePr>
@@ -23828,7 +23875,7 @@
               <a:graphicData uri="http://schemas.openxmlformats.org/drawingml/2006/picture">
                 <pic:pic xmlns:pic="http://schemas.openxmlformats.org/drawingml/2006/picture">
                   <pic:nvPicPr>
-                    <pic:cNvPr id="881764954" name="Imagen 1" descr="Diagrama&#10;&#10;Descripción generada automáticamente"/>
+                    <pic:cNvPr id="1967655746" name=""/>
                     <pic:cNvPicPr/>
                   </pic:nvPicPr>
                   <pic:blipFill>
@@ -23840,7 +23887,7 @@
                   <pic:spPr>
                     <a:xfrm>
                       <a:off x="0" y="0"/>
-                      <a:ext cx="5828665" cy="2595245"/>
+                      <a:ext cx="5616575" cy="2500630"/>
                     </a:xfrm>
                     <a:prstGeom prst="rect">
                       <a:avLst/>
@@ -25176,13 +25223,23 @@
                 <w:szCs w:val="22"/>
               </w:rPr>
             </w:pPr>
-            <w:r>
-              <w:rPr>
-                <w:b/>
-                <w:bCs/>
-                <w:szCs w:val="22"/>
-              </w:rPr>
-              <w:t>Precondicion(es):</w:t>
+            <w:proofErr w:type="spellStart"/>
+            <w:r>
+              <w:rPr>
+                <w:b/>
+                <w:bCs/>
+                <w:szCs w:val="22"/>
+              </w:rPr>
+              <w:t>Precondicion</w:t>
+            </w:r>
+            <w:proofErr w:type="spellEnd"/>
+            <w:r>
+              <w:rPr>
+                <w:b/>
+                <w:bCs/>
+                <w:szCs w:val="22"/>
+              </w:rPr>
+              <w:t>(es):</w:t>
             </w:r>
             <w:r>
               <w:rPr>
@@ -25829,13 +25886,23 @@
                 <w:szCs w:val="22"/>
               </w:rPr>
             </w:pPr>
-            <w:r>
-              <w:rPr>
-                <w:b/>
-                <w:bCs/>
-                <w:szCs w:val="22"/>
-              </w:rPr>
-              <w:t>Postcondicion(es):</w:t>
+            <w:proofErr w:type="spellStart"/>
+            <w:r>
+              <w:rPr>
+                <w:b/>
+                <w:bCs/>
+                <w:szCs w:val="22"/>
+              </w:rPr>
+              <w:t>Postcondicion</w:t>
+            </w:r>
+            <w:proofErr w:type="spellEnd"/>
+            <w:r>
+              <w:rPr>
+                <w:b/>
+                <w:bCs/>
+                <w:szCs w:val="22"/>
+              </w:rPr>
+              <w:t>(es):</w:t>
             </w:r>
           </w:p>
         </w:tc>
@@ -26147,13 +26214,23 @@
                 <w:szCs w:val="22"/>
               </w:rPr>
             </w:pPr>
-            <w:r>
-              <w:rPr>
-                <w:b/>
-                <w:bCs/>
-                <w:szCs w:val="22"/>
-              </w:rPr>
-              <w:t xml:space="preserve">Excepcion(es): </w:t>
+            <w:proofErr w:type="spellStart"/>
+            <w:r>
+              <w:rPr>
+                <w:b/>
+                <w:bCs/>
+                <w:szCs w:val="22"/>
+              </w:rPr>
+              <w:t>Excepcion</w:t>
+            </w:r>
+            <w:proofErr w:type="spellEnd"/>
+            <w:r>
+              <w:rPr>
+                <w:b/>
+                <w:bCs/>
+                <w:szCs w:val="22"/>
+              </w:rPr>
+              <w:t xml:space="preserve">(es): </w:t>
             </w:r>
           </w:p>
         </w:tc>
@@ -27133,13 +27210,23 @@
                 <w:szCs w:val="22"/>
               </w:rPr>
             </w:pPr>
-            <w:r>
-              <w:rPr>
-                <w:b/>
-                <w:bCs/>
-                <w:szCs w:val="22"/>
-              </w:rPr>
-              <w:t>Precondicion(es):</w:t>
+            <w:proofErr w:type="spellStart"/>
+            <w:r>
+              <w:rPr>
+                <w:b/>
+                <w:bCs/>
+                <w:szCs w:val="22"/>
+              </w:rPr>
+              <w:t>Precondicion</w:t>
+            </w:r>
+            <w:proofErr w:type="spellEnd"/>
+            <w:r>
+              <w:rPr>
+                <w:b/>
+                <w:bCs/>
+                <w:szCs w:val="22"/>
+              </w:rPr>
+              <w:t>(es):</w:t>
             </w:r>
             <w:r>
               <w:rPr>
@@ -27770,13 +27857,23 @@
                 <w:szCs w:val="22"/>
               </w:rPr>
             </w:pPr>
-            <w:r>
-              <w:rPr>
-                <w:b/>
-                <w:bCs/>
-                <w:szCs w:val="22"/>
-              </w:rPr>
-              <w:t>Postcondicion(es):</w:t>
+            <w:proofErr w:type="spellStart"/>
+            <w:r>
+              <w:rPr>
+                <w:b/>
+                <w:bCs/>
+                <w:szCs w:val="22"/>
+              </w:rPr>
+              <w:t>Postcondicion</w:t>
+            </w:r>
+            <w:proofErr w:type="spellEnd"/>
+            <w:r>
+              <w:rPr>
+                <w:b/>
+                <w:bCs/>
+                <w:szCs w:val="22"/>
+              </w:rPr>
+              <w:t>(es):</w:t>
             </w:r>
           </w:p>
         </w:tc>
@@ -28033,6 +28130,7 @@
                 <w:szCs w:val="22"/>
               </w:rPr>
             </w:pPr>
+            <w:proofErr w:type="spellStart"/>
             <w:r>
               <w:rPr>
                 <w:b/>
@@ -28040,7 +28138,16 @@
                 <w:szCs w:val="22"/>
               </w:rPr>
               <w:lastRenderedPageBreak/>
-              <w:t xml:space="preserve">Excepcion(es): </w:t>
+              <w:t>Excepcion</w:t>
+            </w:r>
+            <w:proofErr w:type="spellEnd"/>
+            <w:r>
+              <w:rPr>
+                <w:b/>
+                <w:bCs/>
+                <w:szCs w:val="22"/>
+              </w:rPr>
+              <w:t xml:space="preserve">(es): </w:t>
             </w:r>
           </w:p>
         </w:tc>
@@ -29022,13 +29129,23 @@
                 <w:szCs w:val="22"/>
               </w:rPr>
             </w:pPr>
-            <w:r>
-              <w:rPr>
-                <w:b/>
-                <w:bCs/>
-                <w:szCs w:val="22"/>
-              </w:rPr>
-              <w:t>Precondicion(es):</w:t>
+            <w:proofErr w:type="spellStart"/>
+            <w:r>
+              <w:rPr>
+                <w:b/>
+                <w:bCs/>
+                <w:szCs w:val="22"/>
+              </w:rPr>
+              <w:t>Precondicion</w:t>
+            </w:r>
+            <w:proofErr w:type="spellEnd"/>
+            <w:r>
+              <w:rPr>
+                <w:b/>
+                <w:bCs/>
+                <w:szCs w:val="22"/>
+              </w:rPr>
+              <w:t>(es):</w:t>
             </w:r>
             <w:r>
               <w:rPr>
@@ -29587,13 +29704,23 @@
                 <w:szCs w:val="22"/>
               </w:rPr>
             </w:pPr>
-            <w:r>
-              <w:rPr>
-                <w:b/>
-                <w:bCs/>
-                <w:szCs w:val="22"/>
-              </w:rPr>
-              <w:t>Postcondicion(es):</w:t>
+            <w:proofErr w:type="spellStart"/>
+            <w:r>
+              <w:rPr>
+                <w:b/>
+                <w:bCs/>
+                <w:szCs w:val="22"/>
+              </w:rPr>
+              <w:t>Postcondicion</w:t>
+            </w:r>
+            <w:proofErr w:type="spellEnd"/>
+            <w:r>
+              <w:rPr>
+                <w:b/>
+                <w:bCs/>
+                <w:szCs w:val="22"/>
+              </w:rPr>
+              <w:t>(es):</w:t>
             </w:r>
           </w:p>
         </w:tc>
@@ -29848,13 +29975,23 @@
                 <w:szCs w:val="22"/>
               </w:rPr>
             </w:pPr>
-            <w:r>
-              <w:rPr>
-                <w:b/>
-                <w:bCs/>
-                <w:szCs w:val="22"/>
-              </w:rPr>
-              <w:t xml:space="preserve">Excepcion(es): </w:t>
+            <w:proofErr w:type="spellStart"/>
+            <w:r>
+              <w:rPr>
+                <w:b/>
+                <w:bCs/>
+                <w:szCs w:val="22"/>
+              </w:rPr>
+              <w:t>Excepcion</w:t>
+            </w:r>
+            <w:proofErr w:type="spellEnd"/>
+            <w:r>
+              <w:rPr>
+                <w:b/>
+                <w:bCs/>
+                <w:szCs w:val="22"/>
+              </w:rPr>
+              <w:t xml:space="preserve">(es): </w:t>
             </w:r>
           </w:p>
         </w:tc>
@@ -29991,7 +30128,7 @@
       </w:pPr>
       <w:bookmarkStart w:id="59" w:name="_Toc177329745"/>
       <w:r>
-        <w:t>Descripción de CU04: Registrar Horas Extras y Calcular Francos Compensatorios</w:t>
+        <w:t>Descripción de CU04: Registrar Horas Extras</w:t>
       </w:r>
       <w:bookmarkEnd w:id="59"/>
     </w:p>
@@ -30765,6 +30902,25 @@
               <w:rPr>
                 <w:szCs w:val="22"/>
               </w:rPr>
+              <w:t>Jefatura de Servicio</w:t>
+            </w:r>
+          </w:p>
+          <w:p>
+            <w:pPr>
+              <w:pStyle w:val="Prrafodelista"/>
+              <w:numPr>
+                <w:ilvl w:val="0"/>
+                <w:numId w:val="55"/>
+              </w:numPr>
+              <w:ind w:left="385"/>
+              <w:rPr>
+                <w:szCs w:val="22"/>
+              </w:rPr>
+            </w:pPr>
+            <w:r>
+              <w:rPr>
+                <w:szCs w:val="22"/>
+              </w:rPr>
               <w:t>Oficina de Personal</w:t>
             </w:r>
           </w:p>
@@ -30826,31 +30982,115 @@
               <w:rPr>
                 <w:szCs w:val="22"/>
               </w:rPr>
-              <w:t>(p/franco compensatorio)</w:t>
-            </w:r>
-            <w:r>
-              <w:rPr>
-                <w:szCs w:val="22"/>
-              </w:rPr>
-              <w:t xml:space="preserve"> en el sistema</w:t>
-            </w:r>
-            <w:r>
-              <w:rPr>
-                <w:szCs w:val="22"/>
-              </w:rPr>
-              <w:t>,</w:t>
-            </w:r>
-            <w:r>
-              <w:rPr>
-                <w:szCs w:val="22"/>
-              </w:rPr>
-              <w:t xml:space="preserve"> y calcular los francos compensatorios correspondientes automáticamente. Las horas extras ingresadas deben ser validadas por la Oficina de Personal antes de que el cálculo de los francos compensatorios sea realizado. Esto garantiza que se generen francos de manera justa y precisa, de acuerdo con la normativa laboral del hospital</w:t>
-            </w:r>
-            <w:r>
-              <w:rPr>
-                <w:szCs w:val="22"/>
-              </w:rPr>
-              <w:t>, y el régimen laboral del propio empleado.</w:t>
+              <w:t>en el sistema</w:t>
+            </w:r>
+            <w:r>
+              <w:rPr>
+                <w:szCs w:val="22"/>
+              </w:rPr>
+              <w:t xml:space="preserve"> </w:t>
+            </w:r>
+            <w:r>
+              <w:rPr>
+                <w:szCs w:val="22"/>
+              </w:rPr>
+              <w:t>(</w:t>
+            </w:r>
+            <w:r>
+              <w:rPr>
+                <w:szCs w:val="22"/>
+              </w:rPr>
+              <w:t xml:space="preserve">necesarias </w:t>
+            </w:r>
+            <w:r>
+              <w:rPr>
+                <w:szCs w:val="22"/>
+              </w:rPr>
+              <w:t>p</w:t>
+            </w:r>
+            <w:r>
+              <w:rPr>
+                <w:szCs w:val="22"/>
+              </w:rPr>
+              <w:t xml:space="preserve">ara la posterior confección de un </w:t>
+            </w:r>
+            <w:r>
+              <w:rPr>
+                <w:szCs w:val="22"/>
+              </w:rPr>
+              <w:t>franco compensatorio)</w:t>
+            </w:r>
+            <w:r>
+              <w:rPr>
+                <w:szCs w:val="22"/>
+              </w:rPr>
+              <w:t>.</w:t>
+            </w:r>
+            <w:r>
+              <w:rPr>
+                <w:szCs w:val="22"/>
+              </w:rPr>
+              <w:t xml:space="preserve"> Las horas extras ingresadas deben ser </w:t>
+            </w:r>
+            <w:r>
+              <w:rPr>
+                <w:szCs w:val="22"/>
+              </w:rPr>
+              <w:t xml:space="preserve">autorizadas por la Jefatura de servicio, y </w:t>
+            </w:r>
+            <w:r>
+              <w:rPr>
+                <w:szCs w:val="22"/>
+              </w:rPr>
+              <w:t xml:space="preserve">luego </w:t>
+            </w:r>
+            <w:r>
+              <w:rPr>
+                <w:szCs w:val="22"/>
+              </w:rPr>
+              <w:t xml:space="preserve">validadas por la Oficina de Personal. Esto garantiza que </w:t>
+            </w:r>
+            <w:r>
+              <w:rPr>
+                <w:szCs w:val="22"/>
+              </w:rPr>
+              <w:t>las mismas se encuentren en regla</w:t>
+            </w:r>
+            <w:r>
+              <w:rPr>
+                <w:szCs w:val="22"/>
+              </w:rPr>
+              <w:t xml:space="preserve">, de acuerdo </w:t>
+            </w:r>
+            <w:r>
+              <w:rPr>
+                <w:szCs w:val="22"/>
+              </w:rPr>
+              <w:t xml:space="preserve">a </w:t>
+            </w:r>
+            <w:r>
+              <w:rPr>
+                <w:szCs w:val="22"/>
+              </w:rPr>
+              <w:t>la normativa laboral del hospital</w:t>
+            </w:r>
+            <w:r>
+              <w:rPr>
+                <w:szCs w:val="22"/>
+              </w:rPr>
+              <w:t xml:space="preserve">, y </w:t>
+            </w:r>
+            <w:r>
+              <w:rPr>
+                <w:szCs w:val="22"/>
+              </w:rPr>
+              <w:t>a</w:t>
+            </w:r>
+            <w:r>
+              <w:rPr>
+                <w:szCs w:val="22"/>
+              </w:rPr>
+              <w:t>l régimen laboral del propio empleado.</w:t>
             </w:r>
           </w:p>
         </w:tc>
@@ -30868,13 +31108,23 @@
                 <w:szCs w:val="22"/>
               </w:rPr>
             </w:pPr>
-            <w:r>
-              <w:rPr>
-                <w:b/>
-                <w:bCs/>
-                <w:szCs w:val="22"/>
-              </w:rPr>
-              <w:t>Precondicion(es):</w:t>
+            <w:proofErr w:type="spellStart"/>
+            <w:r>
+              <w:rPr>
+                <w:b/>
+                <w:bCs/>
+                <w:szCs w:val="22"/>
+              </w:rPr>
+              <w:t>Precondicion</w:t>
+            </w:r>
+            <w:proofErr w:type="spellEnd"/>
+            <w:r>
+              <w:rPr>
+                <w:b/>
+                <w:bCs/>
+                <w:szCs w:val="22"/>
+              </w:rPr>
+              <w:t>(es):</w:t>
             </w:r>
             <w:r>
               <w:rPr>
@@ -31318,22 +31568,19 @@
               </w:rPr>
             </w:pPr>
             <w:r>
-              <w:t xml:space="preserve">Si las horas extras son aprobadas, el sistema calcula automáticamente los francos compensatorios de acuerdo </w:t>
-            </w:r>
-            <w:r>
-              <w:t xml:space="preserve">al régimen laboral del empleado en </w:t>
-            </w:r>
-            <w:r>
-              <w:t xml:space="preserve">ese </w:t>
-            </w:r>
-            <w:r>
-              <w:t xml:space="preserve">momento; </w:t>
-            </w:r>
-            <w:r>
-              <w:t xml:space="preserve">(por ejemplo, </w:t>
-            </w:r>
-            <w:r>
-              <w:t>si el empleado trabaja guardias de 12 Hs, el FC debe ser de 12 Hs).</w:t>
+              <w:t xml:space="preserve">Si las horas extras son aprobadas, el sistema </w:t>
+            </w:r>
+            <w:r>
+              <w:t xml:space="preserve">marca las horas como </w:t>
+            </w:r>
+            <w:r>
+              <w:t>aprobadas y las mismas quedan a disponibilidad para ser usadas en un franco compensatorio a futuro</w:t>
+            </w:r>
+            <w:r>
+              <w:t>. NOTA: el FC no se calcula en el momento, debido a que depende de la jornada laboral del empleado</w:t>
+            </w:r>
+            <w:r>
+              <w:t xml:space="preserve"> de la solicitud.</w:t>
             </w:r>
           </w:p>
         </w:tc>
@@ -31374,7 +31621,19 @@
               </w:rPr>
             </w:pPr>
             <w:r>
-              <w:t>El sistema registra los francos compensatorios en el perfil del empleado.</w:t>
+              <w:t>El sistema registra l</w:t>
+            </w:r>
+            <w:r>
+              <w:t>a</w:t>
+            </w:r>
+            <w:r>
+              <w:t xml:space="preserve">s </w:t>
+            </w:r>
+            <w:r>
+              <w:t xml:space="preserve">horas extra </w:t>
+            </w:r>
+            <w:r>
+              <w:t>en el perfil del empleado.</w:t>
             </w:r>
           </w:p>
         </w:tc>
@@ -31415,7 +31674,22 @@
               </w:rPr>
             </w:pPr>
             <w:r>
-              <w:t>El empleado recibe una notificación con el cálculo de sus francos compensatorios.</w:t>
+              <w:t xml:space="preserve">El empleado recibe una notificación </w:t>
+            </w:r>
+            <w:r>
+              <w:t>acerca de que ha sumado horas extra</w:t>
+            </w:r>
+            <w:r>
+              <w:t>s</w:t>
+            </w:r>
+            <w:r>
+              <w:t xml:space="preserve"> a su legajo</w:t>
+            </w:r>
+            <w:r>
+              <w:t>, y le informa el nuevo total de horas extras disponibles para usar en la confección de FC</w:t>
+            </w:r>
+            <w:r>
+              <w:t>.</w:t>
             </w:r>
           </w:p>
         </w:tc>
@@ -31482,13 +31756,23 @@
                 <w:szCs w:val="22"/>
               </w:rPr>
             </w:pPr>
-            <w:r>
-              <w:rPr>
-                <w:b/>
-                <w:bCs/>
-                <w:szCs w:val="22"/>
-              </w:rPr>
-              <w:t>Postcondicion(es):</w:t>
+            <w:proofErr w:type="spellStart"/>
+            <w:r>
+              <w:rPr>
+                <w:b/>
+                <w:bCs/>
+                <w:szCs w:val="22"/>
+              </w:rPr>
+              <w:t>Postcondicion</w:t>
+            </w:r>
+            <w:proofErr w:type="spellEnd"/>
+            <w:r>
+              <w:rPr>
+                <w:b/>
+                <w:bCs/>
+                <w:szCs w:val="22"/>
+              </w:rPr>
+              <w:t>(es):</w:t>
             </w:r>
           </w:p>
         </w:tc>
@@ -31532,7 +31816,31 @@
               <w:rPr>
                 <w:szCs w:val="22"/>
               </w:rPr>
-              <w:t>Una vez validadas, los francos compensatorios se calculan automáticamente y se reflejan en el perfil del empleado.</w:t>
+              <w:t>Una vez validadas, l</w:t>
+            </w:r>
+            <w:r>
+              <w:rPr>
+                <w:szCs w:val="22"/>
+              </w:rPr>
+              <w:t>a</w:t>
+            </w:r>
+            <w:r>
+              <w:rPr>
+                <w:szCs w:val="22"/>
+              </w:rPr>
+              <w:t xml:space="preserve">s </w:t>
+            </w:r>
+            <w:r>
+              <w:rPr>
+                <w:szCs w:val="22"/>
+              </w:rPr>
+              <w:t xml:space="preserve">horas extra totales se recalculan nuevamente </w:t>
+            </w:r>
+            <w:r>
+              <w:rPr>
+                <w:szCs w:val="22"/>
+              </w:rPr>
+              <w:t>y se reflejan en el perfil del empleado.</w:t>
             </w:r>
           </w:p>
         </w:tc>
@@ -31609,7 +31917,21 @@
               <w:rPr>
                 <w:szCs w:val="22"/>
               </w:rPr>
-              <w:t>Si el empleado ingresa horas extras que no coinciden con los turnos registrados, el sistema alerta al usuario indicando la inconsistencia y solicita que revise los datos ingresados.</w:t>
+              <w:t xml:space="preserve">Si el empleado ingresa horas </w:t>
+            </w:r>
+            <w:proofErr w:type="gramStart"/>
+            <w:r>
+              <w:rPr>
+                <w:szCs w:val="22"/>
+              </w:rPr>
+              <w:t>extras</w:t>
+            </w:r>
+            <w:proofErr w:type="gramEnd"/>
+            <w:r>
+              <w:rPr>
+                <w:szCs w:val="22"/>
+              </w:rPr>
+              <w:t xml:space="preserve"> que no coinciden con los turnos registrados, el sistema alerta al usuario indicando la inconsistencia y solicita que revise los datos ingresados.</w:t>
             </w:r>
           </w:p>
         </w:tc>
@@ -31733,13 +32055,23 @@
                 <w:szCs w:val="22"/>
               </w:rPr>
             </w:pPr>
-            <w:r>
-              <w:rPr>
-                <w:b/>
-                <w:bCs/>
-                <w:szCs w:val="22"/>
-              </w:rPr>
-              <w:t xml:space="preserve">Excepcion(es): </w:t>
+            <w:proofErr w:type="spellStart"/>
+            <w:r>
+              <w:rPr>
+                <w:b/>
+                <w:bCs/>
+                <w:szCs w:val="22"/>
+              </w:rPr>
+              <w:t>Excepcion</w:t>
+            </w:r>
+            <w:proofErr w:type="spellEnd"/>
+            <w:r>
+              <w:rPr>
+                <w:b/>
+                <w:bCs/>
+                <w:szCs w:val="22"/>
+              </w:rPr>
+              <w:t xml:space="preserve">(es): </w:t>
             </w:r>
           </w:p>
         </w:tc>
@@ -31851,7 +32183,27 @@
                 <w:sz w:val="20"/>
                 <w:szCs w:val="20"/>
               </w:rPr>
-              <w:t>Ultima Modificación: 13/09/2024</w:t>
+              <w:t>Ultima Modificación: 3</w:t>
+            </w:r>
+            <w:r>
+              <w:rPr>
+                <w:i/>
+                <w:iCs/>
+                <w:color w:val="808080" w:themeColor="background1" w:themeShade="80"/>
+                <w:sz w:val="20"/>
+                <w:szCs w:val="20"/>
+              </w:rPr>
+              <w:t>0</w:t>
+            </w:r>
+            <w:r>
+              <w:rPr>
+                <w:i/>
+                <w:iCs/>
+                <w:color w:val="808080" w:themeColor="background1" w:themeShade="80"/>
+                <w:sz w:val="20"/>
+                <w:szCs w:val="20"/>
+              </w:rPr>
+              <w:t>/09/2024</w:t>
             </w:r>
           </w:p>
         </w:tc>
@@ -32748,7 +33100,14 @@
               <w:rPr>
                 <w:szCs w:val="22"/>
               </w:rPr>
-              <w:t>, para luego calcular automáticamente las horas pendientes de devolución. La Oficina de Personal y la Jefatura de Servicio validan estos pases antes de que el sistema registre las horas correspondientes para devolver. El sistema también realiza un seguimiento de las horas pendientes para garantizar que el empleado devuelva las horas dentro de los plazos establecidos.</w:t>
+              <w:t xml:space="preserve">, para luego calcular automáticamente las horas pendientes de devolución. La Oficina de Personal y la Jefatura de Servicio validan estos pases antes de que el sistema registre las horas correspondientes para devolver. El sistema también realiza un seguimiento de las horas pendientes </w:t>
+            </w:r>
+            <w:r>
+              <w:rPr>
+                <w:szCs w:val="22"/>
+              </w:rPr>
+              <w:lastRenderedPageBreak/>
+              <w:t>para garantizar que el empleado devuelva las horas dentro de los plazos establecidos.</w:t>
             </w:r>
           </w:p>
         </w:tc>
@@ -32766,6 +33125,7 @@
                 <w:szCs w:val="22"/>
               </w:rPr>
             </w:pPr>
+            <w:proofErr w:type="spellStart"/>
             <w:r>
               <w:rPr>
                 <w:b/>
@@ -32773,7 +33133,16 @@
                 <w:szCs w:val="22"/>
               </w:rPr>
               <w:lastRenderedPageBreak/>
-              <w:t>Precondicion(es):</w:t>
+              <w:t>Precondicion</w:t>
+            </w:r>
+            <w:proofErr w:type="spellEnd"/>
+            <w:r>
+              <w:rPr>
+                <w:b/>
+                <w:bCs/>
+                <w:szCs w:val="22"/>
+              </w:rPr>
+              <w:t>(es):</w:t>
             </w:r>
             <w:r>
               <w:rPr>
@@ -33293,13 +33662,23 @@
                 <w:szCs w:val="22"/>
               </w:rPr>
             </w:pPr>
-            <w:r>
-              <w:rPr>
-                <w:b/>
-                <w:bCs/>
-                <w:szCs w:val="22"/>
-              </w:rPr>
-              <w:t>Postcondicion(es):</w:t>
+            <w:proofErr w:type="spellStart"/>
+            <w:r>
+              <w:rPr>
+                <w:b/>
+                <w:bCs/>
+                <w:szCs w:val="22"/>
+              </w:rPr>
+              <w:t>Postcondicion</w:t>
+            </w:r>
+            <w:proofErr w:type="spellEnd"/>
+            <w:r>
+              <w:rPr>
+                <w:b/>
+                <w:bCs/>
+                <w:szCs w:val="22"/>
+              </w:rPr>
+              <w:t>(es):</w:t>
             </w:r>
           </w:p>
         </w:tc>
@@ -33554,13 +33933,23 @@
                 <w:szCs w:val="22"/>
               </w:rPr>
             </w:pPr>
-            <w:r>
-              <w:rPr>
-                <w:b/>
-                <w:bCs/>
-                <w:szCs w:val="22"/>
-              </w:rPr>
-              <w:t xml:space="preserve">Excepcion(es): </w:t>
+            <w:proofErr w:type="spellStart"/>
+            <w:r>
+              <w:rPr>
+                <w:b/>
+                <w:bCs/>
+                <w:szCs w:val="22"/>
+              </w:rPr>
+              <w:t>Excepcion</w:t>
+            </w:r>
+            <w:proofErr w:type="spellEnd"/>
+            <w:r>
+              <w:rPr>
+                <w:b/>
+                <w:bCs/>
+                <w:szCs w:val="22"/>
+              </w:rPr>
+              <w:t xml:space="preserve">(es): </w:t>
             </w:r>
           </w:p>
         </w:tc>
@@ -34439,6 +34828,7 @@
                 <w:bCs/>
                 <w:szCs w:val="22"/>
               </w:rPr>
+              <w:lastRenderedPageBreak/>
               <w:t>Actor(es):</w:t>
             </w:r>
           </w:p>
@@ -34502,7 +34892,6 @@
               <w:rPr>
                 <w:szCs w:val="22"/>
               </w:rPr>
-              <w:lastRenderedPageBreak/>
               <w:t>Jefatura de Servicio</w:t>
             </w:r>
           </w:p>
@@ -34527,7 +34916,6 @@
                 <w:bCs/>
                 <w:szCs w:val="22"/>
               </w:rPr>
-              <w:lastRenderedPageBreak/>
               <w:t>Descripción:</w:t>
             </w:r>
             <w:r>
@@ -34577,13 +34965,23 @@
                 <w:szCs w:val="22"/>
               </w:rPr>
             </w:pPr>
-            <w:r>
-              <w:rPr>
-                <w:b/>
-                <w:bCs/>
-                <w:szCs w:val="22"/>
-              </w:rPr>
-              <w:t>Precondicion(es):</w:t>
+            <w:proofErr w:type="spellStart"/>
+            <w:r>
+              <w:rPr>
+                <w:b/>
+                <w:bCs/>
+                <w:szCs w:val="22"/>
+              </w:rPr>
+              <w:t>Precondicion</w:t>
+            </w:r>
+            <w:proofErr w:type="spellEnd"/>
+            <w:r>
+              <w:rPr>
+                <w:b/>
+                <w:bCs/>
+                <w:szCs w:val="22"/>
+              </w:rPr>
+              <w:t>(es):</w:t>
             </w:r>
             <w:r>
               <w:rPr>
@@ -35151,13 +35549,23 @@
                 <w:szCs w:val="22"/>
               </w:rPr>
             </w:pPr>
-            <w:r>
-              <w:rPr>
-                <w:b/>
-                <w:bCs/>
-                <w:szCs w:val="22"/>
-              </w:rPr>
-              <w:t>Postcondicion(es):</w:t>
+            <w:proofErr w:type="spellStart"/>
+            <w:r>
+              <w:rPr>
+                <w:b/>
+                <w:bCs/>
+                <w:szCs w:val="22"/>
+              </w:rPr>
+              <w:t>Postcondicion</w:t>
+            </w:r>
+            <w:proofErr w:type="spellEnd"/>
+            <w:r>
+              <w:rPr>
+                <w:b/>
+                <w:bCs/>
+                <w:szCs w:val="22"/>
+              </w:rPr>
+              <w:t>(es):</w:t>
             </w:r>
           </w:p>
         </w:tc>
@@ -35430,13 +35838,23 @@
                 <w:szCs w:val="22"/>
               </w:rPr>
             </w:pPr>
-            <w:r>
-              <w:rPr>
-                <w:b/>
-                <w:bCs/>
-                <w:szCs w:val="22"/>
-              </w:rPr>
-              <w:t xml:space="preserve">Excepcion(es): </w:t>
+            <w:proofErr w:type="spellStart"/>
+            <w:r>
+              <w:rPr>
+                <w:b/>
+                <w:bCs/>
+                <w:szCs w:val="22"/>
+              </w:rPr>
+              <w:t>Excepcion</w:t>
+            </w:r>
+            <w:proofErr w:type="spellEnd"/>
+            <w:r>
+              <w:rPr>
+                <w:b/>
+                <w:bCs/>
+                <w:szCs w:val="22"/>
+              </w:rPr>
+              <w:t xml:space="preserve">(es): </w:t>
             </w:r>
           </w:p>
         </w:tc>
@@ -36447,13 +36865,23 @@
                 <w:szCs w:val="22"/>
               </w:rPr>
             </w:pPr>
-            <w:r>
-              <w:rPr>
-                <w:b/>
-                <w:bCs/>
-                <w:szCs w:val="22"/>
-              </w:rPr>
-              <w:t>Precondicion(es):</w:t>
+            <w:proofErr w:type="spellStart"/>
+            <w:r>
+              <w:rPr>
+                <w:b/>
+                <w:bCs/>
+                <w:szCs w:val="22"/>
+              </w:rPr>
+              <w:t>Precondicion</w:t>
+            </w:r>
+            <w:proofErr w:type="spellEnd"/>
+            <w:r>
+              <w:rPr>
+                <w:b/>
+                <w:bCs/>
+                <w:szCs w:val="22"/>
+              </w:rPr>
+              <w:t>(es):</w:t>
             </w:r>
             <w:r>
               <w:rPr>
@@ -36943,13 +37371,23 @@
                 <w:szCs w:val="22"/>
               </w:rPr>
             </w:pPr>
-            <w:r>
-              <w:rPr>
-                <w:b/>
-                <w:bCs/>
-                <w:szCs w:val="22"/>
-              </w:rPr>
-              <w:t>Postcondicion(es):</w:t>
+            <w:proofErr w:type="spellStart"/>
+            <w:r>
+              <w:rPr>
+                <w:b/>
+                <w:bCs/>
+                <w:szCs w:val="22"/>
+              </w:rPr>
+              <w:t>Postcondicion</w:t>
+            </w:r>
+            <w:proofErr w:type="spellEnd"/>
+            <w:r>
+              <w:rPr>
+                <w:b/>
+                <w:bCs/>
+                <w:szCs w:val="22"/>
+              </w:rPr>
+              <w:t>(es):</w:t>
             </w:r>
           </w:p>
         </w:tc>
@@ -37162,13 +37600,23 @@
                 <w:szCs w:val="22"/>
               </w:rPr>
             </w:pPr>
-            <w:r>
-              <w:rPr>
-                <w:b/>
-                <w:bCs/>
-                <w:szCs w:val="22"/>
-              </w:rPr>
-              <w:t xml:space="preserve">Excepcion(es): </w:t>
+            <w:proofErr w:type="spellStart"/>
+            <w:r>
+              <w:rPr>
+                <w:b/>
+                <w:bCs/>
+                <w:szCs w:val="22"/>
+              </w:rPr>
+              <w:t>Excepcion</w:t>
+            </w:r>
+            <w:proofErr w:type="spellEnd"/>
+            <w:r>
+              <w:rPr>
+                <w:b/>
+                <w:bCs/>
+                <w:szCs w:val="22"/>
+              </w:rPr>
+              <w:t xml:space="preserve">(es): </w:t>
             </w:r>
           </w:p>
         </w:tc>
@@ -38168,13 +38616,23 @@
                 <w:szCs w:val="22"/>
               </w:rPr>
             </w:pPr>
-            <w:r>
-              <w:rPr>
-                <w:b/>
-                <w:bCs/>
-                <w:szCs w:val="22"/>
-              </w:rPr>
-              <w:t>Precondicion(es):</w:t>
+            <w:proofErr w:type="spellStart"/>
+            <w:r>
+              <w:rPr>
+                <w:b/>
+                <w:bCs/>
+                <w:szCs w:val="22"/>
+              </w:rPr>
+              <w:t>Precondicion</w:t>
+            </w:r>
+            <w:proofErr w:type="spellEnd"/>
+            <w:r>
+              <w:rPr>
+                <w:b/>
+                <w:bCs/>
+                <w:szCs w:val="22"/>
+              </w:rPr>
+              <w:t>(es):</w:t>
             </w:r>
             <w:r>
               <w:rPr>
@@ -38789,13 +39247,23 @@
                 <w:szCs w:val="22"/>
               </w:rPr>
             </w:pPr>
-            <w:r>
-              <w:rPr>
-                <w:b/>
-                <w:bCs/>
-                <w:szCs w:val="22"/>
-              </w:rPr>
-              <w:t>Postcondicion(es):</w:t>
+            <w:proofErr w:type="spellStart"/>
+            <w:r>
+              <w:rPr>
+                <w:b/>
+                <w:bCs/>
+                <w:szCs w:val="22"/>
+              </w:rPr>
+              <w:t>Postcondicion</w:t>
+            </w:r>
+            <w:proofErr w:type="spellEnd"/>
+            <w:r>
+              <w:rPr>
+                <w:b/>
+                <w:bCs/>
+                <w:szCs w:val="22"/>
+              </w:rPr>
+              <w:t>(es):</w:t>
             </w:r>
           </w:p>
         </w:tc>
@@ -38982,13 +39450,23 @@
                 <w:szCs w:val="22"/>
               </w:rPr>
             </w:pPr>
-            <w:r>
-              <w:rPr>
-                <w:b/>
-                <w:bCs/>
-                <w:szCs w:val="22"/>
-              </w:rPr>
-              <w:t xml:space="preserve">Excepcion(es): </w:t>
+            <w:proofErr w:type="spellStart"/>
+            <w:r>
+              <w:rPr>
+                <w:b/>
+                <w:bCs/>
+                <w:szCs w:val="22"/>
+              </w:rPr>
+              <w:t>Excepcion</w:t>
+            </w:r>
+            <w:proofErr w:type="spellEnd"/>
+            <w:r>
+              <w:rPr>
+                <w:b/>
+                <w:bCs/>
+                <w:szCs w:val="22"/>
+              </w:rPr>
+              <w:t xml:space="preserve">(es): </w:t>
             </w:r>
           </w:p>
         </w:tc>
@@ -39998,13 +40476,23 @@
                 <w:szCs w:val="22"/>
               </w:rPr>
             </w:pPr>
-            <w:r>
-              <w:rPr>
-                <w:b/>
-                <w:bCs/>
-                <w:szCs w:val="22"/>
-              </w:rPr>
-              <w:t>Precondicion(es):</w:t>
+            <w:proofErr w:type="spellStart"/>
+            <w:r>
+              <w:rPr>
+                <w:b/>
+                <w:bCs/>
+                <w:szCs w:val="22"/>
+              </w:rPr>
+              <w:t>Precondicion</w:t>
+            </w:r>
+            <w:proofErr w:type="spellEnd"/>
+            <w:r>
+              <w:rPr>
+                <w:b/>
+                <w:bCs/>
+                <w:szCs w:val="22"/>
+              </w:rPr>
+              <w:t>(es):</w:t>
             </w:r>
             <w:r>
               <w:rPr>
@@ -40451,13 +40939,23 @@
                 <w:szCs w:val="22"/>
               </w:rPr>
             </w:pPr>
-            <w:r>
-              <w:rPr>
-                <w:b/>
-                <w:bCs/>
-                <w:szCs w:val="22"/>
-              </w:rPr>
-              <w:t>Postcondicion(es):</w:t>
+            <w:proofErr w:type="spellStart"/>
+            <w:r>
+              <w:rPr>
+                <w:b/>
+                <w:bCs/>
+                <w:szCs w:val="22"/>
+              </w:rPr>
+              <w:t>Postcondicion</w:t>
+            </w:r>
+            <w:proofErr w:type="spellEnd"/>
+            <w:r>
+              <w:rPr>
+                <w:b/>
+                <w:bCs/>
+                <w:szCs w:val="22"/>
+              </w:rPr>
+              <w:t>(es):</w:t>
             </w:r>
           </w:p>
         </w:tc>
@@ -40658,13 +41156,23 @@
                 <w:szCs w:val="22"/>
               </w:rPr>
             </w:pPr>
-            <w:r>
-              <w:rPr>
-                <w:b/>
-                <w:bCs/>
-                <w:szCs w:val="22"/>
-              </w:rPr>
-              <w:t xml:space="preserve">Excepcion(es): </w:t>
+            <w:proofErr w:type="spellStart"/>
+            <w:r>
+              <w:rPr>
+                <w:b/>
+                <w:bCs/>
+                <w:szCs w:val="22"/>
+              </w:rPr>
+              <w:t>Excepcion</w:t>
+            </w:r>
+            <w:proofErr w:type="spellEnd"/>
+            <w:r>
+              <w:rPr>
+                <w:b/>
+                <w:bCs/>
+                <w:szCs w:val="22"/>
+              </w:rPr>
+              <w:t xml:space="preserve">(es): </w:t>
             </w:r>
           </w:p>
         </w:tc>
@@ -41837,13 +42345,23 @@
                 <w:szCs w:val="22"/>
               </w:rPr>
             </w:pPr>
-            <w:r>
-              <w:rPr>
-                <w:b/>
-                <w:bCs/>
-                <w:szCs w:val="22"/>
-              </w:rPr>
-              <w:t>Precondicion(es):</w:t>
+            <w:proofErr w:type="spellStart"/>
+            <w:r>
+              <w:rPr>
+                <w:b/>
+                <w:bCs/>
+                <w:szCs w:val="22"/>
+              </w:rPr>
+              <w:t>Precondicion</w:t>
+            </w:r>
+            <w:proofErr w:type="spellEnd"/>
+            <w:r>
+              <w:rPr>
+                <w:b/>
+                <w:bCs/>
+                <w:szCs w:val="22"/>
+              </w:rPr>
+              <w:t>(es):</w:t>
             </w:r>
             <w:r>
               <w:rPr>
@@ -42500,13 +43018,23 @@
                 <w:szCs w:val="22"/>
               </w:rPr>
             </w:pPr>
-            <w:r>
-              <w:rPr>
-                <w:b/>
-                <w:bCs/>
-                <w:szCs w:val="22"/>
-              </w:rPr>
-              <w:t>Postcondicion(es):</w:t>
+            <w:proofErr w:type="spellStart"/>
+            <w:r>
+              <w:rPr>
+                <w:b/>
+                <w:bCs/>
+                <w:szCs w:val="22"/>
+              </w:rPr>
+              <w:t>Postcondicion</w:t>
+            </w:r>
+            <w:proofErr w:type="spellEnd"/>
+            <w:r>
+              <w:rPr>
+                <w:b/>
+                <w:bCs/>
+                <w:szCs w:val="22"/>
+              </w:rPr>
+              <w:t>(es):</w:t>
             </w:r>
           </w:p>
         </w:tc>
@@ -42707,13 +43235,23 @@
                 <w:szCs w:val="22"/>
               </w:rPr>
             </w:pPr>
-            <w:r>
-              <w:rPr>
-                <w:b/>
-                <w:bCs/>
-                <w:szCs w:val="22"/>
-              </w:rPr>
-              <w:t xml:space="preserve">Excepcion(es): </w:t>
+            <w:proofErr w:type="spellStart"/>
+            <w:r>
+              <w:rPr>
+                <w:b/>
+                <w:bCs/>
+                <w:szCs w:val="22"/>
+              </w:rPr>
+              <w:t>Excepcion</w:t>
+            </w:r>
+            <w:proofErr w:type="spellEnd"/>
+            <w:r>
+              <w:rPr>
+                <w:b/>
+                <w:bCs/>
+                <w:szCs w:val="22"/>
+              </w:rPr>
+              <w:t xml:space="preserve">(es): </w:t>
             </w:r>
           </w:p>
         </w:tc>
@@ -42832,6 +43370,2262 @@
       </w:tr>
     </w:tbl>
     <w:p/>
+    <w:p>
+      <w:pPr>
+        <w:pStyle w:val="Ttulo3"/>
+      </w:pPr>
+      <w:r>
+        <w:t>Descripción de CU</w:t>
+      </w:r>
+      <w:r>
+        <w:t>11</w:t>
+      </w:r>
+      <w:r>
+        <w:t xml:space="preserve">: </w:t>
+      </w:r>
+      <w:r>
+        <w:t>Gestión de Francos Compensatorios</w:t>
+      </w:r>
+    </w:p>
+    <w:tbl>
+      <w:tblPr>
+        <w:tblStyle w:val="Tablaconcuadrcula"/>
+        <w:tblW w:w="0" w:type="auto"/>
+        <w:tblBorders>
+          <w:top w:val="single" w:sz="4" w:space="0" w:color="BFBFBF" w:themeColor="background1" w:themeShade="BF"/>
+          <w:left w:val="single" w:sz="4" w:space="0" w:color="BFBFBF" w:themeColor="background1" w:themeShade="BF"/>
+          <w:bottom w:val="single" w:sz="4" w:space="0" w:color="BFBFBF" w:themeColor="background1" w:themeShade="BF"/>
+          <w:right w:val="single" w:sz="4" w:space="0" w:color="BFBFBF" w:themeColor="background1" w:themeShade="BF"/>
+          <w:insideH w:val="single" w:sz="4" w:space="0" w:color="BFBFBF" w:themeColor="background1" w:themeShade="BF"/>
+          <w:insideV w:val="single" w:sz="4" w:space="0" w:color="BFBFBF" w:themeColor="background1" w:themeShade="BF"/>
+        </w:tblBorders>
+        <w:tblLook w:val="04A0" w:firstRow="1" w:lastRow="0" w:firstColumn="1" w:lastColumn="0" w:noHBand="0" w:noVBand="1"/>
+      </w:tblPr>
+      <w:tblGrid>
+        <w:gridCol w:w="562"/>
+        <w:gridCol w:w="873"/>
+        <w:gridCol w:w="403"/>
+        <w:gridCol w:w="57"/>
+        <w:gridCol w:w="12"/>
+        <w:gridCol w:w="1021"/>
+        <w:gridCol w:w="1483"/>
+        <w:gridCol w:w="122"/>
+        <w:gridCol w:w="1582"/>
+        <w:gridCol w:w="908"/>
+        <w:gridCol w:w="942"/>
+        <w:gridCol w:w="870"/>
+      </w:tblGrid>
+      <w:tr>
+        <w:tc>
+          <w:tcPr>
+            <w:tcW w:w="1435" w:type="dxa"/>
+            <w:gridSpan w:val="2"/>
+            <w:shd w:val="clear" w:color="auto" w:fill="D9D9D9" w:themeFill="background1" w:themeFillShade="D9"/>
+            <w:vAlign w:val="center"/>
+          </w:tcPr>
+          <w:p>
+            <w:pPr>
+              <w:jc w:val="center"/>
+              <w:rPr>
+                <w:b/>
+                <w:bCs/>
+                <w:szCs w:val="22"/>
+              </w:rPr>
+            </w:pPr>
+            <w:r>
+              <w:rPr>
+                <w:b/>
+                <w:bCs/>
+                <w:szCs w:val="22"/>
+              </w:rPr>
+              <w:t>Caso de uso</w:t>
+            </w:r>
+          </w:p>
+        </w:tc>
+        <w:tc>
+          <w:tcPr>
+            <w:tcW w:w="7400" w:type="dxa"/>
+            <w:gridSpan w:val="10"/>
+            <w:shd w:val="clear" w:color="auto" w:fill="D9D9D9" w:themeFill="background1" w:themeFillShade="D9"/>
+            <w:vAlign w:val="center"/>
+          </w:tcPr>
+          <w:p>
+            <w:pPr>
+              <w:rPr>
+                <w:b/>
+                <w:bCs/>
+                <w:szCs w:val="22"/>
+              </w:rPr>
+            </w:pPr>
+            <w:r>
+              <w:rPr>
+                <w:b/>
+                <w:bCs/>
+                <w:szCs w:val="22"/>
+              </w:rPr>
+              <w:t>CU04: Registrar Horas Extras y Calcular Francos Compensatorios</w:t>
+            </w:r>
+          </w:p>
+        </w:tc>
+      </w:tr>
+      <w:tr>
+        <w:tc>
+          <w:tcPr>
+            <w:tcW w:w="1435" w:type="dxa"/>
+            <w:gridSpan w:val="2"/>
+          </w:tcPr>
+          <w:p>
+            <w:pPr>
+              <w:jc w:val="right"/>
+              <w:rPr>
+                <w:b/>
+                <w:bCs/>
+                <w:sz w:val="20"/>
+                <w:szCs w:val="22"/>
+              </w:rPr>
+            </w:pPr>
+            <w:r>
+              <w:rPr>
+                <w:b/>
+                <w:bCs/>
+                <w:sz w:val="20"/>
+                <w:szCs w:val="22"/>
+              </w:rPr>
+              <w:t>Nivel del CU:</w:t>
+            </w:r>
+          </w:p>
+        </w:tc>
+        <w:tc>
+          <w:tcPr>
+            <w:tcW w:w="1493" w:type="dxa"/>
+            <w:gridSpan w:val="4"/>
+          </w:tcPr>
+          <w:p>
+            <w:pPr>
+              <w:rPr>
+                <w:b/>
+                <w:bCs/>
+                <w:sz w:val="20"/>
+                <w:szCs w:val="22"/>
+              </w:rPr>
+            </w:pPr>
+            <w:sdt>
+              <w:sdtPr>
+                <w:rPr>
+                  <w:sz w:val="20"/>
+                  <w:szCs w:val="22"/>
+                </w:rPr>
+                <w:id w:val="-1752499564"/>
+                <w14:checkbox>
+                  <w14:checked w14:val="0"/>
+                  <w14:checkedState w14:val="2612" w14:font="MS Gothic"/>
+                  <w14:uncheckedState w14:val="2610" w14:font="MS Gothic"/>
+                </w14:checkbox>
+              </w:sdtPr>
+              <w:sdtContent>
+                <w:r>
+                  <w:rPr>
+                    <w:rFonts w:ascii="MS Gothic" w:eastAsia="MS Gothic" w:hAnsi="MS Gothic" w:hint="eastAsia"/>
+                    <w:sz w:val="20"/>
+                    <w:szCs w:val="22"/>
+                  </w:rPr>
+                  <w:t>☐</w:t>
+                </w:r>
+              </w:sdtContent>
+            </w:sdt>
+            <w:r>
+              <w:rPr>
+                <w:sz w:val="20"/>
+                <w:szCs w:val="22"/>
+              </w:rPr>
+              <w:t xml:space="preserve"> Negocio</w:t>
+            </w:r>
+          </w:p>
+        </w:tc>
+        <w:tc>
+          <w:tcPr>
+            <w:tcW w:w="1605" w:type="dxa"/>
+            <w:gridSpan w:val="2"/>
+          </w:tcPr>
+          <w:p>
+            <w:pPr>
+              <w:rPr>
+                <w:b/>
+                <w:bCs/>
+                <w:sz w:val="20"/>
+                <w:szCs w:val="22"/>
+              </w:rPr>
+            </w:pPr>
+            <w:sdt>
+              <w:sdtPr>
+                <w:rPr>
+                  <w:sz w:val="20"/>
+                  <w:szCs w:val="22"/>
+                </w:rPr>
+                <w:id w:val="1835639912"/>
+                <w14:checkbox>
+                  <w14:checked w14:val="1"/>
+                  <w14:checkedState w14:val="2612" w14:font="MS Gothic"/>
+                  <w14:uncheckedState w14:val="2610" w14:font="MS Gothic"/>
+                </w14:checkbox>
+              </w:sdtPr>
+              <w:sdtContent>
+                <w:r>
+                  <w:rPr>
+                    <w:rFonts w:ascii="MS Gothic" w:eastAsia="MS Gothic" w:hAnsi="MS Gothic" w:hint="eastAsia"/>
+                    <w:sz w:val="20"/>
+                    <w:szCs w:val="22"/>
+                  </w:rPr>
+                  <w:t>☒</w:t>
+                </w:r>
+              </w:sdtContent>
+            </w:sdt>
+            <w:r>
+              <w:rPr>
+                <w:sz w:val="20"/>
+                <w:szCs w:val="22"/>
+              </w:rPr>
+              <w:t xml:space="preserve"> Sistema de Inf.</w:t>
+            </w:r>
+          </w:p>
+        </w:tc>
+        <w:tc>
+          <w:tcPr>
+            <w:tcW w:w="1582" w:type="dxa"/>
+          </w:tcPr>
+          <w:p>
+            <w:pPr>
+              <w:jc w:val="right"/>
+              <w:rPr>
+                <w:b/>
+                <w:bCs/>
+                <w:sz w:val="20"/>
+                <w:szCs w:val="22"/>
+              </w:rPr>
+            </w:pPr>
+            <w:r>
+              <w:rPr>
+                <w:b/>
+                <w:bCs/>
+                <w:sz w:val="20"/>
+                <w:szCs w:val="22"/>
+              </w:rPr>
+              <w:t>Prioridad:</w:t>
+            </w:r>
+          </w:p>
+        </w:tc>
+        <w:tc>
+          <w:tcPr>
+            <w:tcW w:w="908" w:type="dxa"/>
+          </w:tcPr>
+          <w:p>
+            <w:pPr>
+              <w:rPr>
+                <w:b/>
+                <w:bCs/>
+                <w:sz w:val="20"/>
+                <w:szCs w:val="22"/>
+              </w:rPr>
+            </w:pPr>
+            <w:sdt>
+              <w:sdtPr>
+                <w:rPr>
+                  <w:sz w:val="20"/>
+                  <w:szCs w:val="22"/>
+                </w:rPr>
+                <w:id w:val="2037780779"/>
+                <w14:checkbox>
+                  <w14:checked w14:val="0"/>
+                  <w14:checkedState w14:val="2612" w14:font="MS Gothic"/>
+                  <w14:uncheckedState w14:val="2610" w14:font="MS Gothic"/>
+                </w14:checkbox>
+              </w:sdtPr>
+              <w:sdtContent>
+                <w:r>
+                  <w:rPr>
+                    <w:rFonts w:ascii="MS Gothic" w:eastAsia="MS Gothic" w:hAnsi="MS Gothic" w:hint="eastAsia"/>
+                    <w:sz w:val="20"/>
+                    <w:szCs w:val="22"/>
+                  </w:rPr>
+                  <w:t>☐</w:t>
+                </w:r>
+              </w:sdtContent>
+            </w:sdt>
+            <w:r>
+              <w:rPr>
+                <w:sz w:val="20"/>
+                <w:szCs w:val="22"/>
+              </w:rPr>
+              <w:t xml:space="preserve"> Baja</w:t>
+            </w:r>
+          </w:p>
+        </w:tc>
+        <w:tc>
+          <w:tcPr>
+            <w:tcW w:w="942" w:type="dxa"/>
+          </w:tcPr>
+          <w:p>
+            <w:pPr>
+              <w:rPr>
+                <w:b/>
+                <w:bCs/>
+                <w:sz w:val="20"/>
+                <w:szCs w:val="22"/>
+              </w:rPr>
+            </w:pPr>
+            <w:sdt>
+              <w:sdtPr>
+                <w:rPr>
+                  <w:sz w:val="20"/>
+                  <w:szCs w:val="22"/>
+                </w:rPr>
+                <w:id w:val="-291752974"/>
+                <w14:checkbox>
+                  <w14:checked w14:val="0"/>
+                  <w14:checkedState w14:val="2612" w14:font="MS Gothic"/>
+                  <w14:uncheckedState w14:val="2610" w14:font="MS Gothic"/>
+                </w14:checkbox>
+              </w:sdtPr>
+              <w:sdtContent>
+                <w:r>
+                  <w:rPr>
+                    <w:rFonts w:ascii="MS Gothic" w:eastAsia="MS Gothic" w:hAnsi="MS Gothic" w:hint="eastAsia"/>
+                    <w:sz w:val="20"/>
+                    <w:szCs w:val="22"/>
+                  </w:rPr>
+                  <w:t>☐</w:t>
+                </w:r>
+              </w:sdtContent>
+            </w:sdt>
+            <w:r>
+              <w:rPr>
+                <w:sz w:val="20"/>
+                <w:szCs w:val="22"/>
+              </w:rPr>
+              <w:t xml:space="preserve"> Media</w:t>
+            </w:r>
+          </w:p>
+        </w:tc>
+        <w:tc>
+          <w:tcPr>
+            <w:tcW w:w="870" w:type="dxa"/>
+          </w:tcPr>
+          <w:p>
+            <w:pPr>
+              <w:rPr>
+                <w:b/>
+                <w:bCs/>
+                <w:sz w:val="20"/>
+                <w:szCs w:val="22"/>
+              </w:rPr>
+            </w:pPr>
+            <w:sdt>
+              <w:sdtPr>
+                <w:rPr>
+                  <w:sz w:val="20"/>
+                  <w:szCs w:val="22"/>
+                </w:rPr>
+                <w:id w:val="366109420"/>
+                <w14:checkbox>
+                  <w14:checked w14:val="1"/>
+                  <w14:checkedState w14:val="2612" w14:font="MS Gothic"/>
+                  <w14:uncheckedState w14:val="2610" w14:font="MS Gothic"/>
+                </w14:checkbox>
+              </w:sdtPr>
+              <w:sdtContent>
+                <w:r>
+                  <w:rPr>
+                    <w:rFonts w:ascii="MS Gothic" w:eastAsia="MS Gothic" w:hAnsi="MS Gothic" w:hint="eastAsia"/>
+                    <w:sz w:val="20"/>
+                    <w:szCs w:val="22"/>
+                  </w:rPr>
+                  <w:t>☒</w:t>
+                </w:r>
+              </w:sdtContent>
+            </w:sdt>
+            <w:r>
+              <w:rPr>
+                <w:sz w:val="20"/>
+                <w:szCs w:val="22"/>
+              </w:rPr>
+              <w:t xml:space="preserve"> Alta</w:t>
+            </w:r>
+          </w:p>
+        </w:tc>
+      </w:tr>
+      <w:tr>
+        <w:tc>
+          <w:tcPr>
+            <w:tcW w:w="1435" w:type="dxa"/>
+            <w:gridSpan w:val="2"/>
+          </w:tcPr>
+          <w:p>
+            <w:pPr>
+              <w:jc w:val="right"/>
+              <w:rPr>
+                <w:b/>
+                <w:bCs/>
+                <w:sz w:val="20"/>
+                <w:szCs w:val="22"/>
+              </w:rPr>
+            </w:pPr>
+            <w:r>
+              <w:rPr>
+                <w:b/>
+                <w:bCs/>
+                <w:sz w:val="20"/>
+                <w:szCs w:val="22"/>
+              </w:rPr>
+              <w:t xml:space="preserve">Tipo de </w:t>
+            </w:r>
+            <w:r>
+              <w:rPr>
+                <w:b/>
+                <w:bCs/>
+                <w:sz w:val="20"/>
+                <w:szCs w:val="22"/>
+              </w:rPr>
+              <w:t>CU:</w:t>
+            </w:r>
+          </w:p>
+        </w:tc>
+        <w:tc>
+          <w:tcPr>
+            <w:tcW w:w="1493" w:type="dxa"/>
+            <w:gridSpan w:val="4"/>
+          </w:tcPr>
+          <w:p>
+            <w:pPr>
+              <w:rPr>
+                <w:b/>
+                <w:bCs/>
+                <w:sz w:val="20"/>
+                <w:szCs w:val="22"/>
+              </w:rPr>
+            </w:pPr>
+            <w:sdt>
+              <w:sdtPr>
+                <w:rPr>
+                  <w:sz w:val="20"/>
+                  <w:szCs w:val="22"/>
+                </w:rPr>
+                <w:id w:val="1538623675"/>
+                <w14:checkbox>
+                  <w14:checked w14:val="1"/>
+                  <w14:checkedState w14:val="2612" w14:font="MS Gothic"/>
+                  <w14:uncheckedState w14:val="2610" w14:font="MS Gothic"/>
+                </w14:checkbox>
+              </w:sdtPr>
+              <w:sdtContent>
+                <w:r>
+                  <w:rPr>
+                    <w:rFonts w:ascii="MS Gothic" w:eastAsia="MS Gothic" w:hAnsi="MS Gothic" w:hint="eastAsia"/>
+                    <w:sz w:val="20"/>
+                    <w:szCs w:val="22"/>
+                  </w:rPr>
+                  <w:t>☒</w:t>
+                </w:r>
+              </w:sdtContent>
+            </w:sdt>
+            <w:r>
+              <w:rPr>
+                <w:sz w:val="20"/>
+                <w:szCs w:val="22"/>
+              </w:rPr>
+              <w:t xml:space="preserve"> Concreto</w:t>
+            </w:r>
+          </w:p>
+        </w:tc>
+        <w:tc>
+          <w:tcPr>
+            <w:tcW w:w="1605" w:type="dxa"/>
+            <w:gridSpan w:val="2"/>
+          </w:tcPr>
+          <w:p>
+            <w:pPr>
+              <w:rPr>
+                <w:b/>
+                <w:bCs/>
+                <w:sz w:val="20"/>
+                <w:szCs w:val="22"/>
+              </w:rPr>
+            </w:pPr>
+            <w:sdt>
+              <w:sdtPr>
+                <w:rPr>
+                  <w:sz w:val="20"/>
+                  <w:szCs w:val="22"/>
+                </w:rPr>
+                <w:id w:val="-739400326"/>
+                <w14:checkbox>
+                  <w14:checked w14:val="0"/>
+                  <w14:checkedState w14:val="2612" w14:font="MS Gothic"/>
+                  <w14:uncheckedState w14:val="2610" w14:font="MS Gothic"/>
+                </w14:checkbox>
+              </w:sdtPr>
+              <w:sdtContent>
+                <w:r>
+                  <w:rPr>
+                    <w:rFonts w:ascii="MS Gothic" w:eastAsia="MS Gothic" w:hAnsi="MS Gothic" w:hint="eastAsia"/>
+                    <w:sz w:val="20"/>
+                    <w:szCs w:val="22"/>
+                  </w:rPr>
+                  <w:t>☐</w:t>
+                </w:r>
+              </w:sdtContent>
+            </w:sdt>
+            <w:r>
+              <w:rPr>
+                <w:sz w:val="20"/>
+                <w:szCs w:val="22"/>
+              </w:rPr>
+              <w:t xml:space="preserve"> Abstracto</w:t>
+            </w:r>
+          </w:p>
+        </w:tc>
+        <w:tc>
+          <w:tcPr>
+            <w:tcW w:w="1582" w:type="dxa"/>
+          </w:tcPr>
+          <w:p>
+            <w:pPr>
+              <w:jc w:val="right"/>
+              <w:rPr>
+                <w:b/>
+                <w:bCs/>
+                <w:sz w:val="20"/>
+                <w:szCs w:val="22"/>
+              </w:rPr>
+            </w:pPr>
+            <w:r>
+              <w:rPr>
+                <w:b/>
+                <w:bCs/>
+                <w:sz w:val="20"/>
+                <w:szCs w:val="22"/>
+              </w:rPr>
+              <w:t>Complejidad:</w:t>
+            </w:r>
+          </w:p>
+        </w:tc>
+        <w:tc>
+          <w:tcPr>
+            <w:tcW w:w="908" w:type="dxa"/>
+          </w:tcPr>
+          <w:p>
+            <w:pPr>
+              <w:rPr>
+                <w:b/>
+                <w:bCs/>
+                <w:sz w:val="20"/>
+                <w:szCs w:val="22"/>
+              </w:rPr>
+            </w:pPr>
+            <w:sdt>
+              <w:sdtPr>
+                <w:rPr>
+                  <w:sz w:val="20"/>
+                  <w:szCs w:val="22"/>
+                </w:rPr>
+                <w:id w:val="-1813405406"/>
+                <w14:checkbox>
+                  <w14:checked w14:val="0"/>
+                  <w14:checkedState w14:val="2612" w14:font="MS Gothic"/>
+                  <w14:uncheckedState w14:val="2610" w14:font="MS Gothic"/>
+                </w14:checkbox>
+              </w:sdtPr>
+              <w:sdtContent>
+                <w:r>
+                  <w:rPr>
+                    <w:rFonts w:ascii="MS Gothic" w:eastAsia="MS Gothic" w:hAnsi="MS Gothic" w:hint="eastAsia"/>
+                    <w:sz w:val="20"/>
+                    <w:szCs w:val="22"/>
+                  </w:rPr>
+                  <w:t>☐</w:t>
+                </w:r>
+              </w:sdtContent>
+            </w:sdt>
+            <w:r>
+              <w:rPr>
+                <w:sz w:val="20"/>
+                <w:szCs w:val="22"/>
+              </w:rPr>
+              <w:t xml:space="preserve"> Baja</w:t>
+            </w:r>
+          </w:p>
+        </w:tc>
+        <w:tc>
+          <w:tcPr>
+            <w:tcW w:w="942" w:type="dxa"/>
+          </w:tcPr>
+          <w:p>
+            <w:pPr>
+              <w:rPr>
+                <w:b/>
+                <w:bCs/>
+                <w:sz w:val="20"/>
+                <w:szCs w:val="22"/>
+              </w:rPr>
+            </w:pPr>
+            <w:sdt>
+              <w:sdtPr>
+                <w:rPr>
+                  <w:sz w:val="20"/>
+                  <w:szCs w:val="22"/>
+                </w:rPr>
+                <w:id w:val="123199317"/>
+                <w14:checkbox>
+                  <w14:checked w14:val="1"/>
+                  <w14:checkedState w14:val="2612" w14:font="MS Gothic"/>
+                  <w14:uncheckedState w14:val="2610" w14:font="MS Gothic"/>
+                </w14:checkbox>
+              </w:sdtPr>
+              <w:sdtContent>
+                <w:r>
+                  <w:rPr>
+                    <w:rFonts w:ascii="MS Gothic" w:eastAsia="MS Gothic" w:hAnsi="MS Gothic" w:hint="eastAsia"/>
+                    <w:sz w:val="20"/>
+                    <w:szCs w:val="22"/>
+                  </w:rPr>
+                  <w:t>☒</w:t>
+                </w:r>
+              </w:sdtContent>
+            </w:sdt>
+            <w:r>
+              <w:rPr>
+                <w:sz w:val="20"/>
+                <w:szCs w:val="22"/>
+              </w:rPr>
+              <w:t xml:space="preserve"> Media</w:t>
+            </w:r>
+          </w:p>
+        </w:tc>
+        <w:tc>
+          <w:tcPr>
+            <w:tcW w:w="870" w:type="dxa"/>
+          </w:tcPr>
+          <w:p>
+            <w:pPr>
+              <w:rPr>
+                <w:b/>
+                <w:bCs/>
+                <w:sz w:val="20"/>
+                <w:szCs w:val="22"/>
+              </w:rPr>
+            </w:pPr>
+            <w:sdt>
+              <w:sdtPr>
+                <w:rPr>
+                  <w:sz w:val="20"/>
+                  <w:szCs w:val="22"/>
+                </w:rPr>
+                <w:id w:val="838122227"/>
+                <w14:checkbox>
+                  <w14:checked w14:val="0"/>
+                  <w14:checkedState w14:val="2612" w14:font="MS Gothic"/>
+                  <w14:uncheckedState w14:val="2610" w14:font="MS Gothic"/>
+                </w14:checkbox>
+              </w:sdtPr>
+              <w:sdtContent>
+                <w:r>
+                  <w:rPr>
+                    <w:rFonts w:ascii="MS Gothic" w:eastAsia="MS Gothic" w:hAnsi="MS Gothic" w:hint="eastAsia"/>
+                    <w:sz w:val="20"/>
+                    <w:szCs w:val="22"/>
+                  </w:rPr>
+                  <w:t>☐</w:t>
+                </w:r>
+              </w:sdtContent>
+            </w:sdt>
+            <w:r>
+              <w:rPr>
+                <w:sz w:val="20"/>
+                <w:szCs w:val="22"/>
+              </w:rPr>
+              <w:t xml:space="preserve"> Alta</w:t>
+            </w:r>
+          </w:p>
+        </w:tc>
+      </w:tr>
+      <w:tr>
+        <w:tc>
+          <w:tcPr>
+            <w:tcW w:w="1907" w:type="dxa"/>
+            <w:gridSpan w:val="5"/>
+          </w:tcPr>
+          <w:p>
+            <w:pPr>
+              <w:jc w:val="right"/>
+              <w:rPr>
+                <w:b/>
+                <w:bCs/>
+                <w:szCs w:val="22"/>
+              </w:rPr>
+            </w:pPr>
+            <w:r>
+              <w:rPr>
+                <w:b/>
+                <w:bCs/>
+                <w:szCs w:val="22"/>
+              </w:rPr>
+              <w:lastRenderedPageBreak/>
+              <w:t>Referencia(s):</w:t>
+            </w:r>
+          </w:p>
+        </w:tc>
+        <w:tc>
+          <w:tcPr>
+            <w:tcW w:w="6928" w:type="dxa"/>
+            <w:gridSpan w:val="7"/>
+          </w:tcPr>
+          <w:p>
+            <w:pPr>
+              <w:rPr>
+                <w:szCs w:val="22"/>
+              </w:rPr>
+            </w:pPr>
+            <w:r>
+              <w:rPr>
+                <w:szCs w:val="22"/>
+              </w:rPr>
+              <w:t>RF04</w:t>
+            </w:r>
+            <w:r>
+              <w:rPr>
+                <w:szCs w:val="22"/>
+              </w:rPr>
+              <w:t>, RF11</w:t>
+            </w:r>
+          </w:p>
+        </w:tc>
+      </w:tr>
+      <w:tr>
+        <w:tc>
+          <w:tcPr>
+            <w:tcW w:w="1907" w:type="dxa"/>
+            <w:gridSpan w:val="5"/>
+          </w:tcPr>
+          <w:p>
+            <w:pPr>
+              <w:jc w:val="right"/>
+              <w:rPr>
+                <w:b/>
+                <w:bCs/>
+                <w:szCs w:val="22"/>
+              </w:rPr>
+            </w:pPr>
+            <w:r>
+              <w:rPr>
+                <w:b/>
+                <w:bCs/>
+                <w:szCs w:val="22"/>
+              </w:rPr>
+              <w:t>Actor(es):</w:t>
+            </w:r>
+          </w:p>
+        </w:tc>
+        <w:tc>
+          <w:tcPr>
+            <w:tcW w:w="6928" w:type="dxa"/>
+            <w:gridSpan w:val="7"/>
+          </w:tcPr>
+          <w:p>
+            <w:pPr>
+              <w:pStyle w:val="Prrafodelista"/>
+              <w:numPr>
+                <w:ilvl w:val="0"/>
+                <w:numId w:val="55"/>
+              </w:numPr>
+              <w:ind w:left="385"/>
+              <w:rPr>
+                <w:szCs w:val="22"/>
+              </w:rPr>
+            </w:pPr>
+            <w:r>
+              <w:rPr>
+                <w:szCs w:val="22"/>
+              </w:rPr>
+              <w:t>Empleado</w:t>
+            </w:r>
+          </w:p>
+          <w:p>
+            <w:pPr>
+              <w:pStyle w:val="Prrafodelista"/>
+              <w:numPr>
+                <w:ilvl w:val="0"/>
+                <w:numId w:val="55"/>
+              </w:numPr>
+              <w:ind w:left="385"/>
+              <w:rPr>
+                <w:szCs w:val="22"/>
+              </w:rPr>
+            </w:pPr>
+            <w:r>
+              <w:rPr>
+                <w:szCs w:val="22"/>
+              </w:rPr>
+              <w:t>Jefatura de Servicio</w:t>
+            </w:r>
+          </w:p>
+          <w:p>
+            <w:pPr>
+              <w:pStyle w:val="Prrafodelista"/>
+              <w:numPr>
+                <w:ilvl w:val="0"/>
+                <w:numId w:val="55"/>
+              </w:numPr>
+              <w:ind w:left="385"/>
+              <w:rPr>
+                <w:szCs w:val="22"/>
+              </w:rPr>
+            </w:pPr>
+            <w:r>
+              <w:rPr>
+                <w:szCs w:val="22"/>
+              </w:rPr>
+              <w:t>Oficina de Personal</w:t>
+            </w:r>
+          </w:p>
+        </w:tc>
+      </w:tr>
+      <w:tr>
+        <w:tc>
+          <w:tcPr>
+            <w:tcW w:w="1907" w:type="dxa"/>
+            <w:gridSpan w:val="5"/>
+          </w:tcPr>
+          <w:p>
+            <w:pPr>
+              <w:jc w:val="right"/>
+              <w:rPr>
+                <w:szCs w:val="22"/>
+              </w:rPr>
+            </w:pPr>
+            <w:r>
+              <w:rPr>
+                <w:b/>
+                <w:bCs/>
+                <w:szCs w:val="22"/>
+              </w:rPr>
+              <w:t>Descripción:</w:t>
+            </w:r>
+            <w:r>
+              <w:rPr>
+                <w:szCs w:val="22"/>
+              </w:rPr>
+              <w:t xml:space="preserve"> </w:t>
+            </w:r>
+          </w:p>
+        </w:tc>
+        <w:tc>
+          <w:tcPr>
+            <w:tcW w:w="6928" w:type="dxa"/>
+            <w:gridSpan w:val="7"/>
+          </w:tcPr>
+          <w:p>
+            <w:pPr>
+              <w:rPr>
+                <w:szCs w:val="22"/>
+              </w:rPr>
+            </w:pPr>
+            <w:r>
+              <w:rPr>
+                <w:szCs w:val="22"/>
+              </w:rPr>
+              <w:t>P</w:t>
+            </w:r>
+            <w:r>
+              <w:rPr>
+                <w:szCs w:val="22"/>
+              </w:rPr>
+              <w:t xml:space="preserve">ermite a los empleados </w:t>
+            </w:r>
+            <w:r>
+              <w:rPr>
+                <w:szCs w:val="22"/>
+              </w:rPr>
+              <w:t xml:space="preserve">generar francos compensatorios (FC) </w:t>
+            </w:r>
+            <w:r>
+              <w:rPr>
+                <w:szCs w:val="22"/>
+              </w:rPr>
+              <w:t>en el sistema</w:t>
+            </w:r>
+            <w:r>
+              <w:rPr>
+                <w:szCs w:val="22"/>
+              </w:rPr>
+              <w:t xml:space="preserve">. </w:t>
+            </w:r>
+            <w:r>
+              <w:rPr>
+                <w:szCs w:val="22"/>
+              </w:rPr>
+              <w:t>L</w:t>
+            </w:r>
+            <w:r>
+              <w:rPr>
+                <w:szCs w:val="22"/>
+              </w:rPr>
+              <w:t>o</w:t>
+            </w:r>
+            <w:r>
+              <w:rPr>
+                <w:szCs w:val="22"/>
+              </w:rPr>
+              <w:t xml:space="preserve">s </w:t>
+            </w:r>
+            <w:r>
+              <w:rPr>
+                <w:szCs w:val="22"/>
+              </w:rPr>
+              <w:t xml:space="preserve">francos compensatorios generados, deben </w:t>
+            </w:r>
+            <w:r>
+              <w:rPr>
+                <w:szCs w:val="22"/>
+              </w:rPr>
+              <w:t xml:space="preserve">ser autorizados por la jefatura de servicio, y luego </w:t>
+            </w:r>
+            <w:r>
+              <w:rPr>
+                <w:szCs w:val="22"/>
+              </w:rPr>
+              <w:t xml:space="preserve">validadas por la Oficina de Personal. Esto garantiza que </w:t>
+            </w:r>
+            <w:r>
+              <w:rPr>
+                <w:szCs w:val="22"/>
+              </w:rPr>
+              <w:t>el servicio no se verá resentido (</w:t>
+            </w:r>
+            <w:r>
+              <w:rPr>
+                <w:szCs w:val="22"/>
+              </w:rPr>
+              <w:t>responsabilidad del jefe que lo autoriza),</w:t>
+            </w:r>
+            <w:r>
+              <w:rPr>
+                <w:szCs w:val="22"/>
+              </w:rPr>
+              <w:t xml:space="preserve"> y que se </w:t>
+            </w:r>
+            <w:r>
+              <w:rPr>
+                <w:szCs w:val="22"/>
+              </w:rPr>
+              <w:t>usufructúan</w:t>
+            </w:r>
+            <w:r>
+              <w:rPr>
+                <w:szCs w:val="22"/>
+              </w:rPr>
+              <w:t xml:space="preserve"> acorde a </w:t>
+            </w:r>
+            <w:r>
+              <w:rPr>
+                <w:szCs w:val="22"/>
+              </w:rPr>
+              <w:t>las reglas laborales del empleado en cuestión</w:t>
+            </w:r>
+          </w:p>
+        </w:tc>
+      </w:tr>
+      <w:tr>
+        <w:tc>
+          <w:tcPr>
+            <w:tcW w:w="1907" w:type="dxa"/>
+            <w:gridSpan w:val="5"/>
+          </w:tcPr>
+          <w:p>
+            <w:pPr>
+              <w:jc w:val="right"/>
+              <w:rPr>
+                <w:szCs w:val="22"/>
+              </w:rPr>
+            </w:pPr>
+            <w:proofErr w:type="spellStart"/>
+            <w:r>
+              <w:rPr>
+                <w:b/>
+                <w:bCs/>
+                <w:szCs w:val="22"/>
+              </w:rPr>
+              <w:t>Precondicion</w:t>
+            </w:r>
+            <w:proofErr w:type="spellEnd"/>
+            <w:r>
+              <w:rPr>
+                <w:b/>
+                <w:bCs/>
+                <w:szCs w:val="22"/>
+              </w:rPr>
+              <w:t>(es):</w:t>
+            </w:r>
+            <w:r>
+              <w:rPr>
+                <w:szCs w:val="22"/>
+              </w:rPr>
+              <w:t xml:space="preserve"> </w:t>
+            </w:r>
+          </w:p>
+        </w:tc>
+        <w:tc>
+          <w:tcPr>
+            <w:tcW w:w="6928" w:type="dxa"/>
+            <w:gridSpan w:val="7"/>
+          </w:tcPr>
+          <w:p>
+            <w:pPr>
+              <w:pStyle w:val="Prrafodelista"/>
+              <w:numPr>
+                <w:ilvl w:val="0"/>
+                <w:numId w:val="56"/>
+              </w:numPr>
+              <w:ind w:left="385"/>
+              <w:rPr>
+                <w:szCs w:val="22"/>
+              </w:rPr>
+            </w:pPr>
+            <w:r>
+              <w:rPr>
+                <w:szCs w:val="22"/>
+              </w:rPr>
+              <w:t>El empleado debe haber iniciado sesión en el sistema con sus credenciales.</w:t>
+            </w:r>
+          </w:p>
+          <w:p>
+            <w:pPr>
+              <w:pStyle w:val="Prrafodelista"/>
+              <w:numPr>
+                <w:ilvl w:val="0"/>
+                <w:numId w:val="56"/>
+              </w:numPr>
+              <w:ind w:left="385"/>
+              <w:rPr>
+                <w:szCs w:val="22"/>
+              </w:rPr>
+            </w:pPr>
+            <w:r>
+              <w:rPr>
+                <w:szCs w:val="22"/>
+              </w:rPr>
+              <w:t xml:space="preserve">El usuario debe disponer de </w:t>
+            </w:r>
+            <w:r>
+              <w:rPr>
+                <w:szCs w:val="22"/>
+              </w:rPr>
+              <w:t xml:space="preserve">la suficiente cantidad de </w:t>
+            </w:r>
+            <w:r>
+              <w:rPr>
+                <w:szCs w:val="22"/>
+              </w:rPr>
+              <w:t>ho</w:t>
+            </w:r>
+            <w:r>
+              <w:rPr>
+                <w:szCs w:val="22"/>
+              </w:rPr>
+              <w:t>r</w:t>
+            </w:r>
+            <w:r>
+              <w:rPr>
+                <w:szCs w:val="22"/>
+              </w:rPr>
+              <w:t>as extras</w:t>
+            </w:r>
+            <w:r>
+              <w:rPr>
+                <w:szCs w:val="22"/>
+              </w:rPr>
+              <w:t xml:space="preserve"> necesarias para generar </w:t>
+            </w:r>
+            <w:r>
+              <w:rPr>
+                <w:szCs w:val="22"/>
+              </w:rPr>
+              <w:t>el franco compensatorio.</w:t>
+            </w:r>
+          </w:p>
+        </w:tc>
+      </w:tr>
+      <w:tr>
+        <w:tc>
+          <w:tcPr>
+            <w:tcW w:w="8835" w:type="dxa"/>
+            <w:gridSpan w:val="12"/>
+            <w:shd w:val="clear" w:color="auto" w:fill="F2F2F2" w:themeFill="background1" w:themeFillShade="F2"/>
+          </w:tcPr>
+          <w:p>
+            <w:pPr>
+              <w:jc w:val="center"/>
+              <w:rPr>
+                <w:b/>
+                <w:bCs/>
+                <w:szCs w:val="22"/>
+              </w:rPr>
+            </w:pPr>
+            <w:r>
+              <w:rPr>
+                <w:b/>
+                <w:bCs/>
+                <w:szCs w:val="22"/>
+              </w:rPr>
+              <w:t>Flujo principal:</w:t>
+            </w:r>
+          </w:p>
+        </w:tc>
+      </w:tr>
+      <w:tr>
+        <w:tc>
+          <w:tcPr>
+            <w:tcW w:w="562" w:type="dxa"/>
+            <w:shd w:val="clear" w:color="auto" w:fill="F2F2F2" w:themeFill="background1" w:themeFillShade="F2"/>
+          </w:tcPr>
+          <w:p>
+            <w:pPr>
+              <w:rPr>
+                <w:b/>
+                <w:bCs/>
+                <w:szCs w:val="22"/>
+              </w:rPr>
+            </w:pPr>
+            <w:r>
+              <w:rPr>
+                <w:b/>
+                <w:bCs/>
+                <w:szCs w:val="22"/>
+              </w:rPr>
+              <w:t>01</w:t>
+            </w:r>
+          </w:p>
+        </w:tc>
+        <w:tc>
+          <w:tcPr>
+            <w:tcW w:w="8273" w:type="dxa"/>
+            <w:gridSpan w:val="11"/>
+          </w:tcPr>
+          <w:p>
+            <w:pPr>
+              <w:ind w:left="-43"/>
+              <w:rPr>
+                <w:szCs w:val="22"/>
+              </w:rPr>
+            </w:pPr>
+            <w:r>
+              <w:t>El empleado accede al módulo</w:t>
+            </w:r>
+            <w:r>
+              <w:t>:</w:t>
+            </w:r>
+            <w:r>
+              <w:t xml:space="preserve"> </w:t>
+            </w:r>
+            <w:r>
+              <w:rPr>
+                <w:b/>
+                <w:bCs/>
+              </w:rPr>
+              <w:t>«</w:t>
+            </w:r>
+            <w:r>
+              <w:rPr>
+                <w:b/>
+                <w:bCs/>
+              </w:rPr>
+              <w:t>Generar Franco Compensatorio</w:t>
+            </w:r>
+            <w:r>
+              <w:rPr>
+                <w:b/>
+                <w:bCs/>
+              </w:rPr>
+              <w:t>»</w:t>
+            </w:r>
+            <w:r>
+              <w:t>.</w:t>
+            </w:r>
+          </w:p>
+        </w:tc>
+      </w:tr>
+      <w:tr>
+        <w:tc>
+          <w:tcPr>
+            <w:tcW w:w="562" w:type="dxa"/>
+            <w:shd w:val="clear" w:color="auto" w:fill="F2F2F2" w:themeFill="background1" w:themeFillShade="F2"/>
+          </w:tcPr>
+          <w:p>
+            <w:pPr>
+              <w:rPr>
+                <w:b/>
+                <w:bCs/>
+                <w:szCs w:val="22"/>
+              </w:rPr>
+            </w:pPr>
+            <w:r>
+              <w:rPr>
+                <w:b/>
+                <w:bCs/>
+                <w:szCs w:val="22"/>
+              </w:rPr>
+              <w:t>02</w:t>
+            </w:r>
+          </w:p>
+        </w:tc>
+        <w:tc>
+          <w:tcPr>
+            <w:tcW w:w="8273" w:type="dxa"/>
+            <w:gridSpan w:val="11"/>
+          </w:tcPr>
+          <w:p>
+            <w:pPr>
+              <w:ind w:left="-43"/>
+              <w:rPr>
+                <w:szCs w:val="22"/>
+              </w:rPr>
+            </w:pPr>
+            <w:r>
+              <w:t xml:space="preserve">Selecciona </w:t>
+            </w:r>
+            <w:r>
+              <w:t>la fecha laboral para la cual se usufructuará el FC</w:t>
+            </w:r>
+            <w:r>
+              <w:t>.</w:t>
+            </w:r>
+          </w:p>
+        </w:tc>
+      </w:tr>
+      <w:tr>
+        <w:tc>
+          <w:tcPr>
+            <w:tcW w:w="562" w:type="dxa"/>
+            <w:shd w:val="clear" w:color="auto" w:fill="F2F2F2" w:themeFill="background1" w:themeFillShade="F2"/>
+          </w:tcPr>
+          <w:p>
+            <w:pPr>
+              <w:rPr>
+                <w:b/>
+                <w:bCs/>
+                <w:szCs w:val="22"/>
+              </w:rPr>
+            </w:pPr>
+            <w:r>
+              <w:rPr>
+                <w:b/>
+                <w:bCs/>
+                <w:szCs w:val="22"/>
+              </w:rPr>
+              <w:t>03</w:t>
+            </w:r>
+          </w:p>
+        </w:tc>
+        <w:tc>
+          <w:tcPr>
+            <w:tcW w:w="8273" w:type="dxa"/>
+            <w:gridSpan w:val="11"/>
+          </w:tcPr>
+          <w:p>
+            <w:pPr>
+              <w:rPr>
+                <w:szCs w:val="22"/>
+              </w:rPr>
+            </w:pPr>
+            <w:r>
+              <w:t xml:space="preserve">El sistema verifica </w:t>
+            </w:r>
+            <w:r>
+              <w:t xml:space="preserve">automáticamente </w:t>
+            </w:r>
+            <w:r>
+              <w:t xml:space="preserve">si las </w:t>
+            </w:r>
+            <w:r>
+              <w:t xml:space="preserve">horas extras </w:t>
+            </w:r>
+            <w:r>
+              <w:t xml:space="preserve">disponibles </w:t>
+            </w:r>
+            <w:r>
+              <w:t>son suficientes para generar el FC para la fecha</w:t>
+            </w:r>
+            <w:r>
+              <w:t>.</w:t>
+            </w:r>
+          </w:p>
+        </w:tc>
+      </w:tr>
+      <w:tr>
+        <w:tc>
+          <w:tcPr>
+            <w:tcW w:w="562" w:type="dxa"/>
+            <w:shd w:val="clear" w:color="auto" w:fill="F2F2F2" w:themeFill="background1" w:themeFillShade="F2"/>
+          </w:tcPr>
+          <w:p>
+            <w:pPr>
+              <w:rPr>
+                <w:b/>
+                <w:bCs/>
+                <w:szCs w:val="22"/>
+              </w:rPr>
+            </w:pPr>
+            <w:r>
+              <w:rPr>
+                <w:b/>
+                <w:bCs/>
+                <w:szCs w:val="22"/>
+              </w:rPr>
+              <w:t>04</w:t>
+            </w:r>
+          </w:p>
+        </w:tc>
+        <w:tc>
+          <w:tcPr>
+            <w:tcW w:w="8273" w:type="dxa"/>
+            <w:gridSpan w:val="11"/>
+          </w:tcPr>
+          <w:p>
+            <w:pPr>
+              <w:rPr>
+                <w:szCs w:val="22"/>
+              </w:rPr>
+            </w:pPr>
+            <w:r>
+              <w:t xml:space="preserve">De forma automática, el sistema selecciona la cantidad necesaria de horas extra </w:t>
+            </w:r>
+            <w:r>
+              <w:t xml:space="preserve">de las </w:t>
+            </w:r>
+            <w:r>
+              <w:t xml:space="preserve">disponibles </w:t>
+            </w:r>
+            <w:r>
+              <w:t>comenzando a consumir siempre primero las horas extra más antiguas</w:t>
+            </w:r>
+            <w:r>
+              <w:t xml:space="preserve">, y </w:t>
+            </w:r>
+            <w:r>
+              <w:t xml:space="preserve">cambia la disponibilidad de las mismas marcándolas como </w:t>
+            </w:r>
+            <w:r>
+              <w:t>“</w:t>
+            </w:r>
+            <w:r>
+              <w:t xml:space="preserve">asignadas a FC pendiente </w:t>
+            </w:r>
+            <w:r>
+              <w:t>de usufructo</w:t>
+            </w:r>
+            <w:r>
+              <w:t>”</w:t>
+            </w:r>
+            <w:r>
+              <w:t>.</w:t>
+            </w:r>
+          </w:p>
+        </w:tc>
+      </w:tr>
+      <w:tr>
+        <w:tc>
+          <w:tcPr>
+            <w:tcW w:w="562" w:type="dxa"/>
+            <w:shd w:val="clear" w:color="auto" w:fill="F2F2F2" w:themeFill="background1" w:themeFillShade="F2"/>
+          </w:tcPr>
+          <w:p>
+            <w:pPr>
+              <w:rPr>
+                <w:b/>
+                <w:bCs/>
+                <w:szCs w:val="22"/>
+              </w:rPr>
+            </w:pPr>
+            <w:r>
+              <w:rPr>
+                <w:b/>
+                <w:bCs/>
+                <w:szCs w:val="22"/>
+              </w:rPr>
+              <w:t>05</w:t>
+            </w:r>
+          </w:p>
+        </w:tc>
+        <w:tc>
+          <w:tcPr>
+            <w:tcW w:w="8273" w:type="dxa"/>
+            <w:gridSpan w:val="11"/>
+          </w:tcPr>
+          <w:p>
+            <w:pPr>
+              <w:rPr>
+                <w:szCs w:val="22"/>
+              </w:rPr>
+            </w:pPr>
+            <w:r>
+              <w:t xml:space="preserve">La </w:t>
+            </w:r>
+            <w:r>
+              <w:t>J</w:t>
+            </w:r>
+            <w:r>
+              <w:t xml:space="preserve">efatura de </w:t>
+            </w:r>
+            <w:r>
+              <w:t>S</w:t>
+            </w:r>
+            <w:r>
+              <w:t xml:space="preserve">ervicio </w:t>
+            </w:r>
+            <w:r>
+              <w:t xml:space="preserve">recibe una notificación para </w:t>
+            </w:r>
+            <w:r>
+              <w:t>autorizar el franco compensatorio</w:t>
+            </w:r>
+            <w:r>
+              <w:t>.</w:t>
+            </w:r>
+          </w:p>
+        </w:tc>
+      </w:tr>
+      <w:tr>
+        <w:tc>
+          <w:tcPr>
+            <w:tcW w:w="562" w:type="dxa"/>
+            <w:shd w:val="clear" w:color="auto" w:fill="F2F2F2" w:themeFill="background1" w:themeFillShade="F2"/>
+          </w:tcPr>
+          <w:p>
+            <w:pPr>
+              <w:rPr>
+                <w:b/>
+                <w:bCs/>
+                <w:szCs w:val="22"/>
+              </w:rPr>
+            </w:pPr>
+            <w:r>
+              <w:rPr>
+                <w:b/>
+                <w:bCs/>
+                <w:szCs w:val="22"/>
+              </w:rPr>
+              <w:t>06</w:t>
+            </w:r>
+          </w:p>
+        </w:tc>
+        <w:tc>
+          <w:tcPr>
+            <w:tcW w:w="8273" w:type="dxa"/>
+            <w:gridSpan w:val="11"/>
+          </w:tcPr>
+          <w:p>
+            <w:r>
+              <w:t xml:space="preserve">La </w:t>
+            </w:r>
+            <w:r>
+              <w:t xml:space="preserve">Jefatura de Servicio </w:t>
+            </w:r>
+            <w:r>
+              <w:t xml:space="preserve">accede al módulo de validación, revisa </w:t>
+            </w:r>
+            <w:r>
+              <w:t xml:space="preserve">los FC solicitados </w:t>
+            </w:r>
+            <w:r>
+              <w:t>y l</w:t>
+            </w:r>
+            <w:r>
+              <w:t>o</w:t>
+            </w:r>
+            <w:r>
+              <w:t>s aprueba o rechaza</w:t>
+            </w:r>
+            <w:r>
+              <w:t>.</w:t>
+            </w:r>
+          </w:p>
+        </w:tc>
+      </w:tr>
+      <w:tr>
+        <w:tc>
+          <w:tcPr>
+            <w:tcW w:w="562" w:type="dxa"/>
+            <w:shd w:val="clear" w:color="auto" w:fill="F2F2F2" w:themeFill="background1" w:themeFillShade="F2"/>
+          </w:tcPr>
+          <w:p>
+            <w:pPr>
+              <w:rPr>
+                <w:b/>
+                <w:bCs/>
+                <w:szCs w:val="22"/>
+              </w:rPr>
+            </w:pPr>
+            <w:r>
+              <w:rPr>
+                <w:b/>
+                <w:bCs/>
+                <w:szCs w:val="22"/>
+              </w:rPr>
+              <w:t>0</w:t>
+            </w:r>
+            <w:r>
+              <w:rPr>
+                <w:b/>
+                <w:bCs/>
+                <w:szCs w:val="22"/>
+              </w:rPr>
+              <w:t>7</w:t>
+            </w:r>
+          </w:p>
+        </w:tc>
+        <w:tc>
+          <w:tcPr>
+            <w:tcW w:w="8273" w:type="dxa"/>
+            <w:gridSpan w:val="11"/>
+          </w:tcPr>
+          <w:p>
+            <w:pPr>
+              <w:rPr>
+                <w:szCs w:val="22"/>
+              </w:rPr>
+            </w:pPr>
+            <w:r>
+              <w:t xml:space="preserve">Si el FC es aprobado, el sistema </w:t>
+            </w:r>
+            <w:r>
+              <w:t>envía una solicitud de validación a la Oficina de Personal</w:t>
+            </w:r>
+            <w:r>
+              <w:t>, y una notificación al Empleado avisando que su FC ha sido aprobado</w:t>
+            </w:r>
+            <w:r>
+              <w:t xml:space="preserve"> y que está pendiente de validación por Oficina de Personal.</w:t>
+            </w:r>
+          </w:p>
+        </w:tc>
+      </w:tr>
+      <w:tr>
+        <w:tc>
+          <w:tcPr>
+            <w:tcW w:w="562" w:type="dxa"/>
+            <w:shd w:val="clear" w:color="auto" w:fill="F2F2F2" w:themeFill="background1" w:themeFillShade="F2"/>
+          </w:tcPr>
+          <w:p>
+            <w:pPr>
+              <w:rPr>
+                <w:b/>
+                <w:bCs/>
+                <w:szCs w:val="22"/>
+              </w:rPr>
+            </w:pPr>
+            <w:r>
+              <w:rPr>
+                <w:b/>
+                <w:bCs/>
+                <w:szCs w:val="22"/>
+              </w:rPr>
+              <w:t>0</w:t>
+            </w:r>
+            <w:r>
+              <w:rPr>
+                <w:b/>
+                <w:bCs/>
+                <w:szCs w:val="22"/>
+              </w:rPr>
+              <w:t>8</w:t>
+            </w:r>
+          </w:p>
+        </w:tc>
+        <w:tc>
+          <w:tcPr>
+            <w:tcW w:w="8273" w:type="dxa"/>
+            <w:gridSpan w:val="11"/>
+          </w:tcPr>
+          <w:p>
+            <w:pPr>
+              <w:rPr>
+                <w:szCs w:val="22"/>
+              </w:rPr>
+            </w:pPr>
+            <w:r>
+              <w:t>La Oficina de Personal accede al módulo de validación, revisa l</w:t>
+            </w:r>
+            <w:r>
+              <w:t>os</w:t>
+            </w:r>
+            <w:r>
+              <w:t xml:space="preserve"> </w:t>
+            </w:r>
+            <w:r>
+              <w:t>FC autorizados por validar, y los valida u observa.</w:t>
+            </w:r>
+          </w:p>
+        </w:tc>
+      </w:tr>
+      <w:tr>
+        <w:tc>
+          <w:tcPr>
+            <w:tcW w:w="562" w:type="dxa"/>
+            <w:shd w:val="clear" w:color="auto" w:fill="F2F2F2" w:themeFill="background1" w:themeFillShade="F2"/>
+          </w:tcPr>
+          <w:p>
+            <w:pPr>
+              <w:rPr>
+                <w:b/>
+                <w:bCs/>
+                <w:szCs w:val="22"/>
+              </w:rPr>
+            </w:pPr>
+            <w:r>
+              <w:rPr>
+                <w:b/>
+                <w:bCs/>
+                <w:szCs w:val="22"/>
+              </w:rPr>
+              <w:t>0</w:t>
+            </w:r>
+            <w:r>
+              <w:rPr>
+                <w:b/>
+                <w:bCs/>
+                <w:szCs w:val="22"/>
+              </w:rPr>
+              <w:t>9</w:t>
+            </w:r>
+          </w:p>
+        </w:tc>
+        <w:tc>
+          <w:tcPr>
+            <w:tcW w:w="8273" w:type="dxa"/>
+            <w:gridSpan w:val="11"/>
+          </w:tcPr>
+          <w:p>
+            <w:pPr>
+              <w:rPr>
+                <w:szCs w:val="22"/>
+              </w:rPr>
+            </w:pPr>
+            <w:r>
+              <w:t>Si l</w:t>
+            </w:r>
+            <w:r>
+              <w:t>o</w:t>
+            </w:r>
+            <w:r>
+              <w:t xml:space="preserve">s </w:t>
+            </w:r>
+            <w:r>
+              <w:t xml:space="preserve">FC son validados, </w:t>
+            </w:r>
+            <w:r>
+              <w:t xml:space="preserve">el sistema </w:t>
+            </w:r>
+            <w:r>
+              <w:t xml:space="preserve">marca las horas </w:t>
+            </w:r>
+            <w:r>
+              <w:t xml:space="preserve">extra como usufructuadas, </w:t>
+            </w:r>
+            <w:r>
+              <w:t xml:space="preserve">y notifica al Empleado que </w:t>
+            </w:r>
+            <w:r>
+              <w:t xml:space="preserve">el </w:t>
+            </w:r>
+            <w:r>
+              <w:t>FC ha sido autorizado y validado</w:t>
+            </w:r>
+            <w:r>
+              <w:t>, y que no deberá asistir a trabajar el día solicitado.</w:t>
+            </w:r>
+          </w:p>
+        </w:tc>
+      </w:tr>
+      <w:tr>
+        <w:tc>
+          <w:tcPr>
+            <w:tcW w:w="562" w:type="dxa"/>
+            <w:shd w:val="clear" w:color="auto" w:fill="F2F2F2" w:themeFill="background1" w:themeFillShade="F2"/>
+          </w:tcPr>
+          <w:p>
+            <w:pPr>
+              <w:rPr>
+                <w:b/>
+                <w:bCs/>
+                <w:szCs w:val="22"/>
+              </w:rPr>
+            </w:pPr>
+            <w:r>
+              <w:rPr>
+                <w:b/>
+                <w:bCs/>
+                <w:szCs w:val="22"/>
+              </w:rPr>
+              <w:t>1</w:t>
+            </w:r>
+            <w:r>
+              <w:rPr>
+                <w:b/>
+                <w:bCs/>
+                <w:szCs w:val="22"/>
+              </w:rPr>
+              <w:t>0</w:t>
+            </w:r>
+          </w:p>
+        </w:tc>
+        <w:tc>
+          <w:tcPr>
+            <w:tcW w:w="8273" w:type="dxa"/>
+            <w:gridSpan w:val="11"/>
+          </w:tcPr>
+          <w:p>
+            <w:pPr>
+              <w:rPr>
+                <w:b/>
+                <w:bCs/>
+                <w:szCs w:val="22"/>
+              </w:rPr>
+            </w:pPr>
+            <w:r>
+              <w:rPr>
+                <w:b/>
+                <w:bCs/>
+                <w:szCs w:val="22"/>
+              </w:rPr>
+              <w:t>Fin del Flujo principal.</w:t>
+            </w:r>
+          </w:p>
+        </w:tc>
+      </w:tr>
+      <w:tr>
+        <w:tc>
+          <w:tcPr>
+            <w:tcW w:w="1895" w:type="dxa"/>
+            <w:gridSpan w:val="4"/>
+          </w:tcPr>
+          <w:p>
+            <w:pPr>
+              <w:rPr>
+                <w:b/>
+                <w:bCs/>
+                <w:szCs w:val="22"/>
+              </w:rPr>
+            </w:pPr>
+            <w:proofErr w:type="spellStart"/>
+            <w:r>
+              <w:rPr>
+                <w:b/>
+                <w:bCs/>
+                <w:szCs w:val="22"/>
+              </w:rPr>
+              <w:t>Postcondicion</w:t>
+            </w:r>
+            <w:proofErr w:type="spellEnd"/>
+            <w:r>
+              <w:rPr>
+                <w:b/>
+                <w:bCs/>
+                <w:szCs w:val="22"/>
+              </w:rPr>
+              <w:t>(es):</w:t>
+            </w:r>
+          </w:p>
+        </w:tc>
+        <w:tc>
+          <w:tcPr>
+            <w:tcW w:w="6940" w:type="dxa"/>
+            <w:gridSpan w:val="8"/>
+          </w:tcPr>
+          <w:p>
+            <w:pPr>
+              <w:pStyle w:val="Prrafodelista"/>
+              <w:numPr>
+                <w:ilvl w:val="0"/>
+                <w:numId w:val="57"/>
+              </w:numPr>
+              <w:ind w:left="399"/>
+              <w:rPr>
+                <w:szCs w:val="22"/>
+              </w:rPr>
+            </w:pPr>
+            <w:r>
+              <w:rPr>
+                <w:szCs w:val="22"/>
+              </w:rPr>
+              <w:t>El pedido de lo</w:t>
+            </w:r>
+            <w:r>
+              <w:rPr>
+                <w:szCs w:val="22"/>
+              </w:rPr>
+              <w:t xml:space="preserve">s </w:t>
+            </w:r>
+            <w:r>
+              <w:rPr>
+                <w:szCs w:val="22"/>
+              </w:rPr>
+              <w:t xml:space="preserve">FC </w:t>
+            </w:r>
+            <w:r>
+              <w:rPr>
+                <w:szCs w:val="22"/>
+              </w:rPr>
+              <w:t>queda registrad</w:t>
+            </w:r>
+            <w:r>
+              <w:rPr>
+                <w:szCs w:val="22"/>
+              </w:rPr>
+              <w:t>o</w:t>
+            </w:r>
+            <w:r>
+              <w:rPr>
+                <w:szCs w:val="22"/>
+              </w:rPr>
+              <w:t xml:space="preserve"> y pendiente</w:t>
+            </w:r>
+            <w:r>
+              <w:rPr>
+                <w:szCs w:val="22"/>
+              </w:rPr>
+              <w:t xml:space="preserve"> </w:t>
+            </w:r>
+            <w:r>
+              <w:rPr>
+                <w:szCs w:val="22"/>
+              </w:rPr>
+              <w:t xml:space="preserve">de </w:t>
+            </w:r>
+            <w:r>
+              <w:rPr>
+                <w:szCs w:val="22"/>
+              </w:rPr>
+              <w:t xml:space="preserve">autorización y </w:t>
+            </w:r>
+            <w:r>
+              <w:rPr>
+                <w:szCs w:val="22"/>
+              </w:rPr>
+              <w:t xml:space="preserve">validación por </w:t>
+            </w:r>
+            <w:r>
+              <w:rPr>
+                <w:szCs w:val="22"/>
+              </w:rPr>
+              <w:t>la Jefatura de Servicio y la</w:t>
+            </w:r>
+            <w:r>
+              <w:rPr>
+                <w:szCs w:val="22"/>
+              </w:rPr>
+              <w:t xml:space="preserve"> Oficina de Personal</w:t>
+            </w:r>
+            <w:r>
+              <w:rPr>
+                <w:szCs w:val="22"/>
+              </w:rPr>
+              <w:t xml:space="preserve"> respectivamente</w:t>
+            </w:r>
+            <w:r>
+              <w:rPr>
+                <w:szCs w:val="22"/>
+              </w:rPr>
+              <w:t>.</w:t>
+            </w:r>
+          </w:p>
+          <w:p>
+            <w:pPr>
+              <w:pStyle w:val="Prrafodelista"/>
+              <w:numPr>
+                <w:ilvl w:val="0"/>
+                <w:numId w:val="57"/>
+              </w:numPr>
+              <w:ind w:left="399"/>
+              <w:rPr>
+                <w:szCs w:val="22"/>
+              </w:rPr>
+            </w:pPr>
+            <w:r>
+              <w:rPr>
+                <w:szCs w:val="22"/>
+              </w:rPr>
+              <w:t xml:space="preserve">Una vez </w:t>
+            </w:r>
+            <w:r>
+              <w:rPr>
+                <w:szCs w:val="22"/>
+              </w:rPr>
+              <w:t xml:space="preserve">autorizados y </w:t>
+            </w:r>
+            <w:r>
+              <w:rPr>
+                <w:szCs w:val="22"/>
+              </w:rPr>
+              <w:t xml:space="preserve">validadas, los </w:t>
+            </w:r>
+            <w:r>
+              <w:rPr>
+                <w:szCs w:val="22"/>
+              </w:rPr>
+              <w:t xml:space="preserve">FC </w:t>
+            </w:r>
+            <w:r>
+              <w:rPr>
+                <w:szCs w:val="22"/>
+              </w:rPr>
+              <w:t xml:space="preserve">se </w:t>
+            </w:r>
+            <w:r>
+              <w:rPr>
+                <w:szCs w:val="22"/>
+              </w:rPr>
+              <w:t xml:space="preserve">almacenan en un historial de </w:t>
+            </w:r>
+            <w:proofErr w:type="spellStart"/>
+            <w:r>
+              <w:rPr>
+                <w:szCs w:val="22"/>
+              </w:rPr>
+              <w:t>FCs</w:t>
+            </w:r>
+            <w:proofErr w:type="spellEnd"/>
+            <w:r>
+              <w:rPr>
+                <w:szCs w:val="22"/>
+              </w:rPr>
+              <w:t xml:space="preserve"> usufructuados </w:t>
+            </w:r>
+            <w:r>
+              <w:rPr>
+                <w:szCs w:val="22"/>
+              </w:rPr>
+              <w:t>en el perfil del empleado.</w:t>
+            </w:r>
+          </w:p>
+        </w:tc>
+      </w:tr>
+      <w:tr>
+        <w:tc>
+          <w:tcPr>
+            <w:tcW w:w="8835" w:type="dxa"/>
+            <w:gridSpan w:val="12"/>
+            <w:shd w:val="clear" w:color="auto" w:fill="F2F2F2" w:themeFill="background1" w:themeFillShade="F2"/>
+          </w:tcPr>
+          <w:p>
+            <w:pPr>
+              <w:jc w:val="center"/>
+              <w:rPr>
+                <w:szCs w:val="22"/>
+              </w:rPr>
+            </w:pPr>
+            <w:r>
+              <w:rPr>
+                <w:b/>
+                <w:bCs/>
+                <w:szCs w:val="22"/>
+              </w:rPr>
+              <w:t>Flujo alternativo</w:t>
+            </w:r>
+          </w:p>
+        </w:tc>
+      </w:tr>
+      <w:tr>
+        <w:tc>
+          <w:tcPr>
+            <w:tcW w:w="562" w:type="dxa"/>
+            <w:shd w:val="clear" w:color="auto" w:fill="F2F2F2" w:themeFill="background1" w:themeFillShade="F2"/>
+          </w:tcPr>
+          <w:p>
+            <w:pPr>
+              <w:rPr>
+                <w:b/>
+                <w:bCs/>
+                <w:szCs w:val="22"/>
+              </w:rPr>
+            </w:pPr>
+            <w:r>
+              <w:rPr>
+                <w:b/>
+                <w:bCs/>
+                <w:szCs w:val="22"/>
+              </w:rPr>
+              <w:t>S04</w:t>
+            </w:r>
+          </w:p>
+        </w:tc>
+        <w:tc>
+          <w:tcPr>
+            <w:tcW w:w="8273" w:type="dxa"/>
+            <w:gridSpan w:val="11"/>
+          </w:tcPr>
+          <w:p>
+            <w:pPr>
+              <w:rPr>
+                <w:szCs w:val="22"/>
+              </w:rPr>
+            </w:pPr>
+            <w:r>
+              <w:rPr>
+                <w:szCs w:val="22"/>
+              </w:rPr>
+              <w:t>El sistema le informa al usuario que no dispone de horas extra suficientes necesarias para generar el FC para la fecha seleccionada.</w:t>
+            </w:r>
+            <w:r>
+              <w:rPr>
+                <w:szCs w:val="22"/>
+              </w:rPr>
+              <w:t xml:space="preserve"> Se le sugiere trabajar X </w:t>
+            </w:r>
+            <w:proofErr w:type="spellStart"/>
+            <w:r>
+              <w:rPr>
+                <w:szCs w:val="22"/>
+              </w:rPr>
+              <w:t>cant</w:t>
+            </w:r>
+            <w:proofErr w:type="spellEnd"/>
+            <w:r>
+              <w:rPr>
+                <w:szCs w:val="22"/>
+              </w:rPr>
+              <w:t xml:space="preserve">. de horas extra para poder completar </w:t>
+            </w:r>
+            <w:r>
+              <w:rPr>
+                <w:szCs w:val="22"/>
+              </w:rPr>
+              <w:t>el FC para la fecha solicitada.</w:t>
+            </w:r>
+          </w:p>
+        </w:tc>
+      </w:tr>
+      <w:tr>
+        <w:tc>
+          <w:tcPr>
+            <w:tcW w:w="562" w:type="dxa"/>
+            <w:shd w:val="clear" w:color="auto" w:fill="F2F2F2" w:themeFill="background1" w:themeFillShade="F2"/>
+          </w:tcPr>
+          <w:p>
+            <w:pPr>
+              <w:rPr>
+                <w:b/>
+                <w:bCs/>
+                <w:szCs w:val="22"/>
+              </w:rPr>
+            </w:pPr>
+            <w:r>
+              <w:rPr>
+                <w:b/>
+                <w:bCs/>
+                <w:szCs w:val="22"/>
+              </w:rPr>
+              <w:t>S0</w:t>
+            </w:r>
+            <w:r>
+              <w:rPr>
+                <w:b/>
+                <w:bCs/>
+                <w:szCs w:val="22"/>
+              </w:rPr>
+              <w:t>5</w:t>
+            </w:r>
+          </w:p>
+        </w:tc>
+        <w:tc>
+          <w:tcPr>
+            <w:tcW w:w="8273" w:type="dxa"/>
+            <w:gridSpan w:val="11"/>
+          </w:tcPr>
+          <w:p>
+            <w:pPr>
+              <w:rPr>
+                <w:szCs w:val="22"/>
+              </w:rPr>
+            </w:pPr>
+            <w:r>
+              <w:rPr>
+                <w:b/>
+                <w:bCs/>
+                <w:szCs w:val="22"/>
+              </w:rPr>
+              <w:t xml:space="preserve">Fin del Flujo </w:t>
+            </w:r>
+            <w:r>
+              <w:rPr>
+                <w:b/>
+                <w:bCs/>
+                <w:szCs w:val="22"/>
+              </w:rPr>
+              <w:t>alternativo</w:t>
+            </w:r>
+          </w:p>
+        </w:tc>
+      </w:tr>
+      <w:tr>
+        <w:tc>
+          <w:tcPr>
+            <w:tcW w:w="1838" w:type="dxa"/>
+            <w:gridSpan w:val="3"/>
+          </w:tcPr>
+          <w:p>
+            <w:pPr>
+              <w:jc w:val="right"/>
+              <w:rPr>
+                <w:szCs w:val="22"/>
+              </w:rPr>
+            </w:pPr>
+            <w:proofErr w:type="spellStart"/>
+            <w:r>
+              <w:rPr>
+                <w:b/>
+                <w:bCs/>
+                <w:szCs w:val="22"/>
+              </w:rPr>
+              <w:lastRenderedPageBreak/>
+              <w:t>Excepcion</w:t>
+            </w:r>
+            <w:proofErr w:type="spellEnd"/>
+            <w:r>
+              <w:rPr>
+                <w:b/>
+                <w:bCs/>
+                <w:szCs w:val="22"/>
+              </w:rPr>
+              <w:t xml:space="preserve">(es): </w:t>
+            </w:r>
+          </w:p>
+        </w:tc>
+        <w:tc>
+          <w:tcPr>
+            <w:tcW w:w="6997" w:type="dxa"/>
+            <w:gridSpan w:val="9"/>
+          </w:tcPr>
+          <w:p>
+            <w:pPr>
+              <w:pStyle w:val="Prrafodelista"/>
+              <w:numPr>
+                <w:ilvl w:val="0"/>
+                <w:numId w:val="58"/>
+              </w:numPr>
+              <w:ind w:left="453" w:hanging="283"/>
+              <w:rPr>
+                <w:szCs w:val="22"/>
+              </w:rPr>
+            </w:pPr>
+            <w:r>
+              <w:rPr>
+                <w:szCs w:val="22"/>
+              </w:rPr>
+              <w:t xml:space="preserve">Si se detectan inconsistencias en la </w:t>
+            </w:r>
+            <w:r>
+              <w:rPr>
+                <w:szCs w:val="22"/>
+              </w:rPr>
+              <w:t xml:space="preserve">fecha de solicitud del FC </w:t>
+            </w:r>
+            <w:r>
+              <w:rPr>
+                <w:szCs w:val="22"/>
+              </w:rPr>
+              <w:t xml:space="preserve">(por ejemplo, </w:t>
+            </w:r>
+            <w:r>
+              <w:rPr>
+                <w:szCs w:val="22"/>
+              </w:rPr>
+              <w:t>para una fecha en la cual el empleado no trabaja)</w:t>
+            </w:r>
+            <w:r>
+              <w:rPr>
+                <w:szCs w:val="22"/>
+              </w:rPr>
+              <w:t>, se alerta al usuario y no se permite continuar hasta que la situación sea corregida.</w:t>
+            </w:r>
+          </w:p>
+        </w:tc>
+      </w:tr>
+      <w:tr>
+        <w:tc>
+          <w:tcPr>
+            <w:tcW w:w="4411" w:type="dxa"/>
+            <w:gridSpan w:val="7"/>
+          </w:tcPr>
+          <w:p>
+            <w:pPr>
+              <w:rPr>
+                <w:i/>
+                <w:iCs/>
+                <w:color w:val="808080" w:themeColor="background1" w:themeShade="80"/>
+                <w:sz w:val="20"/>
+                <w:szCs w:val="20"/>
+              </w:rPr>
+            </w:pPr>
+            <w:r>
+              <w:rPr>
+                <w:i/>
+                <w:iCs/>
+                <w:color w:val="808080" w:themeColor="background1" w:themeShade="80"/>
+                <w:sz w:val="20"/>
+                <w:szCs w:val="20"/>
+              </w:rPr>
+              <w:t>Autor: Pablo Alejandro Hamann</w:t>
+            </w:r>
+          </w:p>
+        </w:tc>
+        <w:tc>
+          <w:tcPr>
+            <w:tcW w:w="4424" w:type="dxa"/>
+            <w:gridSpan w:val="5"/>
+          </w:tcPr>
+          <w:p>
+            <w:pPr>
+              <w:rPr>
+                <w:i/>
+                <w:iCs/>
+                <w:color w:val="808080" w:themeColor="background1" w:themeShade="80"/>
+                <w:sz w:val="20"/>
+                <w:szCs w:val="20"/>
+              </w:rPr>
+            </w:pPr>
+            <w:r>
+              <w:rPr>
+                <w:i/>
+                <w:iCs/>
+                <w:color w:val="808080" w:themeColor="background1" w:themeShade="80"/>
+                <w:sz w:val="20"/>
+                <w:szCs w:val="20"/>
+              </w:rPr>
+              <w:t>Ultima Modificación: 3</w:t>
+            </w:r>
+            <w:r>
+              <w:rPr>
+                <w:i/>
+                <w:iCs/>
+                <w:color w:val="808080" w:themeColor="background1" w:themeShade="80"/>
+                <w:sz w:val="20"/>
+                <w:szCs w:val="20"/>
+              </w:rPr>
+              <w:t>0</w:t>
+            </w:r>
+            <w:r>
+              <w:rPr>
+                <w:i/>
+                <w:iCs/>
+                <w:color w:val="808080" w:themeColor="background1" w:themeShade="80"/>
+                <w:sz w:val="20"/>
+                <w:szCs w:val="20"/>
+              </w:rPr>
+              <w:t>/09/2024</w:t>
+            </w:r>
+          </w:p>
+        </w:tc>
+      </w:tr>
+    </w:tbl>
+    <w:p/>
     <w:p/>
     <w:p>
       <w:pPr>
@@ -42842,7 +45636,6 @@
         </w:numPr>
       </w:pPr>
       <w:r>
-        <w:lastRenderedPageBreak/>
         <w:t>Etapa de análisis</w:t>
       </w:r>
     </w:p>
@@ -42951,10 +45744,7 @@
         <w:t>Clases de Control:</w:t>
       </w:r>
       <w:r>
-        <w:t xml:space="preserve"> </w:t>
-      </w:r>
-      <w:r>
-        <w:t xml:space="preserve">gestionan la lógica del sistema. </w:t>
+        <w:t xml:space="preserve"> gestionan la lógica del sistema. </w:t>
       </w:r>
       <w:r>
         <w:t>C</w:t>
@@ -43009,10 +45799,7 @@
         <w:t>Clases de Entidad:</w:t>
       </w:r>
       <w:r>
-        <w:t xml:space="preserve"> </w:t>
-      </w:r>
-      <w:r>
-        <w:t xml:space="preserve">representan los datos del dominio. </w:t>
+        <w:t xml:space="preserve"> representan los datos del dominio. </w:t>
       </w:r>
       <w:r>
         <w:t>C</w:t>
@@ -43539,13 +46326,7 @@
       </w:pPr>
       <w:r>
         <w:lastRenderedPageBreak/>
-        <w:t>Diagrama de secuencia para CU</w:t>
-      </w:r>
-      <w:r>
-        <w:t>1</w:t>
-      </w:r>
-      <w:r>
-        <w:t>0</w:t>
+        <w:t>Diagrama de secuencia para CU10</w:t>
       </w:r>
     </w:p>
     <w:p>
@@ -44049,10 +46830,7 @@
         <w:t>Horario abierto:</w:t>
       </w:r>
       <w:r>
-        <w:t xml:space="preserve"> 35 Hs. semanales, distribuidas en cualquier horario.</w:t>
-      </w:r>
-      <w:r>
-        <w:t xml:space="preserve"> El HMU no </w:t>
+        <w:t xml:space="preserve"> 35 Hs. semanales, distribuidas en cualquier horario. El HMU no </w:t>
       </w:r>
       <w:r>
         <w:t xml:space="preserve">cuenta </w:t>
@@ -44274,7 +47052,15 @@
         <w:t xml:space="preserve"> Servicio y Empleado… </w:t>
       </w:r>
       <w:r>
-        <w:t xml:space="preserve">lo que por supuesto genera </w:t>
+        <w:t xml:space="preserve">lo </w:t>
+      </w:r>
+      <w:proofErr w:type="gramStart"/>
+      <w:r>
+        <w:t>que</w:t>
+      </w:r>
+      <w:proofErr w:type="gramEnd"/>
+      <w:r>
+        <w:t xml:space="preserve"> por supuesto genera </w:t>
       </w:r>
       <w:r>
         <w:t xml:space="preserve">redundancia, pero para </w:t>
@@ -44304,7 +47090,15 @@
         <w:t xml:space="preserve"> (es decir, se encapsulan l</w:t>
       </w:r>
       <w:r>
-        <w:t>as asignaciones seteandolas solo a través de métodos)</w:t>
+        <w:t xml:space="preserve">as asignaciones </w:t>
+      </w:r>
+      <w:proofErr w:type="spellStart"/>
+      <w:r>
+        <w:t>seteandolas</w:t>
+      </w:r>
+      <w:proofErr w:type="spellEnd"/>
+      <w:r>
+        <w:t xml:space="preserve"> solo a través de métodos)</w:t>
       </w:r>
       <w:r>
         <w:t>.</w:t>
@@ -44325,25 +47119,13 @@
         </w:numPr>
       </w:pPr>
       <w:r>
-        <w:t>Ventajas:</w:t>
-      </w:r>
-      <w:r>
-        <w:t xml:space="preserve"> </w:t>
-      </w:r>
-      <w:r>
-        <w:t>Facilita el acceso desde ambas clases</w:t>
+        <w:t>Ventajas: Facilita el acceso desde ambas clases</w:t>
       </w:r>
       <w:r>
         <w:t>, ya que t</w:t>
       </w:r>
       <w:r>
-        <w:t xml:space="preserve">anto Empleado como Servicio necesitan interactuar frecuentemente </w:t>
-      </w:r>
-      <w:r>
-        <w:t>entre sí</w:t>
-      </w:r>
-      <w:r>
-        <w:t>.</w:t>
+        <w:t>anto Empleado como Servicio necesitan interactuar frecuentemente entre sí.</w:t>
       </w:r>
     </w:p>
     <w:p>
@@ -44403,25 +47185,7 @@
         <w:t xml:space="preserve">Desventaja: </w:t>
       </w:r>
       <w:r>
-        <w:t>Ineficiente para buscar el Servicio de un Empleado específico.</w:t>
-      </w:r>
-      <w:r>
-        <w:t xml:space="preserve"> </w:t>
-      </w:r>
-      <w:r>
-        <w:t xml:space="preserve">No </w:t>
-      </w:r>
-      <w:r>
-        <w:t xml:space="preserve">es </w:t>
-      </w:r>
-      <w:r>
-        <w:t xml:space="preserve">práctico </w:t>
-      </w:r>
-      <w:r>
-        <w:t xml:space="preserve">cuando el Empleado </w:t>
-      </w:r>
-      <w:r>
-        <w:t>necesita conocer frecuentemente su Servicio.</w:t>
+        <w:t>Ineficiente para buscar el Servicio de un Empleado específico. No es práctico cuando el Empleado necesita conocer frecuentemente su Servicio.</w:t>
       </w:r>
     </w:p>
     <w:p>
@@ -44479,25 +47243,7 @@
         <w:t xml:space="preserve">Desventaja: </w:t>
       </w:r>
       <w:r>
-        <w:t xml:space="preserve">Ineficiente </w:t>
-      </w:r>
-      <w:r>
-        <w:t xml:space="preserve">para obtener </w:t>
-      </w:r>
-      <w:r>
-        <w:t>la lista de Empleados de un Servicio.</w:t>
-      </w:r>
-      <w:r>
-        <w:t xml:space="preserve"> </w:t>
-      </w:r>
-      <w:r>
-        <w:t xml:space="preserve">No </w:t>
-      </w:r>
-      <w:r>
-        <w:t xml:space="preserve">es </w:t>
-      </w:r>
-      <w:r>
-        <w:t>práctico para operaciones que involucren a todos los Empleados de un Servicio.</w:t>
+        <w:t>Ineficiente para obtener la lista de Empleados de un Servicio. No es práctico para operaciones que involucren a todos los Empleados de un Servicio.</w:t>
       </w:r>
     </w:p>
     <w:p/>
@@ -44942,7 +47688,7 @@
           <v:shape id="_x0000_i1025" type="#_x0000_t75" style="width:79.5pt;height:50.1pt" o:ole="">
             <v:imagedata r:id="rId45" o:title=""/>
           </v:shape>
-          <o:OLEObject Type="Embed" ProgID="FoxitPhantomPDF.Document" ShapeID="_x0000_i1025" DrawAspect="Icon" ObjectID="_1789162407" r:id="rId46"/>
+          <o:OLEObject Type="Embed" ProgID="FoxitPhantomPDF.Document" ShapeID="_x0000_i1025" DrawAspect="Icon" ObjectID="_1789217990" r:id="rId46"/>
         </w:object>
       </w:r>
     </w:p>
@@ -44985,7 +47731,7 @@
           <v:shape id="_x0000_i1026" type="#_x0000_t75" style="width:79.5pt;height:50.1pt" o:ole="">
             <v:imagedata r:id="rId47" o:title=""/>
           </v:shape>
-          <o:OLEObject Type="Embed" ProgID="FoxitPhantomPDF.Document" ShapeID="_x0000_i1026" DrawAspect="Icon" ObjectID="_1789162408" r:id="rId48"/>
+          <o:OLEObject Type="Embed" ProgID="FoxitPhantomPDF.Document" ShapeID="_x0000_i1026" DrawAspect="Icon" ObjectID="_1789217991" r:id="rId48"/>
         </w:object>
       </w:r>
     </w:p>
@@ -56538,7 +59284,7 @@
   <w:style w:type="paragraph" w:default="1" w:styleId="Normal">
     <w:name w:val="Normal"/>
     <w:qFormat/>
-    <w:rsid w:val="005120B1"/>
+    <w:rsid w:val="00B962EE"/>
     <w:pPr>
       <w:spacing w:after="0" w:line="240" w:lineRule="auto"/>
     </w:pPr>
@@ -56706,6 +59452,7 @@
   <w:style w:type="character" w:default="1" w:styleId="Fuentedeprrafopredeter">
     <w:name w:val="Default Paragraph Font"/>
     <w:uiPriority w:val="1"/>
+    <w:semiHidden/>
     <w:unhideWhenUsed/>
   </w:style>
   <w:style w:type="table" w:default="1" w:styleId="Tablanormal">
@@ -57605,28 +60352,28 @@
 </file>
 
 <file path=customXml/item1.xml><?xml version="1.0" encoding="utf-8"?>
+<b:Sources xmlns:b="http://schemas.openxmlformats.org/officeDocument/2006/bibliography" xmlns="http://schemas.openxmlformats.org/officeDocument/2006/bibliography" SelectedStyle="\APASixthEditionOfficeOnline.xsl" StyleName="APA" Version="6"/>
+</file>
+
+<file path=customXml/item2.xml><?xml version="1.0" encoding="utf-8"?>
 <go:gDocsCustomXmlDataStorage xmlns:go="http://customooxmlschemas.google.com/" xmlns:r="http://schemas.openxmlformats.org/officeDocument/2006/relationships">
   <go:docsCustomData xmlns:go="http://customooxmlschemas.google.com/" roundtripDataSignature="AMtx7mguBxdkhaGz01udNDo5UlRuH4Qt/A==">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</go:docsCustomData>
 </go:gDocsCustomXmlDataStorage>
 </file>
 
-<file path=customXml/item2.xml><?xml version="1.0" encoding="utf-8"?>
-<b:Sources xmlns:b="http://schemas.openxmlformats.org/officeDocument/2006/bibliography" xmlns="http://schemas.openxmlformats.org/officeDocument/2006/bibliography" SelectedStyle="\APASixthEditionOfficeOnline.xsl" StyleName="APA" Version="6"/>
+<file path=customXml/itemProps1.xml><?xml version="1.0" encoding="utf-8"?>
+<ds:datastoreItem xmlns:ds="http://schemas.openxmlformats.org/officeDocument/2006/customXml" ds:itemID="{AE030073-6319-4592-A707-9629370D22F9}">
+  <ds:schemaRefs>
+    <ds:schemaRef ds:uri="http://schemas.openxmlformats.org/officeDocument/2006/bibliography"/>
+  </ds:schemaRefs>
+</ds:datastoreItem>
 </file>
 
-<file path=customXml/itemProps1.xml><?xml version="1.0" encoding="utf-8"?>
+<file path=customXml/itemProps2.xml><?xml version="1.0" encoding="utf-8"?>
 <ds:datastoreItem xmlns:ds="http://schemas.openxmlformats.org/officeDocument/2006/customXml" ds:itemID="{11111111-1234-1234-1234-123412341234}">
   <ds:schemaRefs>
     <ds:schemaRef ds:uri="http://customooxmlschemas.google.com/"/>
     <ds:schemaRef ds:uri="http://schemas.openxmlformats.org/officeDocument/2006/relationships"/>
   </ds:schemaRefs>
 </ds:datastoreItem>
-</file>
-
-<file path=customXml/itemProps2.xml><?xml version="1.0" encoding="utf-8"?>
-<ds:datastoreItem xmlns:ds="http://schemas.openxmlformats.org/officeDocument/2006/customXml" ds:itemID="{AE030073-6319-4592-A707-9629370D22F9}">
-  <ds:schemaRefs>
-    <ds:schemaRef ds:uri="http://schemas.openxmlformats.org/officeDocument/2006/bibliography"/>
-  </ds:schemaRefs>
-</ds:datastoreItem>
 </file>
</xml_diff>

<commit_message>
commit para pasar algunos archivos ala rama principal
</commit_message>
<xml_diff>
--- a/docs/HAMANN-PABLO-ALEJANDRO-AP2.docx
+++ b/docs/HAMANN-PABLO-ALEJANDRO-AP2.docx
@@ -47007,107 +47007,35 @@
     <w:p/>
     <w:p>
       <w:r>
-        <w:t>Otras consideraciones</w:t>
-      </w:r>
-      <w:r>
-        <w:t xml:space="preserve"> de diseño: </w:t>
-      </w:r>
-      <w:r>
-        <w:t xml:space="preserve">(contrario a </w:t>
-      </w:r>
-      <w:r>
-        <w:t>las recomendaciones de diseño de la cátedra de Análisis y Diseño de S</w:t>
-      </w:r>
-      <w:r>
-        <w:t>oftware</w:t>
-      </w:r>
-      <w:r>
-        <w:t>), s</w:t>
-      </w:r>
-      <w:r>
-        <w:t xml:space="preserve">e </w:t>
-      </w:r>
-      <w:r>
-        <w:t xml:space="preserve">resolvió </w:t>
-      </w:r>
-      <w:r>
-        <w:t xml:space="preserve">utilizar una </w:t>
-      </w:r>
-      <w:r>
-        <w:t xml:space="preserve">relación bidireccional </w:t>
-      </w:r>
-      <w:r>
-        <w:t xml:space="preserve">entre </w:t>
-      </w:r>
-      <w:r>
-        <w:t xml:space="preserve">las </w:t>
-      </w:r>
-      <w:r>
-        <w:t>clase</w:t>
-      </w:r>
-      <w:r>
-        <w:t>s</w:t>
-      </w:r>
-      <w:r>
-        <w:t xml:space="preserve"> Servicio y Empleado… </w:t>
-      </w:r>
-      <w:r>
-        <w:t xml:space="preserve">lo </w:t>
-      </w:r>
-      <w:proofErr w:type="gramStart"/>
-      <w:r>
-        <w:t>que</w:t>
-      </w:r>
-      <w:proofErr w:type="gramEnd"/>
-      <w:r>
-        <w:t xml:space="preserve"> por supuesto genera </w:t>
-      </w:r>
-      <w:r>
-        <w:t xml:space="preserve">redundancia, pero para </w:t>
-      </w:r>
-      <w:r>
-        <w:t xml:space="preserve">asegurar la coherencia de los datos, se </w:t>
-      </w:r>
-      <w:r>
-        <w:t>crea</w:t>
-      </w:r>
-      <w:r>
-        <w:t>ro</w:t>
-      </w:r>
-      <w:r>
-        <w:t>n métodos adicionales que se encarg</w:t>
-      </w:r>
-      <w:r>
-        <w:t>a</w:t>
-      </w:r>
-      <w:r>
-        <w:t xml:space="preserve">n de </w:t>
-      </w:r>
-      <w:r>
-        <w:t>la asignación y desvinculación de un Empleado a un Servicio</w:t>
-      </w:r>
-      <w:r>
-        <w:t xml:space="preserve"> (es decir, se encapsulan l</w:t>
-      </w:r>
-      <w:r>
-        <w:t xml:space="preserve">as asignaciones </w:t>
-      </w:r>
-      <w:proofErr w:type="spellStart"/>
-      <w:r>
-        <w:t>seteandolas</w:t>
-      </w:r>
-      <w:proofErr w:type="spellEnd"/>
-      <w:r>
-        <w:t xml:space="preserve"> solo a través de métodos)</w:t>
-      </w:r>
-      <w:r>
-        <w:t>.</w:t>
-      </w:r>
-      <w:r>
-        <w:t xml:space="preserve"> Las alternativas no convenían</w:t>
-      </w:r>
-      <w:r>
-        <w:t>:</w:t>
+        <w:rPr>
+          <w:b/>
+          <w:bCs/>
+        </w:rPr>
+        <w:t>Otras consideraciones de diseño</w:t>
+      </w:r>
+      <w:r>
+        <w:t xml:space="preserve">: </w:t>
+      </w:r>
+      <w:r>
+        <w:t>(c</w:t>
+      </w:r>
+      <w:r>
+        <w:t>ontrariamente a las recomendaciones la cátedra de Análisis y Diseño de Software</w:t>
+      </w:r>
+      <w:r>
+        <w:t>)</w:t>
+      </w:r>
+      <w:r>
+        <w:t xml:space="preserve">, se optó </w:t>
+      </w:r>
+      <w:r>
+        <w:t xml:space="preserve">en tres ocasiones muy precisas, </w:t>
+      </w:r>
+      <w:r>
+        <w:t>implementar una relación bidireccional</w:t>
+      </w:r>
+      <w:r>
+        <w:t xml:space="preserve"> entre las clases:</w:t>
       </w:r>
     </w:p>
     <w:p>
@@ -47119,13 +47047,87 @@
         </w:numPr>
       </w:pPr>
       <w:r>
-        <w:t>Ventajas: Facilita el acceso desde ambas clases</w:t>
-      </w:r>
-      <w:r>
-        <w:t>, ya que t</w:t>
-      </w:r>
-      <w:r>
-        <w:t>anto Empleado como Servicio necesitan interactuar frecuentemente entre sí.</w:t>
+        <w:rPr>
+          <w:b/>
+          <w:bCs/>
+        </w:rPr>
+        <w:t>Servicio</w:t>
+      </w:r>
+      <w:r>
+        <w:t xml:space="preserve"> y </w:t>
+      </w:r>
+      <w:r>
+        <w:rPr>
+          <w:b/>
+          <w:bCs/>
+        </w:rPr>
+        <w:t>Empleado</w:t>
+      </w:r>
+      <w:r>
+        <w:t xml:space="preserve">. </w:t>
+      </w:r>
+      <w:r>
+        <w:t xml:space="preserve">Esto produce </w:t>
+      </w:r>
+      <w:r>
+        <w:t xml:space="preserve">redundancia en el modelo, </w:t>
+      </w:r>
+      <w:r>
+        <w:t>pero f</w:t>
+      </w:r>
+      <w:r>
+        <w:t>acilita el acceso desde ambas clases</w:t>
+      </w:r>
+      <w:r>
+        <w:t xml:space="preserve"> (</w:t>
+      </w:r>
+      <w:r>
+        <w:t xml:space="preserve">Empleado </w:t>
+      </w:r>
+      <w:r>
+        <w:t xml:space="preserve">y </w:t>
+      </w:r>
+      <w:r>
+        <w:t>Servicio necesitan interactuar frecuentemente entre sí</w:t>
+      </w:r>
+      <w:r>
+        <w:t>)</w:t>
+      </w:r>
+      <w:r>
+        <w:t>, y</w:t>
+      </w:r>
+      <w:r>
+        <w:t xml:space="preserve"> </w:t>
+      </w:r>
+      <w:r>
+        <w:t>para garantizar la coherencia de los datos se desarrolla</w:t>
+      </w:r>
+      <w:r>
+        <w:t>n</w:t>
+      </w:r>
+      <w:r>
+        <w:t xml:space="preserve"> métodos adicionales </w:t>
+      </w:r>
+      <w:r>
+        <w:t xml:space="preserve">encapsulando </w:t>
+      </w:r>
+      <w:r>
+        <w:t xml:space="preserve">las </w:t>
+      </w:r>
+      <w:r>
+        <w:t xml:space="preserve">operaciones </w:t>
+      </w:r>
+      <w:r>
+        <w:t>que gestionan la asignación y desvinculación de un empleado a un servicio</w:t>
+      </w:r>
+      <w:r>
+        <w:t xml:space="preserve">. Las alternativas </w:t>
+      </w:r>
+      <w:r>
+        <w:t>(relación unidireccional)</w:t>
+      </w:r>
+      <w:r>
+        <w:t>.</w:t>
       </w:r>
     </w:p>
     <w:p>
@@ -47137,55 +47139,32 @@
         </w:numPr>
       </w:pPr>
       <w:r>
-        <w:t>Alternativ</w:t>
-      </w:r>
-      <w:r>
-        <w:t>a</w:t>
-      </w:r>
-      <w:r>
-        <w:t xml:space="preserve"> A</w:t>
-      </w:r>
-      <w:r>
-        <w:t xml:space="preserve">: </w:t>
-      </w:r>
-      <w:r>
-        <w:t xml:space="preserve">Empleado no tiene </w:t>
-      </w:r>
-      <w:r>
-        <w:t xml:space="preserve">un </w:t>
-      </w:r>
-      <w:r>
-        <w:t>atributo servicio</w:t>
-      </w:r>
-    </w:p>
-    <w:p>
-      <w:pPr>
-        <w:pStyle w:val="Prrafodelista"/>
-        <w:numPr>
-          <w:ilvl w:val="1"/>
-          <w:numId w:val="85"/>
-        </w:numPr>
-      </w:pPr>
-      <w:r>
-        <w:t xml:space="preserve">Consecuencia: </w:t>
-      </w:r>
-      <w:r>
-        <w:t>Para obtener el Servicio de un Empleado, se recorre la lista de empleados en cada Servicio.</w:t>
-      </w:r>
-    </w:p>
-    <w:p>
-      <w:pPr>
-        <w:pStyle w:val="Prrafodelista"/>
-        <w:numPr>
-          <w:ilvl w:val="1"/>
-          <w:numId w:val="85"/>
-        </w:numPr>
-      </w:pPr>
-      <w:r>
-        <w:t xml:space="preserve">Desventaja: </w:t>
-      </w:r>
-      <w:r>
-        <w:t>Ineficiente para buscar el Servicio de un Empleado específico. No es práctico cuando el Empleado necesita conocer frecuentemente su Servicio.</w:t>
+        <w:rPr>
+          <w:b/>
+          <w:bCs/>
+        </w:rPr>
+        <w:t>Servicio</w:t>
+      </w:r>
+      <w:r>
+        <w:t xml:space="preserve"> y </w:t>
+      </w:r>
+      <w:proofErr w:type="spellStart"/>
+      <w:r>
+        <w:rPr>
+          <w:b/>
+          <w:bCs/>
+        </w:rPr>
+        <w:t>DiagramaDeServicio</w:t>
+      </w:r>
+      <w:proofErr w:type="spellEnd"/>
+      <w:r>
+        <w:t>.</w:t>
+      </w:r>
+      <w:r>
+        <w:t xml:space="preserve"> De</w:t>
+      </w:r>
+      <w:r>
+        <w:t xml:space="preserve"> forma similar al caso anterior: se encapsulan las operaciones para asegurar la coherencia de los datos.</w:t>
       </w:r>
     </w:p>
     <w:p>
@@ -47197,56 +47176,178 @@
         </w:numPr>
       </w:pPr>
       <w:r>
-        <w:t xml:space="preserve">Alternativa B: </w:t>
-      </w:r>
-      <w:r>
-        <w:t>Servicio no tiene la lista de Empleados</w:t>
+        <w:rPr>
+          <w:b/>
+          <w:bCs/>
+        </w:rPr>
+        <w:t>Empleado</w:t>
+      </w:r>
+      <w:r>
+        <w:t xml:space="preserve"> y </w:t>
+      </w:r>
+      <w:proofErr w:type="spellStart"/>
+      <w:r>
+        <w:rPr>
+          <w:b/>
+          <w:bCs/>
+        </w:rPr>
+        <w:t>FrancoCompensatorio</w:t>
+      </w:r>
+      <w:proofErr w:type="spellEnd"/>
+      <w:r>
+        <w:t xml:space="preserve">. </w:t>
+      </w:r>
+      <w:proofErr w:type="spellStart"/>
+      <w:r>
+        <w:t>Idem</w:t>
+      </w:r>
+      <w:proofErr w:type="spellEnd"/>
+      <w:r>
+        <w:t xml:space="preserve"> a anterior. Se mantiene utiliza también encapsulamiento de las operaciones que </w:t>
+      </w:r>
+      <w:r>
+        <w:t>modifican los datos</w:t>
+      </w:r>
+      <w:r>
+        <w:t>.</w:t>
       </w:r>
     </w:p>
     <w:p>
+      <w:r>
+        <w:t>Para el registro laboral del empleado, tenemos dos clases muy parecidas</w:t>
+      </w:r>
+      <w:r>
+        <w:t>:</w:t>
+      </w:r>
+    </w:p>
+    <w:p>
       <w:pPr>
         <w:pStyle w:val="Prrafodelista"/>
         <w:numPr>
-          <w:ilvl w:val="1"/>
-          <w:numId w:val="85"/>
+          <w:ilvl w:val="0"/>
+          <w:numId w:val="89"/>
         </w:numPr>
       </w:pPr>
-      <w:r>
-        <w:t xml:space="preserve">Consecuencia: </w:t>
-      </w:r>
-      <w:r>
-        <w:t xml:space="preserve">Para obtener los Empleados de un Servicio, se </w:t>
-      </w:r>
-      <w:r>
-        <w:t xml:space="preserve">tiene que recorrer </w:t>
-      </w:r>
-      <w:r>
-        <w:t>la lista de todos los Empleados y filtra</w:t>
-      </w:r>
-      <w:r>
-        <w:t>rla</w:t>
-      </w:r>
-      <w:r>
-        <w:t xml:space="preserve"> por servicio.</w:t>
+      <w:proofErr w:type="spellStart"/>
+      <w:r>
+        <w:rPr>
+          <w:b/>
+          <w:bCs/>
+        </w:rPr>
+        <w:t>JornadaLaboral</w:t>
+      </w:r>
+      <w:proofErr w:type="spellEnd"/>
+      <w:r>
+        <w:t xml:space="preserve"> es la planificación previa</w:t>
+      </w:r>
+      <w:r>
+        <w:t xml:space="preserve"> que</w:t>
+      </w:r>
+      <w:r>
+        <w:t xml:space="preserve"> define lo que debería suceder según el plan de trabajo establecido.</w:t>
       </w:r>
     </w:p>
     <w:p>
       <w:pPr>
         <w:pStyle w:val="Prrafodelista"/>
         <w:numPr>
-          <w:ilvl w:val="1"/>
-          <w:numId w:val="85"/>
+          <w:ilvl w:val="0"/>
+          <w:numId w:val="89"/>
         </w:numPr>
       </w:pPr>
-      <w:r>
+      <w:proofErr w:type="spellStart"/>
+      <w:r>
+        <w:rPr>
+          <w:b/>
+          <w:bCs/>
+        </w:rPr>
+        <w:t>RegistroJornada</w:t>
+      </w:r>
+      <w:r>
+        <w:rPr>
+          <w:b/>
+          <w:bCs/>
+        </w:rPr>
+        <w:t>Laboral</w:t>
+      </w:r>
+      <w:proofErr w:type="spellEnd"/>
+      <w:r>
+        <w:t xml:space="preserve"> registro posterior</w:t>
+      </w:r>
+      <w:r>
+        <w:t xml:space="preserve"> que registra </w:t>
+      </w:r>
+      <w:r>
+        <w:t>lo que realmente sucedió, incluyendo diferencias respecto a lo planificado.</w:t>
+      </w:r>
+    </w:p>
+    <w:p>
+      <w:pPr>
+        <w:sectPr>
+          <w:footerReference w:type="default" r:id="rId42"/>
+          <w:pgSz w:w="11906" w:h="16838" w:code="9"/>
+          <w:pgMar w:top="2127" w:right="1247" w:bottom="1701" w:left="1814" w:header="709" w:footer="709" w:gutter="0"/>
+          <w:pgNumType w:start="1"/>
+          <w:cols w:space="720"/>
+          <w:docGrid w:linePitch="326"/>
+        </w:sectPr>
+      </w:pPr>
+    </w:p>
+    <w:p>
+      <w:r>
+        <w:rPr>
+          <w:noProof/>
+        </w:rPr>
         <w:lastRenderedPageBreak/>
-        <w:t xml:space="preserve">Desventaja: </w:t>
-      </w:r>
-      <w:r>
-        <w:t>Ineficiente para obtener la lista de Empleados de un Servicio. No es práctico para operaciones que involucren a todos los Empleados de un Servicio.</w:t>
+        <w:drawing>
+          <wp:inline distT="0" distB="0" distL="0" distR="0" wp14:anchorId="2C19ECF7" wp14:editId="0DEA7067">
+            <wp:extent cx="14207490" cy="7385050"/>
+            <wp:effectExtent l="0" t="0" r="3810" b="6350"/>
+            <wp:docPr id="1138962321" name="Imagen 1"/>
+            <wp:cNvGraphicFramePr>
+              <a:graphicFrameLocks xmlns:a="http://schemas.openxmlformats.org/drawingml/2006/main" noChangeAspect="1"/>
+            </wp:cNvGraphicFramePr>
+            <a:graphic xmlns:a="http://schemas.openxmlformats.org/drawingml/2006/main">
+              <a:graphicData uri="http://schemas.openxmlformats.org/drawingml/2006/picture">
+                <pic:pic xmlns:pic="http://schemas.openxmlformats.org/drawingml/2006/picture">
+                  <pic:nvPicPr>
+                    <pic:cNvPr id="1138962321" name=""/>
+                    <pic:cNvPicPr/>
+                  </pic:nvPicPr>
+                  <pic:blipFill>
+                    <a:blip r:embed="rId43"/>
+                    <a:stretch>
+                      <a:fillRect/>
+                    </a:stretch>
+                  </pic:blipFill>
+                  <pic:spPr>
+                    <a:xfrm>
+                      <a:off x="0" y="0"/>
+                      <a:ext cx="14207490" cy="7385050"/>
+                    </a:xfrm>
+                    <a:prstGeom prst="rect">
+                      <a:avLst/>
+                    </a:prstGeom>
+                  </pic:spPr>
+                </pic:pic>
+              </a:graphicData>
+            </a:graphic>
+          </wp:inline>
+        </w:drawing>
       </w:r>
     </w:p>
     <w:p/>
+    <w:p/>
+    <w:p>
+      <w:pPr>
+        <w:sectPr>
+          <w:pgSz w:w="23814" w:h="16840" w:orient="landscape" w:code="9"/>
+          <w:pgMar w:top="1702" w:right="720" w:bottom="720" w:left="720" w:header="709" w:footer="709" w:gutter="0"/>
+          <w:cols w:space="720"/>
+          <w:docGrid w:linePitch="326"/>
+        </w:sectPr>
+      </w:pPr>
+    </w:p>
     <w:p>
       <w:pPr>
         <w:pStyle w:val="Ttulo1"/>
@@ -47256,6 +47357,7 @@
         </w:numPr>
       </w:pPr>
       <w:r>
+        <w:lastRenderedPageBreak/>
         <w:t>Etapa de implementación</w:t>
       </w:r>
     </w:p>
@@ -47408,7 +47510,7 @@
       <w:r>
         <w:t xml:space="preserve">2019), Recuperado de: </w:t>
       </w:r>
-      <w:hyperlink r:id="rId42" w:history="1">
+      <w:hyperlink r:id="rId44" w:history="1">
         <w:r>
           <w:rPr>
             <w:rStyle w:val="Hipervnculo"/>
@@ -47434,7 +47536,7 @@
       <w:r>
         <w:t xml:space="preserve">. Recuperado de: </w:t>
       </w:r>
-      <w:hyperlink r:id="rId43" w:history="1">
+      <w:hyperlink r:id="rId45" w:history="1">
         <w:r>
           <w:rPr>
             <w:rStyle w:val="Hipervnculo"/>
@@ -47613,7 +47715,7 @@
       <w:r>
         <w:t xml:space="preserve">, (2024), Disponible en: </w:t>
       </w:r>
-      <w:hyperlink r:id="rId44" w:history="1">
+      <w:hyperlink r:id="rId46" w:history="1">
         <w:r>
           <w:rPr>
             <w:rStyle w:val="Hipervnculo"/>
@@ -47685,10 +47787,10 @@
             <v:path o:extrusionok="f" gradientshapeok="t" o:connecttype="rect"/>
             <o:lock v:ext="edit" aspectratio="t"/>
           </v:shapetype>
-          <v:shape id="_x0000_i1025" type="#_x0000_t75" style="width:79.5pt;height:50.1pt" o:ole="">
-            <v:imagedata r:id="rId45" o:title=""/>
+          <v:shape id="_x0000_i1025" type="#_x0000_t75" style="width:79.55pt;height:50.25pt" o:ole="">
+            <v:imagedata r:id="rId47" o:title=""/>
           </v:shape>
-          <o:OLEObject Type="Embed" ProgID="FoxitPhantomPDF.Document" ShapeID="_x0000_i1025" DrawAspect="Icon" ObjectID="_1789217990" r:id="rId46"/>
+          <o:OLEObject Type="Embed" ProgID="FoxitPhantomPDF.Document" ShapeID="_x0000_i1025" DrawAspect="Icon" ObjectID="_1789222652" r:id="rId48"/>
         </w:object>
       </w:r>
     </w:p>
@@ -47728,20 +47830,18 @@
     <w:p>
       <w:r>
         <w:object w:dxaOrig="1534" w:dyaOrig="994" w14:anchorId="61AF1FAF">
-          <v:shape id="_x0000_i1026" type="#_x0000_t75" style="width:79.5pt;height:50.1pt" o:ole="">
-            <v:imagedata r:id="rId47" o:title=""/>
+          <v:shape id="_x0000_i1026" type="#_x0000_t75" style="width:79.55pt;height:50.25pt" o:ole="">
+            <v:imagedata r:id="rId49" o:title=""/>
           </v:shape>
-          <o:OLEObject Type="Embed" ProgID="FoxitPhantomPDF.Document" ShapeID="_x0000_i1026" DrawAspect="Icon" ObjectID="_1789217991" r:id="rId48"/>
+          <o:OLEObject Type="Embed" ProgID="FoxitPhantomPDF.Document" ShapeID="_x0000_i1026" DrawAspect="Icon" ObjectID="_1789222653" r:id="rId50"/>
         </w:object>
       </w:r>
     </w:p>
     <w:p/>
     <w:p/>
     <w:sectPr>
-      <w:footerReference w:type="default" r:id="rId49"/>
       <w:pgSz w:w="11906" w:h="16838" w:code="9"/>
       <w:pgMar w:top="2127" w:right="1247" w:bottom="1701" w:left="1814" w:header="709" w:footer="709" w:gutter="0"/>
-      <w:pgNumType w:start="1"/>
       <w:cols w:space="720"/>
       <w:docGrid w:linePitch="326"/>
     </w:sectPr>
@@ -48196,6 +48296,11 @@
     <w:pPr>
       <w:pStyle w:val="Piedepgina"/>
     </w:pPr>
+  </w:p>
+  <w:p>
+    <w:pPr>
+      <w:pStyle w:val="Piedepgina"/>
+    </w:pPr>
     <w:r>
       <w:rPr>
         <w:noProof/>
@@ -48203,15 +48308,15 @@
       <mc:AlternateContent>
         <mc:Choice Requires="wps">
           <w:drawing>
-            <wp:anchor distT="0" distB="0" distL="114300" distR="114300" simplePos="0" relativeHeight="251671552" behindDoc="0" locked="0" layoutInCell="1" allowOverlap="1" wp14:anchorId="63B3971B" wp14:editId="1EBC4027">
+            <wp:anchor distT="0" distB="0" distL="114300" distR="114300" simplePos="0" relativeHeight="251671552" behindDoc="0" locked="0" layoutInCell="1" allowOverlap="1" wp14:anchorId="63B3971B" wp14:editId="60F6E506">
               <wp:simplePos x="0" y="0"/>
               <wp:positionH relativeFrom="column">
-                <wp:posOffset>-444619</wp:posOffset>
+                <wp:posOffset>-446567</wp:posOffset>
               </wp:positionH>
               <wp:positionV relativeFrom="paragraph">
-                <wp:posOffset>158405</wp:posOffset>
+                <wp:posOffset>145517</wp:posOffset>
               </wp:positionV>
-              <wp:extent cx="4953000" cy="600075"/>
+              <wp:extent cx="4953000" cy="440395"/>
               <wp:effectExtent l="0" t="0" r="0" b="0"/>
               <wp:wrapNone/>
               <wp:docPr id="23" name="Cuadro de texto 23"/>
@@ -48223,7 +48328,7 @@
                     <wps:spPr>
                       <a:xfrm>
                         <a:off x="0" y="0"/>
-                        <a:ext cx="4953000" cy="600075"/>
+                        <a:ext cx="4953000" cy="440395"/>
                       </a:xfrm>
                       <a:prstGeom prst="rect">
                         <a:avLst/>
@@ -48302,7 +48407,7 @@
               <v:stroke joinstyle="miter"/>
               <v:path gradientshapeok="t" o:connecttype="rect"/>
             </v:shapetype>
-            <v:shape id="Cuadro de texto 23" o:spid="_x0000_s1034" type="#_x0000_t202" style="position:absolute;left:0;text-align:left;margin-left:-35pt;margin-top:12.45pt;width:390pt;height:47.25pt;z-index:251671552;visibility:visible;mso-wrap-style:square;mso-width-percent:0;mso-height-percent:0;mso-wrap-distance-left:9pt;mso-wrap-distance-top:0;mso-wrap-distance-right:9pt;mso-wrap-distance-bottom:0;mso-position-horizontal:absolute;mso-position-horizontal-relative:text;mso-position-vertical:absolute;mso-position-vertical-relative:text;mso-width-percent:0;mso-height-percent:0;mso-width-relative:margin;mso-height-relative:margin;v-text-anchor:top" o:gfxdata="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" filled="f" stroked="f" strokeweight=".5pt">
+            <v:shape id="Cuadro de texto 23" o:spid="_x0000_s1034" type="#_x0000_t202" style="position:absolute;left:0;text-align:left;margin-left:-35.15pt;margin-top:11.45pt;width:390pt;height:34.7pt;z-index:251671552;visibility:visible;mso-wrap-style:square;mso-width-percent:0;mso-height-percent:0;mso-wrap-distance-left:9pt;mso-wrap-distance-top:0;mso-wrap-distance-right:9pt;mso-wrap-distance-bottom:0;mso-position-horizontal:absolute;mso-position-horizontal-relative:text;mso-position-vertical:absolute;mso-position-vertical-relative:text;mso-width-percent:0;mso-height-percent:0;mso-width-relative:margin;mso-height-relative:margin;v-text-anchor:top" o:gfxdata="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" filled="f" stroked="f" strokeweight=".5pt">
               <v:textbox>
                 <w:txbxContent>
                   <w:p>
@@ -48345,15 +48450,15 @@
       <mc:AlternateContent>
         <mc:Choice Requires="wps">
           <w:drawing>
-            <wp:anchor distT="0" distB="0" distL="114300" distR="114300" simplePos="0" relativeHeight="251669504" behindDoc="0" locked="0" layoutInCell="1" hidden="0" allowOverlap="1" wp14:anchorId="2C09D434" wp14:editId="25F7F796">
+            <wp:anchor distT="0" distB="0" distL="114300" distR="114300" simplePos="0" relativeHeight="251669504" behindDoc="0" locked="0" layoutInCell="1" hidden="0" allowOverlap="1" wp14:anchorId="2C09D434" wp14:editId="017F1C8F">
               <wp:simplePos x="0" y="0"/>
               <wp:positionH relativeFrom="page">
                 <wp:align>left</wp:align>
               </wp:positionH>
               <wp:positionV relativeFrom="paragraph">
-                <wp:posOffset>-16112</wp:posOffset>
+                <wp:posOffset>156150</wp:posOffset>
               </wp:positionV>
-              <wp:extent cx="7848600" cy="800100"/>
+              <wp:extent cx="15107920" cy="458027"/>
               <wp:effectExtent l="0" t="0" r="0" b="0"/>
               <wp:wrapNone/>
               <wp:docPr id="17" name="Rectángulo 17"/>
@@ -48365,7 +48470,7 @@
                     <wps:spPr>
                       <a:xfrm>
                         <a:off x="0" y="0"/>
-                        <a:ext cx="7848600" cy="800100"/>
+                        <a:ext cx="15107920" cy="458027"/>
                       </a:xfrm>
                       <a:prstGeom prst="rect">
                         <a:avLst/>
@@ -48392,6 +48497,9 @@
                   </wps:wsp>
                 </a:graphicData>
               </a:graphic>
+              <wp14:sizeRelH relativeFrom="margin">
+                <wp14:pctWidth>0</wp14:pctWidth>
+              </wp14:sizeRelH>
               <wp14:sizeRelV relativeFrom="margin">
                 <wp14:pctHeight>0</wp14:pctHeight>
               </wp14:sizeRelV>
@@ -48400,7 +48508,7 @@
         </mc:Choice>
         <mc:Fallback>
           <w:pict>
-            <v:rect w14:anchorId="2C09D434" id="Rectángulo 17" o:spid="_x0000_s1035" style="position:absolute;left:0;text-align:left;margin-left:0;margin-top:-1.25pt;width:618pt;height:63pt;z-index:251669504;visibility:visible;mso-wrap-style:square;mso-height-percent:0;mso-wrap-distance-left:9pt;mso-wrap-distance-top:0;mso-wrap-distance-right:9pt;mso-wrap-distance-bottom:0;mso-position-horizontal:left;mso-position-horizontal-relative:page;mso-position-vertical:absolute;mso-position-vertical-relative:text;mso-height-percent:0;mso-height-relative:margin;v-text-anchor:middle" o:gfxdata="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" fillcolor="#006c5b" stroked="f">
+            <v:rect w14:anchorId="2C09D434" id="Rectángulo 17" o:spid="_x0000_s1035" style="position:absolute;left:0;text-align:left;margin-left:0;margin-top:12.3pt;width:1189.6pt;height:36.05pt;z-index:251669504;visibility:visible;mso-wrap-style:square;mso-width-percent:0;mso-height-percent:0;mso-wrap-distance-left:9pt;mso-wrap-distance-top:0;mso-wrap-distance-right:9pt;mso-wrap-distance-bottom:0;mso-position-horizontal:left;mso-position-horizontal-relative:page;mso-position-vertical:absolute;mso-position-vertical-relative:text;mso-width-percent:0;mso-height-percent:0;mso-width-relative:margin;mso-height-relative:margin;v-text-anchor:middle" o:gfxdata="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" fillcolor="#006c5b" stroked="f">
               <v:textbox inset="2.53958mm,2.53958mm,2.53958mm,2.53958mm">
                 <w:txbxContent>
                   <w:p>
@@ -48416,11 +48524,6 @@
         </mc:Fallback>
       </mc:AlternateContent>
     </w:r>
-  </w:p>
-  <w:p>
-    <w:pPr>
-      <w:pStyle w:val="Piedepgina"/>
-    </w:pPr>
     <w:r>
       <w:rPr>
         <w:noProof/>
@@ -48428,17 +48531,17 @@
       <mc:AlternateContent>
         <mc:Choice Requires="wps">
           <w:drawing>
-            <wp:anchor distT="0" distB="0" distL="114300" distR="114300" simplePos="0" relativeHeight="251670528" behindDoc="0" locked="0" layoutInCell="1" allowOverlap="1" wp14:anchorId="0102B937" wp14:editId="7B1D9860">
-              <wp:simplePos x="0" y="0"/>
-              <wp:positionH relativeFrom="rightMargin">
-                <wp:align>left</wp:align>
+            <wp:anchor distT="0" distB="0" distL="114300" distR="114300" simplePos="0" relativeHeight="251670528" behindDoc="0" locked="0" layoutInCell="1" allowOverlap="1" wp14:anchorId="0102B937" wp14:editId="4B5DF371">
+              <wp:simplePos x="5648325" y="10220325"/>
+              <wp:positionH relativeFrom="page">
+                <wp:align>right</wp:align>
               </wp:positionH>
-              <wp:positionV relativeFrom="paragraph">
-                <wp:posOffset>51435</wp:posOffset>
+              <wp:positionV relativeFrom="page">
+                <wp:align>bottom</wp:align>
               </wp:positionV>
-              <wp:extent cx="800100" cy="352425"/>
+              <wp:extent cx="896400" cy="352800"/>
               <wp:effectExtent l="0" t="0" r="0" b="0"/>
-              <wp:wrapNone/>
+              <wp:wrapSquare wrapText="bothSides"/>
               <wp:docPr id="19" name="Cuadro de texto 19"/>
               <wp:cNvGraphicFramePr/>
               <a:graphic xmlns:a="http://schemas.openxmlformats.org/drawingml/2006/main">
@@ -48448,7 +48551,7 @@
                     <wps:spPr>
                       <a:xfrm>
                         <a:off x="0" y="0"/>
-                        <a:ext cx="800100" cy="352425"/>
+                        <a:ext cx="896400" cy="352800"/>
                       </a:xfrm>
                       <a:prstGeom prst="rect">
                         <a:avLst/>
@@ -48548,7 +48651,7 @@
         </mc:Choice>
         <mc:Fallback>
           <w:pict>
-            <v:shape w14:anchorId="0102B937" id="Cuadro de texto 19" o:spid="_x0000_s1036" type="#_x0000_t202" style="position:absolute;left:0;text-align:left;margin-left:0;margin-top:4.05pt;width:63pt;height:27.75pt;z-index:251670528;visibility:visible;mso-wrap-style:square;mso-width-percent:0;mso-height-percent:0;mso-wrap-distance-left:9pt;mso-wrap-distance-top:0;mso-wrap-distance-right:9pt;mso-wrap-distance-bottom:0;mso-position-horizontal:left;mso-position-horizontal-relative:right-margin-area;mso-position-vertical:absolute;mso-position-vertical-relative:text;mso-width-percent:0;mso-height-percent:0;mso-width-relative:margin;mso-height-relative:margin;v-text-anchor:top" o:gfxdata="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" filled="f" stroked="f" strokeweight=".5pt">
+            <v:shape w14:anchorId="0102B937" id="Cuadro de texto 19" o:spid="_x0000_s1036" type="#_x0000_t202" style="position:absolute;left:0;text-align:left;margin-left:19.4pt;margin-top:0;width:70.6pt;height:27.8pt;z-index:251670528;visibility:visible;mso-wrap-style:square;mso-width-percent:0;mso-height-percent:0;mso-wrap-distance-left:9pt;mso-wrap-distance-top:0;mso-wrap-distance-right:9pt;mso-wrap-distance-bottom:0;mso-position-horizontal:right;mso-position-horizontal-relative:page;mso-position-vertical:bottom;mso-position-vertical-relative:page;mso-width-percent:0;mso-height-percent:0;mso-width-relative:margin;mso-height-relative:margin;v-text-anchor:top" o:gfxdata="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" filled="f" stroked="f" strokeweight=".5pt">
               <v:textbox>
                 <w:txbxContent>
                   <w:p>
@@ -48604,7 +48707,7 @@
                   </w:p>
                 </w:txbxContent>
               </v:textbox>
-              <w10:wrap anchorx="margin"/>
+              <w10:wrap type="square" anchorx="page" anchory="page"/>
             </v:shape>
           </w:pict>
         </mc:Fallback>
@@ -48665,259 +48768,13 @@
       <w:rPr>
         <w:noProof/>
       </w:rPr>
-      <w:drawing>
-        <wp:anchor distT="0" distB="0" distL="114300" distR="114300" simplePos="0" relativeHeight="251663360" behindDoc="0" locked="0" layoutInCell="1" hidden="0" allowOverlap="1" wp14:anchorId="4AF1D889" wp14:editId="66200546">
-          <wp:simplePos x="0" y="0"/>
-          <wp:positionH relativeFrom="column">
-            <wp:posOffset>4143124</wp:posOffset>
-          </wp:positionH>
-          <wp:positionV relativeFrom="paragraph">
-            <wp:posOffset>-327025</wp:posOffset>
-          </wp:positionV>
-          <wp:extent cx="1914525" cy="597218"/>
-          <wp:effectExtent l="0" t="0" r="0" b="0"/>
-          <wp:wrapNone/>
-          <wp:docPr id="1383289294" name="image4.png"/>
-          <wp:cNvGraphicFramePr/>
-          <a:graphic xmlns:a="http://schemas.openxmlformats.org/drawingml/2006/main">
-            <a:graphicData uri="http://schemas.openxmlformats.org/drawingml/2006/picture">
-              <pic:pic xmlns:pic="http://schemas.openxmlformats.org/drawingml/2006/picture">
-                <pic:nvPicPr>
-                  <pic:cNvPr id="0" name="image4.png"/>
-                  <pic:cNvPicPr preferRelativeResize="0"/>
-                </pic:nvPicPr>
-                <pic:blipFill>
-                  <a:blip r:embed="rId1"/>
-                  <a:srcRect/>
-                  <a:stretch>
-                    <a:fillRect/>
-                  </a:stretch>
-                </pic:blipFill>
-                <pic:spPr>
-                  <a:xfrm>
-                    <a:off x="0" y="0"/>
-                    <a:ext cx="1914525" cy="597218"/>
-                  </a:xfrm>
-                  <a:prstGeom prst="rect">
-                    <a:avLst/>
-                  </a:prstGeom>
-                  <a:ln/>
-                </pic:spPr>
-              </pic:pic>
-            </a:graphicData>
-          </a:graphic>
-        </wp:anchor>
-      </w:drawing>
-    </w:r>
-    <w:r>
-      <w:rPr>
-        <w:noProof/>
-      </w:rPr>
       <mc:AlternateContent>
         <mc:Choice Requires="wps">
           <w:drawing>
-            <wp:anchor distT="0" distB="0" distL="114300" distR="114300" simplePos="0" relativeHeight="251665408" behindDoc="0" locked="0" layoutInCell="1" allowOverlap="1" wp14:anchorId="51B9B5BC" wp14:editId="17F6ABFD">
+            <wp:anchor distT="0" distB="0" distL="114300" distR="114300" simplePos="0" relativeHeight="251677696" behindDoc="0" locked="0" layoutInCell="1" allowOverlap="1" wp14:anchorId="5BC1817B" wp14:editId="29914585">
               <wp:simplePos x="0" y="0"/>
               <wp:positionH relativeFrom="column">
-                <wp:posOffset>-476250</wp:posOffset>
-              </wp:positionH>
-              <wp:positionV relativeFrom="paragraph">
-                <wp:posOffset>-172176</wp:posOffset>
-              </wp:positionV>
-              <wp:extent cx="3314065" cy="246363"/>
-              <wp:effectExtent l="0" t="0" r="0" b="1905"/>
-              <wp:wrapNone/>
-              <wp:docPr id="11" name="Cuadro de texto 11"/>
-              <wp:cNvGraphicFramePr/>
-              <a:graphic xmlns:a="http://schemas.openxmlformats.org/drawingml/2006/main">
-                <a:graphicData uri="http://schemas.microsoft.com/office/word/2010/wordprocessingShape">
-                  <wps:wsp>
-                    <wps:cNvSpPr txBox="1"/>
-                    <wps:spPr>
-                      <a:xfrm>
-                        <a:off x="0" y="0"/>
-                        <a:ext cx="3314065" cy="246363"/>
-                      </a:xfrm>
-                      <a:prstGeom prst="rect">
-                        <a:avLst/>
-                      </a:prstGeom>
-                      <a:noFill/>
-                      <a:ln w="6350">
-                        <a:noFill/>
-                      </a:ln>
-                      <a:effectLst/>
-                    </wps:spPr>
-                    <wps:style>
-                      <a:lnRef idx="0">
-                        <a:schemeClr val="accent1"/>
-                      </a:lnRef>
-                      <a:fillRef idx="0">
-                        <a:schemeClr val="accent1"/>
-                      </a:fillRef>
-                      <a:effectRef idx="0">
-                        <a:schemeClr val="accent1"/>
-                      </a:effectRef>
-                      <a:fontRef idx="minor">
-                        <a:schemeClr val="dk1"/>
-                      </a:fontRef>
-                    </wps:style>
-                    <wps:txbx>
-                      <w:txbxContent>
-                        <w:p>
-                          <w:pPr>
-                            <w:rPr>
-                              <w:b/>
-                              <w:color w:val="FFFFFF" w:themeColor="background1"/>
-                            </w:rPr>
-                          </w:pPr>
-                          <w:r>
-                            <w:rPr>
-                              <w:b/>
-                              <w:color w:val="FFFFFF" w:themeColor="background1"/>
-                            </w:rPr>
-                            <w:t>Seminario de Práctica Licenciatura en Informática</w:t>
-                          </w:r>
-                        </w:p>
-                      </w:txbxContent>
-                    </wps:txbx>
-                    <wps:bodyPr rot="0" spcFirstLastPara="0" vertOverflow="overflow" horzOverflow="overflow" vert="horz" wrap="square" lIns="91440" tIns="45720" rIns="91440" bIns="45720" numCol="1" spcCol="0" rtlCol="0" fromWordArt="0" anchor="t" anchorCtr="0" forceAA="0" compatLnSpc="1">
-                      <a:prstTxWarp prst="textNoShape">
-                        <a:avLst/>
-                      </a:prstTxWarp>
-                      <a:noAutofit/>
-                    </wps:bodyPr>
-                  </wps:wsp>
-                </a:graphicData>
-              </a:graphic>
-              <wp14:sizeRelV relativeFrom="margin">
-                <wp14:pctHeight>0</wp14:pctHeight>
-              </wp14:sizeRelV>
-            </wp:anchor>
-          </w:drawing>
-        </mc:Choice>
-        <mc:Fallback>
-          <w:pict>
-            <v:shapetype w14:anchorId="51B9B5BC" id="_x0000_t202" coordsize="21600,21600" o:spt="202" path="m,l,21600r21600,l21600,xe">
-              <v:stroke joinstyle="miter"/>
-              <v:path gradientshapeok="t" o:connecttype="rect"/>
-            </v:shapetype>
-            <v:shape id="Cuadro de texto 11" o:spid="_x0000_s1028" type="#_x0000_t202" style="position:absolute;left:0;text-align:left;margin-left:-37.5pt;margin-top:-13.55pt;width:260.95pt;height:19.4pt;z-index:251665408;visibility:visible;mso-wrap-style:square;mso-height-percent:0;mso-wrap-distance-left:9pt;mso-wrap-distance-top:0;mso-wrap-distance-right:9pt;mso-wrap-distance-bottom:0;mso-position-horizontal:absolute;mso-position-horizontal-relative:text;mso-position-vertical:absolute;mso-position-vertical-relative:text;mso-height-percent:0;mso-height-relative:margin;v-text-anchor:top" o:gfxdata="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" filled="f" stroked="f" strokeweight=".5pt">
-              <v:textbox>
-                <w:txbxContent>
-                  <w:p>
-                    <w:pPr>
-                      <w:rPr>
-                        <w:b/>
-                        <w:color w:val="FFFFFF" w:themeColor="background1"/>
-                      </w:rPr>
-                    </w:pPr>
-                    <w:r>
-                      <w:rPr>
-                        <w:b/>
-                        <w:color w:val="FFFFFF" w:themeColor="background1"/>
-                      </w:rPr>
-                      <w:t>Seminario de Práctica Licenciatura en Informática</w:t>
-                    </w:r>
-                  </w:p>
-                </w:txbxContent>
-              </v:textbox>
-            </v:shape>
-          </w:pict>
-        </mc:Fallback>
-      </mc:AlternateContent>
-    </w:r>
-    <w:r>
-      <w:rPr>
-        <w:noProof/>
-      </w:rPr>
-      <mc:AlternateContent>
-        <mc:Choice Requires="wps">
-          <w:drawing>
-            <wp:anchor distT="0" distB="0" distL="114300" distR="114300" simplePos="0" relativeHeight="251662336" behindDoc="0" locked="0" layoutInCell="1" hidden="0" allowOverlap="1" wp14:anchorId="6224C62D" wp14:editId="42975855">
-              <wp:simplePos x="0" y="0"/>
-              <wp:positionH relativeFrom="page">
-                <wp:align>center</wp:align>
-              </wp:positionH>
-              <wp:positionV relativeFrom="paragraph">
-                <wp:posOffset>-440690</wp:posOffset>
-              </wp:positionV>
-              <wp:extent cx="7896225" cy="771525"/>
-              <wp:effectExtent l="0" t="0" r="9525" b="9525"/>
-              <wp:wrapNone/>
-              <wp:docPr id="485" name="Rectángulo 485"/>
-              <wp:cNvGraphicFramePr/>
-              <a:graphic xmlns:a="http://schemas.openxmlformats.org/drawingml/2006/main">
-                <a:graphicData uri="http://schemas.microsoft.com/office/word/2010/wordprocessingShape">
-                  <wps:wsp>
-                    <wps:cNvSpPr/>
-                    <wps:spPr>
-                      <a:xfrm>
-                        <a:off x="0" y="0"/>
-                        <a:ext cx="7896225" cy="771525"/>
-                      </a:xfrm>
-                      <a:prstGeom prst="rect">
-                        <a:avLst/>
-                      </a:prstGeom>
-                      <a:solidFill>
-                        <a:srgbClr val="006C5B"/>
-                      </a:solidFill>
-                      <a:ln>
-                        <a:noFill/>
-                      </a:ln>
-                    </wps:spPr>
-                    <wps:txbx>
-                      <w:txbxContent>
-                        <w:p>
-                          <w:pPr>
-                            <w:textDirection w:val="btLr"/>
-                          </w:pPr>
-                        </w:p>
-                      </w:txbxContent>
-                    </wps:txbx>
-                    <wps:bodyPr spcFirstLastPara="1" wrap="square" lIns="91425" tIns="91425" rIns="91425" bIns="91425" anchor="ctr" anchorCtr="0">
-                      <a:noAutofit/>
-                    </wps:bodyPr>
-                  </wps:wsp>
-                </a:graphicData>
-              </a:graphic>
-              <wp14:sizeRelH relativeFrom="margin">
-                <wp14:pctWidth>0</wp14:pctWidth>
-              </wp14:sizeRelH>
-              <wp14:sizeRelV relativeFrom="margin">
-                <wp14:pctHeight>0</wp14:pctHeight>
-              </wp14:sizeRelV>
-            </wp:anchor>
-          </w:drawing>
-        </mc:Choice>
-        <mc:Fallback>
-          <w:pict>
-            <v:rect w14:anchorId="6224C62D" id="Rectángulo 485" o:spid="_x0000_s1029" style="position:absolute;left:0;text-align:left;margin-left:0;margin-top:-34.7pt;width:621.75pt;height:60.75pt;z-index:251662336;visibility:visible;mso-wrap-style:square;mso-width-percent:0;mso-height-percent:0;mso-wrap-distance-left:9pt;mso-wrap-distance-top:0;mso-wrap-distance-right:9pt;mso-wrap-distance-bottom:0;mso-position-horizontal:center;mso-position-horizontal-relative:page;mso-position-vertical:absolute;mso-position-vertical-relative:text;mso-width-percent:0;mso-height-percent:0;mso-width-relative:margin;mso-height-relative:margin;v-text-anchor:middle" o:gfxdata="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" fillcolor="#006c5b" stroked="f">
-              <v:textbox inset="2.53958mm,2.53958mm,2.53958mm,2.53958mm">
-                <w:txbxContent>
-                  <w:p>
-                    <w:pPr>
-                      <w:textDirection w:val="btLr"/>
-                    </w:pPr>
-                  </w:p>
-                </w:txbxContent>
-              </v:textbox>
-              <w10:wrap anchorx="page"/>
-            </v:rect>
-          </w:pict>
-        </mc:Fallback>
-      </mc:AlternateContent>
-    </w:r>
-    <w:r>
-      <w:rPr>
-        <w:noProof/>
-      </w:rPr>
-      <mc:AlternateContent>
-        <mc:Choice Requires="wps">
-          <w:drawing>
-            <wp:anchor distT="0" distB="0" distL="114300" distR="114300" simplePos="0" relativeHeight="251664384" behindDoc="0" locked="0" layoutInCell="1" allowOverlap="1" wp14:anchorId="45BF1914" wp14:editId="4F31DBE5">
-              <wp:simplePos x="0" y="0"/>
-              <wp:positionH relativeFrom="column">
-                <wp:posOffset>-1275716</wp:posOffset>
+                <wp:posOffset>-1275715</wp:posOffset>
               </wp:positionH>
               <wp:positionV relativeFrom="paragraph">
                 <wp:posOffset>549910</wp:posOffset>
@@ -48974,7 +48831,7 @@
         </mc:Choice>
         <mc:Fallback>
           <w:pict>
-            <v:line w14:anchorId="197DD507" id="Conector recto 7" o:spid="_x0000_s1026" style="position:absolute;z-index:251664384;visibility:visible;mso-wrap-style:square;mso-width-percent:0;mso-height-percent:0;mso-wrap-distance-left:9pt;mso-wrap-distance-top:0;mso-wrap-distance-right:9pt;mso-wrap-distance-bottom:0;mso-position-horizontal:absolute;mso-position-horizontal-relative:text;mso-position-vertical:absolute;mso-position-vertical-relative:text;mso-width-percent:0;mso-height-percent:0;mso-width-relative:margin;mso-height-relative:margin" from="-100.45pt,43.3pt" to="521.3pt,43.3pt" o:gfxdata="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" strokecolor="#066" strokeweight="1.5pt"/>
+            <v:line w14:anchorId="2F11A782" id="Conector recto 7" o:spid="_x0000_s1026" style="position:absolute;z-index:251677696;visibility:visible;mso-wrap-style:square;mso-width-percent:0;mso-height-percent:0;mso-wrap-distance-left:9pt;mso-wrap-distance-top:0;mso-wrap-distance-right:9pt;mso-wrap-distance-bottom:0;mso-position-horizontal:absolute;mso-position-horizontal-relative:text;mso-position-vertical:absolute;mso-position-vertical-relative:text;mso-width-percent:0;mso-height-percent:0;mso-width-relative:margin;mso-height-relative:margin" from="-100.45pt,43.3pt" to="521.3pt,43.3pt" o:gfxdata="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" strokecolor="#066" strokeweight="1.5pt"/>
           </w:pict>
         </mc:Fallback>
       </mc:AlternateContent>
@@ -48986,13 +48843,13 @@
       <mc:AlternateContent>
         <mc:Choice Requires="wps">
           <w:drawing>
-            <wp:anchor distT="0" distB="0" distL="114300" distR="114300" simplePos="0" relativeHeight="251667456" behindDoc="0" locked="0" layoutInCell="1" allowOverlap="1" wp14:anchorId="46CDD2E8" wp14:editId="6F0D7657">
+            <wp:anchor distT="0" distB="0" distL="114300" distR="114300" simplePos="0" relativeHeight="251678720" behindDoc="0" locked="0" layoutInCell="1" allowOverlap="1" wp14:anchorId="4524C021" wp14:editId="2DEB9066">
               <wp:simplePos x="0" y="0"/>
-              <wp:positionH relativeFrom="column">
-                <wp:posOffset>-475615</wp:posOffset>
+              <wp:positionH relativeFrom="page">
+                <wp:posOffset>0</wp:posOffset>
               </wp:positionH>
               <wp:positionV relativeFrom="paragraph">
-                <wp:posOffset>330200</wp:posOffset>
+                <wp:posOffset>203835</wp:posOffset>
               </wp:positionV>
               <wp:extent cx="3552825" cy="276225"/>
               <wp:effectExtent l="0" t="0" r="0" b="0"/>
@@ -49068,7 +48925,11 @@
         </mc:Choice>
         <mc:Fallback>
           <w:pict>
-            <v:shape w14:anchorId="46CDD2E8" id="Cuadro de texto 12" o:spid="_x0000_s1030" type="#_x0000_t202" alt="Sistema de Gestión de Ausentismo Hospitalario" style="position:absolute;left:0;text-align:left;margin-left:-37.45pt;margin-top:26pt;width:279.75pt;height:21.75pt;z-index:251667456;visibility:visible;mso-wrap-style:square;mso-width-percent:0;mso-height-percent:0;mso-wrap-distance-left:9pt;mso-wrap-distance-top:0;mso-wrap-distance-right:9pt;mso-wrap-distance-bottom:0;mso-position-horizontal:absolute;mso-position-horizontal-relative:text;mso-position-vertical:absolute;mso-position-vertical-relative:text;mso-width-percent:0;mso-height-percent:0;mso-width-relative:margin;mso-height-relative:margin;v-text-anchor:top" o:gfxdata="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" filled="f" stroked="f" strokeweight=".5pt">
+            <v:shapetype w14:anchorId="4524C021" id="_x0000_t202" coordsize="21600,21600" o:spt="202" path="m,l,21600r21600,l21600,xe">
+              <v:stroke joinstyle="miter"/>
+              <v:path gradientshapeok="t" o:connecttype="rect"/>
+            </v:shapetype>
+            <v:shape id="Cuadro de texto 12" o:spid="_x0000_s1028" type="#_x0000_t202" alt="Sistema de Gestión de Ausentismo Hospitalario" style="position:absolute;left:0;text-align:left;margin-left:0;margin-top:16.05pt;width:279.75pt;height:21.75pt;z-index:251678720;visibility:visible;mso-wrap-style:square;mso-width-percent:0;mso-height-percent:0;mso-wrap-distance-left:9pt;mso-wrap-distance-top:0;mso-wrap-distance-right:9pt;mso-wrap-distance-bottom:0;mso-position-horizontal:absolute;mso-position-horizontal-relative:page;mso-position-vertical:absolute;mso-position-vertical-relative:text;mso-width-percent:0;mso-height-percent:0;mso-width-relative:margin;mso-height-relative:margin;v-text-anchor:top" o:gfxdata="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" filled="f" stroked="f" strokeweight=".5pt">
               <v:textbox>
                 <w:txbxContent>
                   <w:p>
@@ -49086,10 +48947,259 @@
                   </w:p>
                 </w:txbxContent>
               </v:textbox>
+              <w10:wrap anchorx="page"/>
             </v:shape>
           </w:pict>
         </mc:Fallback>
       </mc:AlternateContent>
+    </w:r>
+    <w:r>
+      <w:rPr>
+        <w:noProof/>
+      </w:rPr>
+      <w:t xml:space="preserve"> </w:t>
+    </w:r>
+    <w:r>
+      <w:rPr>
+        <w:noProof/>
+      </w:rPr>
+      <mc:AlternateContent>
+        <mc:Choice Requires="wps">
+          <w:drawing>
+            <wp:anchor distT="0" distB="0" distL="114300" distR="114300" simplePos="0" relativeHeight="251665408" behindDoc="0" locked="0" layoutInCell="1" allowOverlap="1" wp14:anchorId="51B9B5BC" wp14:editId="4796964F">
+              <wp:simplePos x="0" y="0"/>
+              <wp:positionH relativeFrom="column">
+                <wp:posOffset>-476250</wp:posOffset>
+              </wp:positionH>
+              <wp:positionV relativeFrom="paragraph">
+                <wp:posOffset>-235880</wp:posOffset>
+              </wp:positionV>
+              <wp:extent cx="3314065" cy="246363"/>
+              <wp:effectExtent l="0" t="0" r="0" b="1905"/>
+              <wp:wrapNone/>
+              <wp:docPr id="11" name="Cuadro de texto 11"/>
+              <wp:cNvGraphicFramePr/>
+              <a:graphic xmlns:a="http://schemas.openxmlformats.org/drawingml/2006/main">
+                <a:graphicData uri="http://schemas.microsoft.com/office/word/2010/wordprocessingShape">
+                  <wps:wsp>
+                    <wps:cNvSpPr txBox="1"/>
+                    <wps:spPr>
+                      <a:xfrm>
+                        <a:off x="0" y="0"/>
+                        <a:ext cx="3314065" cy="246363"/>
+                      </a:xfrm>
+                      <a:prstGeom prst="rect">
+                        <a:avLst/>
+                      </a:prstGeom>
+                      <a:noFill/>
+                      <a:ln w="6350">
+                        <a:noFill/>
+                      </a:ln>
+                      <a:effectLst/>
+                    </wps:spPr>
+                    <wps:style>
+                      <a:lnRef idx="0">
+                        <a:schemeClr val="accent1"/>
+                      </a:lnRef>
+                      <a:fillRef idx="0">
+                        <a:schemeClr val="accent1"/>
+                      </a:fillRef>
+                      <a:effectRef idx="0">
+                        <a:schemeClr val="accent1"/>
+                      </a:effectRef>
+                      <a:fontRef idx="minor">
+                        <a:schemeClr val="dk1"/>
+                      </a:fontRef>
+                    </wps:style>
+                    <wps:txbx>
+                      <w:txbxContent>
+                        <w:p>
+                          <w:pPr>
+                            <w:rPr>
+                              <w:b/>
+                              <w:color w:val="FFFFFF" w:themeColor="background1"/>
+                            </w:rPr>
+                          </w:pPr>
+                          <w:r>
+                            <w:rPr>
+                              <w:b/>
+                              <w:color w:val="FFFFFF" w:themeColor="background1"/>
+                            </w:rPr>
+                            <w:t>Seminario de Práctica Licenciatura en Informática</w:t>
+                          </w:r>
+                        </w:p>
+                      </w:txbxContent>
+                    </wps:txbx>
+                    <wps:bodyPr rot="0" spcFirstLastPara="0" vertOverflow="overflow" horzOverflow="overflow" vert="horz" wrap="square" lIns="91440" tIns="45720" rIns="91440" bIns="45720" numCol="1" spcCol="0" rtlCol="0" fromWordArt="0" anchor="t" anchorCtr="0" forceAA="0" compatLnSpc="1">
+                      <a:prstTxWarp prst="textNoShape">
+                        <a:avLst/>
+                      </a:prstTxWarp>
+                      <a:noAutofit/>
+                    </wps:bodyPr>
+                  </wps:wsp>
+                </a:graphicData>
+              </a:graphic>
+              <wp14:sizeRelV relativeFrom="margin">
+                <wp14:pctHeight>0</wp14:pctHeight>
+              </wp14:sizeRelV>
+            </wp:anchor>
+          </w:drawing>
+        </mc:Choice>
+        <mc:Fallback>
+          <w:pict>
+            <v:shape w14:anchorId="51B9B5BC" id="Cuadro de texto 11" o:spid="_x0000_s1029" type="#_x0000_t202" style="position:absolute;left:0;text-align:left;margin-left:-37.5pt;margin-top:-18.55pt;width:260.95pt;height:19.4pt;z-index:251665408;visibility:visible;mso-wrap-style:square;mso-height-percent:0;mso-wrap-distance-left:9pt;mso-wrap-distance-top:0;mso-wrap-distance-right:9pt;mso-wrap-distance-bottom:0;mso-position-horizontal:absolute;mso-position-horizontal-relative:text;mso-position-vertical:absolute;mso-position-vertical-relative:text;mso-height-percent:0;mso-height-relative:margin;v-text-anchor:top" o:gfxdata="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" filled="f" stroked="f" strokeweight=".5pt">
+              <v:textbox>
+                <w:txbxContent>
+                  <w:p>
+                    <w:pPr>
+                      <w:rPr>
+                        <w:b/>
+                        <w:color w:val="FFFFFF" w:themeColor="background1"/>
+                      </w:rPr>
+                    </w:pPr>
+                    <w:r>
+                      <w:rPr>
+                        <w:b/>
+                        <w:color w:val="FFFFFF" w:themeColor="background1"/>
+                      </w:rPr>
+                      <w:t>Seminario de Práctica Licenciatura en Informática</w:t>
+                    </w:r>
+                  </w:p>
+                </w:txbxContent>
+              </v:textbox>
+            </v:shape>
+          </w:pict>
+        </mc:Fallback>
+      </mc:AlternateContent>
+    </w:r>
+    <w:r>
+      <w:rPr>
+        <w:noProof/>
+      </w:rPr>
+      <mc:AlternateContent>
+        <mc:Choice Requires="wps">
+          <w:drawing>
+            <wp:anchor distT="0" distB="0" distL="114300" distR="114300" simplePos="0" relativeHeight="251662336" behindDoc="0" locked="0" layoutInCell="1" hidden="0" allowOverlap="1" wp14:anchorId="6224C62D" wp14:editId="77113714">
+              <wp:simplePos x="0" y="0"/>
+              <wp:positionH relativeFrom="page">
+                <wp:align>right</wp:align>
+              </wp:positionH>
+              <wp:positionV relativeFrom="paragraph">
+                <wp:posOffset>-439581</wp:posOffset>
+              </wp:positionV>
+              <wp:extent cx="15097760" cy="659218"/>
+              <wp:effectExtent l="0" t="0" r="8890" b="7620"/>
+              <wp:wrapNone/>
+              <wp:docPr id="485" name="Rectángulo 485"/>
+              <wp:cNvGraphicFramePr/>
+              <a:graphic xmlns:a="http://schemas.openxmlformats.org/drawingml/2006/main">
+                <a:graphicData uri="http://schemas.microsoft.com/office/word/2010/wordprocessingShape">
+                  <wps:wsp>
+                    <wps:cNvSpPr/>
+                    <wps:spPr>
+                      <a:xfrm>
+                        <a:off x="0" y="0"/>
+                        <a:ext cx="15097760" cy="659218"/>
+                      </a:xfrm>
+                      <a:prstGeom prst="rect">
+                        <a:avLst/>
+                      </a:prstGeom>
+                      <a:solidFill>
+                        <a:srgbClr val="006C5B"/>
+                      </a:solidFill>
+                      <a:ln>
+                        <a:noFill/>
+                      </a:ln>
+                    </wps:spPr>
+                    <wps:txbx>
+                      <w:txbxContent>
+                        <w:p>
+                          <w:pPr>
+                            <w:textDirection w:val="btLr"/>
+                          </w:pPr>
+                        </w:p>
+                      </w:txbxContent>
+                    </wps:txbx>
+                    <wps:bodyPr spcFirstLastPara="1" wrap="square" lIns="91425" tIns="91425" rIns="91425" bIns="91425" anchor="ctr" anchorCtr="0">
+                      <a:noAutofit/>
+                    </wps:bodyPr>
+                  </wps:wsp>
+                </a:graphicData>
+              </a:graphic>
+              <wp14:sizeRelH relativeFrom="margin">
+                <wp14:pctWidth>0</wp14:pctWidth>
+              </wp14:sizeRelH>
+              <wp14:sizeRelV relativeFrom="margin">
+                <wp14:pctHeight>0</wp14:pctHeight>
+              </wp14:sizeRelV>
+            </wp:anchor>
+          </w:drawing>
+        </mc:Choice>
+        <mc:Fallback>
+          <w:pict>
+            <v:rect w14:anchorId="6224C62D" id="Rectángulo 485" o:spid="_x0000_s1030" style="position:absolute;left:0;text-align:left;margin-left:1137.6pt;margin-top:-34.6pt;width:1188.8pt;height:51.9pt;z-index:251662336;visibility:visible;mso-wrap-style:square;mso-width-percent:0;mso-height-percent:0;mso-wrap-distance-left:9pt;mso-wrap-distance-top:0;mso-wrap-distance-right:9pt;mso-wrap-distance-bottom:0;mso-position-horizontal:right;mso-position-horizontal-relative:page;mso-position-vertical:absolute;mso-position-vertical-relative:text;mso-width-percent:0;mso-height-percent:0;mso-width-relative:margin;mso-height-relative:margin;v-text-anchor:middle" o:gfxdata="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" fillcolor="#006c5b" stroked="f">
+              <v:textbox inset="2.53958mm,2.53958mm,2.53958mm,2.53958mm">
+                <w:txbxContent>
+                  <w:p>
+                    <w:pPr>
+                      <w:textDirection w:val="btLr"/>
+                    </w:pPr>
+                  </w:p>
+                </w:txbxContent>
+              </v:textbox>
+              <w10:wrap anchorx="page"/>
+            </v:rect>
+          </w:pict>
+        </mc:Fallback>
+      </mc:AlternateContent>
+    </w:r>
+    <w:r>
+      <w:rPr>
+        <w:noProof/>
+      </w:rPr>
+      <w:drawing>
+        <wp:anchor distT="0" distB="0" distL="114300" distR="114300" simplePos="0" relativeHeight="251663360" behindDoc="0" locked="0" layoutInCell="1" hidden="0" allowOverlap="1" wp14:anchorId="4AF1D889" wp14:editId="6A7AE70F">
+          <wp:simplePos x="0" y="0"/>
+          <wp:positionH relativeFrom="margin">
+            <wp:align>right</wp:align>
+          </wp:positionH>
+          <wp:positionV relativeFrom="paragraph">
+            <wp:posOffset>-412572</wp:posOffset>
+          </wp:positionV>
+          <wp:extent cx="1914525" cy="596900"/>
+          <wp:effectExtent l="0" t="0" r="9525" b="0"/>
+          <wp:wrapNone/>
+          <wp:docPr id="1383289294" name="image4.png"/>
+          <wp:cNvGraphicFramePr/>
+          <a:graphic xmlns:a="http://schemas.openxmlformats.org/drawingml/2006/main">
+            <a:graphicData uri="http://schemas.openxmlformats.org/drawingml/2006/picture">
+              <pic:pic xmlns:pic="http://schemas.openxmlformats.org/drawingml/2006/picture">
+                <pic:nvPicPr>
+                  <pic:cNvPr id="0" name="image4.png"/>
+                  <pic:cNvPicPr preferRelativeResize="0"/>
+                </pic:nvPicPr>
+                <pic:blipFill>
+                  <a:blip r:embed="rId1"/>
+                  <a:srcRect/>
+                  <a:stretch>
+                    <a:fillRect/>
+                  </a:stretch>
+                </pic:blipFill>
+                <pic:spPr>
+                  <a:xfrm>
+                    <a:off x="0" y="0"/>
+                    <a:ext cx="1914525" cy="596900"/>
+                  </a:xfrm>
+                  <a:prstGeom prst="rect">
+                    <a:avLst/>
+                  </a:prstGeom>
+                  <a:ln/>
+                </pic:spPr>
+              </pic:pic>
+            </a:graphicData>
+          </a:graphic>
+        </wp:anchor>
+      </w:drawing>
     </w:r>
   </w:p>
 </w:hdr>
@@ -51901,6 +52011,119 @@
     </w:lvl>
   </w:abstractNum>
   <w:abstractNum w:abstractNumId="26" w15:restartNumberingAfterBreak="0">
+    <w:nsid w:val="2BE94B71"/>
+    <w:multiLevelType w:val="hybridMultilevel"/>
+    <w:tmpl w:val="D9E4BA76"/>
+    <w:lvl w:ilvl="0" w:tplc="2C0A0001">
+      <w:start w:val="1"/>
+      <w:numFmt w:val="bullet"/>
+      <w:lvlText w:val=""/>
+      <w:lvlJc w:val="left"/>
+      <w:pPr>
+        <w:ind w:left="720" w:hanging="360"/>
+      </w:pPr>
+      <w:rPr>
+        <w:rFonts w:ascii="Symbol" w:hAnsi="Symbol" w:hint="default"/>
+      </w:rPr>
+    </w:lvl>
+    <w:lvl w:ilvl="1" w:tplc="2C0A0003" w:tentative="1">
+      <w:start w:val="1"/>
+      <w:numFmt w:val="bullet"/>
+      <w:lvlText w:val="o"/>
+      <w:lvlJc w:val="left"/>
+      <w:pPr>
+        <w:ind w:left="1440" w:hanging="360"/>
+      </w:pPr>
+      <w:rPr>
+        <w:rFonts w:ascii="Courier New" w:hAnsi="Courier New" w:cs="Courier New" w:hint="default"/>
+      </w:rPr>
+    </w:lvl>
+    <w:lvl w:ilvl="2" w:tplc="2C0A0005" w:tentative="1">
+      <w:start w:val="1"/>
+      <w:numFmt w:val="bullet"/>
+      <w:lvlText w:val=""/>
+      <w:lvlJc w:val="left"/>
+      <w:pPr>
+        <w:ind w:left="2160" w:hanging="360"/>
+      </w:pPr>
+      <w:rPr>
+        <w:rFonts w:ascii="Wingdings" w:hAnsi="Wingdings" w:hint="default"/>
+      </w:rPr>
+    </w:lvl>
+    <w:lvl w:ilvl="3" w:tplc="2C0A0001" w:tentative="1">
+      <w:start w:val="1"/>
+      <w:numFmt w:val="bullet"/>
+      <w:lvlText w:val=""/>
+      <w:lvlJc w:val="left"/>
+      <w:pPr>
+        <w:ind w:left="2880" w:hanging="360"/>
+      </w:pPr>
+      <w:rPr>
+        <w:rFonts w:ascii="Symbol" w:hAnsi="Symbol" w:hint="default"/>
+      </w:rPr>
+    </w:lvl>
+    <w:lvl w:ilvl="4" w:tplc="2C0A0003" w:tentative="1">
+      <w:start w:val="1"/>
+      <w:numFmt w:val="bullet"/>
+      <w:lvlText w:val="o"/>
+      <w:lvlJc w:val="left"/>
+      <w:pPr>
+        <w:ind w:left="3600" w:hanging="360"/>
+      </w:pPr>
+      <w:rPr>
+        <w:rFonts w:ascii="Courier New" w:hAnsi="Courier New" w:cs="Courier New" w:hint="default"/>
+      </w:rPr>
+    </w:lvl>
+    <w:lvl w:ilvl="5" w:tplc="2C0A0005" w:tentative="1">
+      <w:start w:val="1"/>
+      <w:numFmt w:val="bullet"/>
+      <w:lvlText w:val=""/>
+      <w:lvlJc w:val="left"/>
+      <w:pPr>
+        <w:ind w:left="4320" w:hanging="360"/>
+      </w:pPr>
+      <w:rPr>
+        <w:rFonts w:ascii="Wingdings" w:hAnsi="Wingdings" w:hint="default"/>
+      </w:rPr>
+    </w:lvl>
+    <w:lvl w:ilvl="6" w:tplc="2C0A0001" w:tentative="1">
+      <w:start w:val="1"/>
+      <w:numFmt w:val="bullet"/>
+      <w:lvlText w:val=""/>
+      <w:lvlJc w:val="left"/>
+      <w:pPr>
+        <w:ind w:left="5040" w:hanging="360"/>
+      </w:pPr>
+      <w:rPr>
+        <w:rFonts w:ascii="Symbol" w:hAnsi="Symbol" w:hint="default"/>
+      </w:rPr>
+    </w:lvl>
+    <w:lvl w:ilvl="7" w:tplc="2C0A0003" w:tentative="1">
+      <w:start w:val="1"/>
+      <w:numFmt w:val="bullet"/>
+      <w:lvlText w:val="o"/>
+      <w:lvlJc w:val="left"/>
+      <w:pPr>
+        <w:ind w:left="5760" w:hanging="360"/>
+      </w:pPr>
+      <w:rPr>
+        <w:rFonts w:ascii="Courier New" w:hAnsi="Courier New" w:cs="Courier New" w:hint="default"/>
+      </w:rPr>
+    </w:lvl>
+    <w:lvl w:ilvl="8" w:tplc="2C0A0005" w:tentative="1">
+      <w:start w:val="1"/>
+      <w:numFmt w:val="bullet"/>
+      <w:lvlText w:val=""/>
+      <w:lvlJc w:val="left"/>
+      <w:pPr>
+        <w:ind w:left="6480" w:hanging="360"/>
+      </w:pPr>
+      <w:rPr>
+        <w:rFonts w:ascii="Wingdings" w:hAnsi="Wingdings" w:hint="default"/>
+      </w:rPr>
+    </w:lvl>
+  </w:abstractNum>
+  <w:abstractNum w:abstractNumId="27" w15:restartNumberingAfterBreak="0">
     <w:nsid w:val="2C6F4C15"/>
     <w:multiLevelType w:val="multilevel"/>
     <w:tmpl w:val="FE0840E0"/>
@@ -52049,7 +52272,7 @@
       </w:rPr>
     </w:lvl>
   </w:abstractNum>
-  <w:abstractNum w:abstractNumId="27" w15:restartNumberingAfterBreak="0">
+  <w:abstractNum w:abstractNumId="28" w15:restartNumberingAfterBreak="0">
     <w:nsid w:val="2D0B3280"/>
     <w:multiLevelType w:val="hybridMultilevel"/>
     <w:tmpl w:val="3D125A62"/>
@@ -52162,7 +52385,7 @@
       </w:rPr>
     </w:lvl>
   </w:abstractNum>
-  <w:abstractNum w:abstractNumId="28" w15:restartNumberingAfterBreak="0">
+  <w:abstractNum w:abstractNumId="29" w15:restartNumberingAfterBreak="0">
     <w:nsid w:val="2E4C5C60"/>
     <w:multiLevelType w:val="hybridMultilevel"/>
     <w:tmpl w:val="65828A7C"/>
@@ -52254,7 +52477,7 @@
       </w:pPr>
     </w:lvl>
   </w:abstractNum>
-  <w:abstractNum w:abstractNumId="29" w15:restartNumberingAfterBreak="0">
+  <w:abstractNum w:abstractNumId="30" w15:restartNumberingAfterBreak="0">
     <w:nsid w:val="2EA823DB"/>
     <w:multiLevelType w:val="hybridMultilevel"/>
     <w:tmpl w:val="A1FCEF2E"/>
@@ -52367,7 +52590,7 @@
       </w:rPr>
     </w:lvl>
   </w:abstractNum>
-  <w:abstractNum w:abstractNumId="30" w15:restartNumberingAfterBreak="0">
+  <w:abstractNum w:abstractNumId="31" w15:restartNumberingAfterBreak="0">
     <w:nsid w:val="2EB5163F"/>
     <w:multiLevelType w:val="hybridMultilevel"/>
     <w:tmpl w:val="59B84E02"/>
@@ -52480,7 +52703,7 @@
       </w:rPr>
     </w:lvl>
   </w:abstractNum>
-  <w:abstractNum w:abstractNumId="31" w15:restartNumberingAfterBreak="0">
+  <w:abstractNum w:abstractNumId="32" w15:restartNumberingAfterBreak="0">
     <w:nsid w:val="2F587770"/>
     <w:multiLevelType w:val="hybridMultilevel"/>
     <w:tmpl w:val="D7EAB066"/>
@@ -52572,7 +52795,7 @@
       </w:pPr>
     </w:lvl>
   </w:abstractNum>
-  <w:abstractNum w:abstractNumId="32" w15:restartNumberingAfterBreak="0">
+  <w:abstractNum w:abstractNumId="33" w15:restartNumberingAfterBreak="0">
     <w:nsid w:val="2FA874EC"/>
     <w:multiLevelType w:val="hybridMultilevel"/>
     <w:tmpl w:val="8654CEC6"/>
@@ -52685,7 +52908,7 @@
       </w:rPr>
     </w:lvl>
   </w:abstractNum>
-  <w:abstractNum w:abstractNumId="33" w15:restartNumberingAfterBreak="0">
+  <w:abstractNum w:abstractNumId="34" w15:restartNumberingAfterBreak="0">
     <w:nsid w:val="30887F79"/>
     <w:multiLevelType w:val="hybridMultilevel"/>
     <w:tmpl w:val="0ED2C9C0"/>
@@ -52798,7 +53021,7 @@
       </w:rPr>
     </w:lvl>
   </w:abstractNum>
-  <w:abstractNum w:abstractNumId="34" w15:restartNumberingAfterBreak="0">
+  <w:abstractNum w:abstractNumId="35" w15:restartNumberingAfterBreak="0">
     <w:nsid w:val="31B80C83"/>
     <w:multiLevelType w:val="hybridMultilevel"/>
     <w:tmpl w:val="63BCB870"/>
@@ -52911,7 +53134,7 @@
       </w:rPr>
     </w:lvl>
   </w:abstractNum>
-  <w:abstractNum w:abstractNumId="35" w15:restartNumberingAfterBreak="0">
+  <w:abstractNum w:abstractNumId="36" w15:restartNumberingAfterBreak="0">
     <w:nsid w:val="36E934A1"/>
     <w:multiLevelType w:val="hybridMultilevel"/>
     <w:tmpl w:val="86F0192C"/>
@@ -53024,7 +53247,7 @@
       </w:rPr>
     </w:lvl>
   </w:abstractNum>
-  <w:abstractNum w:abstractNumId="36" w15:restartNumberingAfterBreak="0">
+  <w:abstractNum w:abstractNumId="37" w15:restartNumberingAfterBreak="0">
     <w:nsid w:val="3A1038F1"/>
     <w:multiLevelType w:val="hybridMultilevel"/>
     <w:tmpl w:val="CC100D74"/>
@@ -53116,7 +53339,7 @@
       </w:pPr>
     </w:lvl>
   </w:abstractNum>
-  <w:abstractNum w:abstractNumId="37" w15:restartNumberingAfterBreak="0">
+  <w:abstractNum w:abstractNumId="38" w15:restartNumberingAfterBreak="0">
     <w:nsid w:val="3A685D10"/>
     <w:multiLevelType w:val="multilevel"/>
     <w:tmpl w:val="14684C12"/>
@@ -53265,7 +53488,7 @@
       </w:rPr>
     </w:lvl>
   </w:abstractNum>
-  <w:abstractNum w:abstractNumId="38" w15:restartNumberingAfterBreak="0">
+  <w:abstractNum w:abstractNumId="39" w15:restartNumberingAfterBreak="0">
     <w:nsid w:val="3E2959CB"/>
     <w:multiLevelType w:val="hybridMultilevel"/>
     <w:tmpl w:val="357E6BF0"/>
@@ -53378,7 +53601,7 @@
       </w:rPr>
     </w:lvl>
   </w:abstractNum>
-  <w:abstractNum w:abstractNumId="39" w15:restartNumberingAfterBreak="0">
+  <w:abstractNum w:abstractNumId="40" w15:restartNumberingAfterBreak="0">
     <w:nsid w:val="40582F97"/>
     <w:multiLevelType w:val="hybridMultilevel"/>
     <w:tmpl w:val="CD9EC774"/>
@@ -53491,7 +53714,7 @@
       </w:rPr>
     </w:lvl>
   </w:abstractNum>
-  <w:abstractNum w:abstractNumId="40" w15:restartNumberingAfterBreak="0">
+  <w:abstractNum w:abstractNumId="41" w15:restartNumberingAfterBreak="0">
     <w:nsid w:val="42B275BD"/>
     <w:multiLevelType w:val="multilevel"/>
     <w:tmpl w:val="4E72EF5A"/>
@@ -53604,7 +53827,7 @@
       </w:pPr>
     </w:lvl>
   </w:abstractNum>
-  <w:abstractNum w:abstractNumId="41" w15:restartNumberingAfterBreak="0">
+  <w:abstractNum w:abstractNumId="42" w15:restartNumberingAfterBreak="0">
     <w:nsid w:val="434B51C0"/>
     <w:multiLevelType w:val="hybridMultilevel"/>
     <w:tmpl w:val="E5F6B138"/>
@@ -53696,7 +53919,7 @@
       </w:pPr>
     </w:lvl>
   </w:abstractNum>
-  <w:abstractNum w:abstractNumId="42" w15:restartNumberingAfterBreak="0">
+  <w:abstractNum w:abstractNumId="43" w15:restartNumberingAfterBreak="0">
     <w:nsid w:val="43D8061E"/>
     <w:multiLevelType w:val="hybridMultilevel"/>
     <w:tmpl w:val="B680D7F6"/>
@@ -53809,7 +54032,7 @@
       </w:rPr>
     </w:lvl>
   </w:abstractNum>
-  <w:abstractNum w:abstractNumId="43" w15:restartNumberingAfterBreak="0">
+  <w:abstractNum w:abstractNumId="44" w15:restartNumberingAfterBreak="0">
     <w:nsid w:val="444E2F39"/>
     <w:multiLevelType w:val="hybridMultilevel"/>
     <w:tmpl w:val="9684AB60"/>
@@ -53922,7 +54145,7 @@
       </w:rPr>
     </w:lvl>
   </w:abstractNum>
-  <w:abstractNum w:abstractNumId="44" w15:restartNumberingAfterBreak="0">
+  <w:abstractNum w:abstractNumId="45" w15:restartNumberingAfterBreak="0">
     <w:nsid w:val="459057A5"/>
     <w:multiLevelType w:val="hybridMultilevel"/>
     <w:tmpl w:val="C6041784"/>
@@ -54014,7 +54237,7 @@
       </w:pPr>
     </w:lvl>
   </w:abstractNum>
-  <w:abstractNum w:abstractNumId="45" w15:restartNumberingAfterBreak="0">
+  <w:abstractNum w:abstractNumId="46" w15:restartNumberingAfterBreak="0">
     <w:nsid w:val="469D4848"/>
     <w:multiLevelType w:val="hybridMultilevel"/>
     <w:tmpl w:val="618EE83E"/>
@@ -54127,7 +54350,7 @@
       </w:rPr>
     </w:lvl>
   </w:abstractNum>
-  <w:abstractNum w:abstractNumId="46" w15:restartNumberingAfterBreak="0">
+  <w:abstractNum w:abstractNumId="47" w15:restartNumberingAfterBreak="0">
     <w:nsid w:val="475E2F9E"/>
     <w:multiLevelType w:val="hybridMultilevel"/>
     <w:tmpl w:val="11FEA4A6"/>
@@ -54221,7 +54444,7 @@
       </w:pPr>
     </w:lvl>
   </w:abstractNum>
-  <w:abstractNum w:abstractNumId="47" w15:restartNumberingAfterBreak="0">
+  <w:abstractNum w:abstractNumId="48" w15:restartNumberingAfterBreak="0">
     <w:nsid w:val="4AA0123C"/>
     <w:multiLevelType w:val="multilevel"/>
     <w:tmpl w:val="70A03A90"/>
@@ -54370,7 +54593,7 @@
       </w:rPr>
     </w:lvl>
   </w:abstractNum>
-  <w:abstractNum w:abstractNumId="48" w15:restartNumberingAfterBreak="0">
+  <w:abstractNum w:abstractNumId="49" w15:restartNumberingAfterBreak="0">
     <w:nsid w:val="51335F3C"/>
     <w:multiLevelType w:val="hybridMultilevel"/>
     <w:tmpl w:val="B8F41876"/>
@@ -54462,7 +54685,7 @@
       </w:pPr>
     </w:lvl>
   </w:abstractNum>
-  <w:abstractNum w:abstractNumId="49" w15:restartNumberingAfterBreak="0">
+  <w:abstractNum w:abstractNumId="50" w15:restartNumberingAfterBreak="0">
     <w:nsid w:val="51531743"/>
     <w:multiLevelType w:val="hybridMultilevel"/>
     <w:tmpl w:val="E9FE4040"/>
@@ -54554,7 +54777,7 @@
       </w:pPr>
     </w:lvl>
   </w:abstractNum>
-  <w:abstractNum w:abstractNumId="50" w15:restartNumberingAfterBreak="0">
+  <w:abstractNum w:abstractNumId="51" w15:restartNumberingAfterBreak="0">
     <w:nsid w:val="52415FCB"/>
     <w:multiLevelType w:val="hybridMultilevel"/>
     <w:tmpl w:val="51EC55FC"/>
@@ -54667,7 +54890,7 @@
       </w:rPr>
     </w:lvl>
   </w:abstractNum>
-  <w:abstractNum w:abstractNumId="51" w15:restartNumberingAfterBreak="0">
+  <w:abstractNum w:abstractNumId="52" w15:restartNumberingAfterBreak="0">
     <w:nsid w:val="53203CAD"/>
     <w:multiLevelType w:val="hybridMultilevel"/>
     <w:tmpl w:val="6F98B47E"/>
@@ -54759,7 +54982,7 @@
       </w:pPr>
     </w:lvl>
   </w:abstractNum>
-  <w:abstractNum w:abstractNumId="52" w15:restartNumberingAfterBreak="0">
+  <w:abstractNum w:abstractNumId="53" w15:restartNumberingAfterBreak="0">
     <w:nsid w:val="533E44E2"/>
     <w:multiLevelType w:val="hybridMultilevel"/>
     <w:tmpl w:val="938E2FAC"/>
@@ -54872,7 +55095,7 @@
       </w:rPr>
     </w:lvl>
   </w:abstractNum>
-  <w:abstractNum w:abstractNumId="53" w15:restartNumberingAfterBreak="0">
+  <w:abstractNum w:abstractNumId="54" w15:restartNumberingAfterBreak="0">
     <w:nsid w:val="56BE0DCA"/>
     <w:multiLevelType w:val="hybridMultilevel"/>
     <w:tmpl w:val="2BD02D46"/>
@@ -54961,7 +55184,7 @@
       </w:pPr>
     </w:lvl>
   </w:abstractNum>
-  <w:abstractNum w:abstractNumId="54" w15:restartNumberingAfterBreak="0">
+  <w:abstractNum w:abstractNumId="55" w15:restartNumberingAfterBreak="0">
     <w:nsid w:val="578B2B52"/>
     <w:multiLevelType w:val="hybridMultilevel"/>
     <w:tmpl w:val="5AE46A66"/>
@@ -55074,7 +55297,7 @@
       </w:rPr>
     </w:lvl>
   </w:abstractNum>
-  <w:abstractNum w:abstractNumId="55" w15:restartNumberingAfterBreak="0">
+  <w:abstractNum w:abstractNumId="56" w15:restartNumberingAfterBreak="0">
     <w:nsid w:val="57F34332"/>
     <w:multiLevelType w:val="hybridMultilevel"/>
     <w:tmpl w:val="32CC1A8C"/>
@@ -55187,7 +55410,7 @@
       </w:rPr>
     </w:lvl>
   </w:abstractNum>
-  <w:abstractNum w:abstractNumId="56" w15:restartNumberingAfterBreak="0">
+  <w:abstractNum w:abstractNumId="57" w15:restartNumberingAfterBreak="0">
     <w:nsid w:val="5B98212B"/>
     <w:multiLevelType w:val="hybridMultilevel"/>
     <w:tmpl w:val="4ADC29AE"/>
@@ -55300,7 +55523,7 @@
       </w:rPr>
     </w:lvl>
   </w:abstractNum>
-  <w:abstractNum w:abstractNumId="57" w15:restartNumberingAfterBreak="0">
+  <w:abstractNum w:abstractNumId="58" w15:restartNumberingAfterBreak="0">
     <w:nsid w:val="5D1B0F8D"/>
     <w:multiLevelType w:val="hybridMultilevel"/>
     <w:tmpl w:val="714ABEF4"/>
@@ -55413,7 +55636,7 @@
       </w:rPr>
     </w:lvl>
   </w:abstractNum>
-  <w:abstractNum w:abstractNumId="58" w15:restartNumberingAfterBreak="0">
+  <w:abstractNum w:abstractNumId="59" w15:restartNumberingAfterBreak="0">
     <w:nsid w:val="5ECB5D7B"/>
     <w:multiLevelType w:val="hybridMultilevel"/>
     <w:tmpl w:val="11FEA4A6"/>
@@ -55507,7 +55730,7 @@
       </w:pPr>
     </w:lvl>
   </w:abstractNum>
-  <w:abstractNum w:abstractNumId="59" w15:restartNumberingAfterBreak="0">
+  <w:abstractNum w:abstractNumId="60" w15:restartNumberingAfterBreak="0">
     <w:nsid w:val="5F3B29BF"/>
     <w:multiLevelType w:val="hybridMultilevel"/>
     <w:tmpl w:val="11FEA4A6"/>
@@ -55601,7 +55824,7 @@
       </w:pPr>
     </w:lvl>
   </w:abstractNum>
-  <w:abstractNum w:abstractNumId="60" w15:restartNumberingAfterBreak="0">
+  <w:abstractNum w:abstractNumId="61" w15:restartNumberingAfterBreak="0">
     <w:nsid w:val="6065583D"/>
     <w:multiLevelType w:val="hybridMultilevel"/>
     <w:tmpl w:val="DB62DEB4"/>
@@ -55714,7 +55937,7 @@
       </w:rPr>
     </w:lvl>
   </w:abstractNum>
-  <w:abstractNum w:abstractNumId="61" w15:restartNumberingAfterBreak="0">
+  <w:abstractNum w:abstractNumId="62" w15:restartNumberingAfterBreak="0">
     <w:nsid w:val="60ED4034"/>
     <w:multiLevelType w:val="hybridMultilevel"/>
     <w:tmpl w:val="1C5681DA"/>
@@ -55803,7 +56026,7 @@
       </w:pPr>
     </w:lvl>
   </w:abstractNum>
-  <w:abstractNum w:abstractNumId="62" w15:restartNumberingAfterBreak="0">
+  <w:abstractNum w:abstractNumId="63" w15:restartNumberingAfterBreak="0">
     <w:nsid w:val="623F58BD"/>
     <w:multiLevelType w:val="hybridMultilevel"/>
     <w:tmpl w:val="48929C42"/>
@@ -55916,7 +56139,7 @@
       </w:rPr>
     </w:lvl>
   </w:abstractNum>
-  <w:abstractNum w:abstractNumId="63" w15:restartNumberingAfterBreak="0">
+  <w:abstractNum w:abstractNumId="64" w15:restartNumberingAfterBreak="0">
     <w:nsid w:val="63BB3886"/>
     <w:multiLevelType w:val="hybridMultilevel"/>
     <w:tmpl w:val="E9FE4040"/>
@@ -56008,7 +56231,7 @@
       </w:pPr>
     </w:lvl>
   </w:abstractNum>
-  <w:abstractNum w:abstractNumId="64" w15:restartNumberingAfterBreak="0">
+  <w:abstractNum w:abstractNumId="65" w15:restartNumberingAfterBreak="0">
     <w:nsid w:val="64944AE4"/>
     <w:multiLevelType w:val="hybridMultilevel"/>
     <w:tmpl w:val="A19EB93A"/>
@@ -56121,7 +56344,7 @@
       </w:rPr>
     </w:lvl>
   </w:abstractNum>
-  <w:abstractNum w:abstractNumId="65" w15:restartNumberingAfterBreak="0">
+  <w:abstractNum w:abstractNumId="66" w15:restartNumberingAfterBreak="0">
     <w:nsid w:val="64A010FF"/>
     <w:multiLevelType w:val="hybridMultilevel"/>
     <w:tmpl w:val="6B0048E6"/>
@@ -56234,7 +56457,7 @@
       </w:rPr>
     </w:lvl>
   </w:abstractNum>
-  <w:abstractNum w:abstractNumId="66" w15:restartNumberingAfterBreak="0">
+  <w:abstractNum w:abstractNumId="67" w15:restartNumberingAfterBreak="0">
     <w:nsid w:val="65401CAB"/>
     <w:multiLevelType w:val="hybridMultilevel"/>
     <w:tmpl w:val="090080F0"/>
@@ -56347,7 +56570,7 @@
       </w:rPr>
     </w:lvl>
   </w:abstractNum>
-  <w:abstractNum w:abstractNumId="67" w15:restartNumberingAfterBreak="0">
+  <w:abstractNum w:abstractNumId="68" w15:restartNumberingAfterBreak="0">
     <w:nsid w:val="65FE7F55"/>
     <w:multiLevelType w:val="hybridMultilevel"/>
     <w:tmpl w:val="7EEA5C7C"/>
@@ -56460,7 +56683,7 @@
       </w:rPr>
     </w:lvl>
   </w:abstractNum>
-  <w:abstractNum w:abstractNumId="68" w15:restartNumberingAfterBreak="0">
+  <w:abstractNum w:abstractNumId="69" w15:restartNumberingAfterBreak="0">
     <w:nsid w:val="67672271"/>
     <w:multiLevelType w:val="hybridMultilevel"/>
     <w:tmpl w:val="06508430"/>
@@ -56573,7 +56796,7 @@
       </w:rPr>
     </w:lvl>
   </w:abstractNum>
-  <w:abstractNum w:abstractNumId="69" w15:restartNumberingAfterBreak="0">
+  <w:abstractNum w:abstractNumId="70" w15:restartNumberingAfterBreak="0">
     <w:nsid w:val="68234AA8"/>
     <w:multiLevelType w:val="hybridMultilevel"/>
     <w:tmpl w:val="AE2A3394"/>
@@ -56686,7 +56909,7 @@
       </w:rPr>
     </w:lvl>
   </w:abstractNum>
-  <w:abstractNum w:abstractNumId="70" w15:restartNumberingAfterBreak="0">
+  <w:abstractNum w:abstractNumId="71" w15:restartNumberingAfterBreak="0">
     <w:nsid w:val="691478E8"/>
     <w:multiLevelType w:val="hybridMultilevel"/>
     <w:tmpl w:val="86060D22"/>
@@ -56775,7 +56998,7 @@
       </w:pPr>
     </w:lvl>
   </w:abstractNum>
-  <w:abstractNum w:abstractNumId="71" w15:restartNumberingAfterBreak="0">
+  <w:abstractNum w:abstractNumId="72" w15:restartNumberingAfterBreak="0">
     <w:nsid w:val="6B3F2B43"/>
     <w:multiLevelType w:val="multilevel"/>
     <w:tmpl w:val="C0B8DF96"/>
@@ -56921,7 +57144,7 @@
       </w:rPr>
     </w:lvl>
   </w:abstractNum>
-  <w:abstractNum w:abstractNumId="72" w15:restartNumberingAfterBreak="0">
+  <w:abstractNum w:abstractNumId="73" w15:restartNumberingAfterBreak="0">
     <w:nsid w:val="6CC05D97"/>
     <w:multiLevelType w:val="hybridMultilevel"/>
     <w:tmpl w:val="4A5AEF22"/>
@@ -57034,7 +57257,7 @@
       </w:rPr>
     </w:lvl>
   </w:abstractNum>
-  <w:abstractNum w:abstractNumId="73" w15:restartNumberingAfterBreak="0">
+  <w:abstractNum w:abstractNumId="74" w15:restartNumberingAfterBreak="0">
     <w:nsid w:val="6D1D51C9"/>
     <w:multiLevelType w:val="hybridMultilevel"/>
     <w:tmpl w:val="11FEA4A6"/>
@@ -57128,7 +57351,7 @@
       </w:pPr>
     </w:lvl>
   </w:abstractNum>
-  <w:abstractNum w:abstractNumId="74" w15:restartNumberingAfterBreak="0">
+  <w:abstractNum w:abstractNumId="75" w15:restartNumberingAfterBreak="0">
     <w:nsid w:val="6D38502A"/>
     <w:multiLevelType w:val="hybridMultilevel"/>
     <w:tmpl w:val="4418B1A0"/>
@@ -57241,7 +57464,7 @@
       </w:rPr>
     </w:lvl>
   </w:abstractNum>
-  <w:abstractNum w:abstractNumId="75" w15:restartNumberingAfterBreak="0">
+  <w:abstractNum w:abstractNumId="76" w15:restartNumberingAfterBreak="0">
     <w:nsid w:val="70BB160A"/>
     <w:multiLevelType w:val="hybridMultilevel"/>
     <w:tmpl w:val="09CEA66C"/>
@@ -57333,7 +57556,7 @@
       </w:pPr>
     </w:lvl>
   </w:abstractNum>
-  <w:abstractNum w:abstractNumId="76" w15:restartNumberingAfterBreak="0">
+  <w:abstractNum w:abstractNumId="77" w15:restartNumberingAfterBreak="0">
     <w:nsid w:val="70D86BE4"/>
     <w:multiLevelType w:val="hybridMultilevel"/>
     <w:tmpl w:val="2BD02D46"/>
@@ -57422,7 +57645,7 @@
       </w:pPr>
     </w:lvl>
   </w:abstractNum>
-  <w:abstractNum w:abstractNumId="77" w15:restartNumberingAfterBreak="0">
+  <w:abstractNum w:abstractNumId="78" w15:restartNumberingAfterBreak="0">
     <w:nsid w:val="71372AD7"/>
     <w:multiLevelType w:val="hybridMultilevel"/>
     <w:tmpl w:val="636EC956"/>
@@ -57508,7 +57731,7 @@
       </w:pPr>
     </w:lvl>
   </w:abstractNum>
-  <w:abstractNum w:abstractNumId="78" w15:restartNumberingAfterBreak="0">
+  <w:abstractNum w:abstractNumId="79" w15:restartNumberingAfterBreak="0">
     <w:nsid w:val="73BE1ACE"/>
     <w:multiLevelType w:val="hybridMultilevel"/>
     <w:tmpl w:val="257EB8E4"/>
@@ -57621,7 +57844,7 @@
       </w:rPr>
     </w:lvl>
   </w:abstractNum>
-  <w:abstractNum w:abstractNumId="79" w15:restartNumberingAfterBreak="0">
+  <w:abstractNum w:abstractNumId="80" w15:restartNumberingAfterBreak="0">
     <w:nsid w:val="749C5A9D"/>
     <w:multiLevelType w:val="hybridMultilevel"/>
     <w:tmpl w:val="2B1C3C04"/>
@@ -57734,7 +57957,7 @@
       </w:rPr>
     </w:lvl>
   </w:abstractNum>
-  <w:abstractNum w:abstractNumId="80" w15:restartNumberingAfterBreak="0">
+  <w:abstractNum w:abstractNumId="81" w15:restartNumberingAfterBreak="0">
     <w:nsid w:val="77C211F1"/>
     <w:multiLevelType w:val="hybridMultilevel"/>
     <w:tmpl w:val="09C2C38C"/>
@@ -57847,7 +58070,7 @@
       </w:rPr>
     </w:lvl>
   </w:abstractNum>
-  <w:abstractNum w:abstractNumId="81" w15:restartNumberingAfterBreak="0">
+  <w:abstractNum w:abstractNumId="82" w15:restartNumberingAfterBreak="0">
     <w:nsid w:val="78703901"/>
     <w:multiLevelType w:val="multilevel"/>
     <w:tmpl w:val="3F9EE3CA"/>
@@ -57968,7 +58191,7 @@
       </w:rPr>
     </w:lvl>
   </w:abstractNum>
-  <w:abstractNum w:abstractNumId="82" w15:restartNumberingAfterBreak="0">
+  <w:abstractNum w:abstractNumId="83" w15:restartNumberingAfterBreak="0">
     <w:nsid w:val="7A136C1E"/>
     <w:multiLevelType w:val="hybridMultilevel"/>
     <w:tmpl w:val="F9F4AF72"/>
@@ -58081,7 +58304,7 @@
       </w:rPr>
     </w:lvl>
   </w:abstractNum>
-  <w:abstractNum w:abstractNumId="83" w15:restartNumberingAfterBreak="0">
+  <w:abstractNum w:abstractNumId="84" w15:restartNumberingAfterBreak="0">
     <w:nsid w:val="7A14173C"/>
     <w:multiLevelType w:val="hybridMultilevel"/>
     <w:tmpl w:val="0382010E"/>
@@ -58171,7 +58394,7 @@
       </w:pPr>
     </w:lvl>
   </w:abstractNum>
-  <w:abstractNum w:abstractNumId="84" w15:restartNumberingAfterBreak="0">
+  <w:abstractNum w:abstractNumId="85" w15:restartNumberingAfterBreak="0">
     <w:nsid w:val="7C075A80"/>
     <w:multiLevelType w:val="hybridMultilevel"/>
     <w:tmpl w:val="621C2BE6"/>
@@ -58284,7 +58507,7 @@
       </w:rPr>
     </w:lvl>
   </w:abstractNum>
-  <w:abstractNum w:abstractNumId="85" w15:restartNumberingAfterBreak="0">
+  <w:abstractNum w:abstractNumId="86" w15:restartNumberingAfterBreak="0">
     <w:nsid w:val="7E3053F5"/>
     <w:multiLevelType w:val="multilevel"/>
     <w:tmpl w:val="5C5EEECC"/>
@@ -58433,7 +58656,7 @@
       </w:rPr>
     </w:lvl>
   </w:abstractNum>
-  <w:abstractNum w:abstractNumId="86" w15:restartNumberingAfterBreak="0">
+  <w:abstractNum w:abstractNumId="87" w15:restartNumberingAfterBreak="0">
     <w:nsid w:val="7EF25EC2"/>
     <w:multiLevelType w:val="hybridMultilevel"/>
     <w:tmpl w:val="2C120412"/>
@@ -58525,7 +58748,7 @@
       </w:pPr>
     </w:lvl>
   </w:abstractNum>
-  <w:abstractNum w:abstractNumId="87" w15:restartNumberingAfterBreak="0">
+  <w:abstractNum w:abstractNumId="88" w15:restartNumberingAfterBreak="0">
     <w:nsid w:val="7F6A536E"/>
     <w:multiLevelType w:val="hybridMultilevel"/>
     <w:tmpl w:val="375E8E4E"/>
@@ -58618,10 +58841,10 @@
     </w:lvl>
   </w:abstractNum>
   <w:num w:numId="1" w16cid:durableId="1840121272">
-    <w:abstractNumId w:val="81"/>
+    <w:abstractNumId w:val="82"/>
   </w:num>
   <w:num w:numId="2" w16cid:durableId="2081517283">
-    <w:abstractNumId w:val="47"/>
+    <w:abstractNumId w:val="48"/>
   </w:num>
   <w:num w:numId="3" w16cid:durableId="1456411418">
     <w:abstractNumId w:val="19"/>
@@ -58630,7 +58853,7 @@
     <w:abstractNumId w:val="18"/>
   </w:num>
   <w:num w:numId="5" w16cid:durableId="729960591">
-    <w:abstractNumId w:val="70"/>
+    <w:abstractNumId w:val="71"/>
   </w:num>
   <w:num w:numId="6" w16cid:durableId="1998877115">
     <w:abstractNumId w:val="1"/>
@@ -58639,85 +58862,85 @@
     <w:abstractNumId w:val="22"/>
   </w:num>
   <w:num w:numId="8" w16cid:durableId="1934825699">
-    <w:abstractNumId w:val="40"/>
+    <w:abstractNumId w:val="41"/>
   </w:num>
   <w:num w:numId="9" w16cid:durableId="690379540">
+    <w:abstractNumId w:val="55"/>
+  </w:num>
+  <w:num w:numId="10" w16cid:durableId="2095583886">
+    <w:abstractNumId w:val="80"/>
+  </w:num>
+  <w:num w:numId="11" w16cid:durableId="2060400296">
+    <w:abstractNumId w:val="77"/>
+  </w:num>
+  <w:num w:numId="12" w16cid:durableId="1545362854">
+    <w:abstractNumId w:val="62"/>
+  </w:num>
+  <w:num w:numId="13" w16cid:durableId="877090608">
     <w:abstractNumId w:val="54"/>
   </w:num>
-  <w:num w:numId="10" w16cid:durableId="2095583886">
-    <w:abstractNumId w:val="79"/>
-  </w:num>
-  <w:num w:numId="11" w16cid:durableId="2060400296">
-    <w:abstractNumId w:val="76"/>
-  </w:num>
-  <w:num w:numId="12" w16cid:durableId="1545362854">
-    <w:abstractNumId w:val="61"/>
-  </w:num>
-  <w:num w:numId="13" w16cid:durableId="877090608">
-    <w:abstractNumId w:val="53"/>
-  </w:num>
   <w:num w:numId="14" w16cid:durableId="275720958">
-    <w:abstractNumId w:val="86"/>
+    <w:abstractNumId w:val="87"/>
   </w:num>
   <w:num w:numId="15" w16cid:durableId="1032876785">
     <w:abstractNumId w:val="8"/>
   </w:num>
   <w:num w:numId="16" w16cid:durableId="618873417">
-    <w:abstractNumId w:val="63"/>
+    <w:abstractNumId w:val="64"/>
   </w:num>
   <w:num w:numId="17" w16cid:durableId="1181775792">
-    <w:abstractNumId w:val="48"/>
+    <w:abstractNumId w:val="49"/>
   </w:num>
   <w:num w:numId="18" w16cid:durableId="849757029">
-    <w:abstractNumId w:val="45"/>
+    <w:abstractNumId w:val="46"/>
   </w:num>
   <w:num w:numId="19" w16cid:durableId="965702776">
     <w:abstractNumId w:val="16"/>
   </w:num>
   <w:num w:numId="20" w16cid:durableId="2072314220">
-    <w:abstractNumId w:val="51"/>
+    <w:abstractNumId w:val="52"/>
   </w:num>
   <w:num w:numId="21" w16cid:durableId="437599665">
-    <w:abstractNumId w:val="44"/>
+    <w:abstractNumId w:val="45"/>
   </w:num>
   <w:num w:numId="22" w16cid:durableId="1909875244">
-    <w:abstractNumId w:val="41"/>
+    <w:abstractNumId w:val="42"/>
   </w:num>
   <w:num w:numId="23" w16cid:durableId="1108742487">
-    <w:abstractNumId w:val="36"/>
+    <w:abstractNumId w:val="37"/>
   </w:num>
   <w:num w:numId="24" w16cid:durableId="446434354">
-    <w:abstractNumId w:val="49"/>
+    <w:abstractNumId w:val="50"/>
   </w:num>
   <w:num w:numId="25" w16cid:durableId="1306201647">
     <w:abstractNumId w:val="12"/>
   </w:num>
   <w:num w:numId="26" w16cid:durableId="1865095620">
-    <w:abstractNumId w:val="87"/>
+    <w:abstractNumId w:val="88"/>
   </w:num>
   <w:num w:numId="27" w16cid:durableId="1004208737">
-    <w:abstractNumId w:val="75"/>
+    <w:abstractNumId w:val="76"/>
   </w:num>
   <w:num w:numId="28" w16cid:durableId="617105934">
-    <w:abstractNumId w:val="28"/>
+    <w:abstractNumId w:val="29"/>
   </w:num>
   <w:num w:numId="29" w16cid:durableId="1151290693">
-    <w:abstractNumId w:val="31"/>
+    <w:abstractNumId w:val="32"/>
   </w:num>
   <w:num w:numId="30" w16cid:durableId="645163055">
-    <w:abstractNumId w:val="62"/>
+    <w:abstractNumId w:val="63"/>
   </w:num>
   <w:num w:numId="31" w16cid:durableId="1810786610">
-    <w:abstractNumId w:val="83"/>
+    <w:abstractNumId w:val="84"/>
   </w:num>
   <w:num w:numId="32" w16cid:durableId="1269435340">
-    <w:abstractNumId w:val="73"/>
+    <w:abstractNumId w:val="74"/>
   </w:num>
   <w:num w:numId="33" w16cid:durableId="226847224">
     <w:abstractNumId w:val="14"/>
   </w:num>
   <w:num w:numId="34" w16cid:durableId="2093964487">
-    <w:abstractNumId w:val="58"/>
+    <w:abstractNumId w:val="59"/>
   </w:num>
   <w:num w:numId="35" w16cid:durableId="1184124486">
     <w:abstractNumId w:val="0"/>
@@ -58729,61 +58952,61 @@
     <w:abstractNumId w:val="3"/>
   </w:num>
   <w:num w:numId="38" w16cid:durableId="863785896">
-    <w:abstractNumId w:val="59"/>
+    <w:abstractNumId w:val="60"/>
   </w:num>
   <w:num w:numId="39" w16cid:durableId="1758555374">
     <w:abstractNumId w:val="23"/>
   </w:num>
   <w:num w:numId="40" w16cid:durableId="154685191">
-    <w:abstractNumId w:val="46"/>
+    <w:abstractNumId w:val="47"/>
   </w:num>
   <w:num w:numId="41" w16cid:durableId="1550846133">
     <w:abstractNumId w:val="25"/>
   </w:num>
   <w:num w:numId="42" w16cid:durableId="1524515880">
-    <w:abstractNumId w:val="37"/>
+    <w:abstractNumId w:val="38"/>
   </w:num>
   <w:num w:numId="43" w16cid:durableId="666637357">
-    <w:abstractNumId w:val="71"/>
+    <w:abstractNumId w:val="72"/>
   </w:num>
   <w:num w:numId="44" w16cid:durableId="437681274">
-    <w:abstractNumId w:val="26"/>
+    <w:abstractNumId w:val="27"/>
   </w:num>
   <w:num w:numId="45" w16cid:durableId="986125219">
     <w:abstractNumId w:val="5"/>
   </w:num>
   <w:num w:numId="46" w16cid:durableId="281351918">
-    <w:abstractNumId w:val="52"/>
+    <w:abstractNumId w:val="53"/>
   </w:num>
   <w:num w:numId="47" w16cid:durableId="1491754609">
-    <w:abstractNumId w:val="66"/>
+    <w:abstractNumId w:val="67"/>
   </w:num>
   <w:num w:numId="48" w16cid:durableId="1244803305">
-    <w:abstractNumId w:val="85"/>
+    <w:abstractNumId w:val="86"/>
   </w:num>
   <w:num w:numId="49" w16cid:durableId="893391915">
-    <w:abstractNumId w:val="80"/>
+    <w:abstractNumId w:val="81"/>
   </w:num>
   <w:num w:numId="50" w16cid:durableId="754866082">
-    <w:abstractNumId w:val="33"/>
+    <w:abstractNumId w:val="34"/>
   </w:num>
   <w:num w:numId="51" w16cid:durableId="877745763">
-    <w:abstractNumId w:val="64"/>
+    <w:abstractNumId w:val="65"/>
   </w:num>
   <w:num w:numId="52" w16cid:durableId="413361749">
     <w:abstractNumId w:val="24"/>
   </w:num>
   <w:num w:numId="53" w16cid:durableId="886918440">
-    <w:abstractNumId w:val="38"/>
+    <w:abstractNumId w:val="39"/>
   </w:num>
   <w:num w:numId="54" w16cid:durableId="1112439699">
     <w:abstractNumId w:val="17"/>
   </w:num>
   <w:num w:numId="55" w16cid:durableId="1355108866">
-    <w:abstractNumId w:val="50"/>
+    <w:abstractNumId w:val="51"/>
   </w:num>
   <w:num w:numId="56" w16cid:durableId="1177157776">
-    <w:abstractNumId w:val="32"/>
+    <w:abstractNumId w:val="33"/>
   </w:num>
   <w:num w:numId="57" w16cid:durableId="382025742">
     <w:abstractNumId w:val="15"/>
@@ -58792,94 +59015,97 @@
     <w:abstractNumId w:val="6"/>
   </w:num>
   <w:num w:numId="59" w16cid:durableId="1257787199">
-    <w:abstractNumId w:val="67"/>
+    <w:abstractNumId w:val="68"/>
   </w:num>
   <w:num w:numId="60" w16cid:durableId="744691902">
-    <w:abstractNumId w:val="78"/>
+    <w:abstractNumId w:val="79"/>
   </w:num>
   <w:num w:numId="61" w16cid:durableId="1001464935">
-    <w:abstractNumId w:val="42"/>
+    <w:abstractNumId w:val="43"/>
   </w:num>
   <w:num w:numId="62" w16cid:durableId="617683646">
     <w:abstractNumId w:val="9"/>
   </w:num>
   <w:num w:numId="63" w16cid:durableId="153424595">
-    <w:abstractNumId w:val="60"/>
+    <w:abstractNumId w:val="61"/>
   </w:num>
   <w:num w:numId="64" w16cid:durableId="1274367116">
-    <w:abstractNumId w:val="68"/>
+    <w:abstractNumId w:val="69"/>
   </w:num>
   <w:num w:numId="65" w16cid:durableId="1731269276">
-    <w:abstractNumId w:val="30"/>
+    <w:abstractNumId w:val="31"/>
   </w:num>
   <w:num w:numId="66" w16cid:durableId="1306009000">
-    <w:abstractNumId w:val="84"/>
+    <w:abstractNumId w:val="85"/>
   </w:num>
   <w:num w:numId="67" w16cid:durableId="280187681">
-    <w:abstractNumId w:val="65"/>
+    <w:abstractNumId w:val="66"/>
   </w:num>
   <w:num w:numId="68" w16cid:durableId="853301775">
-    <w:abstractNumId w:val="27"/>
+    <w:abstractNumId w:val="28"/>
   </w:num>
   <w:num w:numId="69" w16cid:durableId="2077363579">
-    <w:abstractNumId w:val="56"/>
+    <w:abstractNumId w:val="57"/>
   </w:num>
   <w:num w:numId="70" w16cid:durableId="846942610">
     <w:abstractNumId w:val="7"/>
   </w:num>
   <w:num w:numId="71" w16cid:durableId="1517386439">
-    <w:abstractNumId w:val="74"/>
+    <w:abstractNumId w:val="75"/>
   </w:num>
   <w:num w:numId="72" w16cid:durableId="979961399">
     <w:abstractNumId w:val="10"/>
   </w:num>
   <w:num w:numId="73" w16cid:durableId="266891209">
-    <w:abstractNumId w:val="34"/>
+    <w:abstractNumId w:val="35"/>
   </w:num>
   <w:num w:numId="74" w16cid:durableId="353312174">
-    <w:abstractNumId w:val="57"/>
+    <w:abstractNumId w:val="58"/>
   </w:num>
   <w:num w:numId="75" w16cid:durableId="1327975918">
-    <w:abstractNumId w:val="72"/>
+    <w:abstractNumId w:val="73"/>
   </w:num>
   <w:num w:numId="76" w16cid:durableId="1566378112">
-    <w:abstractNumId w:val="39"/>
+    <w:abstractNumId w:val="40"/>
   </w:num>
   <w:num w:numId="77" w16cid:durableId="1572425126">
-    <w:abstractNumId w:val="29"/>
+    <w:abstractNumId w:val="30"/>
   </w:num>
   <w:num w:numId="78" w16cid:durableId="1706635594">
     <w:abstractNumId w:val="21"/>
   </w:num>
   <w:num w:numId="79" w16cid:durableId="565841589">
-    <w:abstractNumId w:val="55"/>
+    <w:abstractNumId w:val="56"/>
   </w:num>
   <w:num w:numId="80" w16cid:durableId="1526863455">
-    <w:abstractNumId w:val="82"/>
+    <w:abstractNumId w:val="83"/>
   </w:num>
   <w:num w:numId="81" w16cid:durableId="1701468633">
     <w:abstractNumId w:val="11"/>
   </w:num>
   <w:num w:numId="82" w16cid:durableId="1781946518">
-    <w:abstractNumId w:val="43"/>
+    <w:abstractNumId w:val="44"/>
   </w:num>
   <w:num w:numId="83" w16cid:durableId="876897287">
     <w:abstractNumId w:val="20"/>
   </w:num>
   <w:num w:numId="84" w16cid:durableId="1405446862">
-    <w:abstractNumId w:val="35"/>
+    <w:abstractNumId w:val="36"/>
   </w:num>
   <w:num w:numId="85" w16cid:durableId="888347061">
-    <w:abstractNumId w:val="69"/>
+    <w:abstractNumId w:val="70"/>
   </w:num>
   <w:num w:numId="86" w16cid:durableId="181747562">
     <w:abstractNumId w:val="4"/>
   </w:num>
   <w:num w:numId="87" w16cid:durableId="1200581868">
-    <w:abstractNumId w:val="77"/>
+    <w:abstractNumId w:val="78"/>
   </w:num>
   <w:num w:numId="88" w16cid:durableId="1568418014">
     <w:abstractNumId w:val="13"/>
+  </w:num>
+  <w:num w:numId="89" w16cid:durableId="570967185">
+    <w:abstractNumId w:val="26"/>
   </w:num>
   <w:numIdMacAtCleanup w:val="85"/>
 </w:numbering>
@@ -59452,7 +59678,6 @@
   <w:style w:type="character" w:default="1" w:styleId="Fuentedeprrafopredeter">
     <w:name w:val="Default Paragraph Font"/>
     <w:uiPriority w:val="1"/>
-    <w:semiHidden/>
     <w:unhideWhenUsed/>
   </w:style>
   <w:style w:type="table" w:default="1" w:styleId="Tablanormal">
@@ -60352,28 +60577,28 @@
 </file>
 
 <file path=customXml/item1.xml><?xml version="1.0" encoding="utf-8"?>
-<b:Sources xmlns:b="http://schemas.openxmlformats.org/officeDocument/2006/bibliography" xmlns="http://schemas.openxmlformats.org/officeDocument/2006/bibliography" SelectedStyle="\APASixthEditionOfficeOnline.xsl" StyleName="APA" Version="6"/>
-</file>
-
-<file path=customXml/item2.xml><?xml version="1.0" encoding="utf-8"?>
 <go:gDocsCustomXmlDataStorage xmlns:go="http://customooxmlschemas.google.com/" xmlns:r="http://schemas.openxmlformats.org/officeDocument/2006/relationships">
   <go:docsCustomData xmlns:go="http://customooxmlschemas.google.com/" roundtripDataSignature="AMtx7mguBxdkhaGz01udNDo5UlRuH4Qt/A==">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</go:docsCustomData>
 </go:gDocsCustomXmlDataStorage>
 </file>
 
-<file path=customXml/itemProps1.xml><?xml version="1.0" encoding="utf-8"?>
-<ds:datastoreItem xmlns:ds="http://schemas.openxmlformats.org/officeDocument/2006/customXml" ds:itemID="{AE030073-6319-4592-A707-9629370D22F9}">
-  <ds:schemaRefs>
-    <ds:schemaRef ds:uri="http://schemas.openxmlformats.org/officeDocument/2006/bibliography"/>
-  </ds:schemaRefs>
-</ds:datastoreItem>
+<file path=customXml/item2.xml><?xml version="1.0" encoding="utf-8"?>
+<b:Sources xmlns:b="http://schemas.openxmlformats.org/officeDocument/2006/bibliography" xmlns="http://schemas.openxmlformats.org/officeDocument/2006/bibliography" SelectedStyle="\APASixthEditionOfficeOnline.xsl" StyleName="APA" Version="6"/>
 </file>
 
-<file path=customXml/itemProps2.xml><?xml version="1.0" encoding="utf-8"?>
+<file path=customXml/itemProps1.xml><?xml version="1.0" encoding="utf-8"?>
 <ds:datastoreItem xmlns:ds="http://schemas.openxmlformats.org/officeDocument/2006/customXml" ds:itemID="{11111111-1234-1234-1234-123412341234}">
   <ds:schemaRefs>
     <ds:schemaRef ds:uri="http://customooxmlschemas.google.com/"/>
     <ds:schemaRef ds:uri="http://schemas.openxmlformats.org/officeDocument/2006/relationships"/>
   </ds:schemaRefs>
 </ds:datastoreItem>
+</file>
+
+<file path=customXml/itemProps2.xml><?xml version="1.0" encoding="utf-8"?>
+<ds:datastoreItem xmlns:ds="http://schemas.openxmlformats.org/officeDocument/2006/customXml" ds:itemID="{AE030073-6319-4592-A707-9629370D22F9}">
+  <ds:schemaRefs>
+    <ds:schemaRef ds:uri="http://schemas.openxmlformats.org/officeDocument/2006/bibliography"/>
+  </ds:schemaRefs>
+</ds:datastoreItem>
 </file>
</xml_diff>

<commit_message>
Modificación menor de la estructura de archivos y carpetas. Modificaciones al documento Word tendientes a incluir los anexos en el mismo
</commit_message>
<xml_diff>
--- a/docs/HAMANN-PABLO-ALEJANDRO-AP2.docx
+++ b/docs/HAMANN-PABLO-ALEJANDRO-AP2.docx
@@ -47336,7 +47336,60 @@
         </w:drawing>
       </w:r>
     </w:p>
-    <w:p/>
+    <w:p>
+      <w:r>
+        <w:t xml:space="preserve">Imagen disponible en: </w:t>
+      </w:r>
+      <w:hyperlink r:id="rId44" w:history="1">
+        <w:r>
+          <w:rPr>
+            <w:rStyle w:val="Hipervnculo"/>
+          </w:rPr>
+          <w:t>https://raw.githubusercontent.com/linkstat/seminare/refs/heads/main/diagrams/Diagrama%20de%20clases.png</w:t>
+        </w:r>
+      </w:hyperlink>
+    </w:p>
+    <w:p>
+      <w:r>
+        <w:t xml:space="preserve">Archivo fuente </w:t>
+      </w:r>
+      <w:r>
+        <w:t xml:space="preserve">(formato </w:t>
+      </w:r>
+      <w:r>
+        <w:rPr>
+          <w:i/>
+          <w:iCs/>
+        </w:rPr>
+        <w:t xml:space="preserve">Enterprise </w:t>
+      </w:r>
+      <w:proofErr w:type="spellStart"/>
+      <w:r>
+        <w:rPr>
+          <w:i/>
+          <w:iCs/>
+        </w:rPr>
+        <w:t>Architect</w:t>
+      </w:r>
+      <w:proofErr w:type="spellEnd"/>
+      <w:r>
+        <w:t xml:space="preserve">) </w:t>
+      </w:r>
+      <w:r>
+        <w:t>disponible en:</w:t>
+      </w:r>
+      <w:r>
+        <w:t xml:space="preserve"> </w:t>
+      </w:r>
+      <w:hyperlink r:id="rId45" w:history="1">
+        <w:r>
+          <w:rPr>
+            <w:rStyle w:val="Hipervnculo"/>
+          </w:rPr>
+          <w:t>https://github.com/linkstat/seminare/raw/refs/heads/main/diagrams/DiagramaDeActividades.eapx</w:t>
+        </w:r>
+      </w:hyperlink>
+    </w:p>
     <w:p/>
     <w:p>
       <w:pPr>
@@ -47510,7 +47563,7 @@
       <w:r>
         <w:t xml:space="preserve">2019), Recuperado de: </w:t>
       </w:r>
-      <w:hyperlink r:id="rId44" w:history="1">
+      <w:hyperlink r:id="rId46" w:history="1">
         <w:r>
           <w:rPr>
             <w:rStyle w:val="Hipervnculo"/>
@@ -47536,7 +47589,7 @@
       <w:r>
         <w:t xml:space="preserve">. Recuperado de: </w:t>
       </w:r>
-      <w:hyperlink r:id="rId45" w:history="1">
+      <w:hyperlink r:id="rId47" w:history="1">
         <w:r>
           <w:rPr>
             <w:rStyle w:val="Hipervnculo"/>
@@ -47715,7 +47768,7 @@
       <w:r>
         <w:t xml:space="preserve">, (2024), Disponible en: </w:t>
       </w:r>
-      <w:hyperlink r:id="rId46" w:history="1">
+      <w:hyperlink r:id="rId48" w:history="1">
         <w:r>
           <w:rPr>
             <w:rStyle w:val="Hipervnculo"/>
@@ -47732,17 +47785,13 @@
     </w:p>
     <w:p>
       <w:pPr>
-        <w:rPr>
-          <w:rFonts w:eastAsiaTheme="majorEastAsia" w:cstheme="majorBidi"/>
-          <w:b/>
-          <w:bCs/>
-          <w:sz w:val="28"/>
-          <w:szCs w:val="28"/>
-        </w:rPr>
-      </w:pPr>
-      <w:r>
-        <w:br w:type="page"/>
-      </w:r>
+        <w:sectPr>
+          <w:pgSz w:w="11906" w:h="16838" w:code="9"/>
+          <w:pgMar w:top="2127" w:right="1247" w:bottom="1701" w:left="1814" w:header="709" w:footer="709" w:gutter="0"/>
+          <w:cols w:space="720"/>
+          <w:docGrid w:linePitch="326"/>
+        </w:sectPr>
+      </w:pPr>
     </w:p>
     <w:p>
       <w:pPr>
@@ -47754,64 +47803,32 @@
         <w:t>Anexo I</w:t>
       </w:r>
       <w:bookmarkEnd w:id="67"/>
-    </w:p>
-    <w:p>
-      <w:pPr>
-        <w:pStyle w:val="Ttulo2"/>
-      </w:pPr>
+      <w:r>
+        <w:t xml:space="preserve">: </w:t>
+      </w:r>
       <w:bookmarkStart w:id="68" w:name="_Toc177329754"/>
       <w:r>
-        <w:t>I.I Diagrama de Gantt</w:t>
+        <w:t>Diagrama de Gantt</w:t>
       </w:r>
       <w:bookmarkEnd w:id="68"/>
     </w:p>
     <w:p>
-      <w:r>
-        <w:object w:dxaOrig="1534" w:dyaOrig="994" w14:anchorId="333F222D">
-          <v:shapetype id="_x0000_t75" coordsize="21600,21600" o:spt="75" o:preferrelative="t" path="m@4@5l@4@11@9@11@9@5xe" filled="f" stroked="f">
-            <v:stroke joinstyle="miter"/>
-            <v:formulas>
-              <v:f eqn="if lineDrawn pixelLineWidth 0"/>
-              <v:f eqn="sum @0 1 0"/>
-              <v:f eqn="sum 0 0 @1"/>
-              <v:f eqn="prod @2 1 2"/>
-              <v:f eqn="prod @3 21600 pixelWidth"/>
-              <v:f eqn="prod @3 21600 pixelHeight"/>
-              <v:f eqn="sum @0 0 1"/>
-              <v:f eqn="prod @6 1 2"/>
-              <v:f eqn="prod @7 21600 pixelWidth"/>
-              <v:f eqn="sum @8 21600 0"/>
-              <v:f eqn="prod @7 21600 pixelHeight"/>
-              <v:f eqn="sum @10 21600 0"/>
-            </v:formulas>
-            <v:path o:extrusionok="f" gradientshapeok="t" o:connecttype="rect"/>
-            <o:lock v:ext="edit" aspectratio="t"/>
-          </v:shapetype>
-          <v:shape id="_x0000_i1025" type="#_x0000_t75" style="width:79.55pt;height:50.25pt" o:ole="">
-            <v:imagedata r:id="rId47" o:title=""/>
-          </v:shape>
-          <o:OLEObject Type="Embed" ProgID="FoxitPhantomPDF.Document" ShapeID="_x0000_i1025" DrawAspect="Icon" ObjectID="_1789222652" r:id="rId48"/>
-        </w:object>
+      <w:pPr>
+        <w:spacing w:line="276" w:lineRule="auto"/>
+        <w:jc w:val="left"/>
+      </w:pPr>
+      <w:r>
+        <w:br w:type="page"/>
       </w:r>
     </w:p>
     <w:p>
       <w:pPr>
-        <w:spacing w:line="276" w:lineRule="auto"/>
-        <w:jc w:val="left"/>
-      </w:pPr>
-      <w:r>
-        <w:br w:type="page"/>
-      </w:r>
-    </w:p>
-    <w:p>
-      <w:pPr>
-        <w:pStyle w:val="Ttulo2"/>
-        <w:ind w:left="1440" w:hanging="1440"/>
+        <w:pStyle w:val="Ttulo1"/>
       </w:pPr>
       <w:bookmarkStart w:id="69" w:name="_Toc177329755"/>
       <w:r>
         <w:lastRenderedPageBreak/>
-        <w:t xml:space="preserve">I.II </w:t>
+        <w:t xml:space="preserve">Anexo II: </w:t>
       </w:r>
       <w:r>
         <w:t>Organigrama de</w:t>
@@ -47829,19 +47846,88 @@
     </w:p>
     <w:p>
       <w:r>
-        <w:object w:dxaOrig="1534" w:dyaOrig="994" w14:anchorId="61AF1FAF">
-          <v:shape id="_x0000_i1026" type="#_x0000_t75" style="width:79.55pt;height:50.25pt" o:ole="">
-            <v:imagedata r:id="rId49" o:title=""/>
-          </v:shape>
-          <o:OLEObject Type="Embed" ProgID="FoxitPhantomPDF.Document" ShapeID="_x0000_i1026" DrawAspect="Icon" ObjectID="_1789222653" r:id="rId50"/>
-        </w:object>
-      </w:r>
+        <w:rPr>
+          <w:noProof/>
+        </w:rPr>
+        <w:drawing>
+          <wp:inline distT="0" distB="0" distL="0" distR="0" wp14:anchorId="05E0EDC8" wp14:editId="57C9D106">
+            <wp:extent cx="14207490" cy="7457440"/>
+            <wp:effectExtent l="0" t="0" r="3810" b="0"/>
+            <wp:docPr id="1783229988" name="Imagen 13"/>
+            <wp:cNvGraphicFramePr>
+              <a:graphicFrameLocks xmlns:a="http://schemas.openxmlformats.org/drawingml/2006/main" noChangeAspect="1"/>
+            </wp:cNvGraphicFramePr>
+            <a:graphic xmlns:a="http://schemas.openxmlformats.org/drawingml/2006/main">
+              <a:graphicData uri="http://schemas.openxmlformats.org/drawingml/2006/picture">
+                <pic:pic xmlns:pic="http://schemas.openxmlformats.org/drawingml/2006/picture">
+                  <pic:nvPicPr>
+                    <pic:cNvPr id="1783229988" name="Imagen 1783229988"/>
+                    <pic:cNvPicPr/>
+                  </pic:nvPicPr>
+                  <pic:blipFill>
+                    <a:blip r:embed="rId49" cstate="print">
+                      <a:extLst>
+                        <a:ext uri="{28A0092B-C50C-407E-A947-70E740481C1C}">
+                          <a14:useLocalDpi xmlns:a14="http://schemas.microsoft.com/office/drawing/2010/main" val="0"/>
+                        </a:ext>
+                      </a:extLst>
+                    </a:blip>
+                    <a:stretch>
+                      <a:fillRect/>
+                    </a:stretch>
+                  </pic:blipFill>
+                  <pic:spPr>
+                    <a:xfrm>
+                      <a:off x="0" y="0"/>
+                      <a:ext cx="14207490" cy="7457440"/>
+                    </a:xfrm>
+                    <a:prstGeom prst="rect">
+                      <a:avLst/>
+                    </a:prstGeom>
+                  </pic:spPr>
+                </pic:pic>
+              </a:graphicData>
+            </a:graphic>
+          </wp:inline>
+        </w:drawing>
+      </w:r>
+    </w:p>
+    <w:p>
+      <w:r>
+        <w:t xml:space="preserve">Imagen disponible en: </w:t>
+      </w:r>
+      <w:hyperlink r:id="rId50" w:history="1">
+        <w:r>
+          <w:rPr>
+            <w:rStyle w:val="Hipervnculo"/>
+          </w:rPr>
+          <w:t>https://raw.githubusercontent.com/linkstat/seminare/refs/heads/main/diagrams/Diagrama%20de%20clases.png</w:t>
+        </w:r>
+      </w:hyperlink>
+    </w:p>
+    <w:p>
+      <w:r>
+        <w:t xml:space="preserve">Archivo fuente (formato </w:t>
+      </w:r>
+      <w:r>
+        <w:t>PDF</w:t>
+      </w:r>
+      <w:r>
+        <w:t xml:space="preserve">) disponible en: </w:t>
+      </w:r>
+      <w:hyperlink r:id="rId51" w:history="1">
+        <w:r>
+          <w:rPr>
+            <w:rStyle w:val="Hipervnculo"/>
+          </w:rPr>
+          <w:t>https://github.com/linkstat/seminare/raw/refs/heads/main/diagrams/DiagramaDeActividades.eapx</w:t>
+        </w:r>
+      </w:hyperlink>
     </w:p>
     <w:p/>
-    <w:p/>
     <w:sectPr>
-      <w:pgSz w:w="11906" w:h="16838" w:code="9"/>
-      <w:pgMar w:top="2127" w:right="1247" w:bottom="1701" w:left="1814" w:header="709" w:footer="709" w:gutter="0"/>
+      <w:pgSz w:w="23814" w:h="16840" w:orient="landscape" w:code="9"/>
+      <w:pgMar w:top="1560" w:right="720" w:bottom="720" w:left="720" w:header="709" w:footer="709" w:gutter="0"/>
       <w:cols w:space="720"/>
       <w:docGrid w:linePitch="326"/>
     </w:sectPr>
@@ -59510,7 +59596,7 @@
   <w:style w:type="paragraph" w:default="1" w:styleId="Normal">
     <w:name w:val="Normal"/>
     <w:qFormat/>
-    <w:rsid w:val="00B962EE"/>
+    <w:rsid w:val="00073D93"/>
     <w:pPr>
       <w:spacing w:after="0" w:line="240" w:lineRule="auto"/>
     </w:pPr>
@@ -60577,28 +60663,28 @@
 </file>
 
 <file path=customXml/item1.xml><?xml version="1.0" encoding="utf-8"?>
+<b:Sources xmlns:b="http://schemas.openxmlformats.org/officeDocument/2006/bibliography" xmlns="http://schemas.openxmlformats.org/officeDocument/2006/bibliography" SelectedStyle="\APASixthEditionOfficeOnline.xsl" StyleName="APA" Version="6"/>
+</file>
+
+<file path=customXml/item2.xml><?xml version="1.0" encoding="utf-8"?>
 <go:gDocsCustomXmlDataStorage xmlns:go="http://customooxmlschemas.google.com/" xmlns:r="http://schemas.openxmlformats.org/officeDocument/2006/relationships">
   <go:docsCustomData xmlns:go="http://customooxmlschemas.google.com/" roundtripDataSignature="AMtx7mguBxdkhaGz01udNDo5UlRuH4Qt/A==">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</go:docsCustomData>
 </go:gDocsCustomXmlDataStorage>
 </file>
 
-<file path=customXml/item2.xml><?xml version="1.0" encoding="utf-8"?>
-<b:Sources xmlns:b="http://schemas.openxmlformats.org/officeDocument/2006/bibliography" xmlns="http://schemas.openxmlformats.org/officeDocument/2006/bibliography" SelectedStyle="\APASixthEditionOfficeOnline.xsl" StyleName="APA" Version="6"/>
+<file path=customXml/itemProps1.xml><?xml version="1.0" encoding="utf-8"?>
+<ds:datastoreItem xmlns:ds="http://schemas.openxmlformats.org/officeDocument/2006/customXml" ds:itemID="{AE030073-6319-4592-A707-9629370D22F9}">
+  <ds:schemaRefs>
+    <ds:schemaRef ds:uri="http://schemas.openxmlformats.org/officeDocument/2006/bibliography"/>
+  </ds:schemaRefs>
+</ds:datastoreItem>
 </file>
 
-<file path=customXml/itemProps1.xml><?xml version="1.0" encoding="utf-8"?>
+<file path=customXml/itemProps2.xml><?xml version="1.0" encoding="utf-8"?>
 <ds:datastoreItem xmlns:ds="http://schemas.openxmlformats.org/officeDocument/2006/customXml" ds:itemID="{11111111-1234-1234-1234-123412341234}">
   <ds:schemaRefs>
     <ds:schemaRef ds:uri="http://customooxmlschemas.google.com/"/>
     <ds:schemaRef ds:uri="http://schemas.openxmlformats.org/officeDocument/2006/relationships"/>
   </ds:schemaRefs>
 </ds:datastoreItem>
-</file>
-
-<file path=customXml/itemProps2.xml><?xml version="1.0" encoding="utf-8"?>
-<ds:datastoreItem xmlns:ds="http://schemas.openxmlformats.org/officeDocument/2006/customXml" ds:itemID="{AE030073-6319-4592-A707-9629370D22F9}">
-  <ds:schemaRefs>
-    <ds:schemaRef ds:uri="http://schemas.openxmlformats.org/officeDocument/2006/bibliography"/>
-  </ds:schemaRefs>
-</ds:datastoreItem>
 </file>
</xml_diff>

<commit_message>
Documento principal actualizado (incluye anexos). Nuevo Diagrama de despliegue para la Etapa de implmentación. Correcciones menores...
</commit_message>
<xml_diff>
--- a/docs/HAMANN-PABLO-ALEJANDRO-AP2.docx
+++ b/docs/HAMANN-PABLO-ALEJANDRO-AP2.docx
@@ -9069,20 +9069,24 @@
       <w:r>
         <w:t xml:space="preserve">Se acompaña un diagrama de Gantt de las actividades que se desarrollarán para lograr estos objetivos en el </w:t>
       </w:r>
-      <w:r>
-        <w:rPr>
-          <w:i/>
-          <w:iCs/>
-        </w:rPr>
-        <w:t>Anexo I</w:t>
-      </w:r>
-      <w:r>
-        <w:rPr>
-          <w:i/>
-          <w:iCs/>
-        </w:rPr>
-        <w:t>: I.I Diagrama de Gantt</w:t>
-      </w:r>
+      <w:hyperlink w:anchor="_Anexo_I:_Diagrama" w:history="1">
+        <w:r>
+          <w:rPr>
+            <w:rStyle w:val="Hipervnculo"/>
+            <w:i/>
+            <w:iCs/>
+          </w:rPr>
+          <w:t>Anexo I</w:t>
+        </w:r>
+        <w:r>
+          <w:rPr>
+            <w:rStyle w:val="Hipervnculo"/>
+            <w:i/>
+            <w:iCs/>
+          </w:rPr>
+          <w:t>: Diagrama de Gantt</w:t>
+        </w:r>
+      </w:hyperlink>
       <w:r>
         <w:t>.</w:t>
       </w:r>
@@ -10761,26 +10765,78 @@
       <w:r>
         <w:t xml:space="preserve">El organigrama de la institución, se adjunta en el </w:t>
       </w:r>
+      <w:hyperlink w:anchor="_Anexo_II:_Organigrama" w:history="1">
+        <w:r>
+          <w:rPr>
+            <w:rStyle w:val="Hipervnculo"/>
+            <w:i/>
+            <w:iCs/>
+          </w:rPr>
+          <w:t xml:space="preserve">Anexo </w:t>
+        </w:r>
+        <w:r>
+          <w:rPr>
+            <w:rStyle w:val="Hipervnculo"/>
+            <w:i/>
+            <w:iCs/>
+          </w:rPr>
+          <w:t>I</w:t>
+        </w:r>
+        <w:r>
+          <w:rPr>
+            <w:rStyle w:val="Hipervnculo"/>
+            <w:i/>
+            <w:iCs/>
+          </w:rPr>
+          <w:t>I</w:t>
+        </w:r>
+        <w:r>
+          <w:rPr>
+            <w:rStyle w:val="Hipervnculo"/>
+            <w:i/>
+            <w:iCs/>
+          </w:rPr>
+          <w:t>:</w:t>
+        </w:r>
+        <w:r>
+          <w:rPr>
+            <w:rStyle w:val="Hipervnculo"/>
+            <w:i/>
+            <w:iCs/>
+          </w:rPr>
+          <w:t xml:space="preserve"> </w:t>
+        </w:r>
+        <w:r>
+          <w:rPr>
+            <w:rStyle w:val="Hipervnculo"/>
+            <w:i/>
+            <w:iCs/>
+          </w:rPr>
+          <w:t xml:space="preserve">Organigrama </w:t>
+        </w:r>
+        <w:r>
+          <w:rPr>
+            <w:rStyle w:val="Hipervnculo"/>
+            <w:i/>
+            <w:iCs/>
+          </w:rPr>
+          <w:t>del Hospital Municipal de Urgencias (</w:t>
+        </w:r>
+        <w:r>
+          <w:rPr>
+            <w:rStyle w:val="Hipervnculo"/>
+            <w:i/>
+            <w:iCs/>
+          </w:rPr>
+          <w:t>HMU</w:t>
+        </w:r>
+      </w:hyperlink>
       <w:r>
         <w:rPr>
           <w:i/>
           <w:iCs/>
         </w:rPr>
-        <w:t xml:space="preserve">Anexo I: </w:t>
-      </w:r>
-      <w:r>
-        <w:rPr>
-          <w:i/>
-          <w:iCs/>
-        </w:rPr>
-        <w:t xml:space="preserve">I.II </w:t>
-      </w:r>
-      <w:r>
-        <w:rPr>
-          <w:i/>
-          <w:iCs/>
-        </w:rPr>
-        <w:t>Organigrama HMU</w:t>
+        <w:t>)</w:t>
       </w:r>
       <w:r>
         <w:t>.</w:t>
@@ -17985,7 +18041,6 @@
       </w:r>
       <w:bookmarkEnd w:id="36"/>
     </w:p>
-    <w:p/>
     <w:p>
       <w:pPr>
         <w:spacing w:before="240"/>
@@ -24497,6 +24552,7 @@
                   <w14:uncheckedState w14:val="2610" w14:font="MS Gothic"/>
                 </w14:checkbox>
               </w:sdtPr>
+              <w:sdtEndPr/>
               <w:sdtContent>
                 <w:r>
                   <w:rPr>
@@ -24544,6 +24600,7 @@
                   <w14:uncheckedState w14:val="2610" w14:font="MS Gothic"/>
                 </w14:checkbox>
               </w:sdtPr>
+              <w:sdtEndPr/>
               <w:sdtContent>
                 <w:r>
                   <w:rPr>
@@ -24643,6 +24700,7 @@
                   <w14:uncheckedState w14:val="2610" w14:font="MS Gothic"/>
                 </w14:checkbox>
               </w:sdtPr>
+              <w:sdtEndPr/>
               <w:sdtContent>
                 <w:r>
                   <w:rPr>
@@ -24689,6 +24747,7 @@
                   <w14:uncheckedState w14:val="2610" w14:font="MS Gothic"/>
                 </w14:checkbox>
               </w:sdtPr>
+              <w:sdtEndPr/>
               <w:sdtContent>
                 <w:r>
                   <w:rPr>
@@ -24735,6 +24794,7 @@
                   <w14:uncheckedState w14:val="2610" w14:font="MS Gothic"/>
                 </w14:checkbox>
               </w:sdtPr>
+              <w:sdtEndPr/>
               <w:sdtContent>
                 <w:r>
                   <w:rPr>
@@ -24820,6 +24880,7 @@
                   <w14:uncheckedState w14:val="2610" w14:font="MS Gothic"/>
                 </w14:checkbox>
               </w:sdtPr>
+              <w:sdtEndPr/>
               <w:sdtContent>
                 <w:r>
                   <w:rPr>
@@ -24867,6 +24928,7 @@
                   <w14:uncheckedState w14:val="2610" w14:font="MS Gothic"/>
                 </w14:checkbox>
               </w:sdtPr>
+              <w:sdtEndPr/>
               <w:sdtContent>
                 <w:r>
                   <w:rPr>
@@ -24938,6 +25000,7 @@
                   <w14:uncheckedState w14:val="2610" w14:font="MS Gothic"/>
                 </w14:checkbox>
               </w:sdtPr>
+              <w:sdtEndPr/>
               <w:sdtContent>
                 <w:r>
                   <w:rPr>
@@ -24984,6 +25047,7 @@
                   <w14:uncheckedState w14:val="2610" w14:font="MS Gothic"/>
                 </w14:checkbox>
               </w:sdtPr>
+              <w:sdtEndPr/>
               <w:sdtContent>
                 <w:r>
                   <w:rPr>
@@ -25030,6 +25094,7 @@
                   <w14:uncheckedState w14:val="2610" w14:font="MS Gothic"/>
                 </w14:checkbox>
               </w:sdtPr>
+              <w:sdtEndPr/>
               <w:sdtContent>
                 <w:r>
                   <w:rPr>
@@ -26491,6 +26556,7 @@
                   <w14:uncheckedState w14:val="2610" w14:font="MS Gothic"/>
                 </w14:checkbox>
               </w:sdtPr>
+              <w:sdtEndPr/>
               <w:sdtContent>
                 <w:r>
                   <w:rPr>
@@ -26538,6 +26604,7 @@
                   <w14:uncheckedState w14:val="2610" w14:font="MS Gothic"/>
                 </w14:checkbox>
               </w:sdtPr>
+              <w:sdtEndPr/>
               <w:sdtContent>
                 <w:r>
                   <w:rPr>
@@ -26609,6 +26676,7 @@
                   <w14:uncheckedState w14:val="2610" w14:font="MS Gothic"/>
                 </w14:checkbox>
               </w:sdtPr>
+              <w:sdtEndPr/>
               <w:sdtContent>
                 <w:r>
                   <w:rPr>
@@ -26655,6 +26723,7 @@
                   <w14:uncheckedState w14:val="2610" w14:font="MS Gothic"/>
                 </w14:checkbox>
               </w:sdtPr>
+              <w:sdtEndPr/>
               <w:sdtContent>
                 <w:r>
                   <w:rPr>
@@ -26701,6 +26770,7 @@
                   <w14:uncheckedState w14:val="2610" w14:font="MS Gothic"/>
                 </w14:checkbox>
               </w:sdtPr>
+              <w:sdtEndPr/>
               <w:sdtContent>
                 <w:r>
                   <w:rPr>
@@ -26785,6 +26855,7 @@
                   <w14:uncheckedState w14:val="2610" w14:font="MS Gothic"/>
                 </w14:checkbox>
               </w:sdtPr>
+              <w:sdtEndPr/>
               <w:sdtContent>
                 <w:r>
                   <w:rPr>
@@ -26832,6 +26903,7 @@
                   <w14:uncheckedState w14:val="2610" w14:font="MS Gothic"/>
                 </w14:checkbox>
               </w:sdtPr>
+              <w:sdtEndPr/>
               <w:sdtContent>
                 <w:r>
                   <w:rPr>
@@ -26903,6 +26975,7 @@
                   <w14:uncheckedState w14:val="2610" w14:font="MS Gothic"/>
                 </w14:checkbox>
               </w:sdtPr>
+              <w:sdtEndPr/>
               <w:sdtContent>
                 <w:r>
                   <w:rPr>
@@ -26949,6 +27022,7 @@
                   <w14:uncheckedState w14:val="2610" w14:font="MS Gothic"/>
                 </w14:checkbox>
               </w:sdtPr>
+              <w:sdtEndPr/>
               <w:sdtContent>
                 <w:r>
                   <w:rPr>
@@ -26995,6 +27069,7 @@
                   <w14:uncheckedState w14:val="2610" w14:font="MS Gothic"/>
                 </w14:checkbox>
               </w:sdtPr>
+              <w:sdtEndPr/>
               <w:sdtContent>
                 <w:r>
                   <w:rPr>
@@ -28402,6 +28477,7 @@
                   <w14:uncheckedState w14:val="2610" w14:font="MS Gothic"/>
                 </w14:checkbox>
               </w:sdtPr>
+              <w:sdtEndPr/>
               <w:sdtContent>
                 <w:r>
                   <w:rPr>
@@ -28449,6 +28525,7 @@
                   <w14:uncheckedState w14:val="2610" w14:font="MS Gothic"/>
                 </w14:checkbox>
               </w:sdtPr>
+              <w:sdtEndPr/>
               <w:sdtContent>
                 <w:r>
                   <w:rPr>
@@ -28520,6 +28597,7 @@
                   <w14:uncheckedState w14:val="2610" w14:font="MS Gothic"/>
                 </w14:checkbox>
               </w:sdtPr>
+              <w:sdtEndPr/>
               <w:sdtContent>
                 <w:r>
                   <w:rPr>
@@ -28566,6 +28644,7 @@
                   <w14:uncheckedState w14:val="2610" w14:font="MS Gothic"/>
                 </w14:checkbox>
               </w:sdtPr>
+              <w:sdtEndPr/>
               <w:sdtContent>
                 <w:r>
                   <w:rPr>
@@ -28612,6 +28691,7 @@
                   <w14:uncheckedState w14:val="2610" w14:font="MS Gothic"/>
                 </w14:checkbox>
               </w:sdtPr>
+              <w:sdtEndPr/>
               <w:sdtContent>
                 <w:r>
                   <w:rPr>
@@ -28696,6 +28776,7 @@
                   <w14:uncheckedState w14:val="2610" w14:font="MS Gothic"/>
                 </w14:checkbox>
               </w:sdtPr>
+              <w:sdtEndPr/>
               <w:sdtContent>
                 <w:r>
                   <w:rPr>
@@ -28743,6 +28824,7 @@
                   <w14:uncheckedState w14:val="2610" w14:font="MS Gothic"/>
                 </w14:checkbox>
               </w:sdtPr>
+              <w:sdtEndPr/>
               <w:sdtContent>
                 <w:r>
                   <w:rPr>
@@ -28814,6 +28896,7 @@
                   <w14:uncheckedState w14:val="2610" w14:font="MS Gothic"/>
                 </w14:checkbox>
               </w:sdtPr>
+              <w:sdtEndPr/>
               <w:sdtContent>
                 <w:r>
                   <w:rPr>
@@ -28860,6 +28943,7 @@
                   <w14:uncheckedState w14:val="2610" w14:font="MS Gothic"/>
                 </w14:checkbox>
               </w:sdtPr>
+              <w:sdtEndPr/>
               <w:sdtContent>
                 <w:r>
                   <w:rPr>
@@ -28906,6 +28990,7 @@
                   <w14:uncheckedState w14:val="2610" w14:font="MS Gothic"/>
                 </w14:checkbox>
               </w:sdtPr>
+              <w:sdtEndPr/>
               <w:sdtContent>
                 <w:r>
                   <w:rPr>
@@ -30267,6 +30352,7 @@
                   <w14:uncheckedState w14:val="2610" w14:font="MS Gothic"/>
                 </w14:checkbox>
               </w:sdtPr>
+              <w:sdtEndPr/>
               <w:sdtContent>
                 <w:r>
                   <w:rPr>
@@ -30314,6 +30400,7 @@
                   <w14:uncheckedState w14:val="2610" w14:font="MS Gothic"/>
                 </w14:checkbox>
               </w:sdtPr>
+              <w:sdtEndPr/>
               <w:sdtContent>
                 <w:r>
                   <w:rPr>
@@ -30385,6 +30472,7 @@
                   <w14:uncheckedState w14:val="2610" w14:font="MS Gothic"/>
                 </w14:checkbox>
               </w:sdtPr>
+              <w:sdtEndPr/>
               <w:sdtContent>
                 <w:r>
                   <w:rPr>
@@ -30431,6 +30519,7 @@
                   <w14:uncheckedState w14:val="2610" w14:font="MS Gothic"/>
                 </w14:checkbox>
               </w:sdtPr>
+              <w:sdtEndPr/>
               <w:sdtContent>
                 <w:r>
                   <w:rPr>
@@ -30477,6 +30566,7 @@
                   <w14:uncheckedState w14:val="2610" w14:font="MS Gothic"/>
                 </w14:checkbox>
               </w:sdtPr>
+              <w:sdtEndPr/>
               <w:sdtContent>
                 <w:r>
                   <w:rPr>
@@ -30561,6 +30651,7 @@
                   <w14:uncheckedState w14:val="2610" w14:font="MS Gothic"/>
                 </w14:checkbox>
               </w:sdtPr>
+              <w:sdtEndPr/>
               <w:sdtContent>
                 <w:r>
                   <w:rPr>
@@ -30608,6 +30699,7 @@
                   <w14:uncheckedState w14:val="2610" w14:font="MS Gothic"/>
                 </w14:checkbox>
               </w:sdtPr>
+              <w:sdtEndPr/>
               <w:sdtContent>
                 <w:r>
                   <w:rPr>
@@ -30679,6 +30771,7 @@
                   <w14:uncheckedState w14:val="2610" w14:font="MS Gothic"/>
                 </w14:checkbox>
               </w:sdtPr>
+              <w:sdtEndPr/>
               <w:sdtContent>
                 <w:r>
                   <w:rPr>
@@ -30725,6 +30818,7 @@
                   <w14:uncheckedState w14:val="2610" w14:font="MS Gothic"/>
                 </w14:checkbox>
               </w:sdtPr>
+              <w:sdtEndPr/>
               <w:sdtContent>
                 <w:r>
                   <w:rPr>
@@ -30771,6 +30865,7 @@
                   <w14:uncheckedState w14:val="2610" w14:font="MS Gothic"/>
                 </w14:checkbox>
               </w:sdtPr>
+              <w:sdtEndPr/>
               <w:sdtContent>
                 <w:r>
                   <w:rPr>
@@ -32355,6 +32450,7 @@
                   <w14:uncheckedState w14:val="2610" w14:font="MS Gothic"/>
                 </w14:checkbox>
               </w:sdtPr>
+              <w:sdtEndPr/>
               <w:sdtContent>
                 <w:r>
                   <w:rPr>
@@ -32402,6 +32498,7 @@
                   <w14:uncheckedState w14:val="2610" w14:font="MS Gothic"/>
                 </w14:checkbox>
               </w:sdtPr>
+              <w:sdtEndPr/>
               <w:sdtContent>
                 <w:r>
                   <w:rPr>
@@ -32473,6 +32570,7 @@
                   <w14:uncheckedState w14:val="2610" w14:font="MS Gothic"/>
                 </w14:checkbox>
               </w:sdtPr>
+              <w:sdtEndPr/>
               <w:sdtContent>
                 <w:r>
                   <w:rPr>
@@ -32519,6 +32617,7 @@
                   <w14:uncheckedState w14:val="2610" w14:font="MS Gothic"/>
                 </w14:checkbox>
               </w:sdtPr>
+              <w:sdtEndPr/>
               <w:sdtContent>
                 <w:r>
                   <w:rPr>
@@ -32565,6 +32664,7 @@
                   <w14:uncheckedState w14:val="2610" w14:font="MS Gothic"/>
                 </w14:checkbox>
               </w:sdtPr>
+              <w:sdtEndPr/>
               <w:sdtContent>
                 <w:r>
                   <w:rPr>
@@ -32649,6 +32749,7 @@
                   <w14:uncheckedState w14:val="2610" w14:font="MS Gothic"/>
                 </w14:checkbox>
               </w:sdtPr>
+              <w:sdtEndPr/>
               <w:sdtContent>
                 <w:r>
                   <w:rPr>
@@ -32696,6 +32797,7 @@
                   <w14:uncheckedState w14:val="2610" w14:font="MS Gothic"/>
                 </w14:checkbox>
               </w:sdtPr>
+              <w:sdtEndPr/>
               <w:sdtContent>
                 <w:r>
                   <w:rPr>
@@ -32767,6 +32869,7 @@
                   <w14:uncheckedState w14:val="2610" w14:font="MS Gothic"/>
                 </w14:checkbox>
               </w:sdtPr>
+              <w:sdtEndPr/>
               <w:sdtContent>
                 <w:r>
                   <w:rPr>
@@ -32813,6 +32916,7 @@
                   <w14:uncheckedState w14:val="2610" w14:font="MS Gothic"/>
                 </w14:checkbox>
               </w:sdtPr>
+              <w:sdtEndPr/>
               <w:sdtContent>
                 <w:r>
                   <w:rPr>
@@ -32859,6 +32963,7 @@
                   <w14:uncheckedState w14:val="2610" w14:font="MS Gothic"/>
                 </w14:checkbox>
               </w:sdtPr>
+              <w:sdtEndPr/>
               <w:sdtContent>
                 <w:r>
                   <w:rPr>
@@ -34237,6 +34342,7 @@
                   <w14:uncheckedState w14:val="2610" w14:font="MS Gothic"/>
                 </w14:checkbox>
               </w:sdtPr>
+              <w:sdtEndPr/>
               <w:sdtContent>
                 <w:r>
                   <w:rPr>
@@ -34284,6 +34390,7 @@
                   <w14:uncheckedState w14:val="2610" w14:font="MS Gothic"/>
                 </w14:checkbox>
               </w:sdtPr>
+              <w:sdtEndPr/>
               <w:sdtContent>
                 <w:r>
                   <w:rPr>
@@ -34355,6 +34462,7 @@
                   <w14:uncheckedState w14:val="2610" w14:font="MS Gothic"/>
                 </w14:checkbox>
               </w:sdtPr>
+              <w:sdtEndPr/>
               <w:sdtContent>
                 <w:r>
                   <w:rPr>
@@ -34401,6 +34509,7 @@
                   <w14:uncheckedState w14:val="2610" w14:font="MS Gothic"/>
                 </w14:checkbox>
               </w:sdtPr>
+              <w:sdtEndPr/>
               <w:sdtContent>
                 <w:r>
                   <w:rPr>
@@ -34447,6 +34556,7 @@
                   <w14:uncheckedState w14:val="2610" w14:font="MS Gothic"/>
                 </w14:checkbox>
               </w:sdtPr>
+              <w:sdtEndPr/>
               <w:sdtContent>
                 <w:r>
                   <w:rPr>
@@ -34531,6 +34641,7 @@
                   <w14:uncheckedState w14:val="2610" w14:font="MS Gothic"/>
                 </w14:checkbox>
               </w:sdtPr>
+              <w:sdtEndPr/>
               <w:sdtContent>
                 <w:r>
                   <w:rPr>
@@ -34578,6 +34689,7 @@
                   <w14:uncheckedState w14:val="2610" w14:font="MS Gothic"/>
                 </w14:checkbox>
               </w:sdtPr>
+              <w:sdtEndPr/>
               <w:sdtContent>
                 <w:r>
                   <w:rPr>
@@ -34649,6 +34761,7 @@
                   <w14:uncheckedState w14:val="2610" w14:font="MS Gothic"/>
                 </w14:checkbox>
               </w:sdtPr>
+              <w:sdtEndPr/>
               <w:sdtContent>
                 <w:r>
                   <w:rPr>
@@ -34695,6 +34808,7 @@
                   <w14:uncheckedState w14:val="2610" w14:font="MS Gothic"/>
                 </w14:checkbox>
               </w:sdtPr>
+              <w:sdtEndPr/>
               <w:sdtContent>
                 <w:r>
                   <w:rPr>
@@ -34741,6 +34855,7 @@
                   <w14:uncheckedState w14:val="2610" w14:font="MS Gothic"/>
                 </w14:checkbox>
               </w:sdtPr>
+              <w:sdtEndPr/>
               <w:sdtContent>
                 <w:r>
                   <w:rPr>
@@ -36119,6 +36234,7 @@
                   <w14:uncheckedState w14:val="2610" w14:font="MS Gothic"/>
                 </w14:checkbox>
               </w:sdtPr>
+              <w:sdtEndPr/>
               <w:sdtContent>
                 <w:r>
                   <w:rPr>
@@ -36166,6 +36282,7 @@
                   <w14:uncheckedState w14:val="2610" w14:font="MS Gothic"/>
                 </w14:checkbox>
               </w:sdtPr>
+              <w:sdtEndPr/>
               <w:sdtContent>
                 <w:r>
                   <w:rPr>
@@ -36237,6 +36354,7 @@
                   <w14:uncheckedState w14:val="2610" w14:font="MS Gothic"/>
                 </w14:checkbox>
               </w:sdtPr>
+              <w:sdtEndPr/>
               <w:sdtContent>
                 <w:r>
                   <w:rPr>
@@ -36283,6 +36401,7 @@
                   <w14:uncheckedState w14:val="2610" w14:font="MS Gothic"/>
                 </w14:checkbox>
               </w:sdtPr>
+              <w:sdtEndPr/>
               <w:sdtContent>
                 <w:r>
                   <w:rPr>
@@ -36329,6 +36448,7 @@
                   <w14:uncheckedState w14:val="2610" w14:font="MS Gothic"/>
                 </w14:checkbox>
               </w:sdtPr>
+              <w:sdtEndPr/>
               <w:sdtContent>
                 <w:r>
                   <w:rPr>
@@ -36413,6 +36533,7 @@
                   <w14:uncheckedState w14:val="2610" w14:font="MS Gothic"/>
                 </w14:checkbox>
               </w:sdtPr>
+              <w:sdtEndPr/>
               <w:sdtContent>
                 <w:r>
                   <w:rPr>
@@ -36460,6 +36581,7 @@
                   <w14:uncheckedState w14:val="2610" w14:font="MS Gothic"/>
                 </w14:checkbox>
               </w:sdtPr>
+              <w:sdtEndPr/>
               <w:sdtContent>
                 <w:r>
                   <w:rPr>
@@ -36531,6 +36653,7 @@
                   <w14:uncheckedState w14:val="2610" w14:font="MS Gothic"/>
                 </w14:checkbox>
               </w:sdtPr>
+              <w:sdtEndPr/>
               <w:sdtContent>
                 <w:r>
                   <w:rPr>
@@ -36577,6 +36700,7 @@
                   <w14:uncheckedState w14:val="2610" w14:font="MS Gothic"/>
                 </w14:checkbox>
               </w:sdtPr>
+              <w:sdtEndPr/>
               <w:sdtContent>
                 <w:r>
                   <w:rPr>
@@ -36623,6 +36747,7 @@
                   <w14:uncheckedState w14:val="2610" w14:font="MS Gothic"/>
                 </w14:checkbox>
               </w:sdtPr>
+              <w:sdtEndPr/>
               <w:sdtContent>
                 <w:r>
                   <w:rPr>
@@ -37870,6 +37995,7 @@
                   <w14:uncheckedState w14:val="2610" w14:font="MS Gothic"/>
                 </w14:checkbox>
               </w:sdtPr>
+              <w:sdtEndPr/>
               <w:sdtContent>
                 <w:r>
                   <w:rPr>
@@ -37917,6 +38043,7 @@
                   <w14:uncheckedState w14:val="2610" w14:font="MS Gothic"/>
                 </w14:checkbox>
               </w:sdtPr>
+              <w:sdtEndPr/>
               <w:sdtContent>
                 <w:r>
                   <w:rPr>
@@ -37988,6 +38115,7 @@
                   <w14:uncheckedState w14:val="2610" w14:font="MS Gothic"/>
                 </w14:checkbox>
               </w:sdtPr>
+              <w:sdtEndPr/>
               <w:sdtContent>
                 <w:r>
                   <w:rPr>
@@ -38034,6 +38162,7 @@
                   <w14:uncheckedState w14:val="2610" w14:font="MS Gothic"/>
                 </w14:checkbox>
               </w:sdtPr>
+              <w:sdtEndPr/>
               <w:sdtContent>
                 <w:r>
                   <w:rPr>
@@ -38080,6 +38209,7 @@
                   <w14:uncheckedState w14:val="2610" w14:font="MS Gothic"/>
                 </w14:checkbox>
               </w:sdtPr>
+              <w:sdtEndPr/>
               <w:sdtContent>
                 <w:r>
                   <w:rPr>
@@ -38164,6 +38294,7 @@
                   <w14:uncheckedState w14:val="2610" w14:font="MS Gothic"/>
                 </w14:checkbox>
               </w:sdtPr>
+              <w:sdtEndPr/>
               <w:sdtContent>
                 <w:r>
                   <w:rPr>
@@ -38211,6 +38342,7 @@
                   <w14:uncheckedState w14:val="2610" w14:font="MS Gothic"/>
                 </w14:checkbox>
               </w:sdtPr>
+              <w:sdtEndPr/>
               <w:sdtContent>
                 <w:r>
                   <w:rPr>
@@ -38282,6 +38414,7 @@
                   <w14:uncheckedState w14:val="2610" w14:font="MS Gothic"/>
                 </w14:checkbox>
               </w:sdtPr>
+              <w:sdtEndPr/>
               <w:sdtContent>
                 <w:r>
                   <w:rPr>
@@ -38328,6 +38461,7 @@
                   <w14:uncheckedState w14:val="2610" w14:font="MS Gothic"/>
                 </w14:checkbox>
               </w:sdtPr>
+              <w:sdtEndPr/>
               <w:sdtContent>
                 <w:r>
                   <w:rPr>
@@ -38374,6 +38508,7 @@
                   <w14:uncheckedState w14:val="2610" w14:font="MS Gothic"/>
                 </w14:checkbox>
               </w:sdtPr>
+              <w:sdtEndPr/>
               <w:sdtContent>
                 <w:r>
                   <w:rPr>
@@ -39730,6 +39865,7 @@
                   <w14:uncheckedState w14:val="2610" w14:font="MS Gothic"/>
                 </w14:checkbox>
               </w:sdtPr>
+              <w:sdtEndPr/>
               <w:sdtContent>
                 <w:r>
                   <w:rPr>
@@ -39777,6 +39913,7 @@
                   <w14:uncheckedState w14:val="2610" w14:font="MS Gothic"/>
                 </w14:checkbox>
               </w:sdtPr>
+              <w:sdtEndPr/>
               <w:sdtContent>
                 <w:r>
                   <w:rPr>
@@ -39848,6 +39985,7 @@
                   <w14:uncheckedState w14:val="2610" w14:font="MS Gothic"/>
                 </w14:checkbox>
               </w:sdtPr>
+              <w:sdtEndPr/>
               <w:sdtContent>
                 <w:r>
                   <w:rPr>
@@ -39894,6 +40032,7 @@
                   <w14:uncheckedState w14:val="2610" w14:font="MS Gothic"/>
                 </w14:checkbox>
               </w:sdtPr>
+              <w:sdtEndPr/>
               <w:sdtContent>
                 <w:r>
                   <w:rPr>
@@ -39940,6 +40079,7 @@
                   <w14:uncheckedState w14:val="2610" w14:font="MS Gothic"/>
                 </w14:checkbox>
               </w:sdtPr>
+              <w:sdtEndPr/>
               <w:sdtContent>
                 <w:r>
                   <w:rPr>
@@ -40024,6 +40164,7 @@
                   <w14:uncheckedState w14:val="2610" w14:font="MS Gothic"/>
                 </w14:checkbox>
               </w:sdtPr>
+              <w:sdtEndPr/>
               <w:sdtContent>
                 <w:r>
                   <w:rPr>
@@ -40071,6 +40212,7 @@
                   <w14:uncheckedState w14:val="2610" w14:font="MS Gothic"/>
                 </w14:checkbox>
               </w:sdtPr>
+              <w:sdtEndPr/>
               <w:sdtContent>
                 <w:r>
                   <w:rPr>
@@ -40142,6 +40284,7 @@
                   <w14:uncheckedState w14:val="2610" w14:font="MS Gothic"/>
                 </w14:checkbox>
               </w:sdtPr>
+              <w:sdtEndPr/>
               <w:sdtContent>
                 <w:r>
                   <w:rPr>
@@ -40188,6 +40331,7 @@
                   <w14:uncheckedState w14:val="2610" w14:font="MS Gothic"/>
                 </w14:checkbox>
               </w:sdtPr>
+              <w:sdtEndPr/>
               <w:sdtContent>
                 <w:r>
                   <w:rPr>
@@ -40234,6 +40378,7 @@
                   <w14:uncheckedState w14:val="2610" w14:font="MS Gothic"/>
                 </w14:checkbox>
               </w:sdtPr>
+              <w:sdtEndPr/>
               <w:sdtContent>
                 <w:r>
                   <w:rPr>
@@ -41436,6 +41581,7 @@
                   <w14:uncheckedState w14:val="2610" w14:font="MS Gothic"/>
                 </w14:checkbox>
               </w:sdtPr>
+              <w:sdtEndPr/>
               <w:sdtContent>
                 <w:r>
                   <w:rPr>
@@ -41483,6 +41629,7 @@
                   <w14:uncheckedState w14:val="2610" w14:font="MS Gothic"/>
                 </w14:checkbox>
               </w:sdtPr>
+              <w:sdtEndPr/>
               <w:sdtContent>
                 <w:r>
                   <w:rPr>
@@ -41554,6 +41701,7 @@
                   <w14:uncheckedState w14:val="2610" w14:font="MS Gothic"/>
                 </w14:checkbox>
               </w:sdtPr>
+              <w:sdtEndPr/>
               <w:sdtContent>
                 <w:r>
                   <w:rPr>
@@ -41600,6 +41748,7 @@
                   <w14:uncheckedState w14:val="2610" w14:font="MS Gothic"/>
                 </w14:checkbox>
               </w:sdtPr>
+              <w:sdtEndPr/>
               <w:sdtContent>
                 <w:r>
                   <w:rPr>
@@ -41646,6 +41795,7 @@
                   <w14:uncheckedState w14:val="2610" w14:font="MS Gothic"/>
                 </w14:checkbox>
               </w:sdtPr>
+              <w:sdtEndPr/>
               <w:sdtContent>
                 <w:r>
                   <w:rPr>
@@ -41730,6 +41880,7 @@
                   <w14:uncheckedState w14:val="2610" w14:font="MS Gothic"/>
                 </w14:checkbox>
               </w:sdtPr>
+              <w:sdtEndPr/>
               <w:sdtContent>
                 <w:r>
                   <w:rPr>
@@ -41777,6 +41928,7 @@
                   <w14:uncheckedState w14:val="2610" w14:font="MS Gothic"/>
                 </w14:checkbox>
               </w:sdtPr>
+              <w:sdtEndPr/>
               <w:sdtContent>
                 <w:r>
                   <w:rPr>
@@ -41848,6 +42000,7 @@
                   <w14:uncheckedState w14:val="2610" w14:font="MS Gothic"/>
                 </w14:checkbox>
               </w:sdtPr>
+              <w:sdtEndPr/>
               <w:sdtContent>
                 <w:r>
                   <w:rPr>
@@ -41894,6 +42047,7 @@
                   <w14:uncheckedState w14:val="2610" w14:font="MS Gothic"/>
                 </w14:checkbox>
               </w:sdtPr>
+              <w:sdtEndPr/>
               <w:sdtContent>
                 <w:r>
                   <w:rPr>
@@ -41940,6 +42094,7 @@
                   <w14:uncheckedState w14:val="2610" w14:font="MS Gothic"/>
                 </w14:checkbox>
               </w:sdtPr>
+              <w:sdtEndPr/>
               <w:sdtContent>
                 <w:r>
                   <w:rPr>
@@ -43522,6 +43677,7 @@
                   <w14:uncheckedState w14:val="2610" w14:font="MS Gothic"/>
                 </w14:checkbox>
               </w:sdtPr>
+              <w:sdtEndPr/>
               <w:sdtContent>
                 <w:r>
                   <w:rPr>
@@ -43569,6 +43725,7 @@
                   <w14:uncheckedState w14:val="2610" w14:font="MS Gothic"/>
                 </w14:checkbox>
               </w:sdtPr>
+              <w:sdtEndPr/>
               <w:sdtContent>
                 <w:r>
                   <w:rPr>
@@ -43640,6 +43797,7 @@
                   <w14:uncheckedState w14:val="2610" w14:font="MS Gothic"/>
                 </w14:checkbox>
               </w:sdtPr>
+              <w:sdtEndPr/>
               <w:sdtContent>
                 <w:r>
                   <w:rPr>
@@ -43686,6 +43844,7 @@
                   <w14:uncheckedState w14:val="2610" w14:font="MS Gothic"/>
                 </w14:checkbox>
               </w:sdtPr>
+              <w:sdtEndPr/>
               <w:sdtContent>
                 <w:r>
                   <w:rPr>
@@ -43732,6 +43891,7 @@
                   <w14:uncheckedState w14:val="2610" w14:font="MS Gothic"/>
                 </w14:checkbox>
               </w:sdtPr>
+              <w:sdtEndPr/>
               <w:sdtContent>
                 <w:r>
                   <w:rPr>
@@ -43816,6 +43976,7 @@
                   <w14:uncheckedState w14:val="2610" w14:font="MS Gothic"/>
                 </w14:checkbox>
               </w:sdtPr>
+              <w:sdtEndPr/>
               <w:sdtContent>
                 <w:r>
                   <w:rPr>
@@ -43863,6 +44024,7 @@
                   <w14:uncheckedState w14:val="2610" w14:font="MS Gothic"/>
                 </w14:checkbox>
               </w:sdtPr>
+              <w:sdtEndPr/>
               <w:sdtContent>
                 <w:r>
                   <w:rPr>
@@ -43934,6 +44096,7 @@
                   <w14:uncheckedState w14:val="2610" w14:font="MS Gothic"/>
                 </w14:checkbox>
               </w:sdtPr>
+              <w:sdtEndPr/>
               <w:sdtContent>
                 <w:r>
                   <w:rPr>
@@ -43980,6 +44143,7 @@
                   <w14:uncheckedState w14:val="2610" w14:font="MS Gothic"/>
                 </w14:checkbox>
               </w:sdtPr>
+              <w:sdtEndPr/>
               <w:sdtContent>
                 <w:r>
                   <w:rPr>
@@ -44026,6 +44190,7 @@
                   <w14:uncheckedState w14:val="2610" w14:font="MS Gothic"/>
                 </w14:checkbox>
               </w:sdtPr>
+              <w:sdtEndPr/>
               <w:sdtContent>
                 <w:r>
                   <w:rPr>
@@ -47414,7 +47579,56 @@
         <w:t>Etapa de implementación</w:t>
       </w:r>
     </w:p>
-    <w:p/>
+    <w:p>
+      <w:pPr>
+        <w:pStyle w:val="Ttulo2"/>
+      </w:pPr>
+      <w:r>
+        <w:t>Diagrama de Despliegue</w:t>
+      </w:r>
+    </w:p>
+    <w:p>
+      <w:r>
+        <w:rPr>
+          <w:noProof/>
+        </w:rPr>
+        <w:drawing>
+          <wp:inline distT="0" distB="0" distL="0" distR="0" wp14:anchorId="6B47FF4B" wp14:editId="268E19E6">
+            <wp:extent cx="5616575" cy="2955925"/>
+            <wp:effectExtent l="0" t="0" r="3175" b="0"/>
+            <wp:docPr id="609323105" name="Imagen 1" descr="Diagrama&#10;&#10;Descripción generada automáticamente"/>
+            <wp:cNvGraphicFramePr>
+              <a:graphicFrameLocks xmlns:a="http://schemas.openxmlformats.org/drawingml/2006/main" noChangeAspect="1"/>
+            </wp:cNvGraphicFramePr>
+            <a:graphic xmlns:a="http://schemas.openxmlformats.org/drawingml/2006/main">
+              <a:graphicData uri="http://schemas.openxmlformats.org/drawingml/2006/picture">
+                <pic:pic xmlns:pic="http://schemas.openxmlformats.org/drawingml/2006/picture">
+                  <pic:nvPicPr>
+                    <pic:cNvPr id="609323105" name="Imagen 1" descr="Diagrama&#10;&#10;Descripción generada automáticamente"/>
+                    <pic:cNvPicPr/>
+                  </pic:nvPicPr>
+                  <pic:blipFill>
+                    <a:blip r:embed="rId46"/>
+                    <a:stretch>
+                      <a:fillRect/>
+                    </a:stretch>
+                  </pic:blipFill>
+                  <pic:spPr>
+                    <a:xfrm>
+                      <a:off x="0" y="0"/>
+                      <a:ext cx="5616575" cy="2955925"/>
+                    </a:xfrm>
+                    <a:prstGeom prst="rect">
+                      <a:avLst/>
+                    </a:prstGeom>
+                  </pic:spPr>
+                </pic:pic>
+              </a:graphicData>
+            </a:graphic>
+          </wp:inline>
+        </w:drawing>
+      </w:r>
+    </w:p>
     <w:p/>
     <w:p>
       <w:pPr>
@@ -47428,6 +47642,85 @@
         <w:t>Etapa de pruebas</w:t>
       </w:r>
     </w:p>
+    <w:p>
+      <w:r>
+        <w:t>Durante la etapa de pruebas, se planifican y ejecutan las pruebas necesarias para verificar y validar la correcta implementación del sistema</w:t>
+      </w:r>
+      <w:r>
+        <w:t xml:space="preserve"> (</w:t>
+      </w:r>
+      <w:r>
+        <w:t>tanto versiones intermedias como final</w:t>
+      </w:r>
+      <w:r>
+        <w:t>)</w:t>
+      </w:r>
+      <w:r>
+        <w:t xml:space="preserve">. </w:t>
+      </w:r>
+      <w:r>
+        <w:t xml:space="preserve">Se persigue la identificación de </w:t>
+      </w:r>
+      <w:r>
+        <w:t>errores</w:t>
+      </w:r>
+      <w:r>
+        <w:t xml:space="preserve"> potenciales</w:t>
+      </w:r>
+      <w:r>
+        <w:t xml:space="preserve">, </w:t>
+      </w:r>
+      <w:r>
+        <w:t xml:space="preserve">el cumplimiento de los </w:t>
+      </w:r>
+      <w:r>
+        <w:t xml:space="preserve">requisitos funcionales y no funcionales, y garantizar que el sistema funcione </w:t>
+      </w:r>
+      <w:r>
+        <w:t xml:space="preserve">acorde </w:t>
+      </w:r>
+      <w:r>
+        <w:t>a las expectativas de los usuarios.</w:t>
+      </w:r>
+    </w:p>
+    <w:p>
+      <w:pPr>
+        <w:pStyle w:val="Ttulo2"/>
+      </w:pPr>
+      <w:r>
+        <w:t>Plan de pruebas</w:t>
+      </w:r>
+    </w:p>
+    <w:p/>
+    <w:p/>
+    <w:p>
+      <w:pPr>
+        <w:pStyle w:val="Ttulo2"/>
+      </w:pPr>
+      <w:r>
+        <w:t>Modelo de pruebas: casos de prueba, procedimiento de prueba y componente de prueba</w:t>
+      </w:r>
+    </w:p>
+    <w:p/>
+    <w:p/>
+    <w:p>
+      <w:pPr>
+        <w:pStyle w:val="Ttulo2"/>
+      </w:pPr>
+      <w:r>
+        <w:t>Tratamiento de defectos.</w:t>
+      </w:r>
+    </w:p>
+    <w:p/>
+    <w:p/>
+    <w:p>
+      <w:pPr>
+        <w:pStyle w:val="Ttulo2"/>
+      </w:pPr>
+      <w:r>
+        <w:t>Evaluación de prueba.</w:t>
+      </w:r>
+    </w:p>
     <w:p/>
     <w:p/>
     <w:p>
@@ -47439,6 +47732,7 @@
         </w:numPr>
       </w:pPr>
       <w:r>
+        <w:lastRenderedPageBreak/>
         <w:t>Definición de base de datos para el sistema</w:t>
       </w:r>
     </w:p>
@@ -47563,7 +47857,7 @@
       <w:r>
         <w:t xml:space="preserve">2019), Recuperado de: </w:t>
       </w:r>
-      <w:hyperlink r:id="rId46" w:history="1">
+      <w:hyperlink r:id="rId47" w:history="1">
         <w:r>
           <w:rPr>
             <w:rStyle w:val="Hipervnculo"/>
@@ -47589,7 +47883,7 @@
       <w:r>
         <w:t xml:space="preserve">. Recuperado de: </w:t>
       </w:r>
-      <w:hyperlink r:id="rId47" w:history="1">
+      <w:hyperlink r:id="rId48" w:history="1">
         <w:r>
           <w:rPr>
             <w:rStyle w:val="Hipervnculo"/>
@@ -47768,7 +48062,7 @@
       <w:r>
         <w:t xml:space="preserve">, (2024), Disponible en: </w:t>
       </w:r>
-      <w:hyperlink r:id="rId48" w:history="1">
+      <w:hyperlink r:id="rId49" w:history="1">
         <w:r>
           <w:rPr>
             <w:rStyle w:val="Hipervnculo"/>
@@ -47798,6 +48092,8 @@
         <w:pStyle w:val="Ttulo1"/>
       </w:pPr>
       <w:bookmarkStart w:id="67" w:name="_Toc177329753"/>
+      <w:bookmarkStart w:id="68" w:name="_Anexo_I:_Diagrama"/>
+      <w:bookmarkEnd w:id="68"/>
       <w:r>
         <w:lastRenderedPageBreak/>
         <w:t>Anexo I</w:t>
@@ -47806,11 +48102,11 @@
       <w:r>
         <w:t xml:space="preserve">: </w:t>
       </w:r>
-      <w:bookmarkStart w:id="68" w:name="_Toc177329754"/>
+      <w:bookmarkStart w:id="69" w:name="_Toc177329754"/>
       <w:r>
         <w:t>Diagrama de Gantt</w:t>
       </w:r>
-      <w:bookmarkEnd w:id="68"/>
+      <w:bookmarkEnd w:id="69"/>
     </w:p>
     <w:p>
       <w:pPr>
@@ -47818,14 +48114,121 @@
         <w:jc w:val="left"/>
       </w:pPr>
       <w:r>
-        <w:br w:type="page"/>
+        <w:rPr>
+          <w:noProof/>
+        </w:rPr>
+        <w:drawing>
+          <wp:inline distT="0" distB="0" distL="0" distR="0" wp14:anchorId="52D4D048" wp14:editId="42CA622E">
+            <wp:extent cx="12571097" cy="8388000"/>
+            <wp:effectExtent l="0" t="0" r="1905" b="0"/>
+            <wp:docPr id="417764639" name="Imagen 13"/>
+            <wp:cNvGraphicFramePr>
+              <a:graphicFrameLocks xmlns:a="http://schemas.openxmlformats.org/drawingml/2006/main" noChangeAspect="1"/>
+            </wp:cNvGraphicFramePr>
+            <a:graphic xmlns:a="http://schemas.openxmlformats.org/drawingml/2006/main">
+              <a:graphicData uri="http://schemas.openxmlformats.org/drawingml/2006/picture">
+                <pic:pic xmlns:pic="http://schemas.openxmlformats.org/drawingml/2006/picture">
+                  <pic:nvPicPr>
+                    <pic:cNvPr id="417764639" name="Imagen 417764639"/>
+                    <pic:cNvPicPr/>
+                  </pic:nvPicPr>
+                  <pic:blipFill>
+                    <a:blip r:embed="rId50" cstate="print">
+                      <a:extLst>
+                        <a:ext uri="{28A0092B-C50C-407E-A947-70E740481C1C}">
+                          <a14:useLocalDpi xmlns:a14="http://schemas.microsoft.com/office/drawing/2010/main" val="0"/>
+                        </a:ext>
+                      </a:extLst>
+                    </a:blip>
+                    <a:stretch>
+                      <a:fillRect/>
+                    </a:stretch>
+                  </pic:blipFill>
+                  <pic:spPr>
+                    <a:xfrm>
+                      <a:off x="0" y="0"/>
+                      <a:ext cx="12571097" cy="8388000"/>
+                    </a:xfrm>
+                    <a:prstGeom prst="rect">
+                      <a:avLst/>
+                    </a:prstGeom>
+                  </pic:spPr>
+                </pic:pic>
+              </a:graphicData>
+            </a:graphic>
+          </wp:inline>
+        </w:drawing>
       </w:r>
     </w:p>
     <w:p>
       <w:pPr>
+        <w:spacing w:line="276" w:lineRule="auto"/>
+        <w:jc w:val="left"/>
+      </w:pPr>
+      <w:r>
+        <w:rPr>
+          <w:noProof/>
+        </w:rPr>
+        <w:lastRenderedPageBreak/>
+        <w:drawing>
+          <wp:inline distT="0" distB="0" distL="0" distR="0" wp14:anchorId="15589F41" wp14:editId="2D0C78D3">
+            <wp:extent cx="13032000" cy="8696416"/>
+            <wp:effectExtent l="0" t="0" r="0" b="0"/>
+            <wp:docPr id="1793204416" name="Imagen 14"/>
+            <wp:cNvGraphicFramePr>
+              <a:graphicFrameLocks xmlns:a="http://schemas.openxmlformats.org/drawingml/2006/main" noChangeAspect="1"/>
+            </wp:cNvGraphicFramePr>
+            <a:graphic xmlns:a="http://schemas.openxmlformats.org/drawingml/2006/main">
+              <a:graphicData uri="http://schemas.openxmlformats.org/drawingml/2006/picture">
+                <pic:pic xmlns:pic="http://schemas.openxmlformats.org/drawingml/2006/picture">
+                  <pic:nvPicPr>
+                    <pic:cNvPr id="1793204416" name="Imagen 1793204416"/>
+                    <pic:cNvPicPr/>
+                  </pic:nvPicPr>
+                  <pic:blipFill>
+                    <a:blip r:embed="rId51" cstate="print">
+                      <a:extLst>
+                        <a:ext uri="{28A0092B-C50C-407E-A947-70E740481C1C}">
+                          <a14:useLocalDpi xmlns:a14="http://schemas.microsoft.com/office/drawing/2010/main" val="0"/>
+                        </a:ext>
+                      </a:extLst>
+                    </a:blip>
+                    <a:stretch>
+                      <a:fillRect/>
+                    </a:stretch>
+                  </pic:blipFill>
+                  <pic:spPr>
+                    <a:xfrm>
+                      <a:off x="0" y="0"/>
+                      <a:ext cx="13032000" cy="8696416"/>
+                    </a:xfrm>
+                    <a:prstGeom prst="rect">
+                      <a:avLst/>
+                    </a:prstGeom>
+                  </pic:spPr>
+                </pic:pic>
+              </a:graphicData>
+            </a:graphic>
+          </wp:inline>
+        </w:drawing>
+      </w:r>
+    </w:p>
+    <w:p>
+      <w:pPr>
+        <w:spacing w:line="276" w:lineRule="auto"/>
+        <w:jc w:val="left"/>
+      </w:pPr>
+      <w:r>
+        <w:br w:type="page"/>
+      </w:r>
+    </w:p>
+    <w:p>
+      <w:pPr>
         <w:pStyle w:val="Ttulo1"/>
       </w:pPr>
-      <w:bookmarkStart w:id="69" w:name="_Toc177329755"/>
+      <w:bookmarkStart w:id="70" w:name="_Toc177329755"/>
+      <w:bookmarkStart w:id="71" w:name="_Anexo_II:_Organigrama"/>
+      <w:bookmarkEnd w:id="71"/>
       <w:r>
         <w:lastRenderedPageBreak/>
         <w:t xml:space="preserve">Anexo II: </w:t>
@@ -47842,7 +48245,7 @@
       <w:r>
         <w:t>)</w:t>
       </w:r>
-      <w:bookmarkEnd w:id="69"/>
+      <w:bookmarkEnd w:id="70"/>
     </w:p>
     <w:p>
       <w:r>
@@ -47865,7 +48268,7 @@
                     <pic:cNvPicPr/>
                   </pic:nvPicPr>
                   <pic:blipFill>
-                    <a:blip r:embed="rId49" cstate="print">
+                    <a:blip r:embed="rId52" cstate="print">
                       <a:extLst>
                         <a:ext uri="{28A0092B-C50C-407E-A947-70E740481C1C}">
                           <a14:useLocalDpi xmlns:a14="http://schemas.microsoft.com/office/drawing/2010/main" val="0"/>
@@ -47894,14 +48297,20 @@
     </w:p>
     <w:p>
       <w:r>
-        <w:t xml:space="preserve">Imagen disponible en: </w:t>
-      </w:r>
-      <w:hyperlink r:id="rId50" w:history="1">
+        <w:t xml:space="preserve">Imagen </w:t>
+      </w:r>
+      <w:r>
+        <w:t xml:space="preserve">original </w:t>
+      </w:r>
+      <w:r>
+        <w:t xml:space="preserve">disponible en: </w:t>
+      </w:r>
+      <w:hyperlink r:id="rId53" w:history="1">
         <w:r>
           <w:rPr>
             <w:rStyle w:val="Hipervnculo"/>
           </w:rPr>
-          <w:t>https://raw.githubusercontent.com/linkstat/seminare/refs/heads/main/diagrams/Diagrama%20de%20clases.png</w:t>
+          <w:t>https://raw.githubusercontent.com/linkstat/seminare/refs/heads/main/docs/organigrama/HMU.Organigrama.png</w:t>
         </w:r>
       </w:hyperlink>
     </w:p>
@@ -47913,14 +48322,17 @@
         <w:t>PDF</w:t>
       </w:r>
       <w:r>
-        <w:t xml:space="preserve">) disponible en: </w:t>
-      </w:r>
-      <w:hyperlink r:id="rId51" w:history="1">
+        <w:t>) disponible en:</w:t>
+      </w:r>
+      <w:r>
+        <w:t xml:space="preserve"> </w:t>
+      </w:r>
+      <w:hyperlink r:id="rId54" w:history="1">
         <w:r>
           <w:rPr>
             <w:rStyle w:val="Hipervnculo"/>
           </w:rPr>
-          <w:t>https://github.com/linkstat/seminare/raw/refs/heads/main/diagrams/DiagramaDeActividades.eapx</w:t>
+          <w:t>https://github.com/linkstat/seminare/blob/6d1c39b5d34db6f45fb990763c4fcba5abafb436/docs/organigrama/HMU.Organigrama.pdf</w:t>
         </w:r>
       </w:hyperlink>
     </w:p>
@@ -48024,7 +48436,7 @@
                             <w:rPr>
                               <w:color w:val="FFFFFF" w:themeColor="background1"/>
                             </w:rPr>
-                            <w:t>Versión: 1.0.0.0</w:t>
+                            <w:t>Versión: 2.1.0.0</w:t>
                           </w:r>
                         </w:p>
                         <w:p>
@@ -48079,7 +48491,7 @@
                       <w:rPr>
                         <w:color w:val="FFFFFF" w:themeColor="background1"/>
                       </w:rPr>
-                      <w:t>Versión: 1.0.0.0</w:t>
+                      <w:t>Versión: 2.1.0.0</w:t>
                     </w:r>
                   </w:p>
                   <w:p>
@@ -48451,7 +48863,7 @@
                             <w:rPr>
                               <w:color w:val="FFFFFF" w:themeColor="background1"/>
                             </w:rPr>
-                            <w:t>Versión: 1.0.0.0</w:t>
+                            <w:t>Versión: 2.1.0.0</w:t>
                           </w:r>
                         </w:p>
                         <w:p>
@@ -48506,7 +48918,7 @@
                       <w:rPr>
                         <w:color w:val="FFFFFF" w:themeColor="background1"/>
                       </w:rPr>
-                      <w:t>Versión: 1.0.0.0</w:t>
+                      <w:t>Versión: 2.1.0.0</w:t>
                     </w:r>
                   </w:p>
                   <w:p>
@@ -60663,28 +61075,28 @@
 </file>
 
 <file path=customXml/item1.xml><?xml version="1.0" encoding="utf-8"?>
-<b:Sources xmlns:b="http://schemas.openxmlformats.org/officeDocument/2006/bibliography" xmlns="http://schemas.openxmlformats.org/officeDocument/2006/bibliography" SelectedStyle="\APASixthEditionOfficeOnline.xsl" StyleName="APA" Version="6"/>
-</file>
-
-<file path=customXml/item2.xml><?xml version="1.0" encoding="utf-8"?>
 <go:gDocsCustomXmlDataStorage xmlns:go="http://customooxmlschemas.google.com/" xmlns:r="http://schemas.openxmlformats.org/officeDocument/2006/relationships">
   <go:docsCustomData xmlns:go="http://customooxmlschemas.google.com/" roundtripDataSignature="AMtx7mguBxdkhaGz01udNDo5UlRuH4Qt/A==">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</go:docsCustomData>
 </go:gDocsCustomXmlDataStorage>
 </file>
 
-<file path=customXml/itemProps1.xml><?xml version="1.0" encoding="utf-8"?>
-<ds:datastoreItem xmlns:ds="http://schemas.openxmlformats.org/officeDocument/2006/customXml" ds:itemID="{AE030073-6319-4592-A707-9629370D22F9}">
-  <ds:schemaRefs>
-    <ds:schemaRef ds:uri="http://schemas.openxmlformats.org/officeDocument/2006/bibliography"/>
-  </ds:schemaRefs>
-</ds:datastoreItem>
+<file path=customXml/item2.xml><?xml version="1.0" encoding="utf-8"?>
+<b:Sources xmlns:b="http://schemas.openxmlformats.org/officeDocument/2006/bibliography" xmlns="http://schemas.openxmlformats.org/officeDocument/2006/bibliography" SelectedStyle="\APASixthEditionOfficeOnline.xsl" StyleName="APA" Version="6"/>
 </file>
 
-<file path=customXml/itemProps2.xml><?xml version="1.0" encoding="utf-8"?>
+<file path=customXml/itemProps1.xml><?xml version="1.0" encoding="utf-8"?>
 <ds:datastoreItem xmlns:ds="http://schemas.openxmlformats.org/officeDocument/2006/customXml" ds:itemID="{11111111-1234-1234-1234-123412341234}">
   <ds:schemaRefs>
     <ds:schemaRef ds:uri="http://customooxmlschemas.google.com/"/>
     <ds:schemaRef ds:uri="http://schemas.openxmlformats.org/officeDocument/2006/relationships"/>
   </ds:schemaRefs>
 </ds:datastoreItem>
+</file>
+
+<file path=customXml/itemProps2.xml><?xml version="1.0" encoding="utf-8"?>
+<ds:datastoreItem xmlns:ds="http://schemas.openxmlformats.org/officeDocument/2006/customXml" ds:itemID="{AE030073-6319-4592-A707-9629370D22F9}">
+  <ds:schemaRefs>
+    <ds:schemaRef ds:uri="http://schemas.openxmlformats.org/officeDocument/2006/bibliography"/>
+  </ds:schemaRefs>
+</ds:datastoreItem>
 </file>
</xml_diff>

<commit_message>
Actualizado diagrama de calses
</commit_message>
<xml_diff>
--- a/docs/HAMANN-PABLO-ALEJANDRO-AP2.docx
+++ b/docs/HAMANN-PABLO-ALEJANDRO-AP2.docx
@@ -47338,61 +47338,153 @@
     </w:p>
     <w:p>
       <w:r>
-        <w:t xml:space="preserve">Imagen disponible en: </w:t>
+        <w:t xml:space="preserve">Disponible en otros formatos en </w:t>
+      </w:r>
+      <w:proofErr w:type="spellStart"/>
+      <w:r>
+        <w:t>Github</w:t>
+      </w:r>
+      <w:proofErr w:type="spellEnd"/>
+      <w:r>
+        <w:t>:</w:t>
+      </w:r>
+    </w:p>
+    <w:p>
+      <w:pPr>
+        <w:rPr>
+          <w:lang w:val="en-US"/>
+        </w:rPr>
+      </w:pPr>
+      <w:r>
+        <w:rPr>
+          <w:lang w:val="en-US"/>
+        </w:rPr>
+        <w:t xml:space="preserve">Imagen </w:t>
+      </w:r>
+      <w:r>
+        <w:rPr>
+          <w:lang w:val="en-US"/>
+        </w:rPr>
+        <w:t>PNG</w:t>
+      </w:r>
+      <w:r>
+        <w:rPr>
+          <w:lang w:val="en-US"/>
+        </w:rPr>
+        <w:t xml:space="preserve">: </w:t>
       </w:r>
       <w:hyperlink r:id="rId44" w:history="1">
         <w:r>
           <w:rPr>
             <w:rStyle w:val="Hipervnculo"/>
+            <w:lang w:val="en-US"/>
           </w:rPr>
-          <w:t>https://raw.githubusercontent.com/linkstat/seminare/refs/heads/main/diagrams/Diagrama%20de%20clases.png</w:t>
+          <w:t>https://raw.githubusercontent.com/linkstat/seminare/refs/heads/main/diagrams/DiagramaDeClases.png</w:t>
         </w:r>
       </w:hyperlink>
     </w:p>
     <w:p>
-      <w:r>
-        <w:t xml:space="preserve">Archivo fuente </w:t>
-      </w:r>
-      <w:r>
-        <w:t xml:space="preserve">(formato </w:t>
-      </w:r>
-      <w:r>
+      <w:pPr>
         <w:rPr>
-          <w:i/>
-          <w:iCs/>
+          <w:lang w:val="en-US"/>
         </w:rPr>
-        <w:t xml:space="preserve">Enterprise </w:t>
-      </w:r>
+      </w:pPr>
       <w:proofErr w:type="spellStart"/>
       <w:r>
         <w:rPr>
-          <w:i/>
-          <w:iCs/>
+          <w:lang w:val="en-US"/>
         </w:rPr>
-        <w:t>Architect</w:t>
+        <w:t>Documento</w:t>
       </w:r>
       <w:proofErr w:type="spellEnd"/>
       <w:r>
-        <w:t xml:space="preserve">) </w:t>
-      </w:r>
-      <w:r>
-        <w:t>disponible en:</w:t>
-      </w:r>
-      <w:r>
-        <w:t xml:space="preserve"> </w:t>
+        <w:rPr>
+          <w:lang w:val="en-US"/>
+        </w:rPr>
+        <w:t xml:space="preserve"> PDF: </w:t>
       </w:r>
       <w:hyperlink r:id="rId45" w:history="1">
         <w:r>
           <w:rPr>
             <w:rStyle w:val="Hipervnculo"/>
+            <w:lang w:val="en-US"/>
+          </w:rPr>
+          <w:t>https://github.com/linkstat/seminare/blob/main/diagrams/DiagramaDeClases.pdf</w:t>
+        </w:r>
+      </w:hyperlink>
+    </w:p>
+    <w:p>
+      <w:pPr>
+        <w:rPr>
+          <w:lang w:val="en-US"/>
+        </w:rPr>
+      </w:pPr>
+      <w:r>
+        <w:rPr>
+          <w:lang w:val="en-US"/>
+        </w:rPr>
+        <w:t>F</w:t>
+      </w:r>
+      <w:r>
+        <w:rPr>
+          <w:lang w:val="en-US"/>
+        </w:rPr>
+        <w:t xml:space="preserve">uente </w:t>
+      </w:r>
+      <w:r>
+        <w:rPr>
+          <w:lang w:val="en-US"/>
+        </w:rPr>
+        <w:t>(</w:t>
+      </w:r>
+      <w:r>
+        <w:rPr>
+          <w:i/>
+          <w:iCs/>
+          <w:lang w:val="en-US"/>
+        </w:rPr>
+        <w:t>Enterprise Architect</w:t>
+      </w:r>
+      <w:r>
+        <w:rPr>
+          <w:lang w:val="en-US"/>
+        </w:rPr>
+        <w:t>)</w:t>
+      </w:r>
+      <w:r>
+        <w:rPr>
+          <w:lang w:val="en-US"/>
+        </w:rPr>
+        <w:t>:</w:t>
+      </w:r>
+      <w:r>
+        <w:rPr>
+          <w:lang w:val="en-US"/>
+        </w:rPr>
+        <w:t xml:space="preserve"> </w:t>
+      </w:r>
+      <w:hyperlink r:id="rId46" w:history="1">
+        <w:r>
+          <w:rPr>
+            <w:rStyle w:val="Hipervnculo"/>
+            <w:lang w:val="en-US"/>
           </w:rPr>
           <w:t>https://github.com/linkstat/seminare/raw/refs/heads/main/diagrams/DiagramaDeActividades.eapx</w:t>
         </w:r>
       </w:hyperlink>
     </w:p>
-    <w:p/>
     <w:p>
       <w:pPr>
+        <w:rPr>
+          <w:lang w:val="en-US"/>
+        </w:rPr>
+      </w:pPr>
+    </w:p>
+    <w:p>
+      <w:pPr>
+        <w:rPr>
+          <w:lang w:val="en-US"/>
+        </w:rPr>
         <w:sectPr>
           <w:pgSz w:w="23814" w:h="16840" w:orient="landscape" w:code="9"/>
           <w:pgMar w:top="1702" w:right="720" w:bottom="720" w:left="720" w:header="709" w:footer="709" w:gutter="0"/>
@@ -47563,7 +47655,7 @@
       <w:r>
         <w:t xml:space="preserve">2019), Recuperado de: </w:t>
       </w:r>
-      <w:hyperlink r:id="rId46" w:history="1">
+      <w:hyperlink r:id="rId47" w:history="1">
         <w:r>
           <w:rPr>
             <w:rStyle w:val="Hipervnculo"/>
@@ -47589,7 +47681,7 @@
       <w:r>
         <w:t xml:space="preserve">. Recuperado de: </w:t>
       </w:r>
-      <w:hyperlink r:id="rId47" w:history="1">
+      <w:hyperlink r:id="rId48" w:history="1">
         <w:r>
           <w:rPr>
             <w:rStyle w:val="Hipervnculo"/>
@@ -47768,7 +47860,7 @@
       <w:r>
         <w:t xml:space="preserve">, (2024), Disponible en: </w:t>
       </w:r>
-      <w:hyperlink r:id="rId48" w:history="1">
+      <w:hyperlink r:id="rId49" w:history="1">
         <w:r>
           <w:rPr>
             <w:rStyle w:val="Hipervnculo"/>
@@ -47865,7 +47957,7 @@
                     <pic:cNvPicPr/>
                   </pic:nvPicPr>
                   <pic:blipFill>
-                    <a:blip r:embed="rId49" cstate="print">
+                    <a:blip r:embed="rId50" cstate="print">
                       <a:extLst>
                         <a:ext uri="{28A0092B-C50C-407E-A947-70E740481C1C}">
                           <a14:useLocalDpi xmlns:a14="http://schemas.microsoft.com/office/drawing/2010/main" val="0"/>
@@ -47896,7 +47988,7 @@
       <w:r>
         <w:t xml:space="preserve">Imagen disponible en: </w:t>
       </w:r>
-      <w:hyperlink r:id="rId50" w:history="1">
+      <w:hyperlink r:id="rId51" w:history="1">
         <w:r>
           <w:rPr>
             <w:rStyle w:val="Hipervnculo"/>
@@ -47915,7 +48007,7 @@
       <w:r>
         <w:t xml:space="preserve">) disponible en: </w:t>
       </w:r>
-      <w:hyperlink r:id="rId51" w:history="1">
+      <w:hyperlink r:id="rId52" w:history="1">
         <w:r>
           <w:rPr>
             <w:rStyle w:val="Hipervnculo"/>
@@ -59764,6 +59856,7 @@
   <w:style w:type="character" w:default="1" w:styleId="Fuentedeprrafopredeter">
     <w:name w:val="Default Paragraph Font"/>
     <w:uiPriority w:val="1"/>
+    <w:semiHidden/>
     <w:unhideWhenUsed/>
   </w:style>
   <w:style w:type="table" w:default="1" w:styleId="Tablanormal">
@@ -60663,28 +60756,28 @@
 </file>
 
 <file path=customXml/item1.xml><?xml version="1.0" encoding="utf-8"?>
-<b:Sources xmlns:b="http://schemas.openxmlformats.org/officeDocument/2006/bibliography" xmlns="http://schemas.openxmlformats.org/officeDocument/2006/bibliography" SelectedStyle="\APASixthEditionOfficeOnline.xsl" StyleName="APA" Version="6"/>
-</file>
-
-<file path=customXml/item2.xml><?xml version="1.0" encoding="utf-8"?>
 <go:gDocsCustomXmlDataStorage xmlns:go="http://customooxmlschemas.google.com/" xmlns:r="http://schemas.openxmlformats.org/officeDocument/2006/relationships">
   <go:docsCustomData xmlns:go="http://customooxmlschemas.google.com/" roundtripDataSignature="AMtx7mguBxdkhaGz01udNDo5UlRuH4Qt/A==">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</go:docsCustomData>
 </go:gDocsCustomXmlDataStorage>
 </file>
 
-<file path=customXml/itemProps1.xml><?xml version="1.0" encoding="utf-8"?>
-<ds:datastoreItem xmlns:ds="http://schemas.openxmlformats.org/officeDocument/2006/customXml" ds:itemID="{AE030073-6319-4592-A707-9629370D22F9}">
-  <ds:schemaRefs>
-    <ds:schemaRef ds:uri="http://schemas.openxmlformats.org/officeDocument/2006/bibliography"/>
-  </ds:schemaRefs>
-</ds:datastoreItem>
+<file path=customXml/item2.xml><?xml version="1.0" encoding="utf-8"?>
+<b:Sources xmlns:b="http://schemas.openxmlformats.org/officeDocument/2006/bibliography" xmlns="http://schemas.openxmlformats.org/officeDocument/2006/bibliography" SelectedStyle="\APASixthEditionOfficeOnline.xsl" StyleName="APA" Version="6"/>
 </file>
 
-<file path=customXml/itemProps2.xml><?xml version="1.0" encoding="utf-8"?>
+<file path=customXml/itemProps1.xml><?xml version="1.0" encoding="utf-8"?>
 <ds:datastoreItem xmlns:ds="http://schemas.openxmlformats.org/officeDocument/2006/customXml" ds:itemID="{11111111-1234-1234-1234-123412341234}">
   <ds:schemaRefs>
     <ds:schemaRef ds:uri="http://customooxmlschemas.google.com/"/>
     <ds:schemaRef ds:uri="http://schemas.openxmlformats.org/officeDocument/2006/relationships"/>
   </ds:schemaRefs>
 </ds:datastoreItem>
+</file>
+
+<file path=customXml/itemProps2.xml><?xml version="1.0" encoding="utf-8"?>
+<ds:datastoreItem xmlns:ds="http://schemas.openxmlformats.org/officeDocument/2006/customXml" ds:itemID="{AE030073-6319-4592-A707-9629370D22F9}">
+  <ds:schemaRefs>
+    <ds:schemaRef ds:uri="http://schemas.openxmlformats.org/officeDocument/2006/bibliography"/>
+  </ds:schemaRefs>
+</ds:datastoreItem>
 </file>
</xml_diff>

<commit_message>
Actualizadas referencias al diagrma de clases en documento principal
</commit_message>
<xml_diff>
--- a/docs/HAMANN-PABLO-ALEJANDRO-AP2.docx
+++ b/docs/HAMANN-PABLO-ALEJANDRO-AP2.docx
@@ -996,10 +996,6 @@
         <w:p>
           <w:pPr>
             <w:pStyle w:val="TDC2"/>
-            <w:tabs>
-              <w:tab w:val="left" w:pos="960"/>
-              <w:tab w:val="right" w:leader="dot" w:pos="8835"/>
-            </w:tabs>
             <w:rPr>
               <w:rFonts w:asciiTheme="minorHAnsi" w:hAnsiTheme="minorHAnsi" w:cstheme="minorBidi"/>
               <w:noProof/>
@@ -1086,10 +1082,6 @@
         <w:p>
           <w:pPr>
             <w:pStyle w:val="TDC2"/>
-            <w:tabs>
-              <w:tab w:val="left" w:pos="960"/>
-              <w:tab w:val="right" w:leader="dot" w:pos="8835"/>
-            </w:tabs>
             <w:rPr>
               <w:rFonts w:asciiTheme="minorHAnsi" w:hAnsiTheme="minorHAnsi" w:cstheme="minorBidi"/>
               <w:noProof/>
@@ -1176,10 +1168,6 @@
         <w:p>
           <w:pPr>
             <w:pStyle w:val="TDC2"/>
-            <w:tabs>
-              <w:tab w:val="left" w:pos="960"/>
-              <w:tab w:val="right" w:leader="dot" w:pos="8835"/>
-            </w:tabs>
             <w:rPr>
               <w:rFonts w:asciiTheme="minorHAnsi" w:hAnsiTheme="minorHAnsi" w:cstheme="minorBidi"/>
               <w:noProof/>
@@ -1446,10 +1434,6 @@
         <w:p>
           <w:pPr>
             <w:pStyle w:val="TDC2"/>
-            <w:tabs>
-              <w:tab w:val="left" w:pos="960"/>
-              <w:tab w:val="right" w:leader="dot" w:pos="8835"/>
-            </w:tabs>
             <w:rPr>
               <w:rFonts w:asciiTheme="minorHAnsi" w:hAnsiTheme="minorHAnsi" w:cstheme="minorBidi"/>
               <w:noProof/>
@@ -1536,10 +1520,6 @@
         <w:p>
           <w:pPr>
             <w:pStyle w:val="TDC2"/>
-            <w:tabs>
-              <w:tab w:val="left" w:pos="960"/>
-              <w:tab w:val="right" w:leader="dot" w:pos="8835"/>
-            </w:tabs>
             <w:rPr>
               <w:rFonts w:asciiTheme="minorHAnsi" w:hAnsiTheme="minorHAnsi" w:cstheme="minorBidi"/>
               <w:noProof/>
@@ -1716,10 +1696,6 @@
         <w:p>
           <w:pPr>
             <w:pStyle w:val="TDC2"/>
-            <w:tabs>
-              <w:tab w:val="left" w:pos="960"/>
-              <w:tab w:val="right" w:leader="dot" w:pos="8835"/>
-            </w:tabs>
             <w:rPr>
               <w:rFonts w:asciiTheme="minorHAnsi" w:hAnsiTheme="minorHAnsi" w:cstheme="minorBidi"/>
               <w:noProof/>
@@ -1806,10 +1782,6 @@
         <w:p>
           <w:pPr>
             <w:pStyle w:val="TDC2"/>
-            <w:tabs>
-              <w:tab w:val="left" w:pos="960"/>
-              <w:tab w:val="right" w:leader="dot" w:pos="8835"/>
-            </w:tabs>
             <w:rPr>
               <w:rFonts w:asciiTheme="minorHAnsi" w:hAnsiTheme="minorHAnsi" w:cstheme="minorBidi"/>
               <w:noProof/>
@@ -1896,10 +1868,6 @@
         <w:p>
           <w:pPr>
             <w:pStyle w:val="TDC2"/>
-            <w:tabs>
-              <w:tab w:val="left" w:pos="960"/>
-              <w:tab w:val="right" w:leader="dot" w:pos="8835"/>
-            </w:tabs>
             <w:rPr>
               <w:rFonts w:asciiTheme="minorHAnsi" w:hAnsiTheme="minorHAnsi" w:cstheme="minorBidi"/>
               <w:noProof/>
@@ -1986,10 +1954,6 @@
         <w:p>
           <w:pPr>
             <w:pStyle w:val="TDC2"/>
-            <w:tabs>
-              <w:tab w:val="left" w:pos="960"/>
-              <w:tab w:val="right" w:leader="dot" w:pos="8835"/>
-            </w:tabs>
             <w:rPr>
               <w:rFonts w:asciiTheme="minorHAnsi" w:hAnsiTheme="minorHAnsi" w:cstheme="minorBidi"/>
               <w:noProof/>
@@ -2166,10 +2130,6 @@
         <w:p>
           <w:pPr>
             <w:pStyle w:val="TDC2"/>
-            <w:tabs>
-              <w:tab w:val="left" w:pos="960"/>
-              <w:tab w:val="right" w:leader="dot" w:pos="8835"/>
-            </w:tabs>
             <w:rPr>
               <w:rFonts w:asciiTheme="minorHAnsi" w:hAnsiTheme="minorHAnsi" w:cstheme="minorBidi"/>
               <w:noProof/>
@@ -2256,10 +2216,6 @@
         <w:p>
           <w:pPr>
             <w:pStyle w:val="TDC2"/>
-            <w:tabs>
-              <w:tab w:val="left" w:pos="960"/>
-              <w:tab w:val="right" w:leader="dot" w:pos="8835"/>
-            </w:tabs>
             <w:rPr>
               <w:rFonts w:asciiTheme="minorHAnsi" w:hAnsiTheme="minorHAnsi" w:cstheme="minorBidi"/>
               <w:noProof/>
@@ -2346,10 +2302,6 @@
         <w:p>
           <w:pPr>
             <w:pStyle w:val="TDC2"/>
-            <w:tabs>
-              <w:tab w:val="left" w:pos="960"/>
-              <w:tab w:val="right" w:leader="dot" w:pos="8835"/>
-            </w:tabs>
             <w:rPr>
               <w:rFonts w:asciiTheme="minorHAnsi" w:hAnsiTheme="minorHAnsi" w:cstheme="minorBidi"/>
               <w:noProof/>
@@ -2436,10 +2388,6 @@
         <w:p>
           <w:pPr>
             <w:pStyle w:val="TDC2"/>
-            <w:tabs>
-              <w:tab w:val="left" w:pos="960"/>
-              <w:tab w:val="right" w:leader="dot" w:pos="8835"/>
-            </w:tabs>
             <w:rPr>
               <w:rFonts w:asciiTheme="minorHAnsi" w:hAnsiTheme="minorHAnsi" w:cstheme="minorBidi"/>
               <w:noProof/>
@@ -3354,10 +3302,6 @@
         <w:p>
           <w:pPr>
             <w:pStyle w:val="TDC2"/>
-            <w:tabs>
-              <w:tab w:val="left" w:pos="960"/>
-              <w:tab w:val="right" w:leader="dot" w:pos="8835"/>
-            </w:tabs>
             <w:rPr>
               <w:rFonts w:asciiTheme="minorHAnsi" w:hAnsiTheme="minorHAnsi" w:cstheme="minorBidi"/>
               <w:noProof/>
@@ -3444,10 +3388,6 @@
         <w:p>
           <w:pPr>
             <w:pStyle w:val="TDC2"/>
-            <w:tabs>
-              <w:tab w:val="left" w:pos="960"/>
-              <w:tab w:val="right" w:leader="dot" w:pos="8835"/>
-            </w:tabs>
             <w:rPr>
               <w:rFonts w:asciiTheme="minorHAnsi" w:hAnsiTheme="minorHAnsi" w:cstheme="minorBidi"/>
               <w:noProof/>
@@ -3534,10 +3474,6 @@
         <w:p>
           <w:pPr>
             <w:pStyle w:val="TDC2"/>
-            <w:tabs>
-              <w:tab w:val="left" w:pos="960"/>
-              <w:tab w:val="right" w:leader="dot" w:pos="8835"/>
-            </w:tabs>
             <w:rPr>
               <w:rFonts w:asciiTheme="minorHAnsi" w:hAnsiTheme="minorHAnsi" w:cstheme="minorBidi"/>
               <w:noProof/>
@@ -3624,10 +3560,6 @@
         <w:p>
           <w:pPr>
             <w:pStyle w:val="TDC2"/>
-            <w:tabs>
-              <w:tab w:val="left" w:pos="960"/>
-              <w:tab w:val="right" w:leader="dot" w:pos="8835"/>
-            </w:tabs>
             <w:rPr>
               <w:rFonts w:asciiTheme="minorHAnsi" w:hAnsiTheme="minorHAnsi" w:cstheme="minorBidi"/>
               <w:noProof/>
@@ -3858,10 +3790,6 @@
         <w:p>
           <w:pPr>
             <w:pStyle w:val="TDC2"/>
-            <w:tabs>
-              <w:tab w:val="left" w:pos="960"/>
-              <w:tab w:val="right" w:leader="dot" w:pos="8835"/>
-            </w:tabs>
             <w:rPr>
               <w:rFonts w:asciiTheme="minorHAnsi" w:hAnsiTheme="minorHAnsi" w:cstheme="minorBidi"/>
               <w:noProof/>
@@ -3948,10 +3876,6 @@
         <w:p>
           <w:pPr>
             <w:pStyle w:val="TDC2"/>
-            <w:tabs>
-              <w:tab w:val="left" w:pos="960"/>
-              <w:tab w:val="right" w:leader="dot" w:pos="8835"/>
-            </w:tabs>
             <w:rPr>
               <w:rFonts w:asciiTheme="minorHAnsi" w:hAnsiTheme="minorHAnsi" w:cstheme="minorBidi"/>
               <w:noProof/>
@@ -4038,10 +3962,6 @@
         <w:p>
           <w:pPr>
             <w:pStyle w:val="TDC2"/>
-            <w:tabs>
-              <w:tab w:val="left" w:pos="960"/>
-              <w:tab w:val="right" w:leader="dot" w:pos="8835"/>
-            </w:tabs>
             <w:rPr>
               <w:rFonts w:asciiTheme="minorHAnsi" w:hAnsiTheme="minorHAnsi" w:cstheme="minorBidi"/>
               <w:noProof/>
@@ -4362,10 +4282,6 @@
         <w:p>
           <w:pPr>
             <w:pStyle w:val="TDC2"/>
-            <w:tabs>
-              <w:tab w:val="left" w:pos="960"/>
-              <w:tab w:val="right" w:leader="dot" w:pos="8835"/>
-            </w:tabs>
             <w:rPr>
               <w:rFonts w:asciiTheme="minorHAnsi" w:hAnsiTheme="minorHAnsi" w:cstheme="minorBidi"/>
               <w:noProof/>
@@ -5255,10 +5171,6 @@
         <w:p>
           <w:pPr>
             <w:pStyle w:val="TDC2"/>
-            <w:tabs>
-              <w:tab w:val="left" w:pos="960"/>
-              <w:tab w:val="right" w:leader="dot" w:pos="8835"/>
-            </w:tabs>
             <w:rPr>
               <w:rFonts w:asciiTheme="minorHAnsi" w:hAnsiTheme="minorHAnsi" w:cstheme="minorBidi"/>
               <w:noProof/>
@@ -6227,9 +6139,6 @@
         <w:p>
           <w:pPr>
             <w:pStyle w:val="TDC2"/>
-            <w:tabs>
-              <w:tab w:val="right" w:leader="dot" w:pos="8835"/>
-            </w:tabs>
             <w:rPr>
               <w:rFonts w:asciiTheme="minorHAnsi" w:hAnsiTheme="minorHAnsi" w:cstheme="minorBidi"/>
               <w:noProof/>
@@ -6299,9 +6208,6 @@
         <w:p>
           <w:pPr>
             <w:pStyle w:val="TDC2"/>
-            <w:tabs>
-              <w:tab w:val="right" w:leader="dot" w:pos="8835"/>
-            </w:tabs>
             <w:rPr>
               <w:rFonts w:asciiTheme="minorHAnsi" w:hAnsiTheme="minorHAnsi" w:cstheme="minorBidi"/>
               <w:noProof/>
@@ -24497,6 +24403,7 @@
                   <w14:uncheckedState w14:val="2610" w14:font="MS Gothic"/>
                 </w14:checkbox>
               </w:sdtPr>
+              <w:sdtEndPr/>
               <w:sdtContent>
                 <w:r>
                   <w:rPr>
@@ -24544,6 +24451,7 @@
                   <w14:uncheckedState w14:val="2610" w14:font="MS Gothic"/>
                 </w14:checkbox>
               </w:sdtPr>
+              <w:sdtEndPr/>
               <w:sdtContent>
                 <w:r>
                   <w:rPr>
@@ -24643,6 +24551,7 @@
                   <w14:uncheckedState w14:val="2610" w14:font="MS Gothic"/>
                 </w14:checkbox>
               </w:sdtPr>
+              <w:sdtEndPr/>
               <w:sdtContent>
                 <w:r>
                   <w:rPr>
@@ -24689,6 +24598,7 @@
                   <w14:uncheckedState w14:val="2610" w14:font="MS Gothic"/>
                 </w14:checkbox>
               </w:sdtPr>
+              <w:sdtEndPr/>
               <w:sdtContent>
                 <w:r>
                   <w:rPr>
@@ -24735,6 +24645,7 @@
                   <w14:uncheckedState w14:val="2610" w14:font="MS Gothic"/>
                 </w14:checkbox>
               </w:sdtPr>
+              <w:sdtEndPr/>
               <w:sdtContent>
                 <w:r>
                   <w:rPr>
@@ -24820,6 +24731,7 @@
                   <w14:uncheckedState w14:val="2610" w14:font="MS Gothic"/>
                 </w14:checkbox>
               </w:sdtPr>
+              <w:sdtEndPr/>
               <w:sdtContent>
                 <w:r>
                   <w:rPr>
@@ -24867,6 +24779,7 @@
                   <w14:uncheckedState w14:val="2610" w14:font="MS Gothic"/>
                 </w14:checkbox>
               </w:sdtPr>
+              <w:sdtEndPr/>
               <w:sdtContent>
                 <w:r>
                   <w:rPr>
@@ -24938,6 +24851,7 @@
                   <w14:uncheckedState w14:val="2610" w14:font="MS Gothic"/>
                 </w14:checkbox>
               </w:sdtPr>
+              <w:sdtEndPr/>
               <w:sdtContent>
                 <w:r>
                   <w:rPr>
@@ -24984,6 +24898,7 @@
                   <w14:uncheckedState w14:val="2610" w14:font="MS Gothic"/>
                 </w14:checkbox>
               </w:sdtPr>
+              <w:sdtEndPr/>
               <w:sdtContent>
                 <w:r>
                   <w:rPr>
@@ -25030,6 +24945,7 @@
                   <w14:uncheckedState w14:val="2610" w14:font="MS Gothic"/>
                 </w14:checkbox>
               </w:sdtPr>
+              <w:sdtEndPr/>
               <w:sdtContent>
                 <w:r>
                   <w:rPr>
@@ -26491,6 +26407,7 @@
                   <w14:uncheckedState w14:val="2610" w14:font="MS Gothic"/>
                 </w14:checkbox>
               </w:sdtPr>
+              <w:sdtEndPr/>
               <w:sdtContent>
                 <w:r>
                   <w:rPr>
@@ -26538,6 +26455,7 @@
                   <w14:uncheckedState w14:val="2610" w14:font="MS Gothic"/>
                 </w14:checkbox>
               </w:sdtPr>
+              <w:sdtEndPr/>
               <w:sdtContent>
                 <w:r>
                   <w:rPr>
@@ -26609,6 +26527,7 @@
                   <w14:uncheckedState w14:val="2610" w14:font="MS Gothic"/>
                 </w14:checkbox>
               </w:sdtPr>
+              <w:sdtEndPr/>
               <w:sdtContent>
                 <w:r>
                   <w:rPr>
@@ -26655,6 +26574,7 @@
                   <w14:uncheckedState w14:val="2610" w14:font="MS Gothic"/>
                 </w14:checkbox>
               </w:sdtPr>
+              <w:sdtEndPr/>
               <w:sdtContent>
                 <w:r>
                   <w:rPr>
@@ -26701,6 +26621,7 @@
                   <w14:uncheckedState w14:val="2610" w14:font="MS Gothic"/>
                 </w14:checkbox>
               </w:sdtPr>
+              <w:sdtEndPr/>
               <w:sdtContent>
                 <w:r>
                   <w:rPr>
@@ -26785,6 +26706,7 @@
                   <w14:uncheckedState w14:val="2610" w14:font="MS Gothic"/>
                 </w14:checkbox>
               </w:sdtPr>
+              <w:sdtEndPr/>
               <w:sdtContent>
                 <w:r>
                   <w:rPr>
@@ -26832,6 +26754,7 @@
                   <w14:uncheckedState w14:val="2610" w14:font="MS Gothic"/>
                 </w14:checkbox>
               </w:sdtPr>
+              <w:sdtEndPr/>
               <w:sdtContent>
                 <w:r>
                   <w:rPr>
@@ -26903,6 +26826,7 @@
                   <w14:uncheckedState w14:val="2610" w14:font="MS Gothic"/>
                 </w14:checkbox>
               </w:sdtPr>
+              <w:sdtEndPr/>
               <w:sdtContent>
                 <w:r>
                   <w:rPr>
@@ -26949,6 +26873,7 @@
                   <w14:uncheckedState w14:val="2610" w14:font="MS Gothic"/>
                 </w14:checkbox>
               </w:sdtPr>
+              <w:sdtEndPr/>
               <w:sdtContent>
                 <w:r>
                   <w:rPr>
@@ -26995,6 +26920,7 @@
                   <w14:uncheckedState w14:val="2610" w14:font="MS Gothic"/>
                 </w14:checkbox>
               </w:sdtPr>
+              <w:sdtEndPr/>
               <w:sdtContent>
                 <w:r>
                   <w:rPr>
@@ -28402,6 +28328,7 @@
                   <w14:uncheckedState w14:val="2610" w14:font="MS Gothic"/>
                 </w14:checkbox>
               </w:sdtPr>
+              <w:sdtEndPr/>
               <w:sdtContent>
                 <w:r>
                   <w:rPr>
@@ -28449,6 +28376,7 @@
                   <w14:uncheckedState w14:val="2610" w14:font="MS Gothic"/>
                 </w14:checkbox>
               </w:sdtPr>
+              <w:sdtEndPr/>
               <w:sdtContent>
                 <w:r>
                   <w:rPr>
@@ -28520,6 +28448,7 @@
                   <w14:uncheckedState w14:val="2610" w14:font="MS Gothic"/>
                 </w14:checkbox>
               </w:sdtPr>
+              <w:sdtEndPr/>
               <w:sdtContent>
                 <w:r>
                   <w:rPr>
@@ -28566,6 +28495,7 @@
                   <w14:uncheckedState w14:val="2610" w14:font="MS Gothic"/>
                 </w14:checkbox>
               </w:sdtPr>
+              <w:sdtEndPr/>
               <w:sdtContent>
                 <w:r>
                   <w:rPr>
@@ -28612,6 +28542,7 @@
                   <w14:uncheckedState w14:val="2610" w14:font="MS Gothic"/>
                 </w14:checkbox>
               </w:sdtPr>
+              <w:sdtEndPr/>
               <w:sdtContent>
                 <w:r>
                   <w:rPr>
@@ -28696,6 +28627,7 @@
                   <w14:uncheckedState w14:val="2610" w14:font="MS Gothic"/>
                 </w14:checkbox>
               </w:sdtPr>
+              <w:sdtEndPr/>
               <w:sdtContent>
                 <w:r>
                   <w:rPr>
@@ -28743,6 +28675,7 @@
                   <w14:uncheckedState w14:val="2610" w14:font="MS Gothic"/>
                 </w14:checkbox>
               </w:sdtPr>
+              <w:sdtEndPr/>
               <w:sdtContent>
                 <w:r>
                   <w:rPr>
@@ -28814,6 +28747,7 @@
                   <w14:uncheckedState w14:val="2610" w14:font="MS Gothic"/>
                 </w14:checkbox>
               </w:sdtPr>
+              <w:sdtEndPr/>
               <w:sdtContent>
                 <w:r>
                   <w:rPr>
@@ -28860,6 +28794,7 @@
                   <w14:uncheckedState w14:val="2610" w14:font="MS Gothic"/>
                 </w14:checkbox>
               </w:sdtPr>
+              <w:sdtEndPr/>
               <w:sdtContent>
                 <w:r>
                   <w:rPr>
@@ -28906,6 +28841,7 @@
                   <w14:uncheckedState w14:val="2610" w14:font="MS Gothic"/>
                 </w14:checkbox>
               </w:sdtPr>
+              <w:sdtEndPr/>
               <w:sdtContent>
                 <w:r>
                   <w:rPr>
@@ -30267,6 +30203,7 @@
                   <w14:uncheckedState w14:val="2610" w14:font="MS Gothic"/>
                 </w14:checkbox>
               </w:sdtPr>
+              <w:sdtEndPr/>
               <w:sdtContent>
                 <w:r>
                   <w:rPr>
@@ -30314,6 +30251,7 @@
                   <w14:uncheckedState w14:val="2610" w14:font="MS Gothic"/>
                 </w14:checkbox>
               </w:sdtPr>
+              <w:sdtEndPr/>
               <w:sdtContent>
                 <w:r>
                   <w:rPr>
@@ -30385,6 +30323,7 @@
                   <w14:uncheckedState w14:val="2610" w14:font="MS Gothic"/>
                 </w14:checkbox>
               </w:sdtPr>
+              <w:sdtEndPr/>
               <w:sdtContent>
                 <w:r>
                   <w:rPr>
@@ -30431,6 +30370,7 @@
                   <w14:uncheckedState w14:val="2610" w14:font="MS Gothic"/>
                 </w14:checkbox>
               </w:sdtPr>
+              <w:sdtEndPr/>
               <w:sdtContent>
                 <w:r>
                   <w:rPr>
@@ -30477,6 +30417,7 @@
                   <w14:uncheckedState w14:val="2610" w14:font="MS Gothic"/>
                 </w14:checkbox>
               </w:sdtPr>
+              <w:sdtEndPr/>
               <w:sdtContent>
                 <w:r>
                   <w:rPr>
@@ -30561,6 +30502,7 @@
                   <w14:uncheckedState w14:val="2610" w14:font="MS Gothic"/>
                 </w14:checkbox>
               </w:sdtPr>
+              <w:sdtEndPr/>
               <w:sdtContent>
                 <w:r>
                   <w:rPr>
@@ -30608,6 +30550,7 @@
                   <w14:uncheckedState w14:val="2610" w14:font="MS Gothic"/>
                 </w14:checkbox>
               </w:sdtPr>
+              <w:sdtEndPr/>
               <w:sdtContent>
                 <w:r>
                   <w:rPr>
@@ -30679,6 +30622,7 @@
                   <w14:uncheckedState w14:val="2610" w14:font="MS Gothic"/>
                 </w14:checkbox>
               </w:sdtPr>
+              <w:sdtEndPr/>
               <w:sdtContent>
                 <w:r>
                   <w:rPr>
@@ -30725,6 +30669,7 @@
                   <w14:uncheckedState w14:val="2610" w14:font="MS Gothic"/>
                 </w14:checkbox>
               </w:sdtPr>
+              <w:sdtEndPr/>
               <w:sdtContent>
                 <w:r>
                   <w:rPr>
@@ -30771,6 +30716,7 @@
                   <w14:uncheckedState w14:val="2610" w14:font="MS Gothic"/>
                 </w14:checkbox>
               </w:sdtPr>
+              <w:sdtEndPr/>
               <w:sdtContent>
                 <w:r>
                   <w:rPr>
@@ -32355,6 +32301,7 @@
                   <w14:uncheckedState w14:val="2610" w14:font="MS Gothic"/>
                 </w14:checkbox>
               </w:sdtPr>
+              <w:sdtEndPr/>
               <w:sdtContent>
                 <w:r>
                   <w:rPr>
@@ -32402,6 +32349,7 @@
                   <w14:uncheckedState w14:val="2610" w14:font="MS Gothic"/>
                 </w14:checkbox>
               </w:sdtPr>
+              <w:sdtEndPr/>
               <w:sdtContent>
                 <w:r>
                   <w:rPr>
@@ -32473,6 +32421,7 @@
                   <w14:uncheckedState w14:val="2610" w14:font="MS Gothic"/>
                 </w14:checkbox>
               </w:sdtPr>
+              <w:sdtEndPr/>
               <w:sdtContent>
                 <w:r>
                   <w:rPr>
@@ -32519,6 +32468,7 @@
                   <w14:uncheckedState w14:val="2610" w14:font="MS Gothic"/>
                 </w14:checkbox>
               </w:sdtPr>
+              <w:sdtEndPr/>
               <w:sdtContent>
                 <w:r>
                   <w:rPr>
@@ -32565,6 +32515,7 @@
                   <w14:uncheckedState w14:val="2610" w14:font="MS Gothic"/>
                 </w14:checkbox>
               </w:sdtPr>
+              <w:sdtEndPr/>
               <w:sdtContent>
                 <w:r>
                   <w:rPr>
@@ -32649,6 +32600,7 @@
                   <w14:uncheckedState w14:val="2610" w14:font="MS Gothic"/>
                 </w14:checkbox>
               </w:sdtPr>
+              <w:sdtEndPr/>
               <w:sdtContent>
                 <w:r>
                   <w:rPr>
@@ -32696,6 +32648,7 @@
                   <w14:uncheckedState w14:val="2610" w14:font="MS Gothic"/>
                 </w14:checkbox>
               </w:sdtPr>
+              <w:sdtEndPr/>
               <w:sdtContent>
                 <w:r>
                   <w:rPr>
@@ -32767,6 +32720,7 @@
                   <w14:uncheckedState w14:val="2610" w14:font="MS Gothic"/>
                 </w14:checkbox>
               </w:sdtPr>
+              <w:sdtEndPr/>
               <w:sdtContent>
                 <w:r>
                   <w:rPr>
@@ -32813,6 +32767,7 @@
                   <w14:uncheckedState w14:val="2610" w14:font="MS Gothic"/>
                 </w14:checkbox>
               </w:sdtPr>
+              <w:sdtEndPr/>
               <w:sdtContent>
                 <w:r>
                   <w:rPr>
@@ -32859,6 +32814,7 @@
                   <w14:uncheckedState w14:val="2610" w14:font="MS Gothic"/>
                 </w14:checkbox>
               </w:sdtPr>
+              <w:sdtEndPr/>
               <w:sdtContent>
                 <w:r>
                   <w:rPr>
@@ -34237,6 +34193,7 @@
                   <w14:uncheckedState w14:val="2610" w14:font="MS Gothic"/>
                 </w14:checkbox>
               </w:sdtPr>
+              <w:sdtEndPr/>
               <w:sdtContent>
                 <w:r>
                   <w:rPr>
@@ -34284,6 +34241,7 @@
                   <w14:uncheckedState w14:val="2610" w14:font="MS Gothic"/>
                 </w14:checkbox>
               </w:sdtPr>
+              <w:sdtEndPr/>
               <w:sdtContent>
                 <w:r>
                   <w:rPr>
@@ -34355,6 +34313,7 @@
                   <w14:uncheckedState w14:val="2610" w14:font="MS Gothic"/>
                 </w14:checkbox>
               </w:sdtPr>
+              <w:sdtEndPr/>
               <w:sdtContent>
                 <w:r>
                   <w:rPr>
@@ -34401,6 +34360,7 @@
                   <w14:uncheckedState w14:val="2610" w14:font="MS Gothic"/>
                 </w14:checkbox>
               </w:sdtPr>
+              <w:sdtEndPr/>
               <w:sdtContent>
                 <w:r>
                   <w:rPr>
@@ -34447,6 +34407,7 @@
                   <w14:uncheckedState w14:val="2610" w14:font="MS Gothic"/>
                 </w14:checkbox>
               </w:sdtPr>
+              <w:sdtEndPr/>
               <w:sdtContent>
                 <w:r>
                   <w:rPr>
@@ -34531,6 +34492,7 @@
                   <w14:uncheckedState w14:val="2610" w14:font="MS Gothic"/>
                 </w14:checkbox>
               </w:sdtPr>
+              <w:sdtEndPr/>
               <w:sdtContent>
                 <w:r>
                   <w:rPr>
@@ -34578,6 +34540,7 @@
                   <w14:uncheckedState w14:val="2610" w14:font="MS Gothic"/>
                 </w14:checkbox>
               </w:sdtPr>
+              <w:sdtEndPr/>
               <w:sdtContent>
                 <w:r>
                   <w:rPr>
@@ -34649,6 +34612,7 @@
                   <w14:uncheckedState w14:val="2610" w14:font="MS Gothic"/>
                 </w14:checkbox>
               </w:sdtPr>
+              <w:sdtEndPr/>
               <w:sdtContent>
                 <w:r>
                   <w:rPr>
@@ -34695,6 +34659,7 @@
                   <w14:uncheckedState w14:val="2610" w14:font="MS Gothic"/>
                 </w14:checkbox>
               </w:sdtPr>
+              <w:sdtEndPr/>
               <w:sdtContent>
                 <w:r>
                   <w:rPr>
@@ -34741,6 +34706,7 @@
                   <w14:uncheckedState w14:val="2610" w14:font="MS Gothic"/>
                 </w14:checkbox>
               </w:sdtPr>
+              <w:sdtEndPr/>
               <w:sdtContent>
                 <w:r>
                   <w:rPr>
@@ -36119,6 +36085,7 @@
                   <w14:uncheckedState w14:val="2610" w14:font="MS Gothic"/>
                 </w14:checkbox>
               </w:sdtPr>
+              <w:sdtEndPr/>
               <w:sdtContent>
                 <w:r>
                   <w:rPr>
@@ -36166,6 +36133,7 @@
                   <w14:uncheckedState w14:val="2610" w14:font="MS Gothic"/>
                 </w14:checkbox>
               </w:sdtPr>
+              <w:sdtEndPr/>
               <w:sdtContent>
                 <w:r>
                   <w:rPr>
@@ -36237,6 +36205,7 @@
                   <w14:uncheckedState w14:val="2610" w14:font="MS Gothic"/>
                 </w14:checkbox>
               </w:sdtPr>
+              <w:sdtEndPr/>
               <w:sdtContent>
                 <w:r>
                   <w:rPr>
@@ -36283,6 +36252,7 @@
                   <w14:uncheckedState w14:val="2610" w14:font="MS Gothic"/>
                 </w14:checkbox>
               </w:sdtPr>
+              <w:sdtEndPr/>
               <w:sdtContent>
                 <w:r>
                   <w:rPr>
@@ -36329,6 +36299,7 @@
                   <w14:uncheckedState w14:val="2610" w14:font="MS Gothic"/>
                 </w14:checkbox>
               </w:sdtPr>
+              <w:sdtEndPr/>
               <w:sdtContent>
                 <w:r>
                   <w:rPr>
@@ -36413,6 +36384,7 @@
                   <w14:uncheckedState w14:val="2610" w14:font="MS Gothic"/>
                 </w14:checkbox>
               </w:sdtPr>
+              <w:sdtEndPr/>
               <w:sdtContent>
                 <w:r>
                   <w:rPr>
@@ -36460,6 +36432,7 @@
                   <w14:uncheckedState w14:val="2610" w14:font="MS Gothic"/>
                 </w14:checkbox>
               </w:sdtPr>
+              <w:sdtEndPr/>
               <w:sdtContent>
                 <w:r>
                   <w:rPr>
@@ -36531,6 +36504,7 @@
                   <w14:uncheckedState w14:val="2610" w14:font="MS Gothic"/>
                 </w14:checkbox>
               </w:sdtPr>
+              <w:sdtEndPr/>
               <w:sdtContent>
                 <w:r>
                   <w:rPr>
@@ -36577,6 +36551,7 @@
                   <w14:uncheckedState w14:val="2610" w14:font="MS Gothic"/>
                 </w14:checkbox>
               </w:sdtPr>
+              <w:sdtEndPr/>
               <w:sdtContent>
                 <w:r>
                   <w:rPr>
@@ -36623,6 +36598,7 @@
                   <w14:uncheckedState w14:val="2610" w14:font="MS Gothic"/>
                 </w14:checkbox>
               </w:sdtPr>
+              <w:sdtEndPr/>
               <w:sdtContent>
                 <w:r>
                   <w:rPr>
@@ -37870,6 +37846,7 @@
                   <w14:uncheckedState w14:val="2610" w14:font="MS Gothic"/>
                 </w14:checkbox>
               </w:sdtPr>
+              <w:sdtEndPr/>
               <w:sdtContent>
                 <w:r>
                   <w:rPr>
@@ -37917,6 +37894,7 @@
                   <w14:uncheckedState w14:val="2610" w14:font="MS Gothic"/>
                 </w14:checkbox>
               </w:sdtPr>
+              <w:sdtEndPr/>
               <w:sdtContent>
                 <w:r>
                   <w:rPr>
@@ -37988,6 +37966,7 @@
                   <w14:uncheckedState w14:val="2610" w14:font="MS Gothic"/>
                 </w14:checkbox>
               </w:sdtPr>
+              <w:sdtEndPr/>
               <w:sdtContent>
                 <w:r>
                   <w:rPr>
@@ -38034,6 +38013,7 @@
                   <w14:uncheckedState w14:val="2610" w14:font="MS Gothic"/>
                 </w14:checkbox>
               </w:sdtPr>
+              <w:sdtEndPr/>
               <w:sdtContent>
                 <w:r>
                   <w:rPr>
@@ -38080,6 +38060,7 @@
                   <w14:uncheckedState w14:val="2610" w14:font="MS Gothic"/>
                 </w14:checkbox>
               </w:sdtPr>
+              <w:sdtEndPr/>
               <w:sdtContent>
                 <w:r>
                   <w:rPr>
@@ -38164,6 +38145,7 @@
                   <w14:uncheckedState w14:val="2610" w14:font="MS Gothic"/>
                 </w14:checkbox>
               </w:sdtPr>
+              <w:sdtEndPr/>
               <w:sdtContent>
                 <w:r>
                   <w:rPr>
@@ -38211,6 +38193,7 @@
                   <w14:uncheckedState w14:val="2610" w14:font="MS Gothic"/>
                 </w14:checkbox>
               </w:sdtPr>
+              <w:sdtEndPr/>
               <w:sdtContent>
                 <w:r>
                   <w:rPr>
@@ -38282,6 +38265,7 @@
                   <w14:uncheckedState w14:val="2610" w14:font="MS Gothic"/>
                 </w14:checkbox>
               </w:sdtPr>
+              <w:sdtEndPr/>
               <w:sdtContent>
                 <w:r>
                   <w:rPr>
@@ -38328,6 +38312,7 @@
                   <w14:uncheckedState w14:val="2610" w14:font="MS Gothic"/>
                 </w14:checkbox>
               </w:sdtPr>
+              <w:sdtEndPr/>
               <w:sdtContent>
                 <w:r>
                   <w:rPr>
@@ -38374,6 +38359,7 @@
                   <w14:uncheckedState w14:val="2610" w14:font="MS Gothic"/>
                 </w14:checkbox>
               </w:sdtPr>
+              <w:sdtEndPr/>
               <w:sdtContent>
                 <w:r>
                   <w:rPr>
@@ -39730,6 +39716,7 @@
                   <w14:uncheckedState w14:val="2610" w14:font="MS Gothic"/>
                 </w14:checkbox>
               </w:sdtPr>
+              <w:sdtEndPr/>
               <w:sdtContent>
                 <w:r>
                   <w:rPr>
@@ -39777,6 +39764,7 @@
                   <w14:uncheckedState w14:val="2610" w14:font="MS Gothic"/>
                 </w14:checkbox>
               </w:sdtPr>
+              <w:sdtEndPr/>
               <w:sdtContent>
                 <w:r>
                   <w:rPr>
@@ -39848,6 +39836,7 @@
                   <w14:uncheckedState w14:val="2610" w14:font="MS Gothic"/>
                 </w14:checkbox>
               </w:sdtPr>
+              <w:sdtEndPr/>
               <w:sdtContent>
                 <w:r>
                   <w:rPr>
@@ -39894,6 +39883,7 @@
                   <w14:uncheckedState w14:val="2610" w14:font="MS Gothic"/>
                 </w14:checkbox>
               </w:sdtPr>
+              <w:sdtEndPr/>
               <w:sdtContent>
                 <w:r>
                   <w:rPr>
@@ -39940,6 +39930,7 @@
                   <w14:uncheckedState w14:val="2610" w14:font="MS Gothic"/>
                 </w14:checkbox>
               </w:sdtPr>
+              <w:sdtEndPr/>
               <w:sdtContent>
                 <w:r>
                   <w:rPr>
@@ -40024,6 +40015,7 @@
                   <w14:uncheckedState w14:val="2610" w14:font="MS Gothic"/>
                 </w14:checkbox>
               </w:sdtPr>
+              <w:sdtEndPr/>
               <w:sdtContent>
                 <w:r>
                   <w:rPr>
@@ -40071,6 +40063,7 @@
                   <w14:uncheckedState w14:val="2610" w14:font="MS Gothic"/>
                 </w14:checkbox>
               </w:sdtPr>
+              <w:sdtEndPr/>
               <w:sdtContent>
                 <w:r>
                   <w:rPr>
@@ -40142,6 +40135,7 @@
                   <w14:uncheckedState w14:val="2610" w14:font="MS Gothic"/>
                 </w14:checkbox>
               </w:sdtPr>
+              <w:sdtEndPr/>
               <w:sdtContent>
                 <w:r>
                   <w:rPr>
@@ -40188,6 +40182,7 @@
                   <w14:uncheckedState w14:val="2610" w14:font="MS Gothic"/>
                 </w14:checkbox>
               </w:sdtPr>
+              <w:sdtEndPr/>
               <w:sdtContent>
                 <w:r>
                   <w:rPr>
@@ -40234,6 +40229,7 @@
                   <w14:uncheckedState w14:val="2610" w14:font="MS Gothic"/>
                 </w14:checkbox>
               </w:sdtPr>
+              <w:sdtEndPr/>
               <w:sdtContent>
                 <w:r>
                   <w:rPr>
@@ -41436,6 +41432,7 @@
                   <w14:uncheckedState w14:val="2610" w14:font="MS Gothic"/>
                 </w14:checkbox>
               </w:sdtPr>
+              <w:sdtEndPr/>
               <w:sdtContent>
                 <w:r>
                   <w:rPr>
@@ -41483,6 +41480,7 @@
                   <w14:uncheckedState w14:val="2610" w14:font="MS Gothic"/>
                 </w14:checkbox>
               </w:sdtPr>
+              <w:sdtEndPr/>
               <w:sdtContent>
                 <w:r>
                   <w:rPr>
@@ -41554,6 +41552,7 @@
                   <w14:uncheckedState w14:val="2610" w14:font="MS Gothic"/>
                 </w14:checkbox>
               </w:sdtPr>
+              <w:sdtEndPr/>
               <w:sdtContent>
                 <w:r>
                   <w:rPr>
@@ -41600,6 +41599,7 @@
                   <w14:uncheckedState w14:val="2610" w14:font="MS Gothic"/>
                 </w14:checkbox>
               </w:sdtPr>
+              <w:sdtEndPr/>
               <w:sdtContent>
                 <w:r>
                   <w:rPr>
@@ -41646,6 +41646,7 @@
                   <w14:uncheckedState w14:val="2610" w14:font="MS Gothic"/>
                 </w14:checkbox>
               </w:sdtPr>
+              <w:sdtEndPr/>
               <w:sdtContent>
                 <w:r>
                   <w:rPr>
@@ -41730,6 +41731,7 @@
                   <w14:uncheckedState w14:val="2610" w14:font="MS Gothic"/>
                 </w14:checkbox>
               </w:sdtPr>
+              <w:sdtEndPr/>
               <w:sdtContent>
                 <w:r>
                   <w:rPr>
@@ -41777,6 +41779,7 @@
                   <w14:uncheckedState w14:val="2610" w14:font="MS Gothic"/>
                 </w14:checkbox>
               </w:sdtPr>
+              <w:sdtEndPr/>
               <w:sdtContent>
                 <w:r>
                   <w:rPr>
@@ -41848,6 +41851,7 @@
                   <w14:uncheckedState w14:val="2610" w14:font="MS Gothic"/>
                 </w14:checkbox>
               </w:sdtPr>
+              <w:sdtEndPr/>
               <w:sdtContent>
                 <w:r>
                   <w:rPr>
@@ -41894,6 +41898,7 @@
                   <w14:uncheckedState w14:val="2610" w14:font="MS Gothic"/>
                 </w14:checkbox>
               </w:sdtPr>
+              <w:sdtEndPr/>
               <w:sdtContent>
                 <w:r>
                   <w:rPr>
@@ -41940,6 +41945,7 @@
                   <w14:uncheckedState w14:val="2610" w14:font="MS Gothic"/>
                 </w14:checkbox>
               </w:sdtPr>
+              <w:sdtEndPr/>
               <w:sdtContent>
                 <w:r>
                   <w:rPr>
@@ -43522,6 +43528,7 @@
                   <w14:uncheckedState w14:val="2610" w14:font="MS Gothic"/>
                 </w14:checkbox>
               </w:sdtPr>
+              <w:sdtEndPr/>
               <w:sdtContent>
                 <w:r>
                   <w:rPr>
@@ -43569,6 +43576,7 @@
                   <w14:uncheckedState w14:val="2610" w14:font="MS Gothic"/>
                 </w14:checkbox>
               </w:sdtPr>
+              <w:sdtEndPr/>
               <w:sdtContent>
                 <w:r>
                   <w:rPr>
@@ -43640,6 +43648,7 @@
                   <w14:uncheckedState w14:val="2610" w14:font="MS Gothic"/>
                 </w14:checkbox>
               </w:sdtPr>
+              <w:sdtEndPr/>
               <w:sdtContent>
                 <w:r>
                   <w:rPr>
@@ -43686,6 +43695,7 @@
                   <w14:uncheckedState w14:val="2610" w14:font="MS Gothic"/>
                 </w14:checkbox>
               </w:sdtPr>
+              <w:sdtEndPr/>
               <w:sdtContent>
                 <w:r>
                   <w:rPr>
@@ -43732,6 +43742,7 @@
                   <w14:uncheckedState w14:val="2610" w14:font="MS Gothic"/>
                 </w14:checkbox>
               </w:sdtPr>
+              <w:sdtEndPr/>
               <w:sdtContent>
                 <w:r>
                   <w:rPr>
@@ -43816,6 +43827,7 @@
                   <w14:uncheckedState w14:val="2610" w14:font="MS Gothic"/>
                 </w14:checkbox>
               </w:sdtPr>
+              <w:sdtEndPr/>
               <w:sdtContent>
                 <w:r>
                   <w:rPr>
@@ -43863,6 +43875,7 @@
                   <w14:uncheckedState w14:val="2610" w14:font="MS Gothic"/>
                 </w14:checkbox>
               </w:sdtPr>
+              <w:sdtEndPr/>
               <w:sdtContent>
                 <w:r>
                   <w:rPr>
@@ -43934,6 +43947,7 @@
                   <w14:uncheckedState w14:val="2610" w14:font="MS Gothic"/>
                 </w14:checkbox>
               </w:sdtPr>
+              <w:sdtEndPr/>
               <w:sdtContent>
                 <w:r>
                   <w:rPr>
@@ -43980,6 +43994,7 @@
                   <w14:uncheckedState w14:val="2610" w14:font="MS Gothic"/>
                 </w14:checkbox>
               </w:sdtPr>
+              <w:sdtEndPr/>
               <w:sdtContent>
                 <w:r>
                   <w:rPr>
@@ -44026,6 +44041,7 @@
                   <w14:uncheckedState w14:val="2610" w14:font="MS Gothic"/>
                 </w14:checkbox>
               </w:sdtPr>
+              <w:sdtEndPr/>
               <w:sdtContent>
                 <w:r>
                   <w:rPr>
@@ -47337,20 +47353,26 @@
       </w:r>
     </w:p>
     <w:p>
+      <w:pPr>
+        <w:pStyle w:val="TDC2"/>
+      </w:pPr>
       <w:r>
         <w:t xml:space="preserve">Disponible en otros formatos en </w:t>
       </w:r>
-      <w:proofErr w:type="spellStart"/>
-      <w:r>
-        <w:t>Github</w:t>
-      </w:r>
-      <w:proofErr w:type="spellEnd"/>
+      <w:r>
+        <w:rPr>
+          <w:i/>
+          <w:iCs/>
+        </w:rPr>
+        <w:t>GitHub</w:t>
+      </w:r>
       <w:r>
         <w:t>:</w:t>
       </w:r>
     </w:p>
     <w:p>
       <w:pPr>
+        <w:pStyle w:val="TDC2"/>
         <w:rPr>
           <w:lang w:val="en-US"/>
         </w:rPr>
@@ -47385,29 +47407,18 @@
     </w:p>
     <w:p>
       <w:pPr>
-        <w:rPr>
-          <w:lang w:val="en-US"/>
-        </w:rPr>
-      </w:pPr>
-      <w:proofErr w:type="spellStart"/>
-      <w:r>
-        <w:rPr>
-          <w:lang w:val="en-US"/>
-        </w:rPr>
-        <w:t>Documento</w:t>
-      </w:r>
-      <w:proofErr w:type="spellEnd"/>
-      <w:r>
-        <w:rPr>
-          <w:lang w:val="en-US"/>
-        </w:rPr>
-        <w:t xml:space="preserve"> PDF: </w:t>
+        <w:pStyle w:val="TDC2"/>
+      </w:pPr>
+      <w:r>
+        <w:t xml:space="preserve">Documento </w:t>
+      </w:r>
+      <w:r>
+        <w:t xml:space="preserve">PDF: </w:t>
       </w:r>
       <w:hyperlink r:id="rId45" w:history="1">
         <w:r>
           <w:rPr>
             <w:rStyle w:val="Hipervnculo"/>
-            <w:lang w:val="en-US"/>
           </w:rPr>
           <w:t>https://github.com/linkstat/seminare/blob/main/diagrams/DiagramaDeClases.pdf</w:t>
         </w:r>
@@ -47415,6 +47426,7 @@
     </w:p>
     <w:p>
       <w:pPr>
+        <w:pStyle w:val="TDC2"/>
         <w:rPr>
           <w:lang w:val="en-US"/>
         </w:rPr>
@@ -47469,7 +47481,7 @@
             <w:rStyle w:val="Hipervnculo"/>
             <w:lang w:val="en-US"/>
           </w:rPr>
-          <w:t>https://github.com/linkstat/seminare/raw/refs/heads/main/diagrams/DiagramaDeActividades.eapx</w:t>
+          <w:t>https://github.com/linkstat/seminare/blob/main/diagrams/DiagramaDeClases.eapx</w:t>
         </w:r>
       </w:hyperlink>
     </w:p>
@@ -60073,11 +60085,14 @@
     <w:uiPriority w:val="39"/>
     <w:unhideWhenUsed/>
     <w:qFormat/>
-    <w:rsid w:val="009847F9"/>
+    <w:rsid w:val="0002297F"/>
     <w:pPr>
-      <w:spacing w:after="100"/>
       <w:ind w:left="220"/>
     </w:pPr>
+    <w:rPr>
+      <w:sz w:val="20"/>
+      <w:szCs w:val="22"/>
+    </w:rPr>
   </w:style>
   <w:style w:type="character" w:customStyle="1" w:styleId="Ttulo2Car">
     <w:name w:val="Título 2 Car"/>
@@ -60756,28 +60771,28 @@
 </file>
 
 <file path=customXml/item1.xml><?xml version="1.0" encoding="utf-8"?>
+<b:Sources xmlns:b="http://schemas.openxmlformats.org/officeDocument/2006/bibliography" xmlns="http://schemas.openxmlformats.org/officeDocument/2006/bibliography" SelectedStyle="\APASixthEditionOfficeOnline.xsl" StyleName="APA" Version="6"/>
+</file>
+
+<file path=customXml/item2.xml><?xml version="1.0" encoding="utf-8"?>
 <go:gDocsCustomXmlDataStorage xmlns:go="http://customooxmlschemas.google.com/" xmlns:r="http://schemas.openxmlformats.org/officeDocument/2006/relationships">
   <go:docsCustomData xmlns:go="http://customooxmlschemas.google.com/" roundtripDataSignature="AMtx7mguBxdkhaGz01udNDo5UlRuH4Qt/A==">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</go:docsCustomData>
 </go:gDocsCustomXmlDataStorage>
 </file>
 
-<file path=customXml/item2.xml><?xml version="1.0" encoding="utf-8"?>
-<b:Sources xmlns:b="http://schemas.openxmlformats.org/officeDocument/2006/bibliography" xmlns="http://schemas.openxmlformats.org/officeDocument/2006/bibliography" SelectedStyle="\APASixthEditionOfficeOnline.xsl" StyleName="APA" Version="6"/>
+<file path=customXml/itemProps1.xml><?xml version="1.0" encoding="utf-8"?>
+<ds:datastoreItem xmlns:ds="http://schemas.openxmlformats.org/officeDocument/2006/customXml" ds:itemID="{AE030073-6319-4592-A707-9629370D22F9}">
+  <ds:schemaRefs>
+    <ds:schemaRef ds:uri="http://schemas.openxmlformats.org/officeDocument/2006/bibliography"/>
+  </ds:schemaRefs>
+</ds:datastoreItem>
 </file>
 
-<file path=customXml/itemProps1.xml><?xml version="1.0" encoding="utf-8"?>
+<file path=customXml/itemProps2.xml><?xml version="1.0" encoding="utf-8"?>
 <ds:datastoreItem xmlns:ds="http://schemas.openxmlformats.org/officeDocument/2006/customXml" ds:itemID="{11111111-1234-1234-1234-123412341234}">
   <ds:schemaRefs>
     <ds:schemaRef ds:uri="http://customooxmlschemas.google.com/"/>
     <ds:schemaRef ds:uri="http://schemas.openxmlformats.org/officeDocument/2006/relationships"/>
   </ds:schemaRefs>
 </ds:datastoreItem>
-</file>
-
-<file path=customXml/itemProps2.xml><?xml version="1.0" encoding="utf-8"?>
-<ds:datastoreItem xmlns:ds="http://schemas.openxmlformats.org/officeDocument/2006/customXml" ds:itemID="{AE030073-6319-4592-A707-9629370D22F9}">
-  <ds:schemaRefs>
-    <ds:schemaRef ds:uri="http://schemas.openxmlformats.org/officeDocument/2006/bibliography"/>
-  </ds:schemaRefs>
-</ds:datastoreItem>
 </file>
</xml_diff>